<commit_message>
Quick edit to the Time Plan and Final Report.  Unable to proceed with the report writing until further progress made.  Discuss tomorrow.
</commit_message>
<xml_diff>
--- a/doc/G52GRP_FinalReport.docx
+++ b/doc/G52GRP_FinalReport.docx
@@ -46,9 +46,6 @@
                 </w:rPr>
                 <w:alias w:val="Company"/>
                 <w:id w:val="15524243"/>
-                <w:placeholder>
-                  <w:docPart w:val="7D71FD2013A146199B571F7DCE3EE86E"/>
-                </w:placeholder>
                 <w:dataBinding w:prefixMappings="xmlns:ns0='http://schemas.openxmlformats.org/officeDocument/2006/extended-properties'" w:xpath="/ns0:Properties[1]/ns0:Company[1]" w:storeItemID="{6668398D-A668-4E3E-A5EB-62B293D839F1}"/>
                 <w:text/>
               </w:sdtPr>
@@ -309,24 +306,6 @@
             </w:rPr>
           </w:pPr>
         </w:p>
-        <w:p>
-          <w:pPr>
-            <w:rPr>
-              <w:b/>
-              <w:sz w:val="40"/>
-              <w:szCs w:val="40"/>
-            </w:rPr>
-          </w:pPr>
-        </w:p>
-        <w:p>
-          <w:pPr>
-            <w:rPr>
-              <w:b/>
-              <w:sz w:val="40"/>
-              <w:szCs w:val="40"/>
-            </w:rPr>
-          </w:pPr>
-        </w:p>
       </w:sdtContent>
     </w:sdt>
     <w:p>
@@ -392,11 +371,9 @@
     </w:p>
     <w:p>
       <w:pPr>
+        <w:spacing w:after="0"/>
         <w:ind w:left="2160" w:hanging="2160"/>
         <w:jc w:val="both"/>
-        <w:rPr>
-          <w:b/>
-        </w:rPr>
       </w:pPr>
       <w:r>
         <w:rPr>
@@ -423,7 +400,26 @@
         <w:t xml:space="preserve"> (rjg08u)</w:t>
       </w:r>
       <w:r>
-        <w:t>, William Redrup</w:t>
+        <w:t xml:space="preserve">, </w:t>
+      </w:r>
+    </w:p>
+    <w:p>
+      <w:pPr>
+        <w:spacing w:after="0"/>
+        <w:ind w:left="2160"/>
+        <w:jc w:val="both"/>
+        <w:rPr>
+          <w:b/>
+        </w:rPr>
+      </w:pPr>
+      <w:r>
+        <w:t>William</w:t>
+      </w:r>
+      <w:r>
+        <w:t xml:space="preserve"> (Billy)</w:t>
+      </w:r>
+      <w:r>
+        <w:t xml:space="preserve"> Redrup</w:t>
       </w:r>
       <w:r>
         <w:t xml:space="preserve"> (wrr08u)</w:t>
@@ -432,18 +428,61 @@
         <w:rPr>
           <w:b/>
         </w:rPr>
+        <w:t>,</w:t>
+      </w:r>
+    </w:p>
+    <w:p>
+      <w:pPr>
+        <w:spacing w:after="0"/>
+        <w:ind w:left="2160"/>
+        <w:jc w:val="both"/>
+        <w:rPr>
+          <w:b/>
+        </w:rPr>
+      </w:pPr>
+      <w:r>
+        <w:t xml:space="preserve">Tammie </w:t>
+      </w:r>
+      <w:proofErr w:type="spellStart"/>
+      <w:r>
+        <w:t>Seo</w:t>
+      </w:r>
+      <w:proofErr w:type="spellEnd"/>
+      <w:r>
+        <w:t xml:space="preserve"> (tls08u)</w:t>
+      </w:r>
+      <w:r>
+        <w:rPr>
+          <w:b/>
+        </w:rPr>
         <w:t xml:space="preserve">, </w:t>
       </w:r>
-      <w:r>
-        <w:t xml:space="preserve">Tammie </w:t>
+    </w:p>
+    <w:p>
+      <w:pPr>
+        <w:spacing w:after="0"/>
+        <w:ind w:left="2160"/>
+        <w:jc w:val="both"/>
+        <w:rPr>
+          <w:b/>
+        </w:rPr>
+      </w:pPr>
+      <w:r>
+        <w:t>Christopher</w:t>
+      </w:r>
+      <w:r>
+        <w:t xml:space="preserve"> (Kit)</w:t>
+      </w:r>
+      <w:r>
+        <w:t xml:space="preserve"> </w:t>
       </w:r>
       <w:proofErr w:type="spellStart"/>
       <w:r>
-        <w:t>Seo</w:t>
+        <w:t>Lensvelt</w:t>
       </w:r>
       <w:proofErr w:type="spellEnd"/>
       <w:r>
-        <w:t xml:space="preserve"> (tls08u)</w:t>
+        <w:t xml:space="preserve"> (cxl08u)</w:t>
       </w:r>
       <w:r>
         <w:rPr>
@@ -451,49 +490,49 @@
         </w:rPr>
         <w:t xml:space="preserve">, </w:t>
       </w:r>
-      <w:r>
-        <w:t>Christopher</w:t>
-      </w:r>
-      <w:r>
-        <w:t xml:space="preserve"> </w:t>
-      </w:r>
+    </w:p>
+    <w:p>
+      <w:pPr>
+        <w:spacing w:after="0"/>
+        <w:ind w:left="2160"/>
+        <w:jc w:val="both"/>
+        <w:rPr>
+          <w:b/>
+        </w:rPr>
+      </w:pPr>
+      <w:r>
+        <w:t>H</w:t>
+      </w:r>
+      <w:r>
+        <w:t>enry</w:t>
+      </w:r>
+      <w:r>
+        <w:t xml:space="preserve"> James</w:t>
+      </w:r>
+      <w:r>
+        <w:t xml:space="preserve"> (hej08u)</w:t>
+      </w:r>
+      <w:r>
+        <w:rPr>
+          <w:b/>
+        </w:rPr>
+        <w:t xml:space="preserve">, </w:t>
+      </w:r>
+    </w:p>
+    <w:p>
+      <w:pPr>
+        <w:spacing w:after="0"/>
+        <w:ind w:left="2160"/>
+        <w:jc w:val="both"/>
+      </w:pPr>
       <w:proofErr w:type="spellStart"/>
       <w:r>
-        <w:t>Lensvelt</w:t>
+        <w:t>Zhongda</w:t>
       </w:r>
       <w:proofErr w:type="spellEnd"/>
       <w:r>
-        <w:t xml:space="preserve"> (cxl08u)</w:t>
-      </w:r>
-      <w:r>
-        <w:rPr>
-          <w:b/>
-        </w:rPr>
-        <w:t xml:space="preserve">, </w:t>
-      </w:r>
-      <w:r>
-        <w:t>H</w:t>
-      </w:r>
-      <w:r>
-        <w:t>enry</w:t>
-      </w:r>
-      <w:r>
-        <w:t xml:space="preserve"> James</w:t>
-      </w:r>
-      <w:r>
-        <w:t xml:space="preserve"> (hej08u)</w:t>
-      </w:r>
-      <w:r>
-        <w:rPr>
-          <w:b/>
-        </w:rPr>
-        <w:t xml:space="preserve">, </w:t>
-      </w:r>
-      <w:proofErr w:type="spellStart"/>
-      <w:r>
-        <w:t>Zhongda</w:t>
-      </w:r>
-      <w:proofErr w:type="spellEnd"/>
+        <w:t xml:space="preserve"> (Carl)</w:t>
+      </w:r>
       <w:r>
         <w:t xml:space="preserve"> Zhu</w:t>
       </w:r>
@@ -1635,7 +1674,10 @@
         <w:t>, while any information that is deemed to be unnece</w:t>
       </w:r>
       <w:r>
-        <w:t>ssary will be removed.  All documentation completed throughout the project that is necessary to the Democratic Conferencing Tool will be present in this report.</w:t>
+        <w:t xml:space="preserve">ssary will be removed.  All documentation completed throughout the project </w:t>
+      </w:r>
+      <w:r>
+        <w:t>will be present in this report or references made to where it is included within the interim report.</w:t>
       </w:r>
     </w:p>
     <w:p>
@@ -1699,7 +1741,19 @@
         <w:rPr>
           <w:b/>
         </w:rPr>
-        <w:t>[Introduction to be completed]</w:t>
+        <w:t>[Introduction to be completed</w:t>
+      </w:r>
+      <w:r>
+        <w:rPr>
+          <w:b/>
+        </w:rPr>
+        <w:t xml:space="preserve"> when other sections are written as I’m not sure of the layout yet</w:t>
+      </w:r>
+      <w:r>
+        <w:rPr>
+          <w:b/>
+        </w:rPr>
+        <w:t>]</w:t>
       </w:r>
     </w:p>
     <w:p>
@@ -1917,6 +1971,26 @@
         <w:rPr>
           <w:b/>
         </w:rPr>
+        <w:t xml:space="preserve"> along with additional research (</w:t>
+      </w:r>
+      <w:proofErr w:type="spellStart"/>
+      <w:r>
+        <w:rPr>
+          <w:b/>
+        </w:rPr>
+        <w:t>JQuery</w:t>
+      </w:r>
+      <w:proofErr w:type="spellEnd"/>
+      <w:r>
+        <w:rPr>
+          <w:b/>
+        </w:rPr>
+        <w:t>, etc)</w:t>
+      </w:r>
+      <w:r>
+        <w:rPr>
+          <w:b/>
+        </w:rPr>
         <w:t>]</w:t>
       </w:r>
     </w:p>
@@ -2039,7 +2113,37 @@
         <w:rPr>
           <w:b/>
         </w:rPr>
-        <w:t>[Making major changes to interim report version – Should be completed and added soon]</w:t>
+        <w:t>[</w:t>
+      </w:r>
+      <w:r>
+        <w:rPr>
+          <w:b/>
+        </w:rPr>
+        <w:t>Detailed time plan</w:t>
+      </w:r>
+      <w:r>
+        <w:rPr>
+          <w:b/>
+        </w:rPr>
+        <w:t xml:space="preserve"> </w:t>
+      </w:r>
+      <w:r>
+        <w:rPr>
+          <w:b/>
+        </w:rPr>
+        <w:t>w</w:t>
+      </w:r>
+      <w:r>
+        <w:rPr>
+          <w:b/>
+        </w:rPr>
+        <w:t>ill be added upon completion of the other sections in the report</w:t>
+      </w:r>
+      <w:r>
+        <w:rPr>
+          <w:b/>
+        </w:rPr>
+        <w:t>]</w:t>
       </w:r>
     </w:p>
     <w:sectPr>
@@ -2824,285 +2928,6 @@
 </w:styles>
 </file>
 
-<file path=word/glossary/document.xml><?xml version="1.0" encoding="utf-8"?>
-<w:glossaryDocument xmlns:ve="http://schemas.openxmlformats.org/markup-compatibility/2006" xmlns:o="urn:schemas-microsoft-com:office:office" xmlns:r="http://schemas.openxmlformats.org/officeDocument/2006/relationships" xmlns:m="http://schemas.openxmlformats.org/officeDocument/2006/math" xmlns:v="urn:schemas-microsoft-com:vml" xmlns:wp="http://schemas.openxmlformats.org/drawingml/2006/wordprocessingDrawing" xmlns:w10="urn:schemas-microsoft-com:office:word" xmlns:w="http://schemas.openxmlformats.org/wordprocessingml/2006/main" xmlns:wne="http://schemas.microsoft.com/office/word/2006/wordml">
-  <w:docParts/>
-</w:glossaryDocument>
-</file>
-
-<file path=word/glossary/fontTable.xml><?xml version="1.0" encoding="utf-8"?>
-<w:fonts xmlns:r="http://schemas.openxmlformats.org/officeDocument/2006/relationships" xmlns:w="http://schemas.openxmlformats.org/wordprocessingml/2006/main">
-  <w:font w:name="Times New Roman">
-    <w:panose1 w:val="02020603050405020304"/>
-    <w:charset w:val="00"/>
-    <w:family w:val="roman"/>
-    <w:pitch w:val="variable"/>
-    <w:sig w:usb0="20002A87" w:usb1="80000000" w:usb2="00000008" w:usb3="00000000" w:csb0="000001FF" w:csb1="00000000"/>
-  </w:font>
-  <w:font w:name="Calibri">
-    <w:panose1 w:val="020F0502020204030204"/>
-    <w:charset w:val="00"/>
-    <w:family w:val="swiss"/>
-    <w:pitch w:val="variable"/>
-    <w:sig w:usb0="A00002EF" w:usb1="4000207B" w:usb2="00000000" w:usb3="00000000" w:csb0="0000009F" w:csb1="00000000"/>
-  </w:font>
-  <w:font w:name="Cambria">
-    <w:panose1 w:val="02040503050406030204"/>
-    <w:charset w:val="00"/>
-    <w:family w:val="roman"/>
-    <w:pitch w:val="variable"/>
-    <w:sig w:usb0="A00002EF" w:usb1="4000004B" w:usb2="00000000" w:usb3="00000000" w:csb0="0000009F" w:csb1="00000000"/>
-  </w:font>
-  <w:font w:name="Tahoma">
-    <w:panose1 w:val="020B0604030504040204"/>
-    <w:charset w:val="00"/>
-    <w:family w:val="swiss"/>
-    <w:pitch w:val="variable"/>
-    <w:sig w:usb0="61002A87" w:usb1="80000000" w:usb2="00000008" w:usb3="00000000" w:csb0="000101FF" w:csb1="00000000"/>
-  </w:font>
-</w:fonts>
-</file>
-
-<file path=word/glossary/settings.xml><?xml version="1.0" encoding="utf-8"?>
-<w:settings xmlns:o="urn:schemas-microsoft-com:office:office" xmlns:r="http://schemas.openxmlformats.org/officeDocument/2006/relationships" xmlns:m="http://schemas.openxmlformats.org/officeDocument/2006/math" xmlns:v="urn:schemas-microsoft-com:vml" xmlns:w10="urn:schemas-microsoft-com:office:word" xmlns:w="http://schemas.openxmlformats.org/wordprocessingml/2006/main" xmlns:sl="http://schemas.openxmlformats.org/schemaLibrary/2006/main">
-  <w:view w:val="normal"/>
-  <w:defaultTabStop w:val="720"/>
-  <w:characterSpacingControl w:val="doNotCompress"/>
-  <w:compat>
-    <w:useFELayout/>
-  </w:compat>
-  <w:rsids>
-    <w:rsidRoot w:val="00653A30"/>
-    <w:rsid w:val="00653A30"/>
-    <w:rsid w:val="00AA78F6"/>
-    <w:rsid w:val="00E215E1"/>
-  </w:rsids>
-  <m:mathPr>
-    <m:mathFont m:val="Cambria Math"/>
-    <m:brkBin m:val="before"/>
-    <m:brkBinSub m:val="--"/>
-    <m:smallFrac m:val="off"/>
-    <m:dispDef/>
-    <m:lMargin m:val="0"/>
-    <m:rMargin m:val="0"/>
-    <m:defJc m:val="centerGroup"/>
-    <m:wrapIndent m:val="1440"/>
-    <m:intLim m:val="subSup"/>
-    <m:naryLim m:val="undOvr"/>
-  </m:mathPr>
-  <w:themeFontLang w:val="en-GB"/>
-  <w:clrSchemeMapping w:bg1="light1" w:t1="dark1" w:bg2="light2" w:t2="dark2" w:accent1="accent1" w:accent2="accent2" w:accent3="accent3" w:accent4="accent4" w:accent5="accent5" w:accent6="accent6" w:hyperlink="hyperlink" w:followedHyperlink="followedHyperlink"/>
-  <w:decimalSymbol w:val="."/>
-  <w:listSeparator w:val=","/>
-</w:settings>
-</file>
-
-<file path=word/glossary/styles.xml><?xml version="1.0" encoding="utf-8"?>
-<w:styles xmlns:r="http://schemas.openxmlformats.org/officeDocument/2006/relationships" xmlns:w="http://schemas.openxmlformats.org/wordprocessingml/2006/main">
-  <w:docDefaults>
-    <w:rPrDefault>
-      <w:rPr>
-        <w:rFonts w:asciiTheme="minorHAnsi" w:eastAsiaTheme="minorEastAsia" w:hAnsiTheme="minorHAnsi" w:cstheme="minorBidi"/>
-        <w:sz w:val="22"/>
-        <w:szCs w:val="22"/>
-        <w:lang w:val="en-GB" w:eastAsia="en-GB" w:bidi="ar-SA"/>
-      </w:rPr>
-    </w:rPrDefault>
-    <w:pPrDefault>
-      <w:pPr>
-        <w:spacing w:after="200" w:line="276" w:lineRule="auto"/>
-      </w:pPr>
-    </w:pPrDefault>
-  </w:docDefaults>
-  <w:latentStyles w:defLockedState="0" w:defUIPriority="99" w:defSemiHidden="1" w:defUnhideWhenUsed="1" w:defQFormat="0" w:count="267">
-    <w:lsdException w:name="Normal" w:semiHidden="0" w:uiPriority="0" w:unhideWhenUsed="0" w:qFormat="1"/>
-    <w:lsdException w:name="heading 1" w:semiHidden="0" w:uiPriority="9" w:unhideWhenUsed="0" w:qFormat="1"/>
-    <w:lsdException w:name="heading 2" w:uiPriority="9" w:qFormat="1"/>
-    <w:lsdException w:name="heading 3" w:uiPriority="9" w:qFormat="1"/>
-    <w:lsdException w:name="heading 4" w:uiPriority="9" w:qFormat="1"/>
-    <w:lsdException w:name="heading 5" w:uiPriority="9" w:qFormat="1"/>
-    <w:lsdException w:name="heading 6" w:uiPriority="9" w:qFormat="1"/>
-    <w:lsdException w:name="heading 7" w:uiPriority="9" w:qFormat="1"/>
-    <w:lsdException w:name="heading 8" w:uiPriority="9" w:qFormat="1"/>
-    <w:lsdException w:name="heading 9" w:uiPriority="9" w:qFormat="1"/>
-    <w:lsdException w:name="toc 1" w:uiPriority="39"/>
-    <w:lsdException w:name="toc 2" w:uiPriority="39"/>
-    <w:lsdException w:name="toc 3" w:uiPriority="39"/>
-    <w:lsdException w:name="toc 4" w:uiPriority="39"/>
-    <w:lsdException w:name="toc 5" w:uiPriority="39"/>
-    <w:lsdException w:name="toc 6" w:uiPriority="39"/>
-    <w:lsdException w:name="toc 7" w:uiPriority="39"/>
-    <w:lsdException w:name="toc 8" w:uiPriority="39"/>
-    <w:lsdException w:name="toc 9" w:uiPriority="39"/>
-    <w:lsdException w:name="caption" w:uiPriority="35" w:qFormat="1"/>
-    <w:lsdException w:name="Title" w:semiHidden="0" w:uiPriority="10" w:unhideWhenUsed="0" w:qFormat="1"/>
-    <w:lsdException w:name="Default Paragraph Font" w:uiPriority="1"/>
-    <w:lsdException w:name="Subtitle" w:semiHidden="0" w:uiPriority="11" w:unhideWhenUsed="0" w:qFormat="1"/>
-    <w:lsdException w:name="Strong" w:semiHidden="0" w:uiPriority="22" w:unhideWhenUsed="0" w:qFormat="1"/>
-    <w:lsdException w:name="Emphasis" w:semiHidden="0" w:uiPriority="20" w:unhideWhenUsed="0" w:qFormat="1"/>
-    <w:lsdException w:name="Table Grid" w:semiHidden="0" w:uiPriority="59" w:unhideWhenUsed="0"/>
-    <w:lsdException w:name="Placeholder Text" w:unhideWhenUsed="0"/>
-    <w:lsdException w:name="No Spacing" w:semiHidden="0" w:uiPriority="1" w:unhideWhenUsed="0" w:qFormat="1"/>
-    <w:lsdException w:name="Light Shading" w:semiHidden="0" w:uiPriority="60" w:unhideWhenUsed="0"/>
-    <w:lsdException w:name="Light List" w:semiHidden="0" w:uiPriority="61" w:unhideWhenUsed="0"/>
-    <w:lsdException w:name="Light Grid" w:semiHidden="0" w:uiPriority="62" w:unhideWhenUsed="0"/>
-    <w:lsdException w:name="Medium Shading 1" w:semiHidden="0" w:uiPriority="63" w:unhideWhenUsed="0"/>
-    <w:lsdException w:name="Medium Shading 2" w:semiHidden="0" w:uiPriority="64" w:unhideWhenUsed="0"/>
-    <w:lsdException w:name="Medium List 1" w:semiHidden="0" w:uiPriority="65" w:unhideWhenUsed="0"/>
-    <w:lsdException w:name="Medium List 2" w:semiHidden="0" w:uiPriority="66" w:unhideWhenUsed="0"/>
-    <w:lsdException w:name="Medium Grid 1" w:semiHidden="0" w:uiPriority="67" w:unhideWhenUsed="0"/>
-    <w:lsdException w:name="Medium Grid 2" w:semiHidden="0" w:uiPriority="68" w:unhideWhenUsed="0"/>
-    <w:lsdException w:name="Medium Grid 3" w:semiHidden="0" w:uiPriority="69" w:unhideWhenUsed="0"/>
-    <w:lsdException w:name="Dark List" w:semiHidden="0" w:uiPriority="70" w:unhideWhenUsed="0"/>
-    <w:lsdException w:name="Colorful Shading" w:semiHidden="0" w:uiPriority="71" w:unhideWhenUsed="0"/>
-    <w:lsdException w:name="Colorful List" w:semiHidden="0" w:uiPriority="72" w:unhideWhenUsed="0"/>
-    <w:lsdException w:name="Colorful Grid" w:semiHidden="0" w:uiPriority="73" w:unhideWhenUsed="0"/>
-    <w:lsdException w:name="Light Shading Accent 1" w:semiHidden="0" w:uiPriority="60" w:unhideWhenUsed="0"/>
-    <w:lsdException w:name="Light List Accent 1" w:semiHidden="0" w:uiPriority="61" w:unhideWhenUsed="0"/>
-    <w:lsdException w:name="Light Grid Accent 1" w:semiHidden="0" w:uiPriority="62" w:unhideWhenUsed="0"/>
-    <w:lsdException w:name="Medium Shading 1 Accent 1" w:semiHidden="0" w:uiPriority="63" w:unhideWhenUsed="0"/>
-    <w:lsdException w:name="Medium Shading 2 Accent 1" w:semiHidden="0" w:uiPriority="64" w:unhideWhenUsed="0"/>
-    <w:lsdException w:name="Medium List 1 Accent 1" w:semiHidden="0" w:uiPriority="65" w:unhideWhenUsed="0"/>
-    <w:lsdException w:name="Revision" w:unhideWhenUsed="0"/>
-    <w:lsdException w:name="List Paragraph" w:semiHidden="0" w:uiPriority="34" w:unhideWhenUsed="0" w:qFormat="1"/>
-    <w:lsdException w:name="Quote" w:semiHidden="0" w:uiPriority="29" w:unhideWhenUsed="0" w:qFormat="1"/>
-    <w:lsdException w:name="Intense Quote" w:semiHidden="0" w:uiPriority="30" w:unhideWhenUsed="0" w:qFormat="1"/>
-    <w:lsdException w:name="Medium List 2 Accent 1" w:semiHidden="0" w:uiPriority="66" w:unhideWhenUsed="0"/>
-    <w:lsdException w:name="Medium Grid 1 Accent 1" w:semiHidden="0" w:uiPriority="67" w:unhideWhenUsed="0"/>
-    <w:lsdException w:name="Medium Grid 2 Accent 1" w:semiHidden="0" w:uiPriority="68" w:unhideWhenUsed="0"/>
-    <w:lsdException w:name="Medium Grid 3 Accent 1" w:semiHidden="0" w:uiPriority="69" w:unhideWhenUsed="0"/>
-    <w:lsdException w:name="Dark List Accent 1" w:semiHidden="0" w:uiPriority="70" w:unhideWhenUsed="0"/>
-    <w:lsdException w:name="Colorful Shading Accent 1" w:semiHidden="0" w:uiPriority="71" w:unhideWhenUsed="0"/>
-    <w:lsdException w:name="Colorful List Accent 1" w:semiHidden="0" w:uiPriority="72" w:unhideWhenUsed="0"/>
-    <w:lsdException w:name="Colorful Grid Accent 1" w:semiHidden="0" w:uiPriority="73" w:unhideWhenUsed="0"/>
-    <w:lsdException w:name="Light Shading Accent 2" w:semiHidden="0" w:uiPriority="60" w:unhideWhenUsed="0"/>
-    <w:lsdException w:name="Light List Accent 2" w:semiHidden="0" w:uiPriority="61" w:unhideWhenUsed="0"/>
-    <w:lsdException w:name="Light Grid Accent 2" w:semiHidden="0" w:uiPriority="62" w:unhideWhenUsed="0"/>
-    <w:lsdException w:name="Medium Shading 1 Accent 2" w:semiHidden="0" w:uiPriority="63" w:unhideWhenUsed="0"/>
-    <w:lsdException w:name="Medium Shading 2 Accent 2" w:semiHidden="0" w:uiPriority="64" w:unhideWhenUsed="0"/>
-    <w:lsdException w:name="Medium List 1 Accent 2" w:semiHidden="0" w:uiPriority="65" w:unhideWhenUsed="0"/>
-    <w:lsdException w:name="Medium List 2 Accent 2" w:semiHidden="0" w:uiPriority="66" w:unhideWhenUsed="0"/>
-    <w:lsdException w:name="Medium Grid 1 Accent 2" w:semiHidden="0" w:uiPriority="67" w:unhideWhenUsed="0"/>
-    <w:lsdException w:name="Medium Grid 2 Accent 2" w:semiHidden="0" w:uiPriority="68" w:unhideWhenUsed="0"/>
-    <w:lsdException w:name="Medium Grid 3 Accent 2" w:semiHidden="0" w:uiPriority="69" w:unhideWhenUsed="0"/>
-    <w:lsdException w:name="Dark List Accent 2" w:semiHidden="0" w:uiPriority="70" w:unhideWhenUsed="0"/>
-    <w:lsdException w:name="Colorful Shading Accent 2" w:semiHidden="0" w:uiPriority="71" w:unhideWhenUsed="0"/>
-    <w:lsdException w:name="Colorful List Accent 2" w:semiHidden="0" w:uiPriority="72" w:unhideWhenUsed="0"/>
-    <w:lsdException w:name="Colorful Grid Accent 2" w:semiHidden="0" w:uiPriority="73" w:unhideWhenUsed="0"/>
-    <w:lsdException w:name="Light Shading Accent 3" w:semiHidden="0" w:uiPriority="60" w:unhideWhenUsed="0"/>
-    <w:lsdException w:name="Light List Accent 3" w:semiHidden="0" w:uiPriority="61" w:unhideWhenUsed="0"/>
-    <w:lsdException w:name="Light Grid Accent 3" w:semiHidden="0" w:uiPriority="62" w:unhideWhenUsed="0"/>
-    <w:lsdException w:name="Medium Shading 1 Accent 3" w:semiHidden="0" w:uiPriority="63" w:unhideWhenUsed="0"/>
-    <w:lsdException w:name="Medium Shading 2 Accent 3" w:semiHidden="0" w:uiPriority="64" w:unhideWhenUsed="0"/>
-    <w:lsdException w:name="Medium List 1 Accent 3" w:semiHidden="0" w:uiPriority="65" w:unhideWhenUsed="0"/>
-    <w:lsdException w:name="Medium List 2 Accent 3" w:semiHidden="0" w:uiPriority="66" w:unhideWhenUsed="0"/>
-    <w:lsdException w:name="Medium Grid 1 Accent 3" w:semiHidden="0" w:uiPriority="67" w:unhideWhenUsed="0"/>
-    <w:lsdException w:name="Medium Grid 2 Accent 3" w:semiHidden="0" w:uiPriority="68" w:unhideWhenUsed="0"/>
-    <w:lsdException w:name="Medium Grid 3 Accent 3" w:semiHidden="0" w:uiPriority="69" w:unhideWhenUsed="0"/>
-    <w:lsdException w:name="Dark List Accent 3" w:semiHidden="0" w:uiPriority="70" w:unhideWhenUsed="0"/>
-    <w:lsdException w:name="Colorful Shading Accent 3" w:semiHidden="0" w:uiPriority="71" w:unhideWhenUsed="0"/>
-    <w:lsdException w:name="Colorful List Accent 3" w:semiHidden="0" w:uiPriority="72" w:unhideWhenUsed="0"/>
-    <w:lsdException w:name="Colorful Grid Accent 3" w:semiHidden="0" w:uiPriority="73" w:unhideWhenUsed="0"/>
-    <w:lsdException w:name="Light Shading Accent 4" w:semiHidden="0" w:uiPriority="60" w:unhideWhenUsed="0"/>
-    <w:lsdException w:name="Light List Accent 4" w:semiHidden="0" w:uiPriority="61" w:unhideWhenUsed="0"/>
-    <w:lsdException w:name="Light Grid Accent 4" w:semiHidden="0" w:uiPriority="62" w:unhideWhenUsed="0"/>
-    <w:lsdException w:name="Medium Shading 1 Accent 4" w:semiHidden="0" w:uiPriority="63" w:unhideWhenUsed="0"/>
-    <w:lsdException w:name="Medium Shading 2 Accent 4" w:semiHidden="0" w:uiPriority="64" w:unhideWhenUsed="0"/>
-    <w:lsdException w:name="Medium List 1 Accent 4" w:semiHidden="0" w:uiPriority="65" w:unhideWhenUsed="0"/>
-    <w:lsdException w:name="Medium List 2 Accent 4" w:semiHidden="0" w:uiPriority="66" w:unhideWhenUsed="0"/>
-    <w:lsdException w:name="Medium Grid 1 Accent 4" w:semiHidden="0" w:uiPriority="67" w:unhideWhenUsed="0"/>
-    <w:lsdException w:name="Medium Grid 2 Accent 4" w:semiHidden="0" w:uiPriority="68" w:unhideWhenUsed="0"/>
-    <w:lsdException w:name="Medium Grid 3 Accent 4" w:semiHidden="0" w:uiPriority="69" w:unhideWhenUsed="0"/>
-    <w:lsdException w:name="Dark List Accent 4" w:semiHidden="0" w:uiPriority="70" w:unhideWhenUsed="0"/>
-    <w:lsdException w:name="Colorful Shading Accent 4" w:semiHidden="0" w:uiPriority="71" w:unhideWhenUsed="0"/>
-    <w:lsdException w:name="Colorful List Accent 4" w:semiHidden="0" w:uiPriority="72" w:unhideWhenUsed="0"/>
-    <w:lsdException w:name="Colorful Grid Accent 4" w:semiHidden="0" w:uiPriority="73" w:unhideWhenUsed="0"/>
-    <w:lsdException w:name="Light Shading Accent 5" w:semiHidden="0" w:uiPriority="60" w:unhideWhenUsed="0"/>
-    <w:lsdException w:name="Light List Accent 5" w:semiHidden="0" w:uiPriority="61" w:unhideWhenUsed="0"/>
-    <w:lsdException w:name="Light Grid Accent 5" w:semiHidden="0" w:uiPriority="62" w:unhideWhenUsed="0"/>
-    <w:lsdException w:name="Medium Shading 1 Accent 5" w:semiHidden="0" w:uiPriority="63" w:unhideWhenUsed="0"/>
-    <w:lsdException w:name="Medium Shading 2 Accent 5" w:semiHidden="0" w:uiPriority="64" w:unhideWhenUsed="0"/>
-    <w:lsdException w:name="Medium List 1 Accent 5" w:semiHidden="0" w:uiPriority="65" w:unhideWhenUsed="0"/>
-    <w:lsdException w:name="Medium List 2 Accent 5" w:semiHidden="0" w:uiPriority="66" w:unhideWhenUsed="0"/>
-    <w:lsdException w:name="Medium Grid 1 Accent 5" w:semiHidden="0" w:uiPriority="67" w:unhideWhenUsed="0"/>
-    <w:lsdException w:name="Medium Grid 2 Accent 5" w:semiHidden="0" w:uiPriority="68" w:unhideWhenUsed="0"/>
-    <w:lsdException w:name="Medium Grid 3 Accent 5" w:semiHidden="0" w:uiPriority="69" w:unhideWhenUsed="0"/>
-    <w:lsdException w:name="Dark List Accent 5" w:semiHidden="0" w:uiPriority="70" w:unhideWhenUsed="0"/>
-    <w:lsdException w:name="Colorful Shading Accent 5" w:semiHidden="0" w:uiPriority="71" w:unhideWhenUsed="0"/>
-    <w:lsdException w:name="Colorful List Accent 5" w:semiHidden="0" w:uiPriority="72" w:unhideWhenUsed="0"/>
-    <w:lsdException w:name="Colorful Grid Accent 5" w:semiHidden="0" w:uiPriority="73" w:unhideWhenUsed="0"/>
-    <w:lsdException w:name="Light Shading Accent 6" w:semiHidden="0" w:uiPriority="60" w:unhideWhenUsed="0"/>
-    <w:lsdException w:name="Light List Accent 6" w:semiHidden="0" w:uiPriority="61" w:unhideWhenUsed="0"/>
-    <w:lsdException w:name="Light Grid Accent 6" w:semiHidden="0" w:uiPriority="62" w:unhideWhenUsed="0"/>
-    <w:lsdException w:name="Medium Shading 1 Accent 6" w:semiHidden="0" w:uiPriority="63" w:unhideWhenUsed="0"/>
-    <w:lsdException w:name="Medium Shading 2 Accent 6" w:semiHidden="0" w:uiPriority="64" w:unhideWhenUsed="0"/>
-    <w:lsdException w:name="Medium List 1 Accent 6" w:semiHidden="0" w:uiPriority="65" w:unhideWhenUsed="0"/>
-    <w:lsdException w:name="Medium List 2 Accent 6" w:semiHidden="0" w:uiPriority="66" w:unhideWhenUsed="0"/>
-    <w:lsdException w:name="Medium Grid 1 Accent 6" w:semiHidden="0" w:uiPriority="67" w:unhideWhenUsed="0"/>
-    <w:lsdException w:name="Medium Grid 2 Accent 6" w:semiHidden="0" w:uiPriority="68" w:unhideWhenUsed="0"/>
-    <w:lsdException w:name="Medium Grid 3 Accent 6" w:semiHidden="0" w:uiPriority="69" w:unhideWhenUsed="0"/>
-    <w:lsdException w:name="Dark List Accent 6" w:semiHidden="0" w:uiPriority="70" w:unhideWhenUsed="0"/>
-    <w:lsdException w:name="Colorful Shading Accent 6" w:semiHidden="0" w:uiPriority="71" w:unhideWhenUsed="0"/>
-    <w:lsdException w:name="Colorful List Accent 6" w:semiHidden="0" w:uiPriority="72" w:unhideWhenUsed="0"/>
-    <w:lsdException w:name="Colorful Grid Accent 6" w:semiHidden="0" w:uiPriority="73" w:unhideWhenUsed="0"/>
-    <w:lsdException w:name="Subtle Emphasis" w:semiHidden="0" w:uiPriority="19" w:unhideWhenUsed="0" w:qFormat="1"/>
-    <w:lsdException w:name="Intense Emphasis" w:semiHidden="0" w:uiPriority="21" w:unhideWhenUsed="0" w:qFormat="1"/>
-    <w:lsdException w:name="Subtle Reference" w:semiHidden="0" w:uiPriority="31" w:unhideWhenUsed="0" w:qFormat="1"/>
-    <w:lsdException w:name="Intense Reference" w:semiHidden="0" w:uiPriority="32" w:unhideWhenUsed="0" w:qFormat="1"/>
-    <w:lsdException w:name="Book Title" w:semiHidden="0" w:uiPriority="33" w:unhideWhenUsed="0" w:qFormat="1"/>
-    <w:lsdException w:name="Bibliography" w:uiPriority="37"/>
-    <w:lsdException w:name="TOC Heading" w:uiPriority="39" w:qFormat="1"/>
-  </w:latentStyles>
-  <w:style w:type="paragraph" w:default="1" w:styleId="Normal">
-    <w:name w:val="Normal"/>
-    <w:qFormat/>
-    <w:rsid w:val="00E215E1"/>
-  </w:style>
-  <w:style w:type="character" w:default="1" w:styleId="DefaultParagraphFont">
-    <w:name w:val="Default Paragraph Font"/>
-    <w:uiPriority w:val="1"/>
-    <w:semiHidden/>
-    <w:unhideWhenUsed/>
-  </w:style>
-  <w:style w:type="table" w:default="1" w:styleId="TableNormal">
-    <w:name w:val="Normal Table"/>
-    <w:uiPriority w:val="99"/>
-    <w:semiHidden/>
-    <w:unhideWhenUsed/>
-    <w:qFormat/>
-    <w:tblPr>
-      <w:tblInd w:w="0" w:type="dxa"/>
-      <w:tblCellMar>
-        <w:top w:w="0" w:type="dxa"/>
-        <w:left w:w="108" w:type="dxa"/>
-        <w:bottom w:w="0" w:type="dxa"/>
-        <w:right w:w="108" w:type="dxa"/>
-      </w:tblCellMar>
-    </w:tblPr>
-  </w:style>
-  <w:style w:type="numbering" w:default="1" w:styleId="NoList">
-    <w:name w:val="No List"/>
-    <w:uiPriority w:val="99"/>
-    <w:semiHidden/>
-    <w:unhideWhenUsed/>
-  </w:style>
-  <w:style w:type="paragraph" w:customStyle="1" w:styleId="7D71FD2013A146199B571F7DCE3EE86E">
-    <w:name w:val="7D71FD2013A146199B571F7DCE3EE86E"/>
-    <w:rsid w:val="00653A30"/>
-  </w:style>
-  <w:style w:type="paragraph" w:customStyle="1" w:styleId="2923829EAB2F4A2A9053095636BB0660">
-    <w:name w:val="2923829EAB2F4A2A9053095636BB0660"/>
-    <w:rsid w:val="00653A30"/>
-  </w:style>
-</w:styles>
-</file>
-
-<file path=word/glossary/webSettings.xml><?xml version="1.0" encoding="utf-8"?>
-<w:webSettings xmlns:r="http://schemas.openxmlformats.org/officeDocument/2006/relationships" xmlns:w="http://schemas.openxmlformats.org/wordprocessingml/2006/main">
-  <w:optimizeForBrowser/>
-</w:webSettings>
-</file>
-
 <file path=word/theme/theme1.xml><?xml version="1.0" encoding="utf-8"?>
 <a:theme xmlns:a="http://schemas.openxmlformats.org/drawingml/2006/main" name="Office Theme">
   <a:themeElements>
@@ -3391,7 +3216,7 @@
 </file>
 
 <file path=customXml/itemProps1.xml><?xml version="1.0" encoding="utf-8"?>
-<ds:datastoreItem xmlns:ds="http://schemas.openxmlformats.org/officeDocument/2006/customXml" ds:itemID="{8ABFAC7A-F7CA-4D97-8F5D-F89FAD145ABE}">
+<ds:datastoreItem xmlns:ds="http://schemas.openxmlformats.org/officeDocument/2006/customXml" ds:itemID="{622C9005-6F92-4F65-9E2C-DD73212A5F4C}">
   <ds:schemaRefs>
     <ds:schemaRef ds:uri="http://schemas.openxmlformats.org/officeDocument/2006/bibliography"/>
   </ds:schemaRefs>

</xml_diff>

<commit_message>
Added Tammie's progress into UI section of the report.  Needs formatting.
</commit_message>
<xml_diff>
--- a/doc/G52GRP_FinalReport.docx
+++ b/doc/G52GRP_FinalReport.docx
@@ -2029,14 +2029,2289 @@
     </w:p>
     <w:p>
       <w:pPr>
+        <w:pStyle w:val="Heading1"/>
+      </w:pPr>
+      <w:r>
+        <w:t>User Interface Documentation</w:t>
+      </w:r>
+    </w:p>
+    <w:p>
+      <w:pPr>
+        <w:widowControl w:val="0"/>
+        <w:tabs>
+          <w:tab w:val="left" w:pos="560"/>
+          <w:tab w:val="left" w:pos="1120"/>
+          <w:tab w:val="left" w:pos="1680"/>
+          <w:tab w:val="left" w:pos="2240"/>
+          <w:tab w:val="left" w:pos="2800"/>
+          <w:tab w:val="left" w:pos="3360"/>
+          <w:tab w:val="left" w:pos="3920"/>
+          <w:tab w:val="left" w:pos="4480"/>
+          <w:tab w:val="left" w:pos="5040"/>
+          <w:tab w:val="left" w:pos="5600"/>
+          <w:tab w:val="left" w:pos="6160"/>
+          <w:tab w:val="left" w:pos="6720"/>
+        </w:tabs>
+        <w:autoSpaceDE w:val="0"/>
+        <w:autoSpaceDN w:val="0"/>
+        <w:adjustRightInd w:val="0"/>
+        <w:spacing w:after="0" w:line="240" w:lineRule="auto"/>
+        <w:rPr>
+          <w:rFonts w:ascii="Helvetica" w:hAnsi="Helvetica" w:cs="Helvetica"/>
+          <w:sz w:val="24"/>
+          <w:szCs w:val="24"/>
+        </w:rPr>
+      </w:pPr>
+    </w:p>
+    <w:p>
+      <w:pPr>
+        <w:widowControl w:val="0"/>
+        <w:tabs>
+          <w:tab w:val="left" w:pos="560"/>
+          <w:tab w:val="left" w:pos="1120"/>
+          <w:tab w:val="left" w:pos="1680"/>
+          <w:tab w:val="left" w:pos="2240"/>
+          <w:tab w:val="left" w:pos="2800"/>
+          <w:tab w:val="left" w:pos="3360"/>
+          <w:tab w:val="left" w:pos="3920"/>
+          <w:tab w:val="left" w:pos="4480"/>
+          <w:tab w:val="left" w:pos="5040"/>
+          <w:tab w:val="left" w:pos="5600"/>
+          <w:tab w:val="left" w:pos="6160"/>
+          <w:tab w:val="left" w:pos="6720"/>
+        </w:tabs>
+        <w:autoSpaceDE w:val="0"/>
+        <w:autoSpaceDN w:val="0"/>
+        <w:adjustRightInd w:val="0"/>
+        <w:spacing w:after="0" w:line="240" w:lineRule="auto"/>
+        <w:rPr>
+          <w:rFonts w:cs="Helvetica"/>
+          <w:b/>
+          <w:sz w:val="24"/>
+          <w:szCs w:val="24"/>
+        </w:rPr>
+      </w:pPr>
+      <w:r>
+        <w:rPr>
+          <w:rFonts w:cs="Helvetica"/>
+          <w:b/>
+          <w:sz w:val="24"/>
+          <w:szCs w:val="24"/>
+        </w:rPr>
+        <w:t>[This section shall be formatted]</w:t>
+      </w:r>
+    </w:p>
+    <w:p>
+      <w:pPr>
+        <w:pStyle w:val="Heading2"/>
+        <w:rPr>
+          <w:rFonts w:asciiTheme="minorHAnsi" w:hAnsiTheme="minorHAnsi"/>
+        </w:rPr>
+      </w:pPr>
+      <w:r>
+        <w:rPr>
+          <w:rFonts w:asciiTheme="minorHAnsi" w:hAnsiTheme="minorHAnsi"/>
+        </w:rPr>
+        <w:t>Overall Design</w:t>
+      </w:r>
+    </w:p>
+    <w:p>
+      <w:pPr>
+        <w:widowControl w:val="0"/>
+        <w:tabs>
+          <w:tab w:val="left" w:pos="560"/>
+          <w:tab w:val="left" w:pos="1120"/>
+          <w:tab w:val="left" w:pos="1680"/>
+          <w:tab w:val="left" w:pos="2240"/>
+          <w:tab w:val="left" w:pos="2800"/>
+          <w:tab w:val="left" w:pos="3360"/>
+          <w:tab w:val="left" w:pos="3920"/>
+          <w:tab w:val="left" w:pos="4480"/>
+          <w:tab w:val="left" w:pos="5040"/>
+          <w:tab w:val="left" w:pos="5600"/>
+          <w:tab w:val="left" w:pos="6160"/>
+          <w:tab w:val="left" w:pos="6720"/>
+        </w:tabs>
+        <w:autoSpaceDE w:val="0"/>
+        <w:autoSpaceDN w:val="0"/>
+        <w:adjustRightInd w:val="0"/>
+        <w:spacing w:after="0" w:line="240" w:lineRule="auto"/>
+        <w:rPr>
+          <w:rFonts w:cs="Helvetica"/>
+        </w:rPr>
+      </w:pPr>
+    </w:p>
+    <w:p>
+      <w:pPr>
+        <w:widowControl w:val="0"/>
+        <w:tabs>
+          <w:tab w:val="left" w:pos="560"/>
+          <w:tab w:val="left" w:pos="1120"/>
+          <w:tab w:val="left" w:pos="1680"/>
+          <w:tab w:val="left" w:pos="2240"/>
+          <w:tab w:val="left" w:pos="2800"/>
+          <w:tab w:val="left" w:pos="3360"/>
+          <w:tab w:val="left" w:pos="3920"/>
+          <w:tab w:val="left" w:pos="4480"/>
+          <w:tab w:val="left" w:pos="5040"/>
+          <w:tab w:val="left" w:pos="5600"/>
+          <w:tab w:val="left" w:pos="6160"/>
+          <w:tab w:val="left" w:pos="6720"/>
+        </w:tabs>
+        <w:autoSpaceDE w:val="0"/>
+        <w:autoSpaceDN w:val="0"/>
+        <w:adjustRightInd w:val="0"/>
+        <w:spacing w:after="0" w:line="240" w:lineRule="auto"/>
+        <w:rPr>
+          <w:rFonts w:cs="Helvetica"/>
+        </w:rPr>
+      </w:pPr>
+      <w:r>
+        <w:rPr>
+          <w:rFonts w:cs="Helvetica"/>
+        </w:rPr>
+        <w:t xml:space="preserve">Why did we make the UI as such? </w:t>
+      </w:r>
+    </w:p>
+    <w:p>
+      <w:pPr>
+        <w:widowControl w:val="0"/>
+        <w:numPr>
+          <w:ilvl w:val="0"/>
+          <w:numId w:val="6"/>
+        </w:numPr>
+        <w:tabs>
+          <w:tab w:val="left" w:pos="560"/>
+          <w:tab w:val="left" w:pos="1120"/>
+          <w:tab w:val="left" w:pos="1680"/>
+          <w:tab w:val="left" w:pos="2240"/>
+          <w:tab w:val="left" w:pos="2800"/>
+          <w:tab w:val="left" w:pos="3360"/>
+          <w:tab w:val="left" w:pos="3920"/>
+          <w:tab w:val="left" w:pos="4480"/>
+          <w:tab w:val="left" w:pos="5040"/>
+          <w:tab w:val="left" w:pos="5600"/>
+          <w:tab w:val="left" w:pos="6160"/>
+          <w:tab w:val="left" w:pos="6720"/>
+        </w:tabs>
+        <w:autoSpaceDE w:val="0"/>
+        <w:autoSpaceDN w:val="0"/>
+        <w:adjustRightInd w:val="0"/>
+        <w:spacing w:after="0" w:line="240" w:lineRule="auto"/>
+        <w:rPr>
+          <w:rFonts w:cs="Helvetica"/>
+        </w:rPr>
+      </w:pPr>
+      <w:r>
+        <w:rPr>
+          <w:rFonts w:cs="Helvetica"/>
+        </w:rPr>
+        <w:t>Usability</w:t>
+      </w:r>
+    </w:p>
+    <w:p>
+      <w:pPr>
+        <w:widowControl w:val="0"/>
+        <w:numPr>
+          <w:ilvl w:val="1"/>
+          <w:numId w:val="2"/>
+        </w:numPr>
+        <w:tabs>
+          <w:tab w:val="left" w:pos="360"/>
+          <w:tab w:val="left" w:pos="560"/>
+          <w:tab w:val="left" w:pos="1120"/>
+          <w:tab w:val="left" w:pos="1680"/>
+          <w:tab w:val="left" w:pos="2240"/>
+          <w:tab w:val="left" w:pos="2800"/>
+          <w:tab w:val="left" w:pos="3360"/>
+          <w:tab w:val="left" w:pos="3920"/>
+          <w:tab w:val="left" w:pos="4480"/>
+          <w:tab w:val="left" w:pos="5040"/>
+          <w:tab w:val="left" w:pos="5600"/>
+          <w:tab w:val="left" w:pos="6160"/>
+          <w:tab w:val="left" w:pos="6720"/>
+        </w:tabs>
+        <w:autoSpaceDE w:val="0"/>
+        <w:autoSpaceDN w:val="0"/>
+        <w:adjustRightInd w:val="0"/>
+        <w:spacing w:after="0" w:line="240" w:lineRule="auto"/>
+        <w:ind w:left="540" w:hanging="540"/>
+        <w:rPr>
+          <w:rFonts w:cs="Helvetica"/>
+        </w:rPr>
+      </w:pPr>
+      <w:r>
+        <w:rPr>
+          <w:rFonts w:cs="Helvetica"/>
+        </w:rPr>
+        <w:t>Simplicity</w:t>
+      </w:r>
+    </w:p>
+    <w:p>
+      <w:pPr>
+        <w:widowControl w:val="0"/>
+        <w:numPr>
+          <w:ilvl w:val="1"/>
+          <w:numId w:val="2"/>
+        </w:numPr>
+        <w:tabs>
+          <w:tab w:val="left" w:pos="360"/>
+          <w:tab w:val="left" w:pos="560"/>
+          <w:tab w:val="left" w:pos="1120"/>
+          <w:tab w:val="left" w:pos="1680"/>
+          <w:tab w:val="left" w:pos="2240"/>
+          <w:tab w:val="left" w:pos="2800"/>
+          <w:tab w:val="left" w:pos="3360"/>
+          <w:tab w:val="left" w:pos="3920"/>
+          <w:tab w:val="left" w:pos="4480"/>
+          <w:tab w:val="left" w:pos="5040"/>
+          <w:tab w:val="left" w:pos="5600"/>
+          <w:tab w:val="left" w:pos="6160"/>
+          <w:tab w:val="left" w:pos="6720"/>
+        </w:tabs>
+        <w:autoSpaceDE w:val="0"/>
+        <w:autoSpaceDN w:val="0"/>
+        <w:adjustRightInd w:val="0"/>
+        <w:spacing w:after="0" w:line="240" w:lineRule="auto"/>
+        <w:ind w:left="540" w:hanging="540"/>
+        <w:rPr>
+          <w:rFonts w:cs="Helvetica"/>
+        </w:rPr>
+      </w:pPr>
+      <w:r>
+        <w:rPr>
+          <w:rFonts w:cs="Helvetica"/>
+        </w:rPr>
+        <w:t>User friendly</w:t>
+      </w:r>
+    </w:p>
+    <w:p>
+      <w:pPr>
+        <w:widowControl w:val="0"/>
+        <w:numPr>
+          <w:ilvl w:val="1"/>
+          <w:numId w:val="2"/>
+        </w:numPr>
+        <w:tabs>
+          <w:tab w:val="left" w:pos="360"/>
+          <w:tab w:val="left" w:pos="560"/>
+          <w:tab w:val="left" w:pos="1120"/>
+          <w:tab w:val="left" w:pos="1680"/>
+          <w:tab w:val="left" w:pos="2240"/>
+          <w:tab w:val="left" w:pos="2800"/>
+          <w:tab w:val="left" w:pos="3360"/>
+          <w:tab w:val="left" w:pos="3920"/>
+          <w:tab w:val="left" w:pos="4480"/>
+          <w:tab w:val="left" w:pos="5040"/>
+          <w:tab w:val="left" w:pos="5600"/>
+          <w:tab w:val="left" w:pos="6160"/>
+          <w:tab w:val="left" w:pos="6720"/>
+        </w:tabs>
+        <w:autoSpaceDE w:val="0"/>
+        <w:autoSpaceDN w:val="0"/>
+        <w:adjustRightInd w:val="0"/>
+        <w:spacing w:after="0" w:line="240" w:lineRule="auto"/>
+        <w:ind w:left="540" w:hanging="540"/>
+        <w:rPr>
+          <w:rFonts w:cs="Helvetica"/>
+        </w:rPr>
+      </w:pPr>
+      <w:r>
+        <w:rPr>
+          <w:rFonts w:cs="Helvetica"/>
+        </w:rPr>
+        <w:t>Neat and tidy looking</w:t>
+      </w:r>
+    </w:p>
+    <w:p>
+      <w:pPr>
+        <w:widowControl w:val="0"/>
+        <w:numPr>
+          <w:ilvl w:val="1"/>
+          <w:numId w:val="2"/>
+        </w:numPr>
+        <w:tabs>
+          <w:tab w:val="left" w:pos="360"/>
+          <w:tab w:val="left" w:pos="560"/>
+          <w:tab w:val="left" w:pos="1120"/>
+          <w:tab w:val="left" w:pos="1680"/>
+          <w:tab w:val="left" w:pos="2240"/>
+          <w:tab w:val="left" w:pos="2800"/>
+          <w:tab w:val="left" w:pos="3360"/>
+          <w:tab w:val="left" w:pos="3920"/>
+          <w:tab w:val="left" w:pos="4480"/>
+          <w:tab w:val="left" w:pos="5040"/>
+          <w:tab w:val="left" w:pos="5600"/>
+          <w:tab w:val="left" w:pos="6160"/>
+          <w:tab w:val="left" w:pos="6720"/>
+        </w:tabs>
+        <w:autoSpaceDE w:val="0"/>
+        <w:autoSpaceDN w:val="0"/>
+        <w:adjustRightInd w:val="0"/>
+        <w:spacing w:after="0" w:line="240" w:lineRule="auto"/>
+        <w:ind w:left="540" w:hanging="540"/>
+        <w:rPr>
+          <w:rFonts w:cs="Helvetica"/>
+        </w:rPr>
+      </w:pPr>
+      <w:r>
+        <w:rPr>
+          <w:rFonts w:cs="Helvetica"/>
+        </w:rPr>
+        <w:t>Not too complicated</w:t>
+      </w:r>
+    </w:p>
+    <w:p>
+      <w:pPr>
+        <w:widowControl w:val="0"/>
+        <w:tabs>
+          <w:tab w:val="left" w:pos="560"/>
+          <w:tab w:val="left" w:pos="1120"/>
+          <w:tab w:val="left" w:pos="1680"/>
+          <w:tab w:val="left" w:pos="2240"/>
+          <w:tab w:val="left" w:pos="2800"/>
+          <w:tab w:val="left" w:pos="3360"/>
+          <w:tab w:val="left" w:pos="3920"/>
+          <w:tab w:val="left" w:pos="4480"/>
+          <w:tab w:val="left" w:pos="5040"/>
+          <w:tab w:val="left" w:pos="5600"/>
+          <w:tab w:val="left" w:pos="6160"/>
+          <w:tab w:val="left" w:pos="6720"/>
+        </w:tabs>
+        <w:autoSpaceDE w:val="0"/>
+        <w:autoSpaceDN w:val="0"/>
+        <w:adjustRightInd w:val="0"/>
+        <w:spacing w:after="0" w:line="240" w:lineRule="auto"/>
+        <w:rPr>
+          <w:rFonts w:cs="Helvetica"/>
+        </w:rPr>
+      </w:pPr>
+    </w:p>
+    <w:p>
+      <w:pPr>
+        <w:widowControl w:val="0"/>
+        <w:tabs>
+          <w:tab w:val="left" w:pos="560"/>
+          <w:tab w:val="left" w:pos="1120"/>
+          <w:tab w:val="left" w:pos="1680"/>
+          <w:tab w:val="left" w:pos="2240"/>
+          <w:tab w:val="left" w:pos="2800"/>
+          <w:tab w:val="left" w:pos="3360"/>
+          <w:tab w:val="left" w:pos="3920"/>
+          <w:tab w:val="left" w:pos="4480"/>
+          <w:tab w:val="left" w:pos="5040"/>
+          <w:tab w:val="left" w:pos="5600"/>
+          <w:tab w:val="left" w:pos="6160"/>
+          <w:tab w:val="left" w:pos="6720"/>
+        </w:tabs>
+        <w:autoSpaceDE w:val="0"/>
+        <w:autoSpaceDN w:val="0"/>
+        <w:adjustRightInd w:val="0"/>
+        <w:spacing w:after="0" w:line="240" w:lineRule="auto"/>
+        <w:rPr>
+          <w:rFonts w:cs="Helvetica"/>
+        </w:rPr>
+      </w:pPr>
+      <w:r>
+        <w:rPr>
+          <w:rFonts w:cs="Helvetica"/>
+        </w:rPr>
+        <w:t>Layout</w:t>
+      </w:r>
+    </w:p>
+    <w:p>
+      <w:pPr>
+        <w:widowControl w:val="0"/>
+        <w:numPr>
+          <w:ilvl w:val="1"/>
+          <w:numId w:val="3"/>
+        </w:numPr>
+        <w:tabs>
+          <w:tab w:val="left" w:pos="360"/>
+          <w:tab w:val="left" w:pos="560"/>
+          <w:tab w:val="left" w:pos="1120"/>
+          <w:tab w:val="left" w:pos="1680"/>
+          <w:tab w:val="left" w:pos="2240"/>
+          <w:tab w:val="left" w:pos="2800"/>
+          <w:tab w:val="left" w:pos="3360"/>
+          <w:tab w:val="left" w:pos="3920"/>
+          <w:tab w:val="left" w:pos="4480"/>
+          <w:tab w:val="left" w:pos="5040"/>
+          <w:tab w:val="left" w:pos="5600"/>
+          <w:tab w:val="left" w:pos="6160"/>
+          <w:tab w:val="left" w:pos="6720"/>
+        </w:tabs>
+        <w:autoSpaceDE w:val="0"/>
+        <w:autoSpaceDN w:val="0"/>
+        <w:adjustRightInd w:val="0"/>
+        <w:spacing w:after="0" w:line="240" w:lineRule="auto"/>
+        <w:ind w:left="540" w:hanging="540"/>
+        <w:rPr>
+          <w:rFonts w:cs="Helvetica"/>
+        </w:rPr>
+      </w:pPr>
+      <w:r>
+        <w:rPr>
+          <w:rFonts w:cs="Helvetica"/>
+        </w:rPr>
+        <w:t>Common tabs and links</w:t>
+      </w:r>
+    </w:p>
+    <w:p>
+      <w:pPr>
+        <w:widowControl w:val="0"/>
+        <w:numPr>
+          <w:ilvl w:val="0"/>
+          <w:numId w:val="3"/>
+        </w:numPr>
+        <w:tabs>
+          <w:tab w:val="left" w:pos="360"/>
+          <w:tab w:val="left" w:pos="560"/>
+          <w:tab w:val="left" w:pos="1120"/>
+          <w:tab w:val="left" w:pos="1680"/>
+          <w:tab w:val="left" w:pos="2240"/>
+          <w:tab w:val="left" w:pos="2800"/>
+          <w:tab w:val="left" w:pos="3360"/>
+          <w:tab w:val="left" w:pos="3920"/>
+          <w:tab w:val="left" w:pos="4480"/>
+          <w:tab w:val="left" w:pos="5040"/>
+          <w:tab w:val="left" w:pos="5600"/>
+          <w:tab w:val="left" w:pos="6160"/>
+          <w:tab w:val="left" w:pos="6720"/>
+        </w:tabs>
+        <w:autoSpaceDE w:val="0"/>
+        <w:autoSpaceDN w:val="0"/>
+        <w:adjustRightInd w:val="0"/>
+        <w:spacing w:after="0" w:line="240" w:lineRule="auto"/>
+        <w:rPr>
+          <w:rFonts w:cs="Helvetica"/>
+        </w:rPr>
+      </w:pPr>
+      <w:r>
+        <w:rPr>
+          <w:rFonts w:cs="Helvetica"/>
+        </w:rPr>
+        <w:t>Home</w:t>
+      </w:r>
+    </w:p>
+    <w:p>
+      <w:pPr>
+        <w:widowControl w:val="0"/>
+        <w:numPr>
+          <w:ilvl w:val="0"/>
+          <w:numId w:val="3"/>
+        </w:numPr>
+        <w:tabs>
+          <w:tab w:val="left" w:pos="360"/>
+          <w:tab w:val="left" w:pos="560"/>
+          <w:tab w:val="left" w:pos="1120"/>
+          <w:tab w:val="left" w:pos="1680"/>
+          <w:tab w:val="left" w:pos="2240"/>
+          <w:tab w:val="left" w:pos="2800"/>
+          <w:tab w:val="left" w:pos="3360"/>
+          <w:tab w:val="left" w:pos="3920"/>
+          <w:tab w:val="left" w:pos="4480"/>
+          <w:tab w:val="left" w:pos="5040"/>
+          <w:tab w:val="left" w:pos="5600"/>
+          <w:tab w:val="left" w:pos="6160"/>
+          <w:tab w:val="left" w:pos="6720"/>
+        </w:tabs>
+        <w:autoSpaceDE w:val="0"/>
+        <w:autoSpaceDN w:val="0"/>
+        <w:adjustRightInd w:val="0"/>
+        <w:spacing w:after="0" w:line="240" w:lineRule="auto"/>
+        <w:rPr>
+          <w:rFonts w:cs="Helvetica"/>
+        </w:rPr>
+      </w:pPr>
+      <w:r>
+        <w:rPr>
+          <w:rFonts w:cs="Helvetica"/>
+        </w:rPr>
+        <w:t>Debates</w:t>
+      </w:r>
+    </w:p>
+    <w:p>
+      <w:pPr>
+        <w:widowControl w:val="0"/>
+        <w:numPr>
+          <w:ilvl w:val="0"/>
+          <w:numId w:val="3"/>
+        </w:numPr>
+        <w:tabs>
+          <w:tab w:val="left" w:pos="360"/>
+          <w:tab w:val="left" w:pos="560"/>
+          <w:tab w:val="left" w:pos="1120"/>
+          <w:tab w:val="left" w:pos="1680"/>
+          <w:tab w:val="left" w:pos="2240"/>
+          <w:tab w:val="left" w:pos="2800"/>
+          <w:tab w:val="left" w:pos="3360"/>
+          <w:tab w:val="left" w:pos="3920"/>
+          <w:tab w:val="left" w:pos="4480"/>
+          <w:tab w:val="left" w:pos="5040"/>
+          <w:tab w:val="left" w:pos="5600"/>
+          <w:tab w:val="left" w:pos="6160"/>
+          <w:tab w:val="left" w:pos="6720"/>
+        </w:tabs>
+        <w:autoSpaceDE w:val="0"/>
+        <w:autoSpaceDN w:val="0"/>
+        <w:adjustRightInd w:val="0"/>
+        <w:spacing w:after="0" w:line="240" w:lineRule="auto"/>
+        <w:rPr>
+          <w:rFonts w:cs="Helvetica"/>
+        </w:rPr>
+      </w:pPr>
+      <w:r>
+        <w:rPr>
+          <w:rFonts w:cs="Helvetica"/>
+        </w:rPr>
+        <w:t>Users</w:t>
+      </w:r>
+    </w:p>
+    <w:p>
+      <w:pPr>
+        <w:widowControl w:val="0"/>
+        <w:numPr>
+          <w:ilvl w:val="0"/>
+          <w:numId w:val="3"/>
+        </w:numPr>
+        <w:tabs>
+          <w:tab w:val="left" w:pos="360"/>
+          <w:tab w:val="left" w:pos="560"/>
+          <w:tab w:val="left" w:pos="1120"/>
+          <w:tab w:val="left" w:pos="1680"/>
+          <w:tab w:val="left" w:pos="2240"/>
+          <w:tab w:val="left" w:pos="2800"/>
+          <w:tab w:val="left" w:pos="3360"/>
+          <w:tab w:val="left" w:pos="3920"/>
+          <w:tab w:val="left" w:pos="4480"/>
+          <w:tab w:val="left" w:pos="5040"/>
+          <w:tab w:val="left" w:pos="5600"/>
+          <w:tab w:val="left" w:pos="6160"/>
+          <w:tab w:val="left" w:pos="6720"/>
+        </w:tabs>
+        <w:autoSpaceDE w:val="0"/>
+        <w:autoSpaceDN w:val="0"/>
+        <w:adjustRightInd w:val="0"/>
+        <w:spacing w:after="0" w:line="240" w:lineRule="auto"/>
+        <w:rPr>
+          <w:rFonts w:cs="Helvetica"/>
+        </w:rPr>
+      </w:pPr>
+      <w:r>
+        <w:rPr>
+          <w:rFonts w:cs="Helvetica"/>
+        </w:rPr>
+        <w:t>Search</w:t>
+      </w:r>
+    </w:p>
+    <w:p>
+      <w:pPr>
+        <w:widowControl w:val="0"/>
+        <w:numPr>
+          <w:ilvl w:val="0"/>
+          <w:numId w:val="3"/>
+        </w:numPr>
+        <w:tabs>
+          <w:tab w:val="left" w:pos="360"/>
+          <w:tab w:val="left" w:pos="560"/>
+          <w:tab w:val="left" w:pos="1120"/>
+          <w:tab w:val="left" w:pos="1680"/>
+          <w:tab w:val="left" w:pos="2240"/>
+          <w:tab w:val="left" w:pos="2800"/>
+          <w:tab w:val="left" w:pos="3360"/>
+          <w:tab w:val="left" w:pos="3920"/>
+          <w:tab w:val="left" w:pos="4480"/>
+          <w:tab w:val="left" w:pos="5040"/>
+          <w:tab w:val="left" w:pos="5600"/>
+          <w:tab w:val="left" w:pos="6160"/>
+          <w:tab w:val="left" w:pos="6720"/>
+        </w:tabs>
+        <w:autoSpaceDE w:val="0"/>
+        <w:autoSpaceDN w:val="0"/>
+        <w:adjustRightInd w:val="0"/>
+        <w:spacing w:after="0" w:line="240" w:lineRule="auto"/>
+        <w:rPr>
+          <w:rFonts w:cs="Helvetica"/>
+        </w:rPr>
+      </w:pPr>
+      <w:r>
+        <w:rPr>
+          <w:rFonts w:cs="Helvetica"/>
+        </w:rPr>
+        <w:t>Help/F.A.Q.</w:t>
+      </w:r>
+    </w:p>
+    <w:p>
+      <w:pPr>
+        <w:widowControl w:val="0"/>
+        <w:numPr>
+          <w:ilvl w:val="1"/>
+          <w:numId w:val="3"/>
+        </w:numPr>
+        <w:tabs>
+          <w:tab w:val="left" w:pos="360"/>
+          <w:tab w:val="left" w:pos="560"/>
+          <w:tab w:val="left" w:pos="1120"/>
+          <w:tab w:val="left" w:pos="1680"/>
+          <w:tab w:val="left" w:pos="2240"/>
+          <w:tab w:val="left" w:pos="2800"/>
+          <w:tab w:val="left" w:pos="3360"/>
+          <w:tab w:val="left" w:pos="3920"/>
+          <w:tab w:val="left" w:pos="4480"/>
+          <w:tab w:val="left" w:pos="5040"/>
+          <w:tab w:val="left" w:pos="5600"/>
+          <w:tab w:val="left" w:pos="6160"/>
+          <w:tab w:val="left" w:pos="6720"/>
+        </w:tabs>
+        <w:autoSpaceDE w:val="0"/>
+        <w:autoSpaceDN w:val="0"/>
+        <w:adjustRightInd w:val="0"/>
+        <w:spacing w:after="0" w:line="240" w:lineRule="auto"/>
+        <w:ind w:left="540" w:hanging="540"/>
+        <w:rPr>
+          <w:rFonts w:cs="Helvetica"/>
+        </w:rPr>
+      </w:pPr>
+      <w:r>
+        <w:rPr>
+          <w:rFonts w:cs="Helvetica"/>
+        </w:rPr>
+        <w:t>Layout and tabs are placed similarly to the initial prototype</w:t>
+      </w:r>
+    </w:p>
+    <w:p>
+      <w:pPr>
+        <w:widowControl w:val="0"/>
+        <w:numPr>
+          <w:ilvl w:val="1"/>
+          <w:numId w:val="3"/>
+        </w:numPr>
+        <w:tabs>
+          <w:tab w:val="left" w:pos="360"/>
+          <w:tab w:val="left" w:pos="560"/>
+          <w:tab w:val="left" w:pos="1120"/>
+          <w:tab w:val="left" w:pos="1680"/>
+          <w:tab w:val="left" w:pos="2240"/>
+          <w:tab w:val="left" w:pos="2800"/>
+          <w:tab w:val="left" w:pos="3360"/>
+          <w:tab w:val="left" w:pos="3920"/>
+          <w:tab w:val="left" w:pos="4480"/>
+          <w:tab w:val="left" w:pos="5040"/>
+          <w:tab w:val="left" w:pos="5600"/>
+          <w:tab w:val="left" w:pos="6160"/>
+          <w:tab w:val="left" w:pos="6720"/>
+        </w:tabs>
+        <w:autoSpaceDE w:val="0"/>
+        <w:autoSpaceDN w:val="0"/>
+        <w:adjustRightInd w:val="0"/>
+        <w:spacing w:after="0" w:line="240" w:lineRule="auto"/>
+        <w:ind w:left="540" w:hanging="540"/>
+        <w:rPr>
+          <w:rFonts w:cs="Helvetica"/>
+        </w:rPr>
+      </w:pPr>
+      <w:r>
+        <w:rPr>
+          <w:rFonts w:cs="Helvetica"/>
+        </w:rPr>
+        <w:t>Clear view of every system functionality</w:t>
+      </w:r>
+    </w:p>
+    <w:p>
+      <w:pPr>
+        <w:widowControl w:val="0"/>
+        <w:tabs>
+          <w:tab w:val="left" w:pos="560"/>
+          <w:tab w:val="left" w:pos="1120"/>
+          <w:tab w:val="left" w:pos="1680"/>
+          <w:tab w:val="left" w:pos="2240"/>
+          <w:tab w:val="left" w:pos="2800"/>
+          <w:tab w:val="left" w:pos="3360"/>
+          <w:tab w:val="left" w:pos="3920"/>
+          <w:tab w:val="left" w:pos="4480"/>
+          <w:tab w:val="left" w:pos="5040"/>
+          <w:tab w:val="left" w:pos="5600"/>
+          <w:tab w:val="left" w:pos="6160"/>
+          <w:tab w:val="left" w:pos="6720"/>
+        </w:tabs>
+        <w:autoSpaceDE w:val="0"/>
+        <w:autoSpaceDN w:val="0"/>
+        <w:adjustRightInd w:val="0"/>
+        <w:spacing w:after="0" w:line="240" w:lineRule="auto"/>
+        <w:rPr>
+          <w:rFonts w:cs="Helvetica"/>
+        </w:rPr>
+      </w:pPr>
+    </w:p>
+    <w:p>
+      <w:pPr>
+        <w:widowControl w:val="0"/>
+        <w:tabs>
+          <w:tab w:val="left" w:pos="560"/>
+          <w:tab w:val="left" w:pos="1120"/>
+          <w:tab w:val="left" w:pos="1680"/>
+          <w:tab w:val="left" w:pos="2240"/>
+          <w:tab w:val="left" w:pos="2800"/>
+          <w:tab w:val="left" w:pos="3360"/>
+          <w:tab w:val="left" w:pos="3920"/>
+          <w:tab w:val="left" w:pos="4480"/>
+          <w:tab w:val="left" w:pos="5040"/>
+          <w:tab w:val="left" w:pos="5600"/>
+          <w:tab w:val="left" w:pos="6160"/>
+          <w:tab w:val="left" w:pos="6720"/>
+        </w:tabs>
+        <w:autoSpaceDE w:val="0"/>
+        <w:autoSpaceDN w:val="0"/>
+        <w:adjustRightInd w:val="0"/>
+        <w:spacing w:after="0" w:line="240" w:lineRule="auto"/>
+        <w:rPr>
+          <w:rFonts w:cs="Helvetica"/>
+        </w:rPr>
+      </w:pPr>
+      <w:r>
+        <w:rPr>
+          <w:rFonts w:cs="Helvetica"/>
+        </w:rPr>
+        <w:t>Forms (Button/Tabs/Links)</w:t>
+      </w:r>
+    </w:p>
+    <w:p>
+      <w:pPr>
+        <w:widowControl w:val="0"/>
+        <w:numPr>
+          <w:ilvl w:val="1"/>
+          <w:numId w:val="4"/>
+        </w:numPr>
+        <w:tabs>
+          <w:tab w:val="left" w:pos="360"/>
+          <w:tab w:val="left" w:pos="560"/>
+          <w:tab w:val="left" w:pos="1120"/>
+          <w:tab w:val="left" w:pos="1680"/>
+          <w:tab w:val="left" w:pos="2240"/>
+          <w:tab w:val="left" w:pos="2800"/>
+          <w:tab w:val="left" w:pos="3360"/>
+          <w:tab w:val="left" w:pos="3920"/>
+          <w:tab w:val="left" w:pos="4480"/>
+          <w:tab w:val="left" w:pos="5040"/>
+          <w:tab w:val="left" w:pos="5600"/>
+          <w:tab w:val="left" w:pos="6160"/>
+          <w:tab w:val="left" w:pos="6720"/>
+        </w:tabs>
+        <w:autoSpaceDE w:val="0"/>
+        <w:autoSpaceDN w:val="0"/>
+        <w:adjustRightInd w:val="0"/>
+        <w:spacing w:after="0" w:line="240" w:lineRule="auto"/>
+        <w:ind w:left="540" w:hanging="540"/>
+        <w:rPr>
+          <w:rFonts w:cs="Helvetica"/>
+        </w:rPr>
+      </w:pPr>
+      <w:r>
+        <w:rPr>
+          <w:rFonts w:cs="Helvetica"/>
+        </w:rPr>
+        <w:t>Login (Button/</w:t>
+      </w:r>
+      <w:proofErr w:type="gramStart"/>
+      <w:r>
+        <w:rPr>
+          <w:rFonts w:cs="Helvetica"/>
+        </w:rPr>
+        <w:t>Link ?)</w:t>
+      </w:r>
+      <w:proofErr w:type="gramEnd"/>
+    </w:p>
+    <w:p>
+      <w:pPr>
+        <w:widowControl w:val="0"/>
+        <w:numPr>
+          <w:ilvl w:val="1"/>
+          <w:numId w:val="4"/>
+        </w:numPr>
+        <w:tabs>
+          <w:tab w:val="left" w:pos="360"/>
+          <w:tab w:val="left" w:pos="560"/>
+          <w:tab w:val="left" w:pos="1120"/>
+          <w:tab w:val="left" w:pos="1680"/>
+          <w:tab w:val="left" w:pos="2240"/>
+          <w:tab w:val="left" w:pos="2800"/>
+          <w:tab w:val="left" w:pos="3360"/>
+          <w:tab w:val="left" w:pos="3920"/>
+          <w:tab w:val="left" w:pos="4480"/>
+          <w:tab w:val="left" w:pos="5040"/>
+          <w:tab w:val="left" w:pos="5600"/>
+          <w:tab w:val="left" w:pos="6160"/>
+          <w:tab w:val="left" w:pos="6720"/>
+        </w:tabs>
+        <w:autoSpaceDE w:val="0"/>
+        <w:autoSpaceDN w:val="0"/>
+        <w:adjustRightInd w:val="0"/>
+        <w:spacing w:after="0" w:line="240" w:lineRule="auto"/>
+        <w:ind w:left="540" w:hanging="540"/>
+        <w:rPr>
+          <w:rFonts w:cs="Helvetica"/>
+        </w:rPr>
+      </w:pPr>
+      <w:r>
+        <w:rPr>
+          <w:rFonts w:cs="Helvetica"/>
+        </w:rPr>
+        <w:t>Logout (Button/</w:t>
+      </w:r>
+      <w:proofErr w:type="gramStart"/>
+      <w:r>
+        <w:rPr>
+          <w:rFonts w:cs="Helvetica"/>
+        </w:rPr>
+        <w:t>Link ?)</w:t>
+      </w:r>
+      <w:proofErr w:type="gramEnd"/>
+    </w:p>
+    <w:p>
+      <w:pPr>
+        <w:widowControl w:val="0"/>
+        <w:numPr>
+          <w:ilvl w:val="1"/>
+          <w:numId w:val="4"/>
+        </w:numPr>
+        <w:tabs>
+          <w:tab w:val="left" w:pos="360"/>
+          <w:tab w:val="left" w:pos="560"/>
+          <w:tab w:val="left" w:pos="1120"/>
+          <w:tab w:val="left" w:pos="1680"/>
+          <w:tab w:val="left" w:pos="2240"/>
+          <w:tab w:val="left" w:pos="2800"/>
+          <w:tab w:val="left" w:pos="3360"/>
+          <w:tab w:val="left" w:pos="3920"/>
+          <w:tab w:val="left" w:pos="4480"/>
+          <w:tab w:val="left" w:pos="5040"/>
+          <w:tab w:val="left" w:pos="5600"/>
+          <w:tab w:val="left" w:pos="6160"/>
+          <w:tab w:val="left" w:pos="6720"/>
+        </w:tabs>
+        <w:autoSpaceDE w:val="0"/>
+        <w:autoSpaceDN w:val="0"/>
+        <w:adjustRightInd w:val="0"/>
+        <w:spacing w:after="0" w:line="240" w:lineRule="auto"/>
+        <w:ind w:left="540" w:hanging="540"/>
+        <w:rPr>
+          <w:rFonts w:cs="Helvetica"/>
+        </w:rPr>
+      </w:pPr>
+      <w:r>
+        <w:rPr>
+          <w:rFonts w:cs="Helvetica"/>
+        </w:rPr>
+        <w:t>Rooms, Profile (Tabs)</w:t>
+      </w:r>
+    </w:p>
+    <w:p>
+      <w:pPr>
+        <w:widowControl w:val="0"/>
+        <w:tabs>
+          <w:tab w:val="left" w:pos="560"/>
+          <w:tab w:val="left" w:pos="1120"/>
+          <w:tab w:val="left" w:pos="1680"/>
+          <w:tab w:val="left" w:pos="2240"/>
+          <w:tab w:val="left" w:pos="2800"/>
+          <w:tab w:val="left" w:pos="3360"/>
+          <w:tab w:val="left" w:pos="3920"/>
+          <w:tab w:val="left" w:pos="4480"/>
+          <w:tab w:val="left" w:pos="5040"/>
+          <w:tab w:val="left" w:pos="5600"/>
+          <w:tab w:val="left" w:pos="6160"/>
+          <w:tab w:val="left" w:pos="6720"/>
+        </w:tabs>
+        <w:autoSpaceDE w:val="0"/>
+        <w:autoSpaceDN w:val="0"/>
+        <w:adjustRightInd w:val="0"/>
+        <w:spacing w:after="0" w:line="240" w:lineRule="auto"/>
+        <w:rPr>
+          <w:rFonts w:cs="Helvetica"/>
+        </w:rPr>
+      </w:pPr>
+    </w:p>
+    <w:p>
+      <w:pPr>
+        <w:widowControl w:val="0"/>
+        <w:tabs>
+          <w:tab w:val="left" w:pos="560"/>
+          <w:tab w:val="left" w:pos="1120"/>
+          <w:tab w:val="left" w:pos="1680"/>
+          <w:tab w:val="left" w:pos="2240"/>
+          <w:tab w:val="left" w:pos="2800"/>
+          <w:tab w:val="left" w:pos="3360"/>
+          <w:tab w:val="left" w:pos="3920"/>
+          <w:tab w:val="left" w:pos="4480"/>
+          <w:tab w:val="left" w:pos="5040"/>
+          <w:tab w:val="left" w:pos="5600"/>
+          <w:tab w:val="left" w:pos="6160"/>
+          <w:tab w:val="left" w:pos="6720"/>
+        </w:tabs>
+        <w:autoSpaceDE w:val="0"/>
+        <w:autoSpaceDN w:val="0"/>
+        <w:adjustRightInd w:val="0"/>
+        <w:spacing w:after="0" w:line="240" w:lineRule="auto"/>
+        <w:rPr>
+          <w:rFonts w:cs="Helvetica"/>
+        </w:rPr>
+      </w:pPr>
+      <w:r>
+        <w:rPr>
+          <w:rFonts w:cs="Helvetica"/>
+        </w:rPr>
+        <w:t>Inspiration</w:t>
+      </w:r>
+    </w:p>
+    <w:p>
+      <w:pPr>
+        <w:widowControl w:val="0"/>
+        <w:numPr>
+          <w:ilvl w:val="1"/>
+          <w:numId w:val="5"/>
+        </w:numPr>
+        <w:tabs>
+          <w:tab w:val="left" w:pos="360"/>
+          <w:tab w:val="left" w:pos="560"/>
+          <w:tab w:val="left" w:pos="1120"/>
+          <w:tab w:val="left" w:pos="1680"/>
+          <w:tab w:val="left" w:pos="2240"/>
+          <w:tab w:val="left" w:pos="2800"/>
+          <w:tab w:val="left" w:pos="3360"/>
+          <w:tab w:val="left" w:pos="3920"/>
+          <w:tab w:val="left" w:pos="4480"/>
+          <w:tab w:val="left" w:pos="5040"/>
+          <w:tab w:val="left" w:pos="5600"/>
+          <w:tab w:val="left" w:pos="6160"/>
+          <w:tab w:val="left" w:pos="6720"/>
+        </w:tabs>
+        <w:autoSpaceDE w:val="0"/>
+        <w:autoSpaceDN w:val="0"/>
+        <w:adjustRightInd w:val="0"/>
+        <w:spacing w:after="0" w:line="240" w:lineRule="auto"/>
+        <w:ind w:left="540" w:hanging="540"/>
+        <w:rPr>
+          <w:rFonts w:cs="Helvetica"/>
+        </w:rPr>
+      </w:pPr>
+      <w:r>
+        <w:rPr>
+          <w:rFonts w:cs="Helvetica"/>
+        </w:rPr>
+        <w:t xml:space="preserve">Various applications such as </w:t>
+      </w:r>
+    </w:p>
+    <w:p>
+      <w:pPr>
+        <w:widowControl w:val="0"/>
+        <w:numPr>
+          <w:ilvl w:val="1"/>
+          <w:numId w:val="5"/>
+        </w:numPr>
+        <w:tabs>
+          <w:tab w:val="left" w:pos="360"/>
+          <w:tab w:val="left" w:pos="560"/>
+          <w:tab w:val="left" w:pos="1120"/>
+          <w:tab w:val="left" w:pos="1680"/>
+          <w:tab w:val="left" w:pos="2240"/>
+          <w:tab w:val="left" w:pos="2800"/>
+          <w:tab w:val="left" w:pos="3360"/>
+          <w:tab w:val="left" w:pos="3920"/>
+          <w:tab w:val="left" w:pos="4480"/>
+          <w:tab w:val="left" w:pos="5040"/>
+          <w:tab w:val="left" w:pos="5600"/>
+          <w:tab w:val="left" w:pos="6160"/>
+          <w:tab w:val="left" w:pos="6720"/>
+        </w:tabs>
+        <w:autoSpaceDE w:val="0"/>
+        <w:autoSpaceDN w:val="0"/>
+        <w:adjustRightInd w:val="0"/>
+        <w:spacing w:after="0" w:line="240" w:lineRule="auto"/>
+        <w:ind w:left="540" w:hanging="540"/>
+        <w:rPr>
+          <w:rFonts w:cs="Helvetica"/>
+        </w:rPr>
+      </w:pPr>
+      <w:proofErr w:type="spellStart"/>
+      <w:r>
+        <w:rPr>
+          <w:rFonts w:cs="Helvetica"/>
+        </w:rPr>
+        <w:t>iChat</w:t>
+      </w:r>
+      <w:proofErr w:type="spellEnd"/>
+    </w:p>
+    <w:p>
+      <w:pPr>
+        <w:widowControl w:val="0"/>
+        <w:numPr>
+          <w:ilvl w:val="1"/>
+          <w:numId w:val="5"/>
+        </w:numPr>
+        <w:tabs>
+          <w:tab w:val="left" w:pos="360"/>
+          <w:tab w:val="left" w:pos="560"/>
+          <w:tab w:val="left" w:pos="1120"/>
+          <w:tab w:val="left" w:pos="1680"/>
+          <w:tab w:val="left" w:pos="2240"/>
+          <w:tab w:val="left" w:pos="2800"/>
+          <w:tab w:val="left" w:pos="3360"/>
+          <w:tab w:val="left" w:pos="3920"/>
+          <w:tab w:val="left" w:pos="4480"/>
+          <w:tab w:val="left" w:pos="5040"/>
+          <w:tab w:val="left" w:pos="5600"/>
+          <w:tab w:val="left" w:pos="6160"/>
+          <w:tab w:val="left" w:pos="6720"/>
+        </w:tabs>
+        <w:autoSpaceDE w:val="0"/>
+        <w:autoSpaceDN w:val="0"/>
+        <w:adjustRightInd w:val="0"/>
+        <w:spacing w:after="0" w:line="240" w:lineRule="auto"/>
+        <w:ind w:left="540" w:hanging="540"/>
+        <w:rPr>
+          <w:rFonts w:cs="Helvetica"/>
+        </w:rPr>
+      </w:pPr>
+      <w:proofErr w:type="spellStart"/>
+      <w:r>
+        <w:rPr>
+          <w:rFonts w:cs="Helvetica"/>
+        </w:rPr>
+        <w:t>Adium</w:t>
+      </w:r>
+      <w:proofErr w:type="spellEnd"/>
+    </w:p>
+    <w:p>
+      <w:pPr>
+        <w:widowControl w:val="0"/>
+        <w:numPr>
+          <w:ilvl w:val="1"/>
+          <w:numId w:val="5"/>
+        </w:numPr>
+        <w:tabs>
+          <w:tab w:val="left" w:pos="360"/>
+          <w:tab w:val="left" w:pos="560"/>
+          <w:tab w:val="left" w:pos="1120"/>
+          <w:tab w:val="left" w:pos="1680"/>
+          <w:tab w:val="left" w:pos="2240"/>
+          <w:tab w:val="left" w:pos="2800"/>
+          <w:tab w:val="left" w:pos="3360"/>
+          <w:tab w:val="left" w:pos="3920"/>
+          <w:tab w:val="left" w:pos="4480"/>
+          <w:tab w:val="left" w:pos="5040"/>
+          <w:tab w:val="left" w:pos="5600"/>
+          <w:tab w:val="left" w:pos="6160"/>
+          <w:tab w:val="left" w:pos="6720"/>
+        </w:tabs>
+        <w:autoSpaceDE w:val="0"/>
+        <w:autoSpaceDN w:val="0"/>
+        <w:adjustRightInd w:val="0"/>
+        <w:spacing w:after="0" w:line="240" w:lineRule="auto"/>
+        <w:ind w:left="540" w:hanging="540"/>
+        <w:rPr>
+          <w:rFonts w:cs="Helvetica"/>
+        </w:rPr>
+      </w:pPr>
+      <w:r>
+        <w:rPr>
+          <w:rFonts w:cs="Helvetica"/>
+        </w:rPr>
+        <w:t>MSN Messenger</w:t>
+      </w:r>
+    </w:p>
+    <w:p>
+      <w:pPr>
+        <w:widowControl w:val="0"/>
+        <w:numPr>
+          <w:ilvl w:val="1"/>
+          <w:numId w:val="5"/>
+        </w:numPr>
+        <w:tabs>
+          <w:tab w:val="left" w:pos="360"/>
+          <w:tab w:val="left" w:pos="560"/>
+          <w:tab w:val="left" w:pos="1120"/>
+          <w:tab w:val="left" w:pos="1680"/>
+          <w:tab w:val="left" w:pos="2240"/>
+          <w:tab w:val="left" w:pos="2800"/>
+          <w:tab w:val="left" w:pos="3360"/>
+          <w:tab w:val="left" w:pos="3920"/>
+          <w:tab w:val="left" w:pos="4480"/>
+          <w:tab w:val="left" w:pos="5040"/>
+          <w:tab w:val="left" w:pos="5600"/>
+          <w:tab w:val="left" w:pos="6160"/>
+          <w:tab w:val="left" w:pos="6720"/>
+        </w:tabs>
+        <w:autoSpaceDE w:val="0"/>
+        <w:autoSpaceDN w:val="0"/>
+        <w:adjustRightInd w:val="0"/>
+        <w:spacing w:after="0" w:line="240" w:lineRule="auto"/>
+        <w:ind w:left="540" w:hanging="540"/>
+        <w:rPr>
+          <w:rFonts w:cs="Helvetica"/>
+        </w:rPr>
+      </w:pPr>
+      <w:r>
+        <w:rPr>
+          <w:rFonts w:cs="Helvetica"/>
+        </w:rPr>
+        <w:t>Various websites where chatting / forums were present.</w:t>
+      </w:r>
+    </w:p>
+    <w:p>
+      <w:pPr>
+        <w:widowControl w:val="0"/>
+        <w:numPr>
+          <w:ilvl w:val="1"/>
+          <w:numId w:val="5"/>
+        </w:numPr>
+        <w:tabs>
+          <w:tab w:val="left" w:pos="360"/>
+          <w:tab w:val="left" w:pos="560"/>
+          <w:tab w:val="left" w:pos="1120"/>
+          <w:tab w:val="left" w:pos="1680"/>
+          <w:tab w:val="left" w:pos="2240"/>
+          <w:tab w:val="left" w:pos="2800"/>
+          <w:tab w:val="left" w:pos="3360"/>
+          <w:tab w:val="left" w:pos="3920"/>
+          <w:tab w:val="left" w:pos="4480"/>
+          <w:tab w:val="left" w:pos="5040"/>
+          <w:tab w:val="left" w:pos="5600"/>
+          <w:tab w:val="left" w:pos="6160"/>
+          <w:tab w:val="left" w:pos="6720"/>
+        </w:tabs>
+        <w:autoSpaceDE w:val="0"/>
+        <w:autoSpaceDN w:val="0"/>
+        <w:adjustRightInd w:val="0"/>
+        <w:spacing w:after="0" w:line="240" w:lineRule="auto"/>
+        <w:ind w:left="540" w:hanging="540"/>
+        <w:rPr>
+          <w:rFonts w:cs="Helvetica"/>
+        </w:rPr>
+      </w:pPr>
+      <w:proofErr w:type="spellStart"/>
+      <w:r>
+        <w:rPr>
+          <w:rFonts w:cs="Helvetica"/>
+        </w:rPr>
+        <w:t>Facebook</w:t>
+      </w:r>
+      <w:proofErr w:type="spellEnd"/>
+    </w:p>
+    <w:p>
+      <w:pPr>
+        <w:widowControl w:val="0"/>
+        <w:tabs>
+          <w:tab w:val="left" w:pos="360"/>
+          <w:tab w:val="left" w:pos="560"/>
+          <w:tab w:val="left" w:pos="1120"/>
+          <w:tab w:val="left" w:pos="1680"/>
+          <w:tab w:val="left" w:pos="2240"/>
+          <w:tab w:val="left" w:pos="2800"/>
+          <w:tab w:val="left" w:pos="3360"/>
+          <w:tab w:val="left" w:pos="3920"/>
+          <w:tab w:val="left" w:pos="4480"/>
+          <w:tab w:val="left" w:pos="5040"/>
+          <w:tab w:val="left" w:pos="5600"/>
+          <w:tab w:val="left" w:pos="6160"/>
+          <w:tab w:val="left" w:pos="6720"/>
+        </w:tabs>
+        <w:autoSpaceDE w:val="0"/>
+        <w:autoSpaceDN w:val="0"/>
+        <w:adjustRightInd w:val="0"/>
+        <w:spacing w:after="0" w:line="240" w:lineRule="auto"/>
+        <w:rPr>
+          <w:rFonts w:cs="Helvetica"/>
+          <w:u w:val="single"/>
+        </w:rPr>
+      </w:pPr>
+    </w:p>
+    <w:p>
+      <w:pPr>
+        <w:widowControl w:val="0"/>
+        <w:tabs>
+          <w:tab w:val="left" w:pos="360"/>
+          <w:tab w:val="left" w:pos="560"/>
+          <w:tab w:val="left" w:pos="1120"/>
+          <w:tab w:val="left" w:pos="1680"/>
+          <w:tab w:val="left" w:pos="2240"/>
+          <w:tab w:val="left" w:pos="2800"/>
+          <w:tab w:val="left" w:pos="3360"/>
+          <w:tab w:val="left" w:pos="3920"/>
+          <w:tab w:val="left" w:pos="4480"/>
+          <w:tab w:val="left" w:pos="5040"/>
+          <w:tab w:val="left" w:pos="5600"/>
+          <w:tab w:val="left" w:pos="6160"/>
+          <w:tab w:val="left" w:pos="6720"/>
+        </w:tabs>
+        <w:autoSpaceDE w:val="0"/>
+        <w:autoSpaceDN w:val="0"/>
+        <w:adjustRightInd w:val="0"/>
+        <w:spacing w:after="0" w:line="240" w:lineRule="auto"/>
+        <w:rPr>
+          <w:rFonts w:cs="Helvetica"/>
+        </w:rPr>
+      </w:pPr>
+    </w:p>
+    <w:p>
+      <w:pPr>
+        <w:widowControl w:val="0"/>
+        <w:tabs>
+          <w:tab w:val="left" w:pos="360"/>
+          <w:tab w:val="left" w:pos="560"/>
+          <w:tab w:val="left" w:pos="1120"/>
+          <w:tab w:val="left" w:pos="1680"/>
+          <w:tab w:val="left" w:pos="2240"/>
+          <w:tab w:val="left" w:pos="2800"/>
+          <w:tab w:val="left" w:pos="3360"/>
+          <w:tab w:val="left" w:pos="3920"/>
+          <w:tab w:val="left" w:pos="4480"/>
+          <w:tab w:val="left" w:pos="5040"/>
+          <w:tab w:val="left" w:pos="5600"/>
+          <w:tab w:val="left" w:pos="6160"/>
+          <w:tab w:val="left" w:pos="6720"/>
+        </w:tabs>
+        <w:autoSpaceDE w:val="0"/>
+        <w:autoSpaceDN w:val="0"/>
+        <w:adjustRightInd w:val="0"/>
+        <w:spacing w:after="0" w:line="240" w:lineRule="auto"/>
+        <w:rPr>
+          <w:rFonts w:cs="Helvetica"/>
+        </w:rPr>
+      </w:pPr>
+      <w:r>
+        <w:rPr>
+          <w:rFonts w:cs="Helvetica"/>
+        </w:rPr>
+        <w:br w:type="page"/>
+      </w:r>
+    </w:p>
+    <w:p>
+      <w:pPr>
+        <w:widowControl w:val="0"/>
+        <w:tabs>
+          <w:tab w:val="left" w:pos="560"/>
+          <w:tab w:val="left" w:pos="1120"/>
+          <w:tab w:val="left" w:pos="1680"/>
+          <w:tab w:val="left" w:pos="2240"/>
+          <w:tab w:val="left" w:pos="2800"/>
+          <w:tab w:val="left" w:pos="3360"/>
+          <w:tab w:val="left" w:pos="3920"/>
+          <w:tab w:val="left" w:pos="4480"/>
+          <w:tab w:val="left" w:pos="5040"/>
+          <w:tab w:val="left" w:pos="5600"/>
+          <w:tab w:val="left" w:pos="6160"/>
+          <w:tab w:val="left" w:pos="6720"/>
+        </w:tabs>
+        <w:autoSpaceDE w:val="0"/>
+        <w:autoSpaceDN w:val="0"/>
+        <w:adjustRightInd w:val="0"/>
+        <w:spacing w:after="0" w:line="240" w:lineRule="auto"/>
+        <w:rPr>
+          <w:rFonts w:cs="Helvetica"/>
+        </w:rPr>
+      </w:pPr>
+    </w:p>
+    <w:p>
+      <w:pPr>
+        <w:widowControl w:val="0"/>
+        <w:tabs>
+          <w:tab w:val="left" w:pos="560"/>
+          <w:tab w:val="left" w:pos="1120"/>
+          <w:tab w:val="left" w:pos="1680"/>
+          <w:tab w:val="left" w:pos="2240"/>
+          <w:tab w:val="left" w:pos="2800"/>
+          <w:tab w:val="left" w:pos="3360"/>
+          <w:tab w:val="left" w:pos="3920"/>
+          <w:tab w:val="left" w:pos="4480"/>
+          <w:tab w:val="left" w:pos="5040"/>
+          <w:tab w:val="left" w:pos="5600"/>
+          <w:tab w:val="left" w:pos="6160"/>
+          <w:tab w:val="left" w:pos="6720"/>
+        </w:tabs>
+        <w:autoSpaceDE w:val="0"/>
+        <w:autoSpaceDN w:val="0"/>
+        <w:adjustRightInd w:val="0"/>
+        <w:spacing w:after="0" w:line="240" w:lineRule="auto"/>
+        <w:rPr>
+          <w:rFonts w:cs="Helvetica"/>
+        </w:rPr>
+      </w:pPr>
+      <w:r>
+        <w:rPr>
+          <w:rFonts w:cs="Helvetica"/>
+        </w:rPr>
+        <w:tab/>
+        <w:t>The main designs are based on the functionality of the project. The usability was considered and the designs are made to be simple and based around the initial prototype design with all functions included. Efficiency and user-friendliness are all considered while designing these pages and it is made to be clear and easy to use.</w:t>
+      </w:r>
+    </w:p>
+    <w:p>
+      <w:pPr>
+        <w:widowControl w:val="0"/>
+        <w:tabs>
+          <w:tab w:val="left" w:pos="560"/>
+          <w:tab w:val="left" w:pos="1120"/>
+          <w:tab w:val="left" w:pos="1680"/>
+          <w:tab w:val="left" w:pos="2240"/>
+          <w:tab w:val="left" w:pos="2800"/>
+          <w:tab w:val="left" w:pos="3360"/>
+          <w:tab w:val="left" w:pos="3920"/>
+          <w:tab w:val="left" w:pos="4480"/>
+          <w:tab w:val="left" w:pos="5040"/>
+          <w:tab w:val="left" w:pos="5600"/>
+          <w:tab w:val="left" w:pos="6160"/>
+          <w:tab w:val="left" w:pos="6720"/>
+        </w:tabs>
+        <w:autoSpaceDE w:val="0"/>
+        <w:autoSpaceDN w:val="0"/>
+        <w:adjustRightInd w:val="0"/>
+        <w:spacing w:after="0" w:line="240" w:lineRule="auto"/>
+        <w:rPr>
+          <w:rFonts w:cs="Helvetica"/>
+        </w:rPr>
+      </w:pPr>
+    </w:p>
+    <w:p>
+      <w:pPr>
+        <w:widowControl w:val="0"/>
+        <w:tabs>
+          <w:tab w:val="left" w:pos="560"/>
+          <w:tab w:val="left" w:pos="1120"/>
+          <w:tab w:val="left" w:pos="1680"/>
+          <w:tab w:val="left" w:pos="2240"/>
+          <w:tab w:val="left" w:pos="2800"/>
+          <w:tab w:val="left" w:pos="3360"/>
+          <w:tab w:val="left" w:pos="3920"/>
+          <w:tab w:val="left" w:pos="4480"/>
+          <w:tab w:val="left" w:pos="5040"/>
+          <w:tab w:val="left" w:pos="5600"/>
+          <w:tab w:val="left" w:pos="6160"/>
+          <w:tab w:val="left" w:pos="6720"/>
+        </w:tabs>
+        <w:autoSpaceDE w:val="0"/>
+        <w:autoSpaceDN w:val="0"/>
+        <w:adjustRightInd w:val="0"/>
+        <w:spacing w:after="0" w:line="240" w:lineRule="auto"/>
+        <w:rPr>
+          <w:rFonts w:cs="Helvetica"/>
+        </w:rPr>
+      </w:pPr>
+      <w:r>
+        <w:rPr>
+          <w:rFonts w:cs="Helvetica"/>
+        </w:rPr>
+        <w:tab/>
+        <w:t xml:space="preserve">There is a common header where some relevant information can be found such as the “help” page. So the help page will always be there when a user have difficulties in any part of the system. A search bar makes the searching of a room/title/topic easier. </w:t>
+      </w:r>
+    </w:p>
+    <w:p>
+      <w:pPr>
+        <w:widowControl w:val="0"/>
+        <w:tabs>
+          <w:tab w:val="left" w:pos="560"/>
+          <w:tab w:val="left" w:pos="1120"/>
+          <w:tab w:val="left" w:pos="1680"/>
+          <w:tab w:val="left" w:pos="2240"/>
+          <w:tab w:val="left" w:pos="2800"/>
+          <w:tab w:val="left" w:pos="3360"/>
+          <w:tab w:val="left" w:pos="3920"/>
+          <w:tab w:val="left" w:pos="4480"/>
+          <w:tab w:val="left" w:pos="5040"/>
+          <w:tab w:val="left" w:pos="5600"/>
+          <w:tab w:val="left" w:pos="6160"/>
+          <w:tab w:val="left" w:pos="6720"/>
+        </w:tabs>
+        <w:autoSpaceDE w:val="0"/>
+        <w:autoSpaceDN w:val="0"/>
+        <w:adjustRightInd w:val="0"/>
+        <w:spacing w:after="0" w:line="240" w:lineRule="auto"/>
+        <w:rPr>
+          <w:rFonts w:cs="Helvetica"/>
+        </w:rPr>
+      </w:pPr>
+      <w:r>
+        <w:rPr>
+          <w:rFonts w:cs="Helvetica"/>
+        </w:rPr>
+        <w:t>The common footer consists of the SVN Revision number on the bottom right of the page and the developers name/group on the bottom left.</w:t>
+      </w:r>
+    </w:p>
+    <w:p>
+      <w:pPr>
+        <w:widowControl w:val="0"/>
+        <w:tabs>
+          <w:tab w:val="left" w:pos="560"/>
+          <w:tab w:val="left" w:pos="1120"/>
+          <w:tab w:val="left" w:pos="1680"/>
+          <w:tab w:val="left" w:pos="2240"/>
+          <w:tab w:val="left" w:pos="2800"/>
+          <w:tab w:val="left" w:pos="3360"/>
+          <w:tab w:val="left" w:pos="3920"/>
+          <w:tab w:val="left" w:pos="4480"/>
+          <w:tab w:val="left" w:pos="5040"/>
+          <w:tab w:val="left" w:pos="5600"/>
+          <w:tab w:val="left" w:pos="6160"/>
+          <w:tab w:val="left" w:pos="6720"/>
+        </w:tabs>
+        <w:autoSpaceDE w:val="0"/>
+        <w:autoSpaceDN w:val="0"/>
+        <w:adjustRightInd w:val="0"/>
+        <w:spacing w:after="0" w:line="240" w:lineRule="auto"/>
+        <w:rPr>
+          <w:rFonts w:cs="Helvetica"/>
+        </w:rPr>
+      </w:pPr>
+    </w:p>
+    <w:p>
+      <w:pPr>
+        <w:widowControl w:val="0"/>
+        <w:tabs>
+          <w:tab w:val="left" w:pos="560"/>
+          <w:tab w:val="left" w:pos="1120"/>
+          <w:tab w:val="left" w:pos="1680"/>
+          <w:tab w:val="left" w:pos="2240"/>
+          <w:tab w:val="left" w:pos="2800"/>
+          <w:tab w:val="left" w:pos="3360"/>
+          <w:tab w:val="left" w:pos="3920"/>
+          <w:tab w:val="left" w:pos="4480"/>
+          <w:tab w:val="left" w:pos="5040"/>
+          <w:tab w:val="left" w:pos="5600"/>
+          <w:tab w:val="left" w:pos="6160"/>
+          <w:tab w:val="left" w:pos="6720"/>
+        </w:tabs>
+        <w:autoSpaceDE w:val="0"/>
+        <w:autoSpaceDN w:val="0"/>
+        <w:adjustRightInd w:val="0"/>
+        <w:spacing w:after="0" w:line="240" w:lineRule="auto"/>
+        <w:rPr>
+          <w:rFonts w:cs="Helvetica"/>
+        </w:rPr>
+      </w:pPr>
+      <w:r>
+        <w:rPr>
+          <w:rFonts w:cs="Helvetica"/>
+        </w:rPr>
+        <w:tab/>
+        <w:t xml:space="preserve">There is also a “Recent” news section. The developers can update users with the new functionality/features. </w:t>
+      </w:r>
+    </w:p>
+    <w:p>
+      <w:pPr>
+        <w:widowControl w:val="0"/>
+        <w:tabs>
+          <w:tab w:val="left" w:pos="560"/>
+          <w:tab w:val="left" w:pos="1120"/>
+          <w:tab w:val="left" w:pos="1680"/>
+          <w:tab w:val="left" w:pos="2240"/>
+          <w:tab w:val="left" w:pos="2800"/>
+          <w:tab w:val="left" w:pos="3360"/>
+          <w:tab w:val="left" w:pos="3920"/>
+          <w:tab w:val="left" w:pos="4480"/>
+          <w:tab w:val="left" w:pos="5040"/>
+          <w:tab w:val="left" w:pos="5600"/>
+          <w:tab w:val="left" w:pos="6160"/>
+          <w:tab w:val="left" w:pos="6720"/>
+        </w:tabs>
+        <w:autoSpaceDE w:val="0"/>
+        <w:autoSpaceDN w:val="0"/>
+        <w:adjustRightInd w:val="0"/>
+        <w:spacing w:after="0" w:line="240" w:lineRule="auto"/>
+        <w:rPr>
+          <w:rFonts w:cs="Helvetica"/>
+        </w:rPr>
+      </w:pPr>
+    </w:p>
+    <w:p>
+      <w:pPr>
+        <w:widowControl w:val="0"/>
+        <w:tabs>
+          <w:tab w:val="left" w:pos="560"/>
+          <w:tab w:val="left" w:pos="1120"/>
+          <w:tab w:val="left" w:pos="1680"/>
+          <w:tab w:val="left" w:pos="2240"/>
+          <w:tab w:val="left" w:pos="2800"/>
+          <w:tab w:val="left" w:pos="3360"/>
+          <w:tab w:val="left" w:pos="3920"/>
+          <w:tab w:val="left" w:pos="4480"/>
+          <w:tab w:val="left" w:pos="5040"/>
+          <w:tab w:val="left" w:pos="5600"/>
+          <w:tab w:val="left" w:pos="6160"/>
+          <w:tab w:val="left" w:pos="6720"/>
+        </w:tabs>
+        <w:autoSpaceDE w:val="0"/>
+        <w:autoSpaceDN w:val="0"/>
+        <w:adjustRightInd w:val="0"/>
+        <w:spacing w:after="0" w:line="240" w:lineRule="auto"/>
+        <w:rPr>
+          <w:rFonts w:cs="Helvetica"/>
+          <w:u w:val="single"/>
+        </w:rPr>
+      </w:pPr>
+      <w:r>
+        <w:rPr>
+          <w:rFonts w:cs="Helvetica"/>
+          <w:u w:val="single"/>
+        </w:rPr>
+        <w:t>-Before Logging In/Unregister User</w:t>
+      </w:r>
+    </w:p>
+    <w:p>
+      <w:pPr>
+        <w:widowControl w:val="0"/>
+        <w:tabs>
+          <w:tab w:val="left" w:pos="560"/>
+          <w:tab w:val="left" w:pos="1120"/>
+          <w:tab w:val="left" w:pos="1680"/>
+          <w:tab w:val="left" w:pos="2240"/>
+          <w:tab w:val="left" w:pos="2800"/>
+          <w:tab w:val="left" w:pos="3360"/>
+          <w:tab w:val="left" w:pos="3920"/>
+          <w:tab w:val="left" w:pos="4480"/>
+          <w:tab w:val="left" w:pos="5040"/>
+          <w:tab w:val="left" w:pos="5600"/>
+          <w:tab w:val="left" w:pos="6160"/>
+          <w:tab w:val="left" w:pos="6720"/>
+        </w:tabs>
+        <w:autoSpaceDE w:val="0"/>
+        <w:autoSpaceDN w:val="0"/>
+        <w:adjustRightInd w:val="0"/>
+        <w:spacing w:after="0" w:line="240" w:lineRule="auto"/>
+        <w:rPr>
+          <w:rFonts w:cs="Helvetica"/>
+        </w:rPr>
+      </w:pPr>
+      <w:r>
+        <w:rPr>
+          <w:rFonts w:cs="Helvetica"/>
+        </w:rPr>
+        <w:t xml:space="preserve">Users/The public will be directed to the Homepage when they first visit the page. There will be an option for register and log in. Unregistered users are not allowed to start a debate or a view the contents of the room. However, they could see the room’s names/titles. They can also see the list of the registered users, but they are not allowed to view the profile of the users without logging in. </w:t>
+      </w:r>
+    </w:p>
+    <w:p>
+      <w:pPr>
+        <w:widowControl w:val="0"/>
+        <w:tabs>
+          <w:tab w:val="left" w:pos="560"/>
+          <w:tab w:val="left" w:pos="1120"/>
+          <w:tab w:val="left" w:pos="1680"/>
+          <w:tab w:val="left" w:pos="2240"/>
+          <w:tab w:val="left" w:pos="2800"/>
+          <w:tab w:val="left" w:pos="3360"/>
+          <w:tab w:val="left" w:pos="3920"/>
+          <w:tab w:val="left" w:pos="4480"/>
+          <w:tab w:val="left" w:pos="5040"/>
+          <w:tab w:val="left" w:pos="5600"/>
+          <w:tab w:val="left" w:pos="6160"/>
+          <w:tab w:val="left" w:pos="6720"/>
+        </w:tabs>
+        <w:autoSpaceDE w:val="0"/>
+        <w:autoSpaceDN w:val="0"/>
+        <w:adjustRightInd w:val="0"/>
+        <w:spacing w:after="0" w:line="240" w:lineRule="auto"/>
+        <w:rPr>
+          <w:rFonts w:cs="Helvetica"/>
+        </w:rPr>
+      </w:pPr>
+    </w:p>
+    <w:p>
+      <w:pPr>
+        <w:widowControl w:val="0"/>
+        <w:tabs>
+          <w:tab w:val="left" w:pos="560"/>
+          <w:tab w:val="left" w:pos="1120"/>
+          <w:tab w:val="left" w:pos="1680"/>
+          <w:tab w:val="left" w:pos="2240"/>
+          <w:tab w:val="left" w:pos="2800"/>
+          <w:tab w:val="left" w:pos="3360"/>
+          <w:tab w:val="left" w:pos="3920"/>
+          <w:tab w:val="left" w:pos="4480"/>
+          <w:tab w:val="left" w:pos="5040"/>
+          <w:tab w:val="left" w:pos="5600"/>
+          <w:tab w:val="left" w:pos="6160"/>
+          <w:tab w:val="left" w:pos="6720"/>
+        </w:tabs>
+        <w:autoSpaceDE w:val="0"/>
+        <w:autoSpaceDN w:val="0"/>
+        <w:adjustRightInd w:val="0"/>
+        <w:spacing w:after="0" w:line="240" w:lineRule="auto"/>
+        <w:rPr>
+          <w:rFonts w:cs="Helvetica"/>
+          <w:u w:val="single"/>
+        </w:rPr>
+      </w:pPr>
+      <w:r>
+        <w:rPr>
+          <w:rFonts w:cs="Helvetica"/>
+          <w:u w:val="single"/>
+        </w:rPr>
+        <w:t>-Registering</w:t>
+      </w:r>
+    </w:p>
+    <w:p>
+      <w:pPr>
+        <w:widowControl w:val="0"/>
+        <w:tabs>
+          <w:tab w:val="left" w:pos="560"/>
+          <w:tab w:val="left" w:pos="1120"/>
+          <w:tab w:val="left" w:pos="1680"/>
+          <w:tab w:val="left" w:pos="2240"/>
+          <w:tab w:val="left" w:pos="2800"/>
+          <w:tab w:val="left" w:pos="3360"/>
+          <w:tab w:val="left" w:pos="3920"/>
+          <w:tab w:val="left" w:pos="4480"/>
+          <w:tab w:val="left" w:pos="5040"/>
+          <w:tab w:val="left" w:pos="5600"/>
+          <w:tab w:val="left" w:pos="6160"/>
+          <w:tab w:val="left" w:pos="6720"/>
+        </w:tabs>
+        <w:autoSpaceDE w:val="0"/>
+        <w:autoSpaceDN w:val="0"/>
+        <w:adjustRightInd w:val="0"/>
+        <w:spacing w:after="0" w:line="240" w:lineRule="auto"/>
+        <w:rPr>
+          <w:rFonts w:cs="Helvetica"/>
+        </w:rPr>
+      </w:pPr>
+      <w:r>
+        <w:rPr>
+          <w:rFonts w:cs="Helvetica"/>
+        </w:rPr>
+        <w:t>The most practical way for the registration of this website is the forms, very simple yet effective. Users are required to enter their details and also a valid e-mail address as an email conformation would be sent, right after they click the “Submit” (button/link).</w:t>
+      </w:r>
+    </w:p>
+    <w:p>
+      <w:pPr>
+        <w:widowControl w:val="0"/>
+        <w:tabs>
+          <w:tab w:val="left" w:pos="560"/>
+          <w:tab w:val="left" w:pos="1120"/>
+          <w:tab w:val="left" w:pos="1680"/>
+          <w:tab w:val="left" w:pos="2240"/>
+          <w:tab w:val="left" w:pos="2800"/>
+          <w:tab w:val="left" w:pos="3360"/>
+          <w:tab w:val="left" w:pos="3920"/>
+          <w:tab w:val="left" w:pos="4480"/>
+          <w:tab w:val="left" w:pos="5040"/>
+          <w:tab w:val="left" w:pos="5600"/>
+          <w:tab w:val="left" w:pos="6160"/>
+          <w:tab w:val="left" w:pos="6720"/>
+        </w:tabs>
+        <w:autoSpaceDE w:val="0"/>
+        <w:autoSpaceDN w:val="0"/>
+        <w:adjustRightInd w:val="0"/>
+        <w:spacing w:after="0" w:line="240" w:lineRule="auto"/>
+        <w:rPr>
+          <w:rFonts w:cs="Helvetica"/>
+        </w:rPr>
+      </w:pPr>
+    </w:p>
+    <w:p>
+      <w:pPr>
+        <w:widowControl w:val="0"/>
+        <w:tabs>
+          <w:tab w:val="left" w:pos="560"/>
+          <w:tab w:val="left" w:pos="1120"/>
+          <w:tab w:val="left" w:pos="1680"/>
+          <w:tab w:val="left" w:pos="2240"/>
+          <w:tab w:val="left" w:pos="2800"/>
+          <w:tab w:val="left" w:pos="3360"/>
+          <w:tab w:val="left" w:pos="3920"/>
+          <w:tab w:val="left" w:pos="4480"/>
+          <w:tab w:val="left" w:pos="5040"/>
+          <w:tab w:val="left" w:pos="5600"/>
+          <w:tab w:val="left" w:pos="6160"/>
+          <w:tab w:val="left" w:pos="6720"/>
+        </w:tabs>
+        <w:autoSpaceDE w:val="0"/>
+        <w:autoSpaceDN w:val="0"/>
+        <w:adjustRightInd w:val="0"/>
+        <w:spacing w:after="0" w:line="240" w:lineRule="auto"/>
+        <w:rPr>
+          <w:rFonts w:cs="Helvetica"/>
+          <w:u w:val="single"/>
+        </w:rPr>
+      </w:pPr>
+      <w:r>
+        <w:rPr>
+          <w:rFonts w:cs="Helvetica"/>
+          <w:u w:val="single"/>
+        </w:rPr>
+        <w:t>-While logging in</w:t>
+      </w:r>
+    </w:p>
+    <w:p>
+      <w:pPr>
+        <w:widowControl w:val="0"/>
+        <w:tabs>
+          <w:tab w:val="left" w:pos="560"/>
+          <w:tab w:val="left" w:pos="1120"/>
+          <w:tab w:val="left" w:pos="1680"/>
+          <w:tab w:val="left" w:pos="2240"/>
+          <w:tab w:val="left" w:pos="2800"/>
+          <w:tab w:val="left" w:pos="3360"/>
+          <w:tab w:val="left" w:pos="3920"/>
+          <w:tab w:val="left" w:pos="4480"/>
+          <w:tab w:val="left" w:pos="5040"/>
+          <w:tab w:val="left" w:pos="5600"/>
+          <w:tab w:val="left" w:pos="6160"/>
+          <w:tab w:val="left" w:pos="6720"/>
+        </w:tabs>
+        <w:autoSpaceDE w:val="0"/>
+        <w:autoSpaceDN w:val="0"/>
+        <w:adjustRightInd w:val="0"/>
+        <w:spacing w:after="0" w:line="240" w:lineRule="auto"/>
+        <w:rPr>
+          <w:rFonts w:cs="Helvetica"/>
+        </w:rPr>
+      </w:pPr>
+      <w:r>
+        <w:rPr>
+          <w:rFonts w:cs="Helvetica"/>
+        </w:rPr>
+        <w:t>The conventional way of logging in to a website, users are prompted for their (username/email) and a password. These will be in the form of forms. *</w:t>
+      </w:r>
+      <w:proofErr w:type="gramStart"/>
+      <w:r>
+        <w:rPr>
+          <w:rFonts w:cs="Helvetica"/>
+        </w:rPr>
+        <w:t>*(</w:t>
+      </w:r>
+      <w:proofErr w:type="gramEnd"/>
+      <w:r>
+        <w:rPr>
+          <w:rFonts w:cs="Helvetica"/>
+        </w:rPr>
+        <w:t xml:space="preserve">There will be an option for forgotten password or username as well just in case the users forget their login details)** </w:t>
+      </w:r>
+    </w:p>
+    <w:p>
+      <w:pPr>
+        <w:widowControl w:val="0"/>
+        <w:tabs>
+          <w:tab w:val="left" w:pos="560"/>
+          <w:tab w:val="left" w:pos="1120"/>
+          <w:tab w:val="left" w:pos="1680"/>
+          <w:tab w:val="left" w:pos="2240"/>
+          <w:tab w:val="left" w:pos="2800"/>
+          <w:tab w:val="left" w:pos="3360"/>
+          <w:tab w:val="left" w:pos="3920"/>
+          <w:tab w:val="left" w:pos="4480"/>
+          <w:tab w:val="left" w:pos="5040"/>
+          <w:tab w:val="left" w:pos="5600"/>
+          <w:tab w:val="left" w:pos="6160"/>
+          <w:tab w:val="left" w:pos="6720"/>
+        </w:tabs>
+        <w:autoSpaceDE w:val="0"/>
+        <w:autoSpaceDN w:val="0"/>
+        <w:adjustRightInd w:val="0"/>
+        <w:spacing w:after="0" w:line="240" w:lineRule="auto"/>
+        <w:rPr>
+          <w:rFonts w:cs="Helvetica"/>
+        </w:rPr>
+      </w:pPr>
+    </w:p>
+    <w:p>
+      <w:pPr>
+        <w:widowControl w:val="0"/>
+        <w:tabs>
+          <w:tab w:val="left" w:pos="560"/>
+          <w:tab w:val="left" w:pos="1120"/>
+          <w:tab w:val="left" w:pos="1680"/>
+          <w:tab w:val="left" w:pos="2240"/>
+          <w:tab w:val="left" w:pos="2800"/>
+          <w:tab w:val="left" w:pos="3360"/>
+          <w:tab w:val="left" w:pos="3920"/>
+          <w:tab w:val="left" w:pos="4480"/>
+          <w:tab w:val="left" w:pos="5040"/>
+          <w:tab w:val="left" w:pos="5600"/>
+          <w:tab w:val="left" w:pos="6160"/>
+          <w:tab w:val="left" w:pos="6720"/>
+        </w:tabs>
+        <w:autoSpaceDE w:val="0"/>
+        <w:autoSpaceDN w:val="0"/>
+        <w:adjustRightInd w:val="0"/>
+        <w:spacing w:after="0" w:line="240" w:lineRule="auto"/>
+        <w:rPr>
+          <w:rFonts w:cs="Helvetica"/>
+          <w:u w:val="single"/>
+        </w:rPr>
+      </w:pPr>
+      <w:r>
+        <w:rPr>
+          <w:rFonts w:cs="Helvetica"/>
+          <w:u w:val="single"/>
+        </w:rPr>
+        <w:t>-After logging in</w:t>
+      </w:r>
+    </w:p>
+    <w:p>
+      <w:pPr>
+        <w:widowControl w:val="0"/>
+        <w:tabs>
+          <w:tab w:val="left" w:pos="560"/>
+          <w:tab w:val="left" w:pos="1120"/>
+          <w:tab w:val="left" w:pos="1680"/>
+          <w:tab w:val="left" w:pos="2240"/>
+          <w:tab w:val="left" w:pos="2800"/>
+          <w:tab w:val="left" w:pos="3360"/>
+          <w:tab w:val="left" w:pos="3920"/>
+          <w:tab w:val="left" w:pos="4480"/>
+          <w:tab w:val="left" w:pos="5040"/>
+          <w:tab w:val="left" w:pos="5600"/>
+          <w:tab w:val="left" w:pos="6160"/>
+          <w:tab w:val="left" w:pos="6720"/>
+        </w:tabs>
+        <w:autoSpaceDE w:val="0"/>
+        <w:autoSpaceDN w:val="0"/>
+        <w:adjustRightInd w:val="0"/>
+        <w:spacing w:after="0" w:line="240" w:lineRule="auto"/>
+        <w:rPr>
+          <w:rFonts w:cs="Helvetica"/>
+        </w:rPr>
+      </w:pPr>
+      <w:r>
+        <w:rPr>
+          <w:rFonts w:cs="Helvetica"/>
+        </w:rPr>
+        <w:t>After logging in, the header will show that a user is logged on and it also shows the username. A logout option will be available so that a user can log out anytime he/she likes. A logged on user has the ability to access the Debate Rooms, User Profiles and he/she can start his/her own debate.</w:t>
+      </w:r>
+    </w:p>
+    <w:p>
+      <w:pPr>
+        <w:pStyle w:val="Heading2"/>
+        <w:rPr>
+          <w:rFonts w:asciiTheme="minorHAnsi" w:hAnsiTheme="minorHAnsi"/>
+        </w:rPr>
+      </w:pPr>
+      <w:r>
+        <w:rPr>
+          <w:rFonts w:asciiTheme="minorHAnsi" w:hAnsiTheme="minorHAnsi"/>
+        </w:rPr>
+        <w:t>Design Layout</w:t>
+      </w:r>
+    </w:p>
+    <w:p>
+      <w:pPr>
+        <w:pStyle w:val="NoSpacing"/>
+        <w:rPr>
+          <w:rFonts w:cs="Helvetica"/>
+          <w:u w:val="single"/>
+        </w:rPr>
+      </w:pPr>
+      <w:r>
+        <w:rPr>
+          <w:rFonts w:cs="Helvetica"/>
+          <w:u w:val="single"/>
+        </w:rPr>
+        <w:t>Home</w:t>
+      </w:r>
+    </w:p>
+    <w:p>
+      <w:pPr>
+        <w:pStyle w:val="NoSpacing"/>
+        <w:rPr>
+          <w:rFonts w:cs="Helvetica"/>
+        </w:rPr>
+      </w:pPr>
+      <w:r>
+        <w:rPr>
+          <w:rFonts w:cs="Helvetica"/>
+        </w:rPr>
+        <w:t xml:space="preserve">The “Home” section is just a page where the introduction of what our website does. </w:t>
+      </w:r>
+    </w:p>
+    <w:p>
+      <w:pPr>
+        <w:pStyle w:val="NoSpacing"/>
+        <w:rPr>
+          <w:rFonts w:cs="Helvetica"/>
+        </w:rPr>
+      </w:pPr>
+      <w:r>
+        <w:rPr>
+          <w:rFonts w:cs="Helvetica"/>
+        </w:rPr>
+        <w:t>Nothing too fancy, just a brief explanation with the “Recent Updates” or “Changes” on the right side of the page.</w:t>
+      </w:r>
+    </w:p>
+    <w:p>
+      <w:pPr>
+        <w:pStyle w:val="NoSpacing"/>
+        <w:rPr>
+          <w:rFonts w:cs="Helvetica"/>
+        </w:rPr>
+      </w:pPr>
+    </w:p>
+    <w:p>
+      <w:pPr>
+        <w:pStyle w:val="NoSpacing"/>
+        <w:rPr>
+          <w:rFonts w:cs="Helvetica"/>
+        </w:rPr>
+      </w:pPr>
+    </w:p>
+    <w:p>
+      <w:pPr>
+        <w:pStyle w:val="NoSpacing"/>
+        <w:rPr>
+          <w:rFonts w:cs="Helvetica"/>
+        </w:rPr>
+      </w:pPr>
+    </w:p>
+    <w:p>
+      <w:pPr>
+        <w:pStyle w:val="NoSpacing"/>
+        <w:rPr>
+          <w:rFonts w:cs="Helvetica"/>
+        </w:rPr>
+      </w:pPr>
+      <w:r>
+        <w:rPr>
+          <w:rFonts w:cs="Helvetica"/>
+          <w:u w:val="single"/>
+        </w:rPr>
+        <w:t>Debates</w:t>
+      </w:r>
+    </w:p>
+    <w:p>
+      <w:pPr>
+        <w:pStyle w:val="NoSpacing"/>
+        <w:rPr>
+          <w:rFonts w:cs="Helvetica"/>
+        </w:rPr>
+      </w:pPr>
+      <w:r>
+        <w:rPr>
+          <w:rFonts w:cs="Helvetica"/>
+        </w:rPr>
+        <w:t xml:space="preserve">The debates are displayed as a list. Each debate is wrapped in a box and it takes up a row each. There is a button for creating a new debate, above the list of rooms. The numbers of participants are shown in the left hand side of the name/title of the debate. </w:t>
+      </w:r>
+    </w:p>
+    <w:p>
+      <w:pPr>
+        <w:pStyle w:val="NoSpacing"/>
+        <w:rPr>
+          <w:rFonts w:cs="Helvetica"/>
+        </w:rPr>
+      </w:pPr>
+    </w:p>
+    <w:p>
+      <w:pPr>
+        <w:pStyle w:val="NoSpacing"/>
+        <w:rPr>
+          <w:rFonts w:cs="Helvetica"/>
+        </w:rPr>
+      </w:pPr>
+      <w:r>
+        <w:rPr>
+          <w:rFonts w:cs="Helvetica"/>
+          <w:u w:val="single"/>
+        </w:rPr>
+        <w:t>Users</w:t>
+      </w:r>
+    </w:p>
+    <w:p>
+      <w:pPr>
+        <w:pStyle w:val="NoSpacing"/>
+        <w:rPr>
+          <w:rFonts w:cs="Helvetica"/>
+        </w:rPr>
+      </w:pPr>
+      <w:r>
+        <w:rPr>
+          <w:rFonts w:cs="Helvetica"/>
+        </w:rPr>
+        <w:lastRenderedPageBreak/>
+        <w:t xml:space="preserve">In the “Users” page, the registered users are listed. They might have a picture next to their names depending on if they have an account on </w:t>
+      </w:r>
+      <w:proofErr w:type="spellStart"/>
+      <w:r>
+        <w:rPr>
+          <w:rFonts w:cs="Helvetica"/>
+        </w:rPr>
+        <w:t>Gravatar</w:t>
+      </w:r>
+      <w:proofErr w:type="spellEnd"/>
+      <w:r>
+        <w:rPr>
+          <w:rFonts w:cs="Helvetica"/>
+        </w:rPr>
+        <w:t>. If they don’t, they would have a “</w:t>
+      </w:r>
+      <w:proofErr w:type="spellStart"/>
+      <w:r>
+        <w:rPr>
+          <w:rFonts w:cs="Helvetica"/>
+        </w:rPr>
+        <w:t>Gravatar</w:t>
+      </w:r>
+      <w:proofErr w:type="spellEnd"/>
+      <w:r>
+        <w:rPr>
+          <w:rFonts w:cs="Helvetica"/>
+        </w:rPr>
+        <w:t>” default picture.</w:t>
+      </w:r>
+    </w:p>
+    <w:p>
+      <w:pPr>
+        <w:pStyle w:val="NoSpacing"/>
+        <w:rPr>
+          <w:rFonts w:cs="Helvetica"/>
+        </w:rPr>
+      </w:pPr>
+    </w:p>
+    <w:p>
+      <w:pPr>
+        <w:pStyle w:val="NoSpacing"/>
+        <w:rPr>
+          <w:rFonts w:cs="Helvetica"/>
+          <w:u w:val="single"/>
+        </w:rPr>
+      </w:pPr>
+      <w:r>
+        <w:rPr>
+          <w:rFonts w:cs="Helvetica"/>
+          <w:u w:val="single"/>
+        </w:rPr>
+        <w:t>Search</w:t>
+      </w:r>
+    </w:p>
+    <w:p>
+      <w:pPr>
+        <w:pStyle w:val="NoSpacing"/>
+        <w:rPr>
+          <w:rFonts w:cs="Helvetica"/>
+        </w:rPr>
+      </w:pPr>
+      <w:r>
+        <w:rPr>
+          <w:rFonts w:cs="Helvetica"/>
+        </w:rPr>
+        <w:t>---More to be added---</w:t>
+      </w:r>
+    </w:p>
+    <w:p>
+      <w:pPr>
+        <w:pStyle w:val="NoSpacing"/>
+        <w:rPr>
+          <w:rFonts w:cs="Helvetica"/>
+        </w:rPr>
+      </w:pPr>
+    </w:p>
+    <w:p>
+      <w:pPr>
+        <w:pStyle w:val="NoSpacing"/>
+        <w:rPr>
+          <w:rFonts w:cs="Helvetica"/>
+        </w:rPr>
+      </w:pPr>
+      <w:r>
+        <w:rPr>
+          <w:rFonts w:cs="Helvetica"/>
+          <w:u w:val="single"/>
+        </w:rPr>
+        <w:t>Frequent Asked Questions (FAQ)</w:t>
+      </w:r>
+    </w:p>
+    <w:p>
+      <w:pPr>
+        <w:pStyle w:val="NoSpacing"/>
+        <w:rPr>
+          <w:rFonts w:cs="Helvetica"/>
+        </w:rPr>
+      </w:pPr>
+      <w:r>
+        <w:rPr>
+          <w:rFonts w:cs="Helvetica"/>
+        </w:rPr>
+        <w:t xml:space="preserve">The “FAQ” page will contain the questions and answers likely to be asked by a user. Therefore the FAQ will cover the whole system. </w:t>
+      </w:r>
+    </w:p>
+    <w:p>
+      <w:pPr>
+        <w:pStyle w:val="NoSpacing"/>
+        <w:rPr>
+          <w:rFonts w:cs="Helvetica"/>
+        </w:rPr>
+      </w:pPr>
+      <w:r>
+        <w:rPr>
+          <w:rFonts w:cs="Helvetica"/>
+        </w:rPr>
+        <w:t>---More to be added---</w:t>
+      </w:r>
+    </w:p>
+    <w:p>
+      <w:pPr>
+        <w:pStyle w:val="NoSpacing"/>
+        <w:rPr>
+          <w:rFonts w:cs="Helvetica"/>
+        </w:rPr>
+      </w:pPr>
+    </w:p>
+    <w:p>
+      <w:pPr>
+        <w:pStyle w:val="Heading2"/>
+        <w:rPr>
+          <w:rFonts w:asciiTheme="minorHAnsi" w:hAnsiTheme="minorHAnsi" w:cs="Helvetica"/>
+        </w:rPr>
+      </w:pPr>
+      <w:r>
+        <w:rPr>
+          <w:rFonts w:asciiTheme="minorHAnsi" w:hAnsiTheme="minorHAnsi"/>
+        </w:rPr>
+        <w:t>Inspiration</w:t>
+      </w:r>
+    </w:p>
+    <w:p>
+      <w:pPr>
+        <w:contextualSpacing/>
+        <w:rPr>
+          <w:rFonts w:cs="Helvetica"/>
+        </w:rPr>
+      </w:pPr>
+      <w:r>
+        <w:rPr>
+          <w:rFonts w:cs="Helvetica"/>
+        </w:rPr>
+        <w:t>After doing much research on what design would be best. It came to a conclusion that to have a user-friendly, good looking website, it will be best to stick to the old fashioned simple and nice approach. Nothing too complicated and clear seemed to be the best one to be going for. Therefore, we now have a site whereby it is looking very simple with visible links and tabs for easy access and navigation around the site. The “Frequent Asked Questions” page is accessible by registered and non-registered users.</w:t>
+      </w:r>
+    </w:p>
+    <w:p>
+      <w:pPr>
+        <w:contextualSpacing/>
+        <w:rPr>
+          <w:rFonts w:cs="Helvetica"/>
+        </w:rPr>
+      </w:pPr>
+    </w:p>
+    <w:p>
+      <w:pPr>
+        <w:rPr>
+          <w:rFonts w:cs="Helvetica"/>
+        </w:rPr>
+      </w:pPr>
+      <w:r>
+        <w:rPr>
+          <w:rFonts w:cs="Helvetica"/>
+        </w:rPr>
+        <w:t xml:space="preserve">Before designing the final design, the group had decided that it would be best to keep it around the initial prototype design. Why change something that is already looking good? During the research, various websites and applications had given us the idea on how the debates would be like. There are some websites that have forums and chatting capability. For example, our very own computer science forum page; they have their discussions listed in a list and </w:t>
+      </w:r>
+      <w:proofErr w:type="gramStart"/>
+      <w:r>
+        <w:rPr>
+          <w:rFonts w:cs="Helvetica"/>
+        </w:rPr>
+        <w:t>we(</w:t>
+      </w:r>
+      <w:proofErr w:type="gramEnd"/>
+      <w:r>
+        <w:rPr>
+          <w:rFonts w:cs="Helvetica"/>
+        </w:rPr>
+        <w:t xml:space="preserve">as users) can see the lists of discussions available. </w:t>
+      </w:r>
+    </w:p>
+    <w:p>
+      <w:pPr>
+        <w:rPr>
+          <w:rFonts w:cs="Helvetica"/>
+        </w:rPr>
+      </w:pPr>
+      <w:r>
+        <w:rPr>
+          <w:rFonts w:cs="Helvetica"/>
+        </w:rPr>
+        <w:t xml:space="preserve">The debates for our project take place in a </w:t>
+      </w:r>
+      <w:proofErr w:type="spellStart"/>
+      <w:r>
+        <w:rPr>
+          <w:rFonts w:cs="Helvetica"/>
+        </w:rPr>
+        <w:t>chatroom</w:t>
+      </w:r>
+      <w:proofErr w:type="spellEnd"/>
+      <w:r>
+        <w:rPr>
+          <w:rFonts w:cs="Helvetica"/>
+        </w:rPr>
+        <w:t xml:space="preserve"> with the basic message input field, message displaying field and box where the joined users are shown. The inspiration here comes from a few chatting and instant messaging system, such as </w:t>
+      </w:r>
+      <w:proofErr w:type="spellStart"/>
+      <w:r>
+        <w:rPr>
+          <w:rFonts w:cs="Helvetica"/>
+        </w:rPr>
+        <w:t>Adium</w:t>
+      </w:r>
+      <w:proofErr w:type="spellEnd"/>
+      <w:r>
+        <w:rPr>
+          <w:rFonts w:cs="Helvetica"/>
+        </w:rPr>
+        <w:t xml:space="preserve"> on a </w:t>
+      </w:r>
+      <w:proofErr w:type="spellStart"/>
+      <w:r>
+        <w:rPr>
+          <w:rFonts w:cs="Helvetica"/>
+        </w:rPr>
+        <w:t>mac</w:t>
+      </w:r>
+      <w:proofErr w:type="spellEnd"/>
+      <w:r>
+        <w:rPr>
+          <w:rFonts w:cs="Helvetica"/>
+        </w:rPr>
+        <w:t xml:space="preserve"> and MSN Instant Messenger on a Window machine. The basic input and display boxes are essential for communications.  </w:t>
+      </w:r>
+    </w:p>
+    <w:p>
+      <w:pPr>
+        <w:rPr>
+          <w:rFonts w:cs="Helvetica"/>
+        </w:rPr>
+      </w:pPr>
+      <w:r>
+        <w:rPr>
+          <w:rFonts w:cs="Helvetica"/>
+        </w:rPr>
+        <w:t xml:space="preserve">On the university’s student union page, they have a polling that students can vote. The results are shown in a pie chart with percentage and different colours representing different opinions. </w:t>
+      </w:r>
+    </w:p>
+    <w:p>
+      <w:pPr>
+        <w:rPr>
+          <w:rFonts w:cs="Helvetica"/>
+        </w:rPr>
+      </w:pPr>
+      <w:r>
+        <w:rPr>
+          <w:rFonts w:cs="Helvetica"/>
+        </w:rPr>
+        <w:t>--More to be added--</w:t>
+      </w:r>
+      <w:bookmarkStart w:id="7" w:name="_GoBack"/>
+      <w:bookmarkEnd w:id="7"/>
+    </w:p>
+    <w:p>
+      <w:pPr>
+        <w:jc w:val="both"/>
+      </w:pPr>
+    </w:p>
+    <w:p>
+      <w:pPr>
         <w:pStyle w:val="Heading1NoNumbering"/>
         <w:jc w:val="both"/>
       </w:pPr>
-      <w:bookmarkStart w:id="7" w:name="_Toc254185853"/>
+      <w:bookmarkStart w:id="8" w:name="_Toc254185853"/>
       <w:r>
         <w:t>Technical Specification</w:t>
       </w:r>
-      <w:bookmarkEnd w:id="7"/>
+      <w:bookmarkEnd w:id="8"/>
     </w:p>
     <w:p>
       <w:pPr>
@@ -2048,11 +4323,11 @@
         <w:pStyle w:val="Heading1NoNumbering"/>
         <w:jc w:val="both"/>
       </w:pPr>
-      <w:bookmarkStart w:id="8" w:name="_Toc254185854"/>
+      <w:bookmarkStart w:id="9" w:name="_Toc254185854"/>
       <w:r>
         <w:t>User Specification (System Walkthrough)</w:t>
       </w:r>
-      <w:bookmarkEnd w:id="8"/>
+      <w:bookmarkEnd w:id="9"/>
     </w:p>
     <w:p>
       <w:pPr>
@@ -2064,11 +4339,12 @@
         <w:pStyle w:val="Heading1NoNumbering"/>
         <w:jc w:val="both"/>
       </w:pPr>
-      <w:bookmarkStart w:id="9" w:name="_Toc254185855"/>
-      <w:r>
+      <w:bookmarkStart w:id="10" w:name="_Toc254185855"/>
+      <w:r>
+        <w:lastRenderedPageBreak/>
         <w:t>Test Data</w:t>
       </w:r>
-      <w:bookmarkEnd w:id="9"/>
+      <w:bookmarkEnd w:id="10"/>
     </w:p>
     <w:p>
       <w:pPr>
@@ -2080,11 +4356,11 @@
         <w:pStyle w:val="Heading1NoNumbering"/>
         <w:jc w:val="both"/>
       </w:pPr>
-      <w:bookmarkStart w:id="10" w:name="_Toc254185856"/>
+      <w:bookmarkStart w:id="11" w:name="_Toc254185856"/>
       <w:r>
         <w:t>Project Summary &amp; Reflection</w:t>
       </w:r>
-      <w:bookmarkEnd w:id="10"/>
+      <w:bookmarkEnd w:id="11"/>
     </w:p>
     <w:p>
       <w:pPr>
@@ -2096,11 +4372,11 @@
         <w:pStyle w:val="Heading1NoNumbering"/>
         <w:jc w:val="both"/>
       </w:pPr>
-      <w:bookmarkStart w:id="11" w:name="_Toc254185857"/>
+      <w:bookmarkStart w:id="12" w:name="_Toc254185857"/>
       <w:r>
         <w:t>Time Plan</w:t>
       </w:r>
-      <w:bookmarkEnd w:id="11"/>
+      <w:bookmarkEnd w:id="12"/>
     </w:p>
     <w:p>
       <w:pPr>
@@ -2159,6 +4435,323 @@
 <file path=word/numbering.xml><?xml version="1.0" encoding="utf-8"?>
 <w:numbering xmlns:ve="http://schemas.openxmlformats.org/markup-compatibility/2006" xmlns:o="urn:schemas-microsoft-com:office:office" xmlns:r="http://schemas.openxmlformats.org/officeDocument/2006/relationships" xmlns:m="http://schemas.openxmlformats.org/officeDocument/2006/math" xmlns:v="urn:schemas-microsoft-com:vml" xmlns:wp="http://schemas.openxmlformats.org/drawingml/2006/wordprocessingDrawing" xmlns:w10="urn:schemas-microsoft-com:office:word" xmlns:w="http://schemas.openxmlformats.org/wordprocessingml/2006/main" xmlns:wne="http://schemas.microsoft.com/office/word/2006/wordml">
   <w:abstractNum w:abstractNumId="0">
+    <w:nsid w:val="00000001"/>
+    <w:multiLevelType w:val="hybridMultilevel"/>
+    <w:tmpl w:val="00000001"/>
+    <w:lvl w:ilvl="0" w:tplc="00000001">
+      <w:start w:val="1"/>
+      <w:numFmt w:val="bullet"/>
+      <w:lvlText w:val="•"/>
+      <w:lvlJc w:val="left"/>
+      <w:pPr>
+        <w:ind w:left="720" w:hanging="360"/>
+      </w:pPr>
+    </w:lvl>
+    <w:lvl w:ilvl="1" w:tplc="00000002">
+      <w:start w:val="1"/>
+      <w:numFmt w:val="bullet"/>
+      <w:lvlText w:val="•"/>
+      <w:lvlJc w:val="left"/>
+      <w:pPr>
+        <w:ind w:left="1440" w:hanging="360"/>
+      </w:pPr>
+    </w:lvl>
+    <w:lvl w:ilvl="2" w:tplc="FFFFFFFF">
+      <w:numFmt w:val="decimal"/>
+      <w:lvlText w:val=""/>
+      <w:lvlJc w:val="left"/>
+      <w:rPr>
+        <w:rFonts w:cs="Times New Roman"/>
+      </w:rPr>
+    </w:lvl>
+    <w:lvl w:ilvl="3" w:tplc="FFFFFFFF">
+      <w:numFmt w:val="decimal"/>
+      <w:lvlText w:val=""/>
+      <w:lvlJc w:val="left"/>
+      <w:rPr>
+        <w:rFonts w:cs="Times New Roman"/>
+      </w:rPr>
+    </w:lvl>
+    <w:lvl w:ilvl="4" w:tplc="FFFFFFFF">
+      <w:numFmt w:val="decimal"/>
+      <w:lvlText w:val=""/>
+      <w:lvlJc w:val="left"/>
+      <w:rPr>
+        <w:rFonts w:cs="Times New Roman"/>
+      </w:rPr>
+    </w:lvl>
+    <w:lvl w:ilvl="5" w:tplc="FFFFFFFF">
+      <w:numFmt w:val="decimal"/>
+      <w:lvlText w:val=""/>
+      <w:lvlJc w:val="left"/>
+      <w:rPr>
+        <w:rFonts w:cs="Times New Roman"/>
+      </w:rPr>
+    </w:lvl>
+    <w:lvl w:ilvl="6" w:tplc="FFFFFFFF">
+      <w:numFmt w:val="decimal"/>
+      <w:lvlText w:val=""/>
+      <w:lvlJc w:val="left"/>
+      <w:rPr>
+        <w:rFonts w:cs="Times New Roman"/>
+      </w:rPr>
+    </w:lvl>
+    <w:lvl w:ilvl="7" w:tplc="FFFFFFFF">
+      <w:numFmt w:val="decimal"/>
+      <w:lvlText w:val=""/>
+      <w:lvlJc w:val="left"/>
+      <w:rPr>
+        <w:rFonts w:cs="Times New Roman"/>
+      </w:rPr>
+    </w:lvl>
+    <w:lvl w:ilvl="8" w:tplc="FFFFFFFF">
+      <w:numFmt w:val="decimal"/>
+      <w:lvlText w:val=""/>
+      <w:lvlJc w:val="left"/>
+      <w:rPr>
+        <w:rFonts w:cs="Times New Roman"/>
+      </w:rPr>
+    </w:lvl>
+  </w:abstractNum>
+  <w:abstractNum w:abstractNumId="1">
+    <w:nsid w:val="00000002"/>
+    <w:multiLevelType w:val="hybridMultilevel"/>
+    <w:tmpl w:val="00000002"/>
+    <w:lvl w:ilvl="0" w:tplc="00000065">
+      <w:start w:val="1"/>
+      <w:numFmt w:val="bullet"/>
+      <w:lvlText w:val="•"/>
+      <w:lvlJc w:val="left"/>
+      <w:pPr>
+        <w:ind w:left="720" w:hanging="360"/>
+      </w:pPr>
+    </w:lvl>
+    <w:lvl w:ilvl="1" w:tplc="00000066">
+      <w:start w:val="1"/>
+      <w:numFmt w:val="bullet"/>
+      <w:lvlText w:val="•"/>
+      <w:lvlJc w:val="left"/>
+      <w:pPr>
+        <w:ind w:left="1440" w:hanging="360"/>
+      </w:pPr>
+    </w:lvl>
+    <w:lvl w:ilvl="2" w:tplc="FFFFFFFF">
+      <w:numFmt w:val="decimal"/>
+      <w:lvlText w:val=""/>
+      <w:lvlJc w:val="left"/>
+      <w:rPr>
+        <w:rFonts w:cs="Times New Roman"/>
+      </w:rPr>
+    </w:lvl>
+    <w:lvl w:ilvl="3" w:tplc="FFFFFFFF">
+      <w:numFmt w:val="decimal"/>
+      <w:lvlText w:val=""/>
+      <w:lvlJc w:val="left"/>
+      <w:rPr>
+        <w:rFonts w:cs="Times New Roman"/>
+      </w:rPr>
+    </w:lvl>
+    <w:lvl w:ilvl="4" w:tplc="FFFFFFFF">
+      <w:numFmt w:val="decimal"/>
+      <w:lvlText w:val=""/>
+      <w:lvlJc w:val="left"/>
+      <w:rPr>
+        <w:rFonts w:cs="Times New Roman"/>
+      </w:rPr>
+    </w:lvl>
+    <w:lvl w:ilvl="5" w:tplc="FFFFFFFF">
+      <w:numFmt w:val="decimal"/>
+      <w:lvlText w:val=""/>
+      <w:lvlJc w:val="left"/>
+      <w:rPr>
+        <w:rFonts w:cs="Times New Roman"/>
+      </w:rPr>
+    </w:lvl>
+    <w:lvl w:ilvl="6" w:tplc="FFFFFFFF">
+      <w:numFmt w:val="decimal"/>
+      <w:lvlText w:val=""/>
+      <w:lvlJc w:val="left"/>
+      <w:rPr>
+        <w:rFonts w:cs="Times New Roman"/>
+      </w:rPr>
+    </w:lvl>
+    <w:lvl w:ilvl="7" w:tplc="FFFFFFFF">
+      <w:numFmt w:val="decimal"/>
+      <w:lvlText w:val=""/>
+      <w:lvlJc w:val="left"/>
+      <w:rPr>
+        <w:rFonts w:cs="Times New Roman"/>
+      </w:rPr>
+    </w:lvl>
+    <w:lvl w:ilvl="8" w:tplc="FFFFFFFF">
+      <w:numFmt w:val="decimal"/>
+      <w:lvlText w:val=""/>
+      <w:lvlJc w:val="left"/>
+      <w:rPr>
+        <w:rFonts w:cs="Times New Roman"/>
+      </w:rPr>
+    </w:lvl>
+  </w:abstractNum>
+  <w:abstractNum w:abstractNumId="2">
+    <w:nsid w:val="00000003"/>
+    <w:multiLevelType w:val="hybridMultilevel"/>
+    <w:tmpl w:val="00000003"/>
+    <w:lvl w:ilvl="0" w:tplc="000000C9">
+      <w:start w:val="1"/>
+      <w:numFmt w:val="bullet"/>
+      <w:lvlText w:val="•"/>
+      <w:lvlJc w:val="left"/>
+      <w:pPr>
+        <w:ind w:left="720" w:hanging="360"/>
+      </w:pPr>
+    </w:lvl>
+    <w:lvl w:ilvl="1" w:tplc="000000CA">
+      <w:start w:val="1"/>
+      <w:numFmt w:val="bullet"/>
+      <w:lvlText w:val="•"/>
+      <w:lvlJc w:val="left"/>
+      <w:pPr>
+        <w:ind w:left="1440" w:hanging="360"/>
+      </w:pPr>
+    </w:lvl>
+    <w:lvl w:ilvl="2" w:tplc="FFFFFFFF">
+      <w:numFmt w:val="decimal"/>
+      <w:lvlText w:val=""/>
+      <w:lvlJc w:val="left"/>
+      <w:rPr>
+        <w:rFonts w:cs="Times New Roman"/>
+      </w:rPr>
+    </w:lvl>
+    <w:lvl w:ilvl="3" w:tplc="FFFFFFFF">
+      <w:numFmt w:val="decimal"/>
+      <w:lvlText w:val=""/>
+      <w:lvlJc w:val="left"/>
+      <w:rPr>
+        <w:rFonts w:cs="Times New Roman"/>
+      </w:rPr>
+    </w:lvl>
+    <w:lvl w:ilvl="4" w:tplc="FFFFFFFF">
+      <w:numFmt w:val="decimal"/>
+      <w:lvlText w:val=""/>
+      <w:lvlJc w:val="left"/>
+      <w:rPr>
+        <w:rFonts w:cs="Times New Roman"/>
+      </w:rPr>
+    </w:lvl>
+    <w:lvl w:ilvl="5" w:tplc="FFFFFFFF">
+      <w:numFmt w:val="decimal"/>
+      <w:lvlText w:val=""/>
+      <w:lvlJc w:val="left"/>
+      <w:rPr>
+        <w:rFonts w:cs="Times New Roman"/>
+      </w:rPr>
+    </w:lvl>
+    <w:lvl w:ilvl="6" w:tplc="FFFFFFFF">
+      <w:numFmt w:val="decimal"/>
+      <w:lvlText w:val=""/>
+      <w:lvlJc w:val="left"/>
+      <w:rPr>
+        <w:rFonts w:cs="Times New Roman"/>
+      </w:rPr>
+    </w:lvl>
+    <w:lvl w:ilvl="7" w:tplc="FFFFFFFF">
+      <w:numFmt w:val="decimal"/>
+      <w:lvlText w:val=""/>
+      <w:lvlJc w:val="left"/>
+      <w:rPr>
+        <w:rFonts w:cs="Times New Roman"/>
+      </w:rPr>
+    </w:lvl>
+    <w:lvl w:ilvl="8" w:tplc="FFFFFFFF">
+      <w:numFmt w:val="decimal"/>
+      <w:lvlText w:val=""/>
+      <w:lvlJc w:val="left"/>
+      <w:rPr>
+        <w:rFonts w:cs="Times New Roman"/>
+      </w:rPr>
+    </w:lvl>
+  </w:abstractNum>
+  <w:abstractNum w:abstractNumId="3">
+    <w:nsid w:val="00000004"/>
+    <w:multiLevelType w:val="hybridMultilevel"/>
+    <w:tmpl w:val="00000004"/>
+    <w:lvl w:ilvl="0" w:tplc="0000012D">
+      <w:start w:val="1"/>
+      <w:numFmt w:val="bullet"/>
+      <w:lvlText w:val="•"/>
+      <w:lvlJc w:val="left"/>
+      <w:pPr>
+        <w:ind w:left="720" w:hanging="360"/>
+      </w:pPr>
+    </w:lvl>
+    <w:lvl w:ilvl="1" w:tplc="0000012E">
+      <w:start w:val="1"/>
+      <w:numFmt w:val="bullet"/>
+      <w:lvlText w:val="•"/>
+      <w:lvlJc w:val="left"/>
+      <w:pPr>
+        <w:ind w:left="1440" w:hanging="360"/>
+      </w:pPr>
+    </w:lvl>
+    <w:lvl w:ilvl="2" w:tplc="0000012F">
+      <w:start w:val="1"/>
+      <w:numFmt w:val="bullet"/>
+      <w:lvlText w:val="•"/>
+      <w:lvlJc w:val="left"/>
+      <w:pPr>
+        <w:ind w:left="2160" w:hanging="360"/>
+      </w:pPr>
+    </w:lvl>
+    <w:lvl w:ilvl="3" w:tplc="FFFFFFFF">
+      <w:numFmt w:val="decimal"/>
+      <w:lvlText w:val=""/>
+      <w:lvlJc w:val="left"/>
+      <w:rPr>
+        <w:rFonts w:cs="Times New Roman"/>
+      </w:rPr>
+    </w:lvl>
+    <w:lvl w:ilvl="4" w:tplc="FFFFFFFF">
+      <w:numFmt w:val="decimal"/>
+      <w:lvlText w:val=""/>
+      <w:lvlJc w:val="left"/>
+      <w:rPr>
+        <w:rFonts w:cs="Times New Roman"/>
+      </w:rPr>
+    </w:lvl>
+    <w:lvl w:ilvl="5" w:tplc="FFFFFFFF">
+      <w:numFmt w:val="decimal"/>
+      <w:lvlText w:val=""/>
+      <w:lvlJc w:val="left"/>
+      <w:rPr>
+        <w:rFonts w:cs="Times New Roman"/>
+      </w:rPr>
+    </w:lvl>
+    <w:lvl w:ilvl="6" w:tplc="FFFFFFFF">
+      <w:numFmt w:val="decimal"/>
+      <w:lvlText w:val=""/>
+      <w:lvlJc w:val="left"/>
+      <w:rPr>
+        <w:rFonts w:cs="Times New Roman"/>
+      </w:rPr>
+    </w:lvl>
+    <w:lvl w:ilvl="7" w:tplc="FFFFFFFF">
+      <w:numFmt w:val="decimal"/>
+      <w:lvlText w:val=""/>
+      <w:lvlJc w:val="left"/>
+      <w:rPr>
+        <w:rFonts w:cs="Times New Roman"/>
+      </w:rPr>
+    </w:lvl>
+    <w:lvl w:ilvl="8" w:tplc="FFFFFFFF">
+      <w:numFmt w:val="decimal"/>
+      <w:lvlText w:val=""/>
+      <w:lvlJc w:val="left"/>
+      <w:rPr>
+        <w:rFonts w:cs="Times New Roman"/>
+      </w:rPr>
+    </w:lvl>
+  </w:abstractNum>
+  <w:abstractNum w:abstractNumId="4">
     <w:nsid w:val="028D18FB"/>
     <w:multiLevelType w:val="multilevel"/>
     <w:tmpl w:val="08090025"/>
@@ -2253,8 +4846,136 @@
       </w:pPr>
     </w:lvl>
   </w:abstractNum>
+  <w:abstractNum w:abstractNumId="5">
+    <w:nsid w:val="62E40547"/>
+    <w:multiLevelType w:val="hybridMultilevel"/>
+    <w:tmpl w:val="51E42866"/>
+    <w:lvl w:ilvl="0" w:tplc="94982214">
+      <w:start w:val="1"/>
+      <w:numFmt w:val="bullet"/>
+      <w:lvlText w:val="•"/>
+      <w:lvlJc w:val="left"/>
+      <w:pPr>
+        <w:ind w:left="794" w:hanging="794"/>
+      </w:pPr>
+      <w:rPr>
+        <w:rFonts w:hint="default"/>
+      </w:rPr>
+    </w:lvl>
+    <w:lvl w:ilvl="1" w:tplc="08090003" w:tentative="1">
+      <w:start w:val="1"/>
+      <w:numFmt w:val="bullet"/>
+      <w:lvlText w:val="o"/>
+      <w:lvlJc w:val="left"/>
+      <w:pPr>
+        <w:ind w:left="1440" w:hanging="360"/>
+      </w:pPr>
+      <w:rPr>
+        <w:rFonts w:ascii="Courier New" w:hAnsi="Courier New" w:cs="Courier New" w:hint="default"/>
+      </w:rPr>
+    </w:lvl>
+    <w:lvl w:ilvl="2" w:tplc="08090005" w:tentative="1">
+      <w:start w:val="1"/>
+      <w:numFmt w:val="bullet"/>
+      <w:lvlText w:val=""/>
+      <w:lvlJc w:val="left"/>
+      <w:pPr>
+        <w:ind w:left="2160" w:hanging="360"/>
+      </w:pPr>
+      <w:rPr>
+        <w:rFonts w:ascii="Wingdings" w:hAnsi="Wingdings" w:hint="default"/>
+      </w:rPr>
+    </w:lvl>
+    <w:lvl w:ilvl="3" w:tplc="08090001" w:tentative="1">
+      <w:start w:val="1"/>
+      <w:numFmt w:val="bullet"/>
+      <w:lvlText w:val=""/>
+      <w:lvlJc w:val="left"/>
+      <w:pPr>
+        <w:ind w:left="2880" w:hanging="360"/>
+      </w:pPr>
+      <w:rPr>
+        <w:rFonts w:ascii="Symbol" w:hAnsi="Symbol" w:hint="default"/>
+      </w:rPr>
+    </w:lvl>
+    <w:lvl w:ilvl="4" w:tplc="08090003" w:tentative="1">
+      <w:start w:val="1"/>
+      <w:numFmt w:val="bullet"/>
+      <w:lvlText w:val="o"/>
+      <w:lvlJc w:val="left"/>
+      <w:pPr>
+        <w:ind w:left="3600" w:hanging="360"/>
+      </w:pPr>
+      <w:rPr>
+        <w:rFonts w:ascii="Courier New" w:hAnsi="Courier New" w:cs="Courier New" w:hint="default"/>
+      </w:rPr>
+    </w:lvl>
+    <w:lvl w:ilvl="5" w:tplc="08090005" w:tentative="1">
+      <w:start w:val="1"/>
+      <w:numFmt w:val="bullet"/>
+      <w:lvlText w:val=""/>
+      <w:lvlJc w:val="left"/>
+      <w:pPr>
+        <w:ind w:left="4320" w:hanging="360"/>
+      </w:pPr>
+      <w:rPr>
+        <w:rFonts w:ascii="Wingdings" w:hAnsi="Wingdings" w:hint="default"/>
+      </w:rPr>
+    </w:lvl>
+    <w:lvl w:ilvl="6" w:tplc="08090001" w:tentative="1">
+      <w:start w:val="1"/>
+      <w:numFmt w:val="bullet"/>
+      <w:lvlText w:val=""/>
+      <w:lvlJc w:val="left"/>
+      <w:pPr>
+        <w:ind w:left="5040" w:hanging="360"/>
+      </w:pPr>
+      <w:rPr>
+        <w:rFonts w:ascii="Symbol" w:hAnsi="Symbol" w:hint="default"/>
+      </w:rPr>
+    </w:lvl>
+    <w:lvl w:ilvl="7" w:tplc="08090003" w:tentative="1">
+      <w:start w:val="1"/>
+      <w:numFmt w:val="bullet"/>
+      <w:lvlText w:val="o"/>
+      <w:lvlJc w:val="left"/>
+      <w:pPr>
+        <w:ind w:left="5760" w:hanging="360"/>
+      </w:pPr>
+      <w:rPr>
+        <w:rFonts w:ascii="Courier New" w:hAnsi="Courier New" w:cs="Courier New" w:hint="default"/>
+      </w:rPr>
+    </w:lvl>
+    <w:lvl w:ilvl="8" w:tplc="08090005" w:tentative="1">
+      <w:start w:val="1"/>
+      <w:numFmt w:val="bullet"/>
+      <w:lvlText w:val=""/>
+      <w:lvlJc w:val="left"/>
+      <w:pPr>
+        <w:ind w:left="6480" w:hanging="360"/>
+      </w:pPr>
+      <w:rPr>
+        <w:rFonts w:ascii="Wingdings" w:hAnsi="Wingdings" w:hint="default"/>
+      </w:rPr>
+    </w:lvl>
+  </w:abstractNum>
   <w:num w:numId="1">
+    <w:abstractNumId w:val="4"/>
+  </w:num>
+  <w:num w:numId="2">
     <w:abstractNumId w:val="0"/>
+  </w:num>
+  <w:num w:numId="3">
+    <w:abstractNumId w:val="1"/>
+  </w:num>
+  <w:num w:numId="4">
+    <w:abstractNumId w:val="2"/>
+  </w:num>
+  <w:num w:numId="5">
+    <w:abstractNumId w:val="3"/>
+  </w:num>
+  <w:num w:numId="6">
+    <w:abstractNumId w:val="5"/>
   </w:num>
 </w:numbering>
 </file>
@@ -3216,7 +5937,7 @@
 </file>
 
 <file path=customXml/itemProps1.xml><?xml version="1.0" encoding="utf-8"?>
-<ds:datastoreItem xmlns:ds="http://schemas.openxmlformats.org/officeDocument/2006/customXml" ds:itemID="{622C9005-6F92-4F65-9E2C-DD73212A5F4C}">
+<ds:datastoreItem xmlns:ds="http://schemas.openxmlformats.org/officeDocument/2006/customXml" ds:itemID="{F267A127-8A6A-442D-8835-A01A7BDF8D02}">
   <ds:schemaRefs>
     <ds:schemaRef ds:uri="http://schemas.openxmlformats.org/officeDocument/2006/bibliography"/>
   </ds:schemaRefs>

</xml_diff>

<commit_message>
Changes to the Final Report - Added to research section
</commit_message>
<xml_diff>
--- a/doc/G52GRP_FinalReport.docx
+++ b/doc/G52GRP_FinalReport.docx
@@ -361,13 +361,8 @@
         <w:tab/>
       </w:r>
       <w:r>
-        <w:t xml:space="preserve">Dr. Steven </w:t>
-      </w:r>
-      <w:proofErr w:type="spellStart"/>
-      <w:r>
-        <w:t>Benford</w:t>
-      </w:r>
-      <w:proofErr w:type="spellEnd"/>
+        <w:t>Dr. Steven Benford</w:t>
+      </w:r>
     </w:p>
     <w:p>
       <w:pPr>
@@ -441,13 +436,8 @@
         </w:rPr>
       </w:pPr>
       <w:r>
-        <w:t xml:space="preserve">Tammie </w:t>
-      </w:r>
-      <w:proofErr w:type="spellStart"/>
-      <w:r>
-        <w:t>Seo</w:t>
-      </w:r>
-      <w:proofErr w:type="spellEnd"/>
+        <w:t>Tammie Seo</w:t>
+      </w:r>
       <w:r>
         <w:t xml:space="preserve"> (tls08u)</w:t>
       </w:r>
@@ -474,13 +464,8 @@
         <w:t xml:space="preserve"> (Kit)</w:t>
       </w:r>
       <w:r>
-        <w:t xml:space="preserve"> </w:t>
-      </w:r>
-      <w:proofErr w:type="spellStart"/>
-      <w:r>
-        <w:t>Lensvelt</w:t>
-      </w:r>
-      <w:proofErr w:type="spellEnd"/>
+        <w:t xml:space="preserve"> Lensvelt</w:t>
+      </w:r>
       <w:r>
         <w:t xml:space="preserve"> (cxl08u)</w:t>
       </w:r>
@@ -525,11 +510,9 @@
         <w:ind w:left="2160"/>
         <w:jc w:val="both"/>
       </w:pPr>
-      <w:proofErr w:type="spellStart"/>
       <w:r>
         <w:t>Zhongda</w:t>
       </w:r>
-      <w:proofErr w:type="spellEnd"/>
       <w:r>
         <w:t xml:space="preserve"> (Carl)</w:t>
       </w:r>
@@ -1718,7 +1701,13 @@
         <w:t>finalised, the focus will shift to individual specifications, with particular interest paid to the</w:t>
       </w:r>
       <w:r>
-        <w:t xml:space="preserve"> technical specification as that has become the most important part </w:t>
+        <w:t xml:space="preserve"> technical </w:t>
+      </w:r>
+      <w:r>
+        <w:t>aspects of the system</w:t>
+      </w:r>
+      <w:r>
+        <w:t xml:space="preserve"> as that has become the most important part </w:t>
       </w:r>
       <w:r>
         <w:t>of the</w:t>
@@ -1942,21 +1931,100 @@
         <w:t xml:space="preserve">  Having quickly made the deci</w:t>
       </w:r>
       <w:r>
-        <w:t xml:space="preserve">sion that we would be using a web-based platform for our software, we </w:t>
-      </w:r>
-      <w:r>
-        <w:t xml:space="preserve">moved onto </w:t>
-      </w:r>
-      <w:r>
-        <w:t>deciding on how we should communicate and</w:t>
-      </w:r>
-      <w:r>
-        <w:t xml:space="preserve"> share work between group members.</w:t>
+        <w:t xml:space="preserve">sion that we would be using a web-based platform for our software, </w:t>
+      </w:r>
+      <w:r>
+        <w:t>we had a good idea of which direction we would be heading in regards to the completion of this project.</w:t>
       </w:r>
     </w:p>
     <w:p>
       <w:pPr>
         <w:jc w:val="both"/>
+      </w:pPr>
+      <w:r>
+        <w:t>To allow for ease of communi</w:t>
+      </w:r>
+      <w:r>
+        <w:t xml:space="preserve">cation between group members, we set up on Basecamp; a project management and collaboration tool, which then allowed us to keep in touch with each other far </w:t>
+      </w:r>
+      <w:r>
+        <w:lastRenderedPageBreak/>
+        <w:t>more easily than if we were relying solely on e-m</w:t>
+      </w:r>
+      <w:r>
+        <w:t>ail</w:t>
+      </w:r>
+      <w:r>
+        <w:t xml:space="preserve">. </w:t>
+      </w:r>
+      <w:r>
+        <w:t xml:space="preserve"> </w:t>
+      </w:r>
+      <w:r>
+        <w:t>A</w:t>
+      </w:r>
+      <w:r>
+        <w:t xml:space="preserve">t Basecamp, </w:t>
+      </w:r>
+      <w:r>
+        <w:t>we would all be able to view our progress at t</w:t>
+      </w:r>
+      <w:r>
+        <w:t>he same location, which made</w:t>
+      </w:r>
+      <w:r>
+        <w:t xml:space="preserve"> things far easier for everyone, as well as having a function for the creation of a ‘To-Do’</w:t>
+      </w:r>
+      <w:r>
+        <w:t xml:space="preserve"> list, which allowed us to set tasks for ourselves and one another and keep track of these with the use of deadlines.  Once completed, a task can be crossed off the list and you</w:t>
+      </w:r>
+      <w:r>
+        <w:t xml:space="preserve"> can move onto something else.</w:t>
+      </w:r>
+    </w:p>
+    <w:p>
+      <w:pPr>
+        <w:jc w:val="both"/>
+      </w:pPr>
+      <w:r>
+        <w:t xml:space="preserve">Along with the use of this project-management software, we decided to utilise Subversion software (SVN) </w:t>
+      </w:r>
+      <w:r>
+        <w:t xml:space="preserve">to create a repository where all of our work could be stored and shared with one another without fear of </w:t>
+      </w:r>
+      <w:r>
+        <w:t>files conflicting</w:t>
+      </w:r>
+      <w:r>
+        <w:t xml:space="preserve"> with one another when saved at different locations.</w:t>
+      </w:r>
+      <w:r>
+        <w:t xml:space="preserve">  This made it possible to</w:t>
+      </w:r>
+      <w:r>
+        <w:t xml:space="preserve"> keep completely up-to-date with the project on </w:t>
+      </w:r>
+      <w:r>
+        <w:t>our home computers</w:t>
+      </w:r>
+      <w:r>
+        <w:t>, as you can access the</w:t>
+      </w:r>
+      <w:r>
+        <w:t xml:space="preserve"> files</w:t>
+      </w:r>
+      <w:r>
+        <w:t xml:space="preserve"> at a separate location to where you were working.</w:t>
+      </w:r>
+    </w:p>
+    <w:p>
+      <w:pPr>
+        <w:jc w:val="both"/>
+      </w:pPr>
+    </w:p>
+    <w:p>
+      <w:pPr>
+        <w:jc w:val="both"/>
         <w:rPr>
           <w:b/>
         </w:rPr>
@@ -1971,21 +2039,7 @@
         <w:rPr>
           <w:b/>
         </w:rPr>
-        <w:t xml:space="preserve"> along with additional research (</w:t>
-      </w:r>
-      <w:proofErr w:type="spellStart"/>
-      <w:r>
-        <w:rPr>
-          <w:b/>
-        </w:rPr>
-        <w:t>JQuery</w:t>
-      </w:r>
-      <w:proofErr w:type="spellEnd"/>
-      <w:r>
-        <w:rPr>
-          <w:b/>
-        </w:rPr>
-        <w:t>, etc)</w:t>
+        <w:t xml:space="preserve"> along with additional research (JQuery, etc)</w:t>
       </w:r>
       <w:r>
         <w:rPr>
@@ -2001,7 +2055,6 @@
       </w:pPr>
       <w:bookmarkStart w:id="5" w:name="_Toc254185851"/>
       <w:r>
-        <w:lastRenderedPageBreak/>
         <w:t>Functional Specification</w:t>
       </w:r>
       <w:bookmarkEnd w:id="5"/>
@@ -2033,6 +2086,39 @@
       </w:pPr>
       <w:r>
         <w:t>User Interface Documentation</w:t>
+      </w:r>
+    </w:p>
+    <w:p>
+      <w:pPr>
+        <w:widowControl w:val="0"/>
+        <w:tabs>
+          <w:tab w:val="left" w:pos="560"/>
+          <w:tab w:val="left" w:pos="1120"/>
+          <w:tab w:val="left" w:pos="1680"/>
+          <w:tab w:val="left" w:pos="2240"/>
+          <w:tab w:val="left" w:pos="2800"/>
+          <w:tab w:val="left" w:pos="3360"/>
+          <w:tab w:val="left" w:pos="3920"/>
+          <w:tab w:val="left" w:pos="4480"/>
+          <w:tab w:val="left" w:pos="5040"/>
+          <w:tab w:val="left" w:pos="5600"/>
+          <w:tab w:val="left" w:pos="6160"/>
+          <w:tab w:val="left" w:pos="6720"/>
+        </w:tabs>
+        <w:autoSpaceDE w:val="0"/>
+        <w:autoSpaceDN w:val="0"/>
+        <w:adjustRightInd w:val="0"/>
+        <w:spacing w:after="0" w:line="240" w:lineRule="auto"/>
+        <w:jc w:val="both"/>
+        <w:rPr>
+          <w:rFonts w:cs="Helvetica"/>
+        </w:rPr>
+      </w:pPr>
+      <w:r>
+        <w:rPr>
+          <w:rFonts w:cs="Helvetica"/>
+        </w:rPr>
+        <w:t>The first section of this documentation will</w:t>
       </w:r>
     </w:p>
     <w:p>
@@ -2773,6 +2859,7 @@
         <w:rPr>
           <w:rFonts w:cs="Helvetica"/>
         </w:rPr>
+        <w:lastRenderedPageBreak/>
         <w:t>Forms (Button/Tabs/Links)</w:t>
       </w:r>
     </w:p>
@@ -2811,16 +2898,8 @@
         <w:rPr>
           <w:rFonts w:cs="Helvetica"/>
         </w:rPr>
-        <w:t>Login (Button/</w:t>
-      </w:r>
-      <w:proofErr w:type="gramStart"/>
-      <w:r>
-        <w:rPr>
-          <w:rFonts w:cs="Helvetica"/>
-        </w:rPr>
-        <w:t>Link ?)</w:t>
-      </w:r>
-      <w:proofErr w:type="gramEnd"/>
+        <w:t>Login (Button/Link ?)</w:t>
+      </w:r>
     </w:p>
     <w:p>
       <w:pPr>
@@ -2857,16 +2936,8 @@
         <w:rPr>
           <w:rFonts w:cs="Helvetica"/>
         </w:rPr>
-        <w:t>Logout (Button/</w:t>
-      </w:r>
-      <w:proofErr w:type="gramStart"/>
-      <w:r>
-        <w:rPr>
-          <w:rFonts w:cs="Helvetica"/>
-        </w:rPr>
-        <w:t>Link ?)</w:t>
-      </w:r>
-      <w:proofErr w:type="gramEnd"/>
+        <w:t>Logout (Button/Link ?)</w:t>
+      </w:r>
     </w:p>
     <w:p>
       <w:pPr>
@@ -3033,14 +3104,12 @@
           <w:rFonts w:cs="Helvetica"/>
         </w:rPr>
       </w:pPr>
-      <w:proofErr w:type="spellStart"/>
       <w:r>
         <w:rPr>
           <w:rFonts w:cs="Helvetica"/>
         </w:rPr>
         <w:t>iChat</w:t>
       </w:r>
-      <w:proofErr w:type="spellEnd"/>
     </w:p>
     <w:p>
       <w:pPr>
@@ -3073,14 +3142,12 @@
           <w:rFonts w:cs="Helvetica"/>
         </w:rPr>
       </w:pPr>
-      <w:proofErr w:type="spellStart"/>
       <w:r>
         <w:rPr>
           <w:rFonts w:cs="Helvetica"/>
         </w:rPr>
         <w:t>Adium</w:t>
       </w:r>
-      <w:proofErr w:type="spellEnd"/>
     </w:p>
     <w:p>
       <w:pPr>
@@ -3189,14 +3256,12 @@
           <w:rFonts w:cs="Helvetica"/>
         </w:rPr>
       </w:pPr>
-      <w:proofErr w:type="spellStart"/>
       <w:r>
         <w:rPr>
           <w:rFonts w:cs="Helvetica"/>
         </w:rPr>
         <w:t>Facebook</w:t>
       </w:r>
-      <w:proofErr w:type="spellEnd"/>
     </w:p>
     <w:p>
       <w:pPr>
@@ -3768,21 +3833,7 @@
         <w:rPr>
           <w:rFonts w:cs="Helvetica"/>
         </w:rPr>
-        <w:t>The conventional way of logging in to a website, users are prompted for their (username/email) and a password. These will be in the form of forms. *</w:t>
-      </w:r>
-      <w:proofErr w:type="gramStart"/>
-      <w:r>
-        <w:rPr>
-          <w:rFonts w:cs="Helvetica"/>
-        </w:rPr>
-        <w:t>*(</w:t>
-      </w:r>
-      <w:proofErr w:type="gramEnd"/>
-      <w:r>
-        <w:rPr>
-          <w:rFonts w:cs="Helvetica"/>
-        </w:rPr>
-        <w:t xml:space="preserve">There will be an option for forgotten password or username as well just in case the users forget their login details)** </w:t>
+        <w:t xml:space="preserve">The conventional way of logging in to a website, users are prompted for their (username/email) and a password. These will be in the form of forms. **(There will be an option for forgotten password or username as well just in case the users forget their login details)** </w:t>
       </w:r>
     </w:p>
     <w:p>
@@ -4023,35 +4074,7 @@
           <w:rFonts w:cs="Helvetica"/>
         </w:rPr>
         <w:lastRenderedPageBreak/>
-        <w:t xml:space="preserve">In the “Users” page, the registered users are listed. They might have a picture next to their names depending on if they have an account on </w:t>
-      </w:r>
-      <w:proofErr w:type="spellStart"/>
-      <w:r>
-        <w:rPr>
-          <w:rFonts w:cs="Helvetica"/>
-        </w:rPr>
-        <w:t>Gravatar</w:t>
-      </w:r>
-      <w:proofErr w:type="spellEnd"/>
-      <w:r>
-        <w:rPr>
-          <w:rFonts w:cs="Helvetica"/>
-        </w:rPr>
-        <w:t>. If they don’t, they would have a “</w:t>
-      </w:r>
-      <w:proofErr w:type="spellStart"/>
-      <w:r>
-        <w:rPr>
-          <w:rFonts w:cs="Helvetica"/>
-        </w:rPr>
-        <w:t>Gravatar</w:t>
-      </w:r>
-      <w:proofErr w:type="spellEnd"/>
-      <w:r>
-        <w:rPr>
-          <w:rFonts w:cs="Helvetica"/>
-        </w:rPr>
-        <w:t>” default picture.</w:t>
+        <w:t>In the “Users” page, the registered users are listed. They might have a picture next to their names depending on if they have an account on Gravatar. If they don’t, they would have a “Gravatar” default picture.</w:t>
       </w:r>
     </w:p>
     <w:p>
@@ -4197,76 +4220,20 @@
         <w:rPr>
           <w:rFonts w:cs="Helvetica"/>
         </w:rPr>
-        <w:t xml:space="preserve">Before designing the final design, the group had decided that it would be best to keep it around the initial prototype design. Why change something that is already looking good? During the research, various websites and applications had given us the idea on how the debates would be like. There are some websites that have forums and chatting capability. For example, our very own computer science forum page; they have their discussions listed in a list and </w:t>
-      </w:r>
-      <w:proofErr w:type="gramStart"/>
-      <w:r>
-        <w:rPr>
-          <w:rFonts w:cs="Helvetica"/>
-        </w:rPr>
-        <w:t>we(</w:t>
-      </w:r>
-      <w:proofErr w:type="gramEnd"/>
-      <w:r>
-        <w:rPr>
-          <w:rFonts w:cs="Helvetica"/>
-        </w:rPr>
-        <w:t xml:space="preserve">as users) can see the lists of discussions available. </w:t>
-      </w:r>
-    </w:p>
-    <w:p>
-      <w:pPr>
-        <w:rPr>
-          <w:rFonts w:cs="Helvetica"/>
-        </w:rPr>
-      </w:pPr>
-      <w:r>
-        <w:rPr>
-          <w:rFonts w:cs="Helvetica"/>
-        </w:rPr>
-        <w:t xml:space="preserve">The debates for our project take place in a </w:t>
-      </w:r>
-      <w:proofErr w:type="spellStart"/>
-      <w:r>
-        <w:rPr>
-          <w:rFonts w:cs="Helvetica"/>
-        </w:rPr>
-        <w:t>chatroom</w:t>
-      </w:r>
-      <w:proofErr w:type="spellEnd"/>
-      <w:r>
-        <w:rPr>
-          <w:rFonts w:cs="Helvetica"/>
-        </w:rPr>
-        <w:t xml:space="preserve"> with the basic message input field, message displaying field and box where the joined users are shown. The inspiration here comes from a few chatting and instant messaging system, such as </w:t>
-      </w:r>
-      <w:proofErr w:type="spellStart"/>
-      <w:r>
-        <w:rPr>
-          <w:rFonts w:cs="Helvetica"/>
-        </w:rPr>
-        <w:t>Adium</w:t>
-      </w:r>
-      <w:proofErr w:type="spellEnd"/>
-      <w:r>
-        <w:rPr>
-          <w:rFonts w:cs="Helvetica"/>
-        </w:rPr>
-        <w:t xml:space="preserve"> on a </w:t>
-      </w:r>
-      <w:proofErr w:type="spellStart"/>
-      <w:r>
-        <w:rPr>
-          <w:rFonts w:cs="Helvetica"/>
-        </w:rPr>
-        <w:t>mac</w:t>
-      </w:r>
-      <w:proofErr w:type="spellEnd"/>
-      <w:r>
-        <w:rPr>
-          <w:rFonts w:cs="Helvetica"/>
-        </w:rPr>
-        <w:t xml:space="preserve"> and MSN Instant Messenger on a Window machine. The basic input and display boxes are essential for communications.  </w:t>
+        <w:t xml:space="preserve">Before designing the final design, the group had decided that it would be best to keep it around the initial prototype design. Why change something that is already looking good? During the research, various websites and applications had given us the idea on how the debates would be like. There are some websites that have forums and chatting capability. For example, our very own computer science forum page; they have their discussions listed in a list and we(as users) can see the lists of discussions available. </w:t>
+      </w:r>
+    </w:p>
+    <w:p>
+      <w:pPr>
+        <w:rPr>
+          <w:rFonts w:cs="Helvetica"/>
+        </w:rPr>
+      </w:pPr>
+      <w:r>
+        <w:rPr>
+          <w:rFonts w:cs="Helvetica"/>
+        </w:rPr>
+        <w:t xml:space="preserve">The debates for our project take place in a chatroom with the basic message input field, message displaying field and box where the joined users are shown. The inspiration here comes from a few chatting and instant messaging system, such as Adium on a mac and MSN Instant Messenger on a Window machine. The basic input and display boxes are essential for communications.  </w:t>
       </w:r>
     </w:p>
     <w:p>
@@ -5937,7 +5904,7 @@
 </file>
 
 <file path=customXml/itemProps1.xml><?xml version="1.0" encoding="utf-8"?>
-<ds:datastoreItem xmlns:ds="http://schemas.openxmlformats.org/officeDocument/2006/customXml" ds:itemID="{F267A127-8A6A-442D-8835-A01A7BDF8D02}">
+<ds:datastoreItem xmlns:ds="http://schemas.openxmlformats.org/officeDocument/2006/customXml" ds:itemID="{1356728D-538D-4F21-A715-88EFEFA8BD42}">
   <ds:schemaRefs>
     <ds:schemaRef ds:uri="http://schemas.openxmlformats.org/officeDocument/2006/bibliography"/>
   </ds:schemaRefs>

</xml_diff>

<commit_message>
Changed headers around and added a testing section inside implemetation
Test Data -> Testing
Technical Documentation -> Implementation
UI Documentation -> User Interface
</commit_message>
<xml_diff>
--- a/doc/G52GRP_FinalReport.docx
+++ b/doc/G52GRP_FinalReport.docx
@@ -540,7 +540,7 @@
         </w:docPartObj>
       </w:sdtPr>
       <w:sdtContent>
-        <w:bookmarkStart w:id="0" w:name="_Toc257113766" w:displacedByCustomXml="prev"/>
+        <w:bookmarkStart w:id="0" w:name="_Toc257201659" w:displacedByCustomXml="prev"/>
         <w:p>
           <w:pPr>
             <w:pStyle w:val="Heading1NoNumbering"/>
@@ -577,7 +577,7 @@
           <w:r>
             <w:fldChar w:fldCharType="separate"/>
           </w:r>
-          <w:hyperlink w:anchor="_Toc257113766" w:history="1">
+          <w:hyperlink w:anchor="_Toc257201659" w:history="1">
             <w:r>
               <w:rPr>
                 <w:rStyle w:val="Hyperlink"/>
@@ -604,7 +604,7 @@
                 <w:noProof/>
                 <w:webHidden/>
               </w:rPr>
-              <w:instrText xml:space="preserve"> PAGEREF _Toc257113766 \h </w:instrText>
+              <w:instrText xml:space="preserve"> PAGEREF _Toc257201659 \h </w:instrText>
             </w:r>
             <w:r>
               <w:rPr>
@@ -648,7 +648,7 @@
               <w:lang w:eastAsia="en-GB"/>
             </w:rPr>
           </w:pPr>
-          <w:hyperlink w:anchor="_Toc257113767" w:history="1">
+          <w:hyperlink w:anchor="_Toc257201660" w:history="1">
             <w:r>
               <w:rPr>
                 <w:rStyle w:val="Hyperlink"/>
@@ -690,7 +690,7 @@
                 <w:noProof/>
                 <w:webHidden/>
               </w:rPr>
-              <w:instrText xml:space="preserve"> PAGEREF _Toc257113767 \h </w:instrText>
+              <w:instrText xml:space="preserve"> PAGEREF _Toc257201660 \h </w:instrText>
             </w:r>
             <w:r>
               <w:rPr>
@@ -734,7 +734,7 @@
               <w:lang w:eastAsia="en-GB"/>
             </w:rPr>
           </w:pPr>
-          <w:hyperlink w:anchor="_Toc257113768" w:history="1">
+          <w:hyperlink w:anchor="_Toc257201661" w:history="1">
             <w:r>
               <w:rPr>
                 <w:rStyle w:val="Hyperlink"/>
@@ -776,7 +776,7 @@
                 <w:noProof/>
                 <w:webHidden/>
               </w:rPr>
-              <w:instrText xml:space="preserve"> PAGEREF _Toc257113768 \h </w:instrText>
+              <w:instrText xml:space="preserve"> PAGEREF _Toc257201661 \h </w:instrText>
             </w:r>
             <w:r>
               <w:rPr>
@@ -820,7 +820,7 @@
               <w:lang w:eastAsia="en-GB"/>
             </w:rPr>
           </w:pPr>
-          <w:hyperlink w:anchor="_Toc257113769" w:history="1">
+          <w:hyperlink w:anchor="_Toc257201662" w:history="1">
             <w:r>
               <w:rPr>
                 <w:rStyle w:val="Hyperlink"/>
@@ -862,7 +862,7 @@
                 <w:noProof/>
                 <w:webHidden/>
               </w:rPr>
-              <w:instrText xml:space="preserve"> PAGEREF _Toc257113769 \h </w:instrText>
+              <w:instrText xml:space="preserve"> PAGEREF _Toc257201662 \h </w:instrText>
             </w:r>
             <w:r>
               <w:rPr>
@@ -906,7 +906,7 @@
               <w:lang w:eastAsia="en-GB"/>
             </w:rPr>
           </w:pPr>
-          <w:hyperlink w:anchor="_Toc257113770" w:history="1">
+          <w:hyperlink w:anchor="_Toc257201663" w:history="1">
             <w:r>
               <w:rPr>
                 <w:rStyle w:val="Hyperlink"/>
@@ -948,7 +948,7 @@
                 <w:noProof/>
                 <w:webHidden/>
               </w:rPr>
-              <w:instrText xml:space="preserve"> PAGEREF _Toc257113770 \h </w:instrText>
+              <w:instrText xml:space="preserve"> PAGEREF _Toc257201663 \h </w:instrText>
             </w:r>
             <w:r>
               <w:rPr>
@@ -992,7 +992,7 @@
               <w:lang w:eastAsia="en-GB"/>
             </w:rPr>
           </w:pPr>
-          <w:hyperlink w:anchor="_Toc257113771" w:history="1">
+          <w:hyperlink w:anchor="_Toc257201664" w:history="1">
             <w:r>
               <w:rPr>
                 <w:rStyle w:val="Hyperlink"/>
@@ -1034,7 +1034,7 @@
                 <w:noProof/>
                 <w:webHidden/>
               </w:rPr>
-              <w:instrText xml:space="preserve"> PAGEREF _Toc257113771 \h </w:instrText>
+              <w:instrText xml:space="preserve"> PAGEREF _Toc257201664 \h </w:instrText>
             </w:r>
             <w:r>
               <w:rPr>
@@ -1078,7 +1078,7 @@
               <w:lang w:eastAsia="en-GB"/>
             </w:rPr>
           </w:pPr>
-          <w:hyperlink w:anchor="_Toc257113772" w:history="1">
+          <w:hyperlink w:anchor="_Toc257201665" w:history="1">
             <w:r>
               <w:rPr>
                 <w:rStyle w:val="Hyperlink"/>
@@ -1120,7 +1120,7 @@
                 <w:noProof/>
                 <w:webHidden/>
               </w:rPr>
-              <w:instrText xml:space="preserve"> PAGEREF _Toc257113772 \h </w:instrText>
+              <w:instrText xml:space="preserve"> PAGEREF _Toc257201665 \h </w:instrText>
             </w:r>
             <w:r>
               <w:rPr>
@@ -1164,7 +1164,7 @@
               <w:lang w:eastAsia="en-GB"/>
             </w:rPr>
           </w:pPr>
-          <w:hyperlink w:anchor="_Toc257113773" w:history="1">
+          <w:hyperlink w:anchor="_Toc257201666" w:history="1">
             <w:r>
               <w:rPr>
                 <w:rStyle w:val="Hyperlink"/>
@@ -1206,7 +1206,7 @@
                 <w:noProof/>
                 <w:webHidden/>
               </w:rPr>
-              <w:instrText xml:space="preserve"> PAGEREF _Toc257113773 \h </w:instrText>
+              <w:instrText xml:space="preserve"> PAGEREF _Toc257201666 \h </w:instrText>
             </w:r>
             <w:r>
               <w:rPr>
@@ -1250,7 +1250,7 @@
               <w:lang w:eastAsia="en-GB"/>
             </w:rPr>
           </w:pPr>
-          <w:hyperlink w:anchor="_Toc257113774" w:history="1">
+          <w:hyperlink w:anchor="_Toc257201667" w:history="1">
             <w:r>
               <w:rPr>
                 <w:rStyle w:val="Hyperlink"/>
@@ -1292,7 +1292,7 @@
                 <w:noProof/>
                 <w:webHidden/>
               </w:rPr>
-              <w:instrText xml:space="preserve"> PAGEREF _Toc257113774 \h </w:instrText>
+              <w:instrText xml:space="preserve"> PAGEREF _Toc257201667 \h </w:instrText>
             </w:r>
             <w:r>
               <w:rPr>
@@ -1336,7 +1336,7 @@
               <w:lang w:eastAsia="en-GB"/>
             </w:rPr>
           </w:pPr>
-          <w:hyperlink w:anchor="_Toc257113775" w:history="1">
+          <w:hyperlink w:anchor="_Toc257201668" w:history="1">
             <w:r>
               <w:rPr>
                 <w:rStyle w:val="Hyperlink"/>
@@ -1378,7 +1378,7 @@
                 <w:noProof/>
                 <w:webHidden/>
               </w:rPr>
-              <w:instrText xml:space="preserve"> PAGEREF _Toc257113775 \h </w:instrText>
+              <w:instrText xml:space="preserve"> PAGEREF _Toc257201668 \h </w:instrText>
             </w:r>
             <w:r>
               <w:rPr>
@@ -1422,7 +1422,7 @@
               <w:lang w:eastAsia="en-GB"/>
             </w:rPr>
           </w:pPr>
-          <w:hyperlink w:anchor="_Toc257113776" w:history="1">
+          <w:hyperlink w:anchor="_Toc257201669" w:history="1">
             <w:r>
               <w:rPr>
                 <w:rStyle w:val="Hyperlink"/>
@@ -1464,7 +1464,7 @@
                 <w:noProof/>
                 <w:webHidden/>
               </w:rPr>
-              <w:instrText xml:space="preserve"> PAGEREF _Toc257113776 \h </w:instrText>
+              <w:instrText xml:space="preserve"> PAGEREF _Toc257201669 \h </w:instrText>
             </w:r>
             <w:r>
               <w:rPr>
@@ -1508,7 +1508,7 @@
               <w:lang w:eastAsia="en-GB"/>
             </w:rPr>
           </w:pPr>
-          <w:hyperlink w:anchor="_Toc257113777" w:history="1">
+          <w:hyperlink w:anchor="_Toc257201670" w:history="1">
             <w:r>
               <w:rPr>
                 <w:rStyle w:val="Hyperlink"/>
@@ -1550,7 +1550,7 @@
                 <w:noProof/>
                 <w:webHidden/>
               </w:rPr>
-              <w:instrText xml:space="preserve"> PAGEREF _Toc257113777 \h </w:instrText>
+              <w:instrText xml:space="preserve"> PAGEREF _Toc257201670 \h </w:instrText>
             </w:r>
             <w:r>
               <w:rPr>
@@ -1594,7 +1594,7 @@
               <w:lang w:eastAsia="en-GB"/>
             </w:rPr>
           </w:pPr>
-          <w:hyperlink w:anchor="_Toc257113778" w:history="1">
+          <w:hyperlink w:anchor="_Toc257201671" w:history="1">
             <w:r>
               <w:rPr>
                 <w:rStyle w:val="Hyperlink"/>
@@ -1636,7 +1636,7 @@
                 <w:noProof/>
                 <w:webHidden/>
               </w:rPr>
-              <w:instrText xml:space="preserve"> PAGEREF _Toc257113778 \h </w:instrText>
+              <w:instrText xml:space="preserve"> PAGEREF _Toc257201671 \h </w:instrText>
             </w:r>
             <w:r>
               <w:rPr>
@@ -1680,7 +1680,7 @@
               <w:lang w:eastAsia="en-GB"/>
             </w:rPr>
           </w:pPr>
-          <w:hyperlink w:anchor="_Toc257113779" w:history="1">
+          <w:hyperlink w:anchor="_Toc257201672" w:history="1">
             <w:r>
               <w:rPr>
                 <w:rStyle w:val="Hyperlink"/>
@@ -1722,7 +1722,7 @@
                 <w:noProof/>
                 <w:webHidden/>
               </w:rPr>
-              <w:instrText xml:space="preserve"> PAGEREF _Toc257113779 \h </w:instrText>
+              <w:instrText xml:space="preserve"> PAGEREF _Toc257201672 \h </w:instrText>
             </w:r>
             <w:r>
               <w:rPr>
@@ -1766,7 +1766,7 @@
               <w:lang w:eastAsia="en-GB"/>
             </w:rPr>
           </w:pPr>
-          <w:hyperlink w:anchor="_Toc257113780" w:history="1">
+          <w:hyperlink w:anchor="_Toc257201673" w:history="1">
             <w:r>
               <w:rPr>
                 <w:rStyle w:val="Hyperlink"/>
@@ -1808,7 +1808,7 @@
                 <w:noProof/>
                 <w:webHidden/>
               </w:rPr>
-              <w:instrText xml:space="preserve"> PAGEREF _Toc257113780 \h </w:instrText>
+              <w:instrText xml:space="preserve"> PAGEREF _Toc257201673 \h </w:instrText>
             </w:r>
             <w:r>
               <w:rPr>
@@ -1852,7 +1852,7 @@
               <w:lang w:eastAsia="en-GB"/>
             </w:rPr>
           </w:pPr>
-          <w:hyperlink w:anchor="_Toc257113781" w:history="1">
+          <w:hyperlink w:anchor="_Toc257201674" w:history="1">
             <w:r>
               <w:rPr>
                 <w:rStyle w:val="Hyperlink"/>
@@ -1894,7 +1894,7 @@
                 <w:noProof/>
                 <w:webHidden/>
               </w:rPr>
-              <w:instrText xml:space="preserve"> PAGEREF _Toc257113781 \h </w:instrText>
+              <w:instrText xml:space="preserve"> PAGEREF _Toc257201674 \h </w:instrText>
             </w:r>
             <w:r>
               <w:rPr>
@@ -1938,7 +1938,7 @@
               <w:lang w:eastAsia="en-GB"/>
             </w:rPr>
           </w:pPr>
-          <w:hyperlink w:anchor="_Toc257113782" w:history="1">
+          <w:hyperlink w:anchor="_Toc257201675" w:history="1">
             <w:r>
               <w:rPr>
                 <w:rStyle w:val="Hyperlink"/>
@@ -1980,7 +1980,7 @@
                 <w:noProof/>
                 <w:webHidden/>
               </w:rPr>
-              <w:instrText xml:space="preserve"> PAGEREF _Toc257113782 \h </w:instrText>
+              <w:instrText xml:space="preserve"> PAGEREF _Toc257201675 \h </w:instrText>
             </w:r>
             <w:r>
               <w:rPr>
@@ -2024,7 +2024,7 @@
               <w:lang w:eastAsia="en-GB"/>
             </w:rPr>
           </w:pPr>
-          <w:hyperlink w:anchor="_Toc257113783" w:history="1">
+          <w:hyperlink w:anchor="_Toc257201676" w:history="1">
             <w:r>
               <w:rPr>
                 <w:rStyle w:val="Hyperlink"/>
@@ -2066,7 +2066,7 @@
                 <w:noProof/>
                 <w:webHidden/>
               </w:rPr>
-              <w:instrText xml:space="preserve"> PAGEREF _Toc257113783 \h </w:instrText>
+              <w:instrText xml:space="preserve"> PAGEREF _Toc257201676 \h </w:instrText>
             </w:r>
             <w:r>
               <w:rPr>
@@ -2110,7 +2110,7 @@
               <w:lang w:eastAsia="en-GB"/>
             </w:rPr>
           </w:pPr>
-          <w:hyperlink w:anchor="_Toc257113784" w:history="1">
+          <w:hyperlink w:anchor="_Toc257201677" w:history="1">
             <w:r>
               <w:rPr>
                 <w:rStyle w:val="Hyperlink"/>
@@ -2152,7 +2152,7 @@
                 <w:noProof/>
                 <w:webHidden/>
               </w:rPr>
-              <w:instrText xml:space="preserve"> PAGEREF _Toc257113784 \h </w:instrText>
+              <w:instrText xml:space="preserve"> PAGEREF _Toc257201677 \h </w:instrText>
             </w:r>
             <w:r>
               <w:rPr>
@@ -2196,7 +2196,7 @@
               <w:lang w:eastAsia="en-GB"/>
             </w:rPr>
           </w:pPr>
-          <w:hyperlink w:anchor="_Toc257113785" w:history="1">
+          <w:hyperlink w:anchor="_Toc257201678" w:history="1">
             <w:r>
               <w:rPr>
                 <w:rStyle w:val="Hyperlink"/>
@@ -2238,7 +2238,7 @@
                 <w:noProof/>
                 <w:webHidden/>
               </w:rPr>
-              <w:instrText xml:space="preserve"> PAGEREF _Toc257113785 \h </w:instrText>
+              <w:instrText xml:space="preserve"> PAGEREF _Toc257201678 \h </w:instrText>
             </w:r>
             <w:r>
               <w:rPr>
@@ -2282,7 +2282,7 @@
               <w:lang w:eastAsia="en-GB"/>
             </w:rPr>
           </w:pPr>
-          <w:hyperlink w:anchor="_Toc257113786" w:history="1">
+          <w:hyperlink w:anchor="_Toc257201679" w:history="1">
             <w:r>
               <w:rPr>
                 <w:rStyle w:val="Hyperlink"/>
@@ -2324,7 +2324,7 @@
                 <w:noProof/>
                 <w:webHidden/>
               </w:rPr>
-              <w:instrText xml:space="preserve"> PAGEREF _Toc257113786 \h </w:instrText>
+              <w:instrText xml:space="preserve"> PAGEREF _Toc257201679 \h </w:instrText>
             </w:r>
             <w:r>
               <w:rPr>
@@ -2368,7 +2368,7 @@
               <w:lang w:eastAsia="en-GB"/>
             </w:rPr>
           </w:pPr>
-          <w:hyperlink w:anchor="_Toc257113787" w:history="1">
+          <w:hyperlink w:anchor="_Toc257201680" w:history="1">
             <w:r>
               <w:rPr>
                 <w:rStyle w:val="Hyperlink"/>
@@ -2410,7 +2410,7 @@
                 <w:noProof/>
                 <w:webHidden/>
               </w:rPr>
-              <w:instrText xml:space="preserve"> PAGEREF _Toc257113787 \h </w:instrText>
+              <w:instrText xml:space="preserve"> PAGEREF _Toc257201680 \h </w:instrText>
             </w:r>
             <w:r>
               <w:rPr>
@@ -2454,7 +2454,7 @@
               <w:lang w:eastAsia="en-GB"/>
             </w:rPr>
           </w:pPr>
-          <w:hyperlink w:anchor="_Toc257113788" w:history="1">
+          <w:hyperlink w:anchor="_Toc257201681" w:history="1">
             <w:r>
               <w:rPr>
                 <w:rStyle w:val="Hyperlink"/>
@@ -2496,7 +2496,7 @@
                 <w:noProof/>
                 <w:webHidden/>
               </w:rPr>
-              <w:instrText xml:space="preserve"> PAGEREF _Toc257113788 \h </w:instrText>
+              <w:instrText xml:space="preserve"> PAGEREF _Toc257201681 \h </w:instrText>
             </w:r>
             <w:r>
               <w:rPr>
@@ -2540,7 +2540,7 @@
               <w:lang w:eastAsia="en-GB"/>
             </w:rPr>
           </w:pPr>
-          <w:hyperlink w:anchor="_Toc257113789" w:history="1">
+          <w:hyperlink w:anchor="_Toc257201682" w:history="1">
             <w:r>
               <w:rPr>
                 <w:rStyle w:val="Hyperlink"/>
@@ -2582,7 +2582,7 @@
                 <w:noProof/>
                 <w:webHidden/>
               </w:rPr>
-              <w:instrText xml:space="preserve"> PAGEREF _Toc257113789 \h </w:instrText>
+              <w:instrText xml:space="preserve"> PAGEREF _Toc257201682 \h </w:instrText>
             </w:r>
             <w:r>
               <w:rPr>
@@ -2626,7 +2626,7 @@
               <w:lang w:eastAsia="en-GB"/>
             </w:rPr>
           </w:pPr>
-          <w:hyperlink w:anchor="_Toc257113790" w:history="1">
+          <w:hyperlink w:anchor="_Toc257201683" w:history="1">
             <w:r>
               <w:rPr>
                 <w:rStyle w:val="Hyperlink"/>
@@ -2668,7 +2668,7 @@
                 <w:noProof/>
                 <w:webHidden/>
               </w:rPr>
-              <w:instrText xml:space="preserve"> PAGEREF _Toc257113790 \h </w:instrText>
+              <w:instrText xml:space="preserve"> PAGEREF _Toc257201683 \h </w:instrText>
             </w:r>
             <w:r>
               <w:rPr>
@@ -2712,7 +2712,7 @@
               <w:lang w:eastAsia="en-GB"/>
             </w:rPr>
           </w:pPr>
-          <w:hyperlink w:anchor="_Toc257113791" w:history="1">
+          <w:hyperlink w:anchor="_Toc257201684" w:history="1">
             <w:r>
               <w:rPr>
                 <w:rStyle w:val="Hyperlink"/>
@@ -2754,7 +2754,7 @@
                 <w:noProof/>
                 <w:webHidden/>
               </w:rPr>
-              <w:instrText xml:space="preserve"> PAGEREF _Toc257113791 \h </w:instrText>
+              <w:instrText xml:space="preserve"> PAGEREF _Toc257201684 \h </w:instrText>
             </w:r>
             <w:r>
               <w:rPr>
@@ -2798,7 +2798,7 @@
               <w:lang w:eastAsia="en-GB"/>
             </w:rPr>
           </w:pPr>
-          <w:hyperlink w:anchor="_Toc257113792" w:history="1">
+          <w:hyperlink w:anchor="_Toc257201685" w:history="1">
             <w:r>
               <w:rPr>
                 <w:rStyle w:val="Hyperlink"/>
@@ -2819,7 +2819,7 @@
                 <w:rStyle w:val="Hyperlink"/>
                 <w:noProof/>
               </w:rPr>
-              <w:t>Technical Documentation</w:t>
+              <w:t>Implementation</w:t>
             </w:r>
             <w:r>
               <w:rPr>
@@ -2840,7 +2840,7 @@
                 <w:noProof/>
                 <w:webHidden/>
               </w:rPr>
-              <w:instrText xml:space="preserve"> PAGEREF _Toc257113792 \h </w:instrText>
+              <w:instrText xml:space="preserve"> PAGEREF _Toc257201685 \h </w:instrText>
             </w:r>
             <w:r>
               <w:rPr>
@@ -2884,7 +2884,7 @@
               <w:lang w:eastAsia="en-GB"/>
             </w:rPr>
           </w:pPr>
-          <w:hyperlink w:anchor="_Toc257113793" w:history="1">
+          <w:hyperlink w:anchor="_Toc257201686" w:history="1">
             <w:r>
               <w:rPr>
                 <w:rStyle w:val="Hyperlink"/>
@@ -2926,7 +2926,7 @@
                 <w:noProof/>
                 <w:webHidden/>
               </w:rPr>
-              <w:instrText xml:space="preserve"> PAGEREF _Toc257113793 \h </w:instrText>
+              <w:instrText xml:space="preserve"> PAGEREF _Toc257201686 \h </w:instrText>
             </w:r>
             <w:r>
               <w:rPr>
@@ -2970,7 +2970,7 @@
               <w:lang w:eastAsia="en-GB"/>
             </w:rPr>
           </w:pPr>
-          <w:hyperlink w:anchor="_Toc257113794" w:history="1">
+          <w:hyperlink w:anchor="_Toc257201687" w:history="1">
             <w:r>
               <w:rPr>
                 <w:rStyle w:val="Hyperlink"/>
@@ -3012,7 +3012,7 @@
                 <w:noProof/>
                 <w:webHidden/>
               </w:rPr>
-              <w:instrText xml:space="preserve"> PAGEREF _Toc257113794 \h </w:instrText>
+              <w:instrText xml:space="preserve"> PAGEREF _Toc257201687 \h </w:instrText>
             </w:r>
             <w:r>
               <w:rPr>
@@ -3056,7 +3056,7 @@
               <w:lang w:eastAsia="en-GB"/>
             </w:rPr>
           </w:pPr>
-          <w:hyperlink w:anchor="_Toc257113795" w:history="1">
+          <w:hyperlink w:anchor="_Toc257201688" w:history="1">
             <w:r>
               <w:rPr>
                 <w:rStyle w:val="Hyperlink"/>
@@ -3098,7 +3098,7 @@
                 <w:noProof/>
                 <w:webHidden/>
               </w:rPr>
-              <w:instrText xml:space="preserve"> PAGEREF _Toc257113795 \h </w:instrText>
+              <w:instrText xml:space="preserve"> PAGEREF _Toc257201688 \h </w:instrText>
             </w:r>
             <w:r>
               <w:rPr>
@@ -3142,7 +3142,7 @@
               <w:lang w:eastAsia="en-GB"/>
             </w:rPr>
           </w:pPr>
-          <w:hyperlink w:anchor="_Toc257113796" w:history="1">
+          <w:hyperlink w:anchor="_Toc257201689" w:history="1">
             <w:r>
               <w:rPr>
                 <w:rStyle w:val="Hyperlink"/>
@@ -3184,7 +3184,7 @@
                 <w:noProof/>
                 <w:webHidden/>
               </w:rPr>
-              <w:instrText xml:space="preserve"> PAGEREF _Toc257113796 \h </w:instrText>
+              <w:instrText xml:space="preserve"> PAGEREF _Toc257201689 \h </w:instrText>
             </w:r>
             <w:r>
               <w:rPr>
@@ -3228,7 +3228,7 @@
               <w:lang w:eastAsia="en-GB"/>
             </w:rPr>
           </w:pPr>
-          <w:hyperlink w:anchor="_Toc257113797" w:history="1">
+          <w:hyperlink w:anchor="_Toc257201690" w:history="1">
             <w:r>
               <w:rPr>
                 <w:rStyle w:val="Hyperlink"/>
@@ -3270,7 +3270,7 @@
                 <w:noProof/>
                 <w:webHidden/>
               </w:rPr>
-              <w:instrText xml:space="preserve"> PAGEREF _Toc257113797 \h </w:instrText>
+              <w:instrText xml:space="preserve"> PAGEREF _Toc257201690 \h </w:instrText>
             </w:r>
             <w:r>
               <w:rPr>
@@ -3314,7 +3314,7 @@
               <w:lang w:eastAsia="en-GB"/>
             </w:rPr>
           </w:pPr>
-          <w:hyperlink w:anchor="_Toc257113798" w:history="1">
+          <w:hyperlink w:anchor="_Toc257201691" w:history="1">
             <w:r>
               <w:rPr>
                 <w:rStyle w:val="Hyperlink"/>
@@ -3356,7 +3356,7 @@
                 <w:noProof/>
                 <w:webHidden/>
               </w:rPr>
-              <w:instrText xml:space="preserve"> PAGEREF _Toc257113798 \h </w:instrText>
+              <w:instrText xml:space="preserve"> PAGEREF _Toc257201691 \h </w:instrText>
             </w:r>
             <w:r>
               <w:rPr>
@@ -3400,7 +3400,7 @@
               <w:lang w:eastAsia="en-GB"/>
             </w:rPr>
           </w:pPr>
-          <w:hyperlink w:anchor="_Toc257113799" w:history="1">
+          <w:hyperlink w:anchor="_Toc257201692" w:history="1">
             <w:r>
               <w:rPr>
                 <w:rStyle w:val="Hyperlink"/>
@@ -3442,7 +3442,7 @@
                 <w:noProof/>
                 <w:webHidden/>
               </w:rPr>
-              <w:instrText xml:space="preserve"> PAGEREF _Toc257113799 \h </w:instrText>
+              <w:instrText xml:space="preserve"> PAGEREF _Toc257201692 \h </w:instrText>
             </w:r>
             <w:r>
               <w:rPr>
@@ -3486,7 +3486,7 @@
               <w:lang w:eastAsia="en-GB"/>
             </w:rPr>
           </w:pPr>
-          <w:hyperlink w:anchor="_Toc257113800" w:history="1">
+          <w:hyperlink w:anchor="_Toc257201693" w:history="1">
             <w:r>
               <w:rPr>
                 <w:rStyle w:val="Hyperlink"/>
@@ -3528,7 +3528,7 @@
                 <w:noProof/>
                 <w:webHidden/>
               </w:rPr>
-              <w:instrText xml:space="preserve"> PAGEREF _Toc257113800 \h </w:instrText>
+              <w:instrText xml:space="preserve"> PAGEREF _Toc257201693 \h </w:instrText>
             </w:r>
             <w:r>
               <w:rPr>
@@ -3572,7 +3572,7 @@
               <w:lang w:eastAsia="en-GB"/>
             </w:rPr>
           </w:pPr>
-          <w:hyperlink w:anchor="_Toc257113801" w:history="1">
+          <w:hyperlink w:anchor="_Toc257201694" w:history="1">
             <w:r>
               <w:rPr>
                 <w:rStyle w:val="Hyperlink"/>
@@ -3614,7 +3614,7 @@
                 <w:noProof/>
                 <w:webHidden/>
               </w:rPr>
-              <w:instrText xml:space="preserve"> PAGEREF _Toc257113801 \h </w:instrText>
+              <w:instrText xml:space="preserve"> PAGEREF _Toc257201694 \h </w:instrText>
             </w:r>
             <w:r>
               <w:rPr>
@@ -3658,7 +3658,7 @@
               <w:lang w:eastAsia="en-GB"/>
             </w:rPr>
           </w:pPr>
-          <w:hyperlink w:anchor="_Toc257113802" w:history="1">
+          <w:hyperlink w:anchor="_Toc257201695" w:history="1">
             <w:r>
               <w:rPr>
                 <w:rStyle w:val="Hyperlink"/>
@@ -3700,7 +3700,7 @@
                 <w:noProof/>
                 <w:webHidden/>
               </w:rPr>
-              <w:instrText xml:space="preserve"> PAGEREF _Toc257113802 \h </w:instrText>
+              <w:instrText xml:space="preserve"> PAGEREF _Toc257201695 \h </w:instrText>
             </w:r>
             <w:r>
               <w:rPr>
@@ -3744,7 +3744,7 @@
               <w:lang w:eastAsia="en-GB"/>
             </w:rPr>
           </w:pPr>
-          <w:hyperlink w:anchor="_Toc257113803" w:history="1">
+          <w:hyperlink w:anchor="_Toc257201696" w:history="1">
             <w:r>
               <w:rPr>
                 <w:rStyle w:val="Hyperlink"/>
@@ -3786,7 +3786,7 @@
                 <w:noProof/>
                 <w:webHidden/>
               </w:rPr>
-              <w:instrText xml:space="preserve"> PAGEREF _Toc257113803 \h </w:instrText>
+              <w:instrText xml:space="preserve"> PAGEREF _Toc257201696 \h </w:instrText>
             </w:r>
             <w:r>
               <w:rPr>
@@ -3830,7 +3830,7 @@
               <w:lang w:eastAsia="en-GB"/>
             </w:rPr>
           </w:pPr>
-          <w:hyperlink w:anchor="_Toc257113804" w:history="1">
+          <w:hyperlink w:anchor="_Toc257201697" w:history="1">
             <w:r>
               <w:rPr>
                 <w:rStyle w:val="Hyperlink"/>
@@ -3872,7 +3872,7 @@
                 <w:noProof/>
                 <w:webHidden/>
               </w:rPr>
-              <w:instrText xml:space="preserve"> PAGEREF _Toc257113804 \h </w:instrText>
+              <w:instrText xml:space="preserve"> PAGEREF _Toc257201697 \h </w:instrText>
             </w:r>
             <w:r>
               <w:rPr>
@@ -3916,7 +3916,7 @@
               <w:lang w:eastAsia="en-GB"/>
             </w:rPr>
           </w:pPr>
-          <w:hyperlink w:anchor="_Toc257113805" w:history="1">
+          <w:hyperlink w:anchor="_Toc257201698" w:history="1">
             <w:r>
               <w:rPr>
                 <w:rStyle w:val="Hyperlink"/>
@@ -3958,7 +3958,7 @@
                 <w:noProof/>
                 <w:webHidden/>
               </w:rPr>
-              <w:instrText xml:space="preserve"> PAGEREF _Toc257113805 \h </w:instrText>
+              <w:instrText xml:space="preserve"> PAGEREF _Toc257201698 \h </w:instrText>
             </w:r>
             <w:r>
               <w:rPr>
@@ -4002,7 +4002,7 @@
               <w:lang w:eastAsia="en-GB"/>
             </w:rPr>
           </w:pPr>
-          <w:hyperlink w:anchor="_Toc257113806" w:history="1">
+          <w:hyperlink w:anchor="_Toc257201699" w:history="1">
             <w:r>
               <w:rPr>
                 <w:rStyle w:val="Hyperlink"/>
@@ -4044,7 +4044,7 @@
                 <w:noProof/>
                 <w:webHidden/>
               </w:rPr>
-              <w:instrText xml:space="preserve"> PAGEREF _Toc257113806 \h </w:instrText>
+              <w:instrText xml:space="preserve"> PAGEREF _Toc257201699 \h </w:instrText>
             </w:r>
             <w:r>
               <w:rPr>
@@ -4088,7 +4088,7 @@
               <w:lang w:eastAsia="en-GB"/>
             </w:rPr>
           </w:pPr>
-          <w:hyperlink w:anchor="_Toc257113807" w:history="1">
+          <w:hyperlink w:anchor="_Toc257201700" w:history="1">
             <w:r>
               <w:rPr>
                 <w:rStyle w:val="Hyperlink"/>
@@ -4130,7 +4130,7 @@
                 <w:noProof/>
                 <w:webHidden/>
               </w:rPr>
-              <w:instrText xml:space="preserve"> PAGEREF _Toc257113807 \h </w:instrText>
+              <w:instrText xml:space="preserve"> PAGEREF _Toc257201700 \h </w:instrText>
             </w:r>
             <w:r>
               <w:rPr>
@@ -4174,7 +4174,7 @@
               <w:lang w:eastAsia="en-GB"/>
             </w:rPr>
           </w:pPr>
-          <w:hyperlink w:anchor="_Toc257113808" w:history="1">
+          <w:hyperlink w:anchor="_Toc257201701" w:history="1">
             <w:r>
               <w:rPr>
                 <w:rStyle w:val="Hyperlink"/>
@@ -4216,7 +4216,7 @@
                 <w:noProof/>
                 <w:webHidden/>
               </w:rPr>
-              <w:instrText xml:space="preserve"> PAGEREF _Toc257113808 \h </w:instrText>
+              <w:instrText xml:space="preserve"> PAGEREF _Toc257201701 \h </w:instrText>
             </w:r>
             <w:r>
               <w:rPr>
@@ -4237,6 +4237,92 @@
                 <w:webHidden/>
               </w:rPr>
               <w:t>17</w:t>
+            </w:r>
+            <w:r>
+              <w:rPr>
+                <w:noProof/>
+                <w:webHidden/>
+              </w:rPr>
+              <w:fldChar w:fldCharType="end"/>
+            </w:r>
+          </w:hyperlink>
+        </w:p>
+        <w:p>
+          <w:pPr>
+            <w:pStyle w:val="TOC2"/>
+            <w:tabs>
+              <w:tab w:val="left" w:pos="880"/>
+              <w:tab w:val="right" w:leader="dot" w:pos="9016"/>
+            </w:tabs>
+            <w:rPr>
+              <w:rFonts w:eastAsiaTheme="minorEastAsia"/>
+              <w:noProof/>
+              <w:lang w:eastAsia="en-GB"/>
+            </w:rPr>
+          </w:pPr>
+          <w:hyperlink w:anchor="_Toc257201702" w:history="1">
+            <w:r>
+              <w:rPr>
+                <w:rStyle w:val="Hyperlink"/>
+                <w:noProof/>
+              </w:rPr>
+              <w:t>6.5</w:t>
+            </w:r>
+            <w:r>
+              <w:rPr>
+                <w:rFonts w:eastAsiaTheme="minorEastAsia"/>
+                <w:noProof/>
+                <w:lang w:eastAsia="en-GB"/>
+              </w:rPr>
+              <w:tab/>
+            </w:r>
+            <w:r>
+              <w:rPr>
+                <w:rStyle w:val="Hyperlink"/>
+                <w:noProof/>
+              </w:rPr>
+              <w:t>Testing</w:t>
+            </w:r>
+            <w:r>
+              <w:rPr>
+                <w:noProof/>
+                <w:webHidden/>
+              </w:rPr>
+              <w:tab/>
+            </w:r>
+            <w:r>
+              <w:rPr>
+                <w:noProof/>
+                <w:webHidden/>
+              </w:rPr>
+              <w:fldChar w:fldCharType="begin"/>
+            </w:r>
+            <w:r>
+              <w:rPr>
+                <w:noProof/>
+                <w:webHidden/>
+              </w:rPr>
+              <w:instrText xml:space="preserve"> PAGEREF _Toc257201702 \h </w:instrText>
+            </w:r>
+            <w:r>
+              <w:rPr>
+                <w:noProof/>
+                <w:webHidden/>
+              </w:rPr>
+            </w:r>
+            <w:r>
+              <w:rPr>
+                <w:noProof/>
+                <w:webHidden/>
+              </w:rPr>
+              <w:fldChar w:fldCharType="separate"/>
+            </w:r>
+            <w:r>
+              <w:rPr>
+                <w:noProof/>
+                <w:webHidden/>
+              </w:rPr>
+              <w:t>18</w:t>
             </w:r>
             <w:r>
               <w:rPr>
@@ -4260,7 +4346,7 @@
               <w:lang w:eastAsia="en-GB"/>
             </w:rPr>
           </w:pPr>
-          <w:hyperlink w:anchor="_Toc257113809" w:history="1">
+          <w:hyperlink w:anchor="_Toc257201703" w:history="1">
             <w:r>
               <w:rPr>
                 <w:rStyle w:val="Hyperlink"/>
@@ -4281,7 +4367,7 @@
                 <w:rStyle w:val="Hyperlink"/>
                 <w:noProof/>
               </w:rPr>
-              <w:t>User Interface Documentation</w:t>
+              <w:t>User Interface</w:t>
             </w:r>
             <w:r>
               <w:rPr>
@@ -4302,7 +4388,7 @@
                 <w:noProof/>
                 <w:webHidden/>
               </w:rPr>
-              <w:instrText xml:space="preserve"> PAGEREF _Toc257113809 \h </w:instrText>
+              <w:instrText xml:space="preserve"> PAGEREF _Toc257201703 \h </w:instrText>
             </w:r>
             <w:r>
               <w:rPr>
@@ -4346,7 +4432,7 @@
               <w:lang w:eastAsia="en-GB"/>
             </w:rPr>
           </w:pPr>
-          <w:hyperlink w:anchor="_Toc257113810" w:history="1">
+          <w:hyperlink w:anchor="_Toc257201704" w:history="1">
             <w:r>
               <w:rPr>
                 <w:rStyle w:val="Hyperlink"/>
@@ -4388,7 +4474,7 @@
                 <w:noProof/>
                 <w:webHidden/>
               </w:rPr>
-              <w:instrText xml:space="preserve"> PAGEREF _Toc257113810 \h </w:instrText>
+              <w:instrText xml:space="preserve"> PAGEREF _Toc257201704 \h </w:instrText>
             </w:r>
             <w:r>
               <w:rPr>
@@ -4432,7 +4518,7 @@
               <w:lang w:eastAsia="en-GB"/>
             </w:rPr>
           </w:pPr>
-          <w:hyperlink w:anchor="_Toc257113811" w:history="1">
+          <w:hyperlink w:anchor="_Toc257201705" w:history="1">
             <w:r>
               <w:rPr>
                 <w:rStyle w:val="Hyperlink"/>
@@ -4474,7 +4560,7 @@
                 <w:noProof/>
                 <w:webHidden/>
               </w:rPr>
-              <w:instrText xml:space="preserve"> PAGEREF _Toc257113811 \h </w:instrText>
+              <w:instrText xml:space="preserve"> PAGEREF _Toc257201705 \h </w:instrText>
             </w:r>
             <w:r>
               <w:rPr>
@@ -4494,7 +4580,7 @@
                 <w:noProof/>
                 <w:webHidden/>
               </w:rPr>
-              <w:t>19</w:t>
+              <w:t>20</w:t>
             </w:r>
             <w:r>
               <w:rPr>
@@ -4518,7 +4604,7 @@
               <w:lang w:eastAsia="en-GB"/>
             </w:rPr>
           </w:pPr>
-          <w:hyperlink w:anchor="_Toc257113812" w:history="1">
+          <w:hyperlink w:anchor="_Toc257201706" w:history="1">
             <w:r>
               <w:rPr>
                 <w:rStyle w:val="Hyperlink"/>
@@ -4561,7 +4647,7 @@
                 <w:noProof/>
                 <w:webHidden/>
               </w:rPr>
-              <w:instrText xml:space="preserve"> PAGEREF _Toc257113812 \h </w:instrText>
+              <w:instrText xml:space="preserve"> PAGEREF _Toc257201706 \h </w:instrText>
             </w:r>
             <w:r>
               <w:rPr>
@@ -4581,7 +4667,7 @@
                 <w:noProof/>
                 <w:webHidden/>
               </w:rPr>
-              <w:t>20</w:t>
+              <w:t>21</w:t>
             </w:r>
             <w:r>
               <w:rPr>
@@ -4605,7 +4691,7 @@
               <w:lang w:eastAsia="en-GB"/>
             </w:rPr>
           </w:pPr>
-          <w:hyperlink w:anchor="_Toc257113813" w:history="1">
+          <w:hyperlink w:anchor="_Toc257201707" w:history="1">
             <w:r>
               <w:rPr>
                 <w:rStyle w:val="Hyperlink"/>
@@ -4626,7 +4712,7 @@
                 <w:rStyle w:val="Hyperlink"/>
                 <w:noProof/>
               </w:rPr>
-              <w:t>Technical Specification</w:t>
+              <w:t>Testing</w:t>
             </w:r>
             <w:r>
               <w:rPr>
@@ -4647,7 +4733,7 @@
                 <w:noProof/>
                 <w:webHidden/>
               </w:rPr>
-              <w:instrText xml:space="preserve"> PAGEREF _Toc257113813 \h </w:instrText>
+              <w:instrText xml:space="preserve"> PAGEREF _Toc257201707 \h </w:instrText>
             </w:r>
             <w:r>
               <w:rPr>
@@ -4667,7 +4753,7 @@
                 <w:noProof/>
                 <w:webHidden/>
               </w:rPr>
-              <w:t>20</w:t>
+              <w:t>21</w:t>
             </w:r>
             <w:r>
               <w:rPr>
@@ -4691,7 +4777,7 @@
               <w:lang w:eastAsia="en-GB"/>
             </w:rPr>
           </w:pPr>
-          <w:hyperlink w:anchor="_Toc257113814" w:history="1">
+          <w:hyperlink w:anchor="_Toc257201708" w:history="1">
             <w:r>
               <w:rPr>
                 <w:rStyle w:val="Hyperlink"/>
@@ -4712,7 +4798,7 @@
                 <w:rStyle w:val="Hyperlink"/>
                 <w:noProof/>
               </w:rPr>
-              <w:t>User Specification (System Walkthrough)</w:t>
+              <w:t>System Walkthrough</w:t>
             </w:r>
             <w:r>
               <w:rPr>
@@ -4733,7 +4819,7 @@
                 <w:noProof/>
                 <w:webHidden/>
               </w:rPr>
-              <w:instrText xml:space="preserve"> PAGEREF _Toc257113814 \h </w:instrText>
+              <w:instrText xml:space="preserve"> PAGEREF _Toc257201708 \h </w:instrText>
             </w:r>
             <w:r>
               <w:rPr>
@@ -4753,7 +4839,7 @@
                 <w:noProof/>
                 <w:webHidden/>
               </w:rPr>
-              <w:t>20</w:t>
+              <w:t>21</w:t>
             </w:r>
             <w:r>
               <w:rPr>
@@ -4777,7 +4863,7 @@
               <w:lang w:eastAsia="en-GB"/>
             </w:rPr>
           </w:pPr>
-          <w:hyperlink w:anchor="_Toc257113815" w:history="1">
+          <w:hyperlink w:anchor="_Toc257201709" w:history="1">
             <w:r>
               <w:rPr>
                 <w:rStyle w:val="Hyperlink"/>
@@ -4798,7 +4884,7 @@
                 <w:rStyle w:val="Hyperlink"/>
                 <w:noProof/>
               </w:rPr>
-              <w:t>Test Data</w:t>
+              <w:t>Project Summary &amp; Reflection</w:t>
             </w:r>
             <w:r>
               <w:rPr>
@@ -4819,7 +4905,7 @@
                 <w:noProof/>
                 <w:webHidden/>
               </w:rPr>
-              <w:instrText xml:space="preserve"> PAGEREF _Toc257113815 \h </w:instrText>
+              <w:instrText xml:space="preserve"> PAGEREF _Toc257201709 \h </w:instrText>
             </w:r>
             <w:r>
               <w:rPr>
@@ -4863,7 +4949,7 @@
               <w:lang w:eastAsia="en-GB"/>
             </w:rPr>
           </w:pPr>
-          <w:hyperlink w:anchor="_Toc257113816" w:history="1">
+          <w:hyperlink w:anchor="_Toc257201710" w:history="1">
             <w:r>
               <w:rPr>
                 <w:rStyle w:val="Hyperlink"/>
@@ -4884,7 +4970,7 @@
                 <w:rStyle w:val="Hyperlink"/>
                 <w:noProof/>
               </w:rPr>
-              <w:t>Project Summary &amp; Reflection</w:t>
+              <w:t>Time Plan</w:t>
             </w:r>
             <w:r>
               <w:rPr>
@@ -4905,7 +4991,7 @@
                 <w:noProof/>
                 <w:webHidden/>
               </w:rPr>
-              <w:instrText xml:space="preserve"> PAGEREF _Toc257113816 \h </w:instrText>
+              <w:instrText xml:space="preserve"> PAGEREF _Toc257201710 \h </w:instrText>
             </w:r>
             <w:r>
               <w:rPr>
@@ -4925,93 +5011,7 @@
                 <w:noProof/>
                 <w:webHidden/>
               </w:rPr>
-              <w:t>21</w:t>
-            </w:r>
-            <w:r>
-              <w:rPr>
-                <w:noProof/>
-                <w:webHidden/>
-              </w:rPr>
-              <w:fldChar w:fldCharType="end"/>
-            </w:r>
-          </w:hyperlink>
-        </w:p>
-        <w:p>
-          <w:pPr>
-            <w:pStyle w:val="TOC1"/>
-            <w:tabs>
-              <w:tab w:val="left" w:pos="660"/>
-              <w:tab w:val="right" w:leader="dot" w:pos="9016"/>
-            </w:tabs>
-            <w:rPr>
-              <w:rFonts w:eastAsiaTheme="minorEastAsia"/>
-              <w:noProof/>
-              <w:lang w:eastAsia="en-GB"/>
-            </w:rPr>
-          </w:pPr>
-          <w:hyperlink w:anchor="_Toc257113817" w:history="1">
-            <w:r>
-              <w:rPr>
-                <w:rStyle w:val="Hyperlink"/>
-                <w:noProof/>
-              </w:rPr>
-              <w:t>12</w:t>
-            </w:r>
-            <w:r>
-              <w:rPr>
-                <w:rFonts w:eastAsiaTheme="minorEastAsia"/>
-                <w:noProof/>
-                <w:lang w:eastAsia="en-GB"/>
-              </w:rPr>
-              <w:tab/>
-            </w:r>
-            <w:r>
-              <w:rPr>
-                <w:rStyle w:val="Hyperlink"/>
-                <w:noProof/>
-              </w:rPr>
-              <w:t>Time Plan</w:t>
-            </w:r>
-            <w:r>
-              <w:rPr>
-                <w:noProof/>
-                <w:webHidden/>
-              </w:rPr>
-              <w:tab/>
-            </w:r>
-            <w:r>
-              <w:rPr>
-                <w:noProof/>
-                <w:webHidden/>
-              </w:rPr>
-              <w:fldChar w:fldCharType="begin"/>
-            </w:r>
-            <w:r>
-              <w:rPr>
-                <w:noProof/>
-                <w:webHidden/>
-              </w:rPr>
-              <w:instrText xml:space="preserve"> PAGEREF _Toc257113817 \h </w:instrText>
-            </w:r>
-            <w:r>
-              <w:rPr>
-                <w:noProof/>
-                <w:webHidden/>
-              </w:rPr>
-            </w:r>
-            <w:r>
-              <w:rPr>
-                <w:noProof/>
-                <w:webHidden/>
-              </w:rPr>
-              <w:fldChar w:fldCharType="separate"/>
-            </w:r>
-            <w:r>
-              <w:rPr>
-                <w:noProof/>
-                <w:webHidden/>
-              </w:rPr>
-              <w:t>21</w:t>
+              <w:t>22</w:t>
             </w:r>
             <w:r>
               <w:rPr>
@@ -5044,7 +5044,7 @@
       <w:pPr>
         <w:pStyle w:val="Heading1"/>
       </w:pPr>
-      <w:bookmarkStart w:id="1" w:name="_Toc257113767"/>
+      <w:bookmarkStart w:id="1" w:name="_Toc257201660"/>
       <w:r>
         <w:lastRenderedPageBreak/>
         <w:t>Executive Summary</w:t>
@@ -5069,7 +5069,7 @@
         <w:pStyle w:val="Heading1"/>
         <w:jc w:val="both"/>
       </w:pPr>
-      <w:bookmarkStart w:id="2" w:name="_Toc257113768"/>
+      <w:bookmarkStart w:id="2" w:name="_Toc257201661"/>
       <w:r>
         <w:t>Introduction</w:t>
       </w:r>
@@ -5191,7 +5191,7 @@
         <w:pStyle w:val="Heading1NoNumbering"/>
         <w:jc w:val="both"/>
       </w:pPr>
-      <w:bookmarkStart w:id="3" w:name="_Toc257113769"/>
+      <w:bookmarkStart w:id="3" w:name="_Toc257201662"/>
       <w:r>
         <w:t>Research</w:t>
       </w:r>
@@ -5201,7 +5201,7 @@
       <w:pPr>
         <w:pStyle w:val="Heading2"/>
       </w:pPr>
-      <w:bookmarkStart w:id="4" w:name="_Toc257113770"/>
+      <w:bookmarkStart w:id="4" w:name="_Toc257201663"/>
       <w:r>
         <w:t>Summary of Completed Research</w:t>
       </w:r>
@@ -5523,7 +5523,7 @@
         <w:pStyle w:val="Heading1NoNumbering"/>
         <w:jc w:val="both"/>
       </w:pPr>
-      <w:bookmarkStart w:id="5" w:name="_Toc257113771"/>
+      <w:bookmarkStart w:id="5" w:name="_Toc257201664"/>
       <w:r>
         <w:lastRenderedPageBreak/>
         <w:t>Functional Specification</w:t>
@@ -5534,7 +5534,7 @@
       <w:pPr>
         <w:pStyle w:val="Heading2"/>
       </w:pPr>
-      <w:bookmarkStart w:id="6" w:name="_Toc257113772"/>
+      <w:bookmarkStart w:id="6" w:name="_Toc257201665"/>
       <w:r>
         <w:t>Overview</w:t>
       </w:r>
@@ -5586,7 +5586,7 @@
         <w:pStyle w:val="Heading2"/>
       </w:pPr>
       <w:bookmarkStart w:id="7" w:name="_Toc247691661"/>
-      <w:bookmarkStart w:id="8" w:name="_Toc257113773"/>
+      <w:bookmarkStart w:id="8" w:name="_Toc257201666"/>
       <w:bookmarkEnd w:id="7"/>
       <w:r>
         <w:t>User Stories/</w:t>
@@ -5610,7 +5610,7 @@
         <w:pStyle w:val="Heading3"/>
       </w:pPr>
       <w:bookmarkStart w:id="9" w:name="_Toc247691662"/>
-      <w:bookmarkStart w:id="10" w:name="_Toc257113774"/>
+      <w:bookmarkStart w:id="10" w:name="_Toc257201667"/>
       <w:r>
         <w:t xml:space="preserve">Scenario 1: </w:t>
       </w:r>
@@ -5743,7 +5743,7 @@
         <w:pStyle w:val="Heading2"/>
       </w:pPr>
       <w:bookmarkStart w:id="11" w:name="_Toc247691664"/>
-      <w:bookmarkStart w:id="12" w:name="_Toc257113775"/>
+      <w:bookmarkStart w:id="12" w:name="_Toc257201668"/>
       <w:bookmarkEnd w:id="11"/>
       <w:r>
         <w:lastRenderedPageBreak/>
@@ -5820,7 +5820,7 @@
       <w:pPr>
         <w:pStyle w:val="Heading2"/>
       </w:pPr>
-      <w:bookmarkStart w:id="13" w:name="_Toc257113776"/>
+      <w:bookmarkStart w:id="13" w:name="_Toc257201669"/>
       <w:r>
         <w:t>Screen-by-Screen</w:t>
       </w:r>
@@ -5830,7 +5830,7 @@
       <w:pPr>
         <w:pStyle w:val="Heading3"/>
       </w:pPr>
-      <w:bookmarkStart w:id="14" w:name="_Toc257113777"/>
+      <w:bookmarkStart w:id="14" w:name="_Toc257201670"/>
       <w:r>
         <w:t>Home Page</w:t>
       </w:r>
@@ -5856,7 +5856,7 @@
       <w:pPr>
         <w:pStyle w:val="Heading3"/>
       </w:pPr>
-      <w:bookmarkStart w:id="15" w:name="_Toc257113778"/>
+      <w:bookmarkStart w:id="15" w:name="_Toc257201671"/>
       <w:r>
         <w:t>Login</w:t>
       </w:r>
@@ -5879,7 +5879,7 @@
       <w:pPr>
         <w:pStyle w:val="Heading3"/>
       </w:pPr>
-      <w:bookmarkStart w:id="17" w:name="_Toc257113779"/>
+      <w:bookmarkStart w:id="17" w:name="_Toc257201672"/>
       <w:r>
         <w:t>Register</w:t>
       </w:r>
@@ -5962,7 +5962,7 @@
       <w:pPr>
         <w:pStyle w:val="Heading3"/>
       </w:pPr>
-      <w:bookmarkStart w:id="18" w:name="_Toc257113780"/>
+      <w:bookmarkStart w:id="18" w:name="_Toc257201673"/>
       <w:r>
         <w:t>Debates List</w:t>
       </w:r>
@@ -5980,7 +5980,7 @@
       <w:pPr>
         <w:pStyle w:val="Heading3"/>
       </w:pPr>
-      <w:bookmarkStart w:id="19" w:name="_Toc257113781"/>
+      <w:bookmarkStart w:id="19" w:name="_Toc257201674"/>
       <w:r>
         <w:t>Debate Screen</w:t>
       </w:r>
@@ -6022,7 +6022,7 @@
       <w:pPr>
         <w:pStyle w:val="Heading3"/>
       </w:pPr>
-      <w:bookmarkStart w:id="20" w:name="_Toc257113782"/>
+      <w:bookmarkStart w:id="20" w:name="_Toc257201675"/>
       <w:r>
         <w:t>Voting</w:t>
       </w:r>
@@ -6068,7 +6068,7 @@
       <w:pPr>
         <w:pStyle w:val="Heading3"/>
       </w:pPr>
-      <w:bookmarkStart w:id="21" w:name="_Toc257113783"/>
+      <w:bookmarkStart w:id="21" w:name="_Toc257201676"/>
       <w:r>
         <w:t>Creating a new Debate</w:t>
       </w:r>
@@ -6106,7 +6106,7 @@
       <w:pPr>
         <w:pStyle w:val="Heading3"/>
       </w:pPr>
-      <w:bookmarkStart w:id="22" w:name="_Toc257113784"/>
+      <w:bookmarkStart w:id="22" w:name="_Toc257201677"/>
       <w:r>
         <w:t>Users List</w:t>
       </w:r>
@@ -6129,7 +6129,7 @@
       <w:pPr>
         <w:pStyle w:val="Heading3"/>
       </w:pPr>
-      <w:bookmarkStart w:id="23" w:name="_Toc257113785"/>
+      <w:bookmarkStart w:id="23" w:name="_Toc257201678"/>
       <w:r>
         <w:lastRenderedPageBreak/>
         <w:t>User Profile</w:t>
@@ -6174,7 +6174,7 @@
       <w:pPr>
         <w:pStyle w:val="Heading3"/>
       </w:pPr>
-      <w:bookmarkStart w:id="24" w:name="_Toc257113786"/>
+      <w:bookmarkStart w:id="24" w:name="_Toc257201679"/>
       <w:r>
         <w:t>Se</w:t>
       </w:r>
@@ -6206,7 +6206,7 @@
       <w:pPr>
         <w:pStyle w:val="Heading3"/>
       </w:pPr>
-      <w:bookmarkStart w:id="25" w:name="_Toc257113787"/>
+      <w:bookmarkStart w:id="25" w:name="_Toc257201680"/>
       <w:r>
         <w:t>FAQ</w:t>
       </w:r>
@@ -6224,7 +6224,7 @@
       <w:pPr>
         <w:pStyle w:val="Heading2"/>
       </w:pPr>
-      <w:bookmarkStart w:id="26" w:name="_Toc257113788"/>
+      <w:bookmarkStart w:id="26" w:name="_Toc257201681"/>
       <w:r>
         <w:t>Requirements</w:t>
       </w:r>
@@ -6235,7 +6235,7 @@
         <w:pStyle w:val="Heading3"/>
       </w:pPr>
       <w:bookmarkStart w:id="27" w:name="_Toc247691665"/>
-      <w:bookmarkStart w:id="28" w:name="_Toc257113789"/>
+      <w:bookmarkStart w:id="28" w:name="_Toc257201682"/>
       <w:bookmarkEnd w:id="27"/>
       <w:r>
         <w:t>Functional Requirements</w:t>
@@ -6612,7 +6612,7 @@
         <w:pStyle w:val="Heading3"/>
       </w:pPr>
       <w:bookmarkStart w:id="29" w:name="_Toc247691666"/>
-      <w:bookmarkStart w:id="30" w:name="_Toc257113790"/>
+      <w:bookmarkStart w:id="30" w:name="_Toc257201683"/>
       <w:bookmarkEnd w:id="29"/>
       <w:r>
         <w:t>Non-Functional Requirements</w:t>
@@ -6719,7 +6719,7 @@
         <w:pStyle w:val="Heading1NoNumbering"/>
         <w:jc w:val="both"/>
       </w:pPr>
-      <w:bookmarkStart w:id="31" w:name="_Toc257113791"/>
+      <w:bookmarkStart w:id="31" w:name="_Toc257201684"/>
       <w:r>
         <w:lastRenderedPageBreak/>
         <w:t>User-Interface Specification</w:t>
@@ -6750,10 +6750,10 @@
       <w:pPr>
         <w:pStyle w:val="Heading1NoNumbering"/>
       </w:pPr>
-      <w:bookmarkStart w:id="32" w:name="_Toc257113792"/>
+      <w:bookmarkStart w:id="32" w:name="_Toc257201685"/>
       <w:r>
         <w:lastRenderedPageBreak/>
-        <w:t>Technical Documentation</w:t>
+        <w:t>Implementation</w:t>
       </w:r>
       <w:bookmarkEnd w:id="32"/>
     </w:p>
@@ -6761,7 +6761,7 @@
       <w:pPr>
         <w:pStyle w:val="Heading2"/>
       </w:pPr>
-      <w:bookmarkStart w:id="33" w:name="_Toc257113793"/>
+      <w:bookmarkStart w:id="33" w:name="_Toc257201686"/>
       <w:r>
         <w:t>Database Design</w:t>
       </w:r>
@@ -6894,7 +6894,7 @@
       <w:pPr>
         <w:pStyle w:val="Heading3"/>
       </w:pPr>
-      <w:bookmarkStart w:id="34" w:name="_Toc257113794"/>
+      <w:bookmarkStart w:id="34" w:name="_Toc257201687"/>
       <w:r>
         <w:t>Room</w:t>
       </w:r>
@@ -6943,7 +6943,7 @@
       <w:pPr>
         <w:pStyle w:val="Heading3"/>
       </w:pPr>
-      <w:bookmarkStart w:id="35" w:name="_Toc257113795"/>
+      <w:bookmarkStart w:id="35" w:name="_Toc257201688"/>
       <w:r>
         <w:t>Question</w:t>
       </w:r>
@@ -6972,7 +6972,7 @@
       <w:pPr>
         <w:pStyle w:val="Heading3"/>
       </w:pPr>
-      <w:bookmarkStart w:id="36" w:name="_Toc257113796"/>
+      <w:bookmarkStart w:id="36" w:name="_Toc257201689"/>
       <w:r>
         <w:lastRenderedPageBreak/>
         <w:t>Poll</w:t>
@@ -7012,7 +7012,7 @@
       <w:pPr>
         <w:pStyle w:val="Heading3"/>
       </w:pPr>
-      <w:bookmarkStart w:id="37" w:name="_Toc257113797"/>
+      <w:bookmarkStart w:id="37" w:name="_Toc257201690"/>
       <w:r>
         <w:t>Choice</w:t>
       </w:r>
@@ -7041,7 +7041,7 @@
       <w:pPr>
         <w:pStyle w:val="Heading3"/>
       </w:pPr>
-      <w:bookmarkStart w:id="38" w:name="_Toc257113798"/>
+      <w:bookmarkStart w:id="38" w:name="_Toc257201691"/>
       <w:r>
         <w:t>Vote</w:t>
       </w:r>
@@ -7096,7 +7096,7 @@
       <w:pPr>
         <w:pStyle w:val="Heading3"/>
       </w:pPr>
-      <w:bookmarkStart w:id="39" w:name="_Toc257113799"/>
+      <w:bookmarkStart w:id="39" w:name="_Toc257201692"/>
       <w:r>
         <w:t>Justification</w:t>
       </w:r>
@@ -7144,7 +7144,7 @@
       <w:pPr>
         <w:pStyle w:val="Heading2"/>
       </w:pPr>
-      <w:bookmarkStart w:id="40" w:name="_Toc257113800"/>
+      <w:bookmarkStart w:id="40" w:name="_Toc257201693"/>
       <w:r>
         <w:t>API Design</w:t>
       </w:r>
@@ -7180,7 +7180,7 @@
       <w:pPr>
         <w:pStyle w:val="Heading3"/>
       </w:pPr>
-      <w:bookmarkStart w:id="41" w:name="_Toc257113801"/>
+      <w:bookmarkStart w:id="41" w:name="_Toc257201694"/>
       <w:r>
         <w:t>JSON</w:t>
       </w:r>
@@ -7245,7 +7245,7 @@
       <w:pPr>
         <w:pStyle w:val="Heading3"/>
       </w:pPr>
-      <w:bookmarkStart w:id="42" w:name="_Toc257113802"/>
+      <w:bookmarkStart w:id="42" w:name="_Toc257201695"/>
       <w:r>
         <w:lastRenderedPageBreak/>
         <w:t>API Methods</w:t>
@@ -7583,7 +7583,7 @@
       <w:pPr>
         <w:pStyle w:val="Heading3"/>
       </w:pPr>
-      <w:bookmarkStart w:id="43" w:name="_Toc257113803"/>
+      <w:bookmarkStart w:id="43" w:name="_Toc257201696"/>
       <w:proofErr w:type="spellStart"/>
       <w:proofErr w:type="gramStart"/>
       <w:r>
@@ -7679,7 +7679,7 @@
       <w:pPr>
         <w:pStyle w:val="Heading2"/>
       </w:pPr>
-      <w:bookmarkStart w:id="44" w:name="_Toc257113804"/>
+      <w:bookmarkStart w:id="44" w:name="_Toc257201697"/>
       <w:r>
         <w:t>Django Design</w:t>
       </w:r>
@@ -7707,7 +7707,7 @@
       <w:pPr>
         <w:pStyle w:val="Heading3"/>
       </w:pPr>
-      <w:bookmarkStart w:id="45" w:name="_Toc257113805"/>
+      <w:bookmarkStart w:id="45" w:name="_Toc257201698"/>
       <w:r>
         <w:t>Rooms Application</w:t>
       </w:r>
@@ -7924,7 +7924,7 @@
       <w:pPr>
         <w:pStyle w:val="Heading3"/>
       </w:pPr>
-      <w:bookmarkStart w:id="46" w:name="_Toc257113806"/>
+      <w:bookmarkStart w:id="46" w:name="_Toc257201699"/>
       <w:r>
         <w:t>Polling Application</w:t>
       </w:r>
@@ -8053,7 +8053,7 @@
       <w:pPr>
         <w:pStyle w:val="Heading3"/>
       </w:pPr>
-      <w:bookmarkStart w:id="47" w:name="_Toc257113807"/>
+      <w:bookmarkStart w:id="47" w:name="_Toc257201700"/>
       <w:r>
         <w:t>API Application</w:t>
       </w:r>
@@ -8468,7 +8468,7 @@
       <w:pPr>
         <w:pStyle w:val="Heading2"/>
       </w:pPr>
-      <w:bookmarkStart w:id="48" w:name="_Toc257113808"/>
+      <w:bookmarkStart w:id="48" w:name="_Toc257201701"/>
       <w:r>
         <w:t>Third-Party Applications</w:t>
       </w:r>
@@ -8552,13 +8552,42 @@
     </w:p>
     <w:p>
       <w:pPr>
+        <w:pStyle w:val="Heading2"/>
+      </w:pPr>
+      <w:bookmarkStart w:id="49" w:name="_Toc257201702"/>
+      <w:r>
+        <w:t>Testing</w:t>
+      </w:r>
+      <w:bookmarkEnd w:id="49"/>
+    </w:p>
+    <w:p>
+      <w:r>
+        <w:t>One of the greatest advantages of using an established framework such as Django is that the code that our project is based on has already been extensively tested. This negates the need to test simple cases such as attempting to login with no password, or specifying an input that is too long.</w:t>
+      </w:r>
+    </w:p>
+    <w:p>
+      <w:r>
+        <w:t xml:space="preserve">Instead, we will focus on testing the </w:t>
+      </w:r>
+      <w:r>
+        <w:rPr>
+          <w:i/>
+        </w:rPr>
+        <w:t>functional</w:t>
+      </w:r>
+      <w:r>
+        <w:t xml:space="preserve"> aspects of the system, as it is perceived from a user’s perspective.</w:t>
+      </w:r>
+    </w:p>
+    <w:p>
+      <w:pPr>
         <w:pStyle w:val="Heading1"/>
       </w:pPr>
-      <w:bookmarkStart w:id="49" w:name="_Toc257113809"/>
-      <w:r>
-        <w:t>User Interface Documentation</w:t>
-      </w:r>
-      <w:bookmarkEnd w:id="49"/>
+      <w:bookmarkStart w:id="50" w:name="_Toc257201703"/>
+      <w:r>
+        <w:t>User Interface</w:t>
+      </w:r>
+      <w:bookmarkEnd w:id="50"/>
     </w:p>
     <w:p>
       <w:pPr>
@@ -8666,14 +8695,14 @@
           <w:rFonts w:asciiTheme="minorHAnsi" w:hAnsiTheme="minorHAnsi"/>
         </w:rPr>
       </w:pPr>
-      <w:bookmarkStart w:id="50" w:name="_Toc257113810"/>
+      <w:bookmarkStart w:id="51" w:name="_Toc257201704"/>
       <w:r>
         <w:rPr>
           <w:rFonts w:asciiTheme="minorHAnsi" w:hAnsiTheme="minorHAnsi"/>
         </w:rPr>
         <w:t>Overall Design</w:t>
       </w:r>
-      <w:bookmarkEnd w:id="50"/>
+      <w:bookmarkEnd w:id="51"/>
     </w:p>
     <w:p>
       <w:pPr>
@@ -9677,6 +9706,7 @@
         <w:rPr>
           <w:rFonts w:cs="Helvetica"/>
         </w:rPr>
+        <w:lastRenderedPageBreak/>
         <w:t>MSN Messenger</w:t>
       </w:r>
     </w:p>
@@ -10442,14 +10472,14 @@
           <w:rFonts w:asciiTheme="minorHAnsi" w:hAnsiTheme="minorHAnsi"/>
         </w:rPr>
       </w:pPr>
-      <w:bookmarkStart w:id="51" w:name="_Toc257113811"/>
+      <w:bookmarkStart w:id="52" w:name="_Toc257201705"/>
       <w:r>
         <w:rPr>
           <w:rFonts w:asciiTheme="minorHAnsi" w:hAnsiTheme="minorHAnsi"/>
         </w:rPr>
         <w:t>Design Layout</w:t>
       </w:r>
-      <w:bookmarkEnd w:id="51"/>
+      <w:bookmarkEnd w:id="52"/>
     </w:p>
     <w:p>
       <w:pPr>
@@ -10718,14 +10748,14 @@
           <w:rFonts w:asciiTheme="minorHAnsi" w:hAnsiTheme="minorHAnsi" w:cs="Helvetica"/>
         </w:rPr>
       </w:pPr>
-      <w:bookmarkStart w:id="52" w:name="_Toc257113812"/>
+      <w:bookmarkStart w:id="53" w:name="_Toc257201706"/>
       <w:r>
         <w:rPr>
           <w:rFonts w:asciiTheme="minorHAnsi" w:hAnsiTheme="minorHAnsi"/>
         </w:rPr>
         <w:t>Inspiration</w:t>
       </w:r>
-      <w:bookmarkEnd w:id="52"/>
+      <w:bookmarkEnd w:id="53"/>
     </w:p>
     <w:p>
       <w:pPr>
@@ -10856,73 +10886,67 @@
         </w:rPr>
         <w:t>--More to be added--</w:t>
       </w:r>
-      <w:bookmarkStart w:id="53" w:name="_GoBack"/>
-      <w:bookmarkEnd w:id="53"/>
-    </w:p>
-    <w:p>
-      <w:pPr>
-        <w:jc w:val="both"/>
-      </w:pPr>
+      <w:bookmarkStart w:id="54" w:name="_GoBack"/>
+      <w:bookmarkEnd w:id="54"/>
+    </w:p>
+    <w:p>
+      <w:pPr>
+        <w:rPr>
+          <w:rFonts w:asciiTheme="majorHAnsi" w:eastAsiaTheme="majorEastAsia" w:hAnsiTheme="majorHAnsi" w:cstheme="majorBidi"/>
+          <w:b/>
+          <w:bCs/>
+          <w:color w:val="365F91" w:themeColor="accent1" w:themeShade="BF"/>
+          <w:sz w:val="28"/>
+          <w:szCs w:val="28"/>
+        </w:rPr>
+      </w:pPr>
+      <w:bookmarkStart w:id="55" w:name="_Toc257201707"/>
+      <w:r>
+        <w:br w:type="page"/>
+      </w:r>
+    </w:p>
+    <w:p>
+      <w:pPr>
+        <w:pStyle w:val="Heading1"/>
+      </w:pPr>
+      <w:r>
+        <w:lastRenderedPageBreak/>
+        <w:t>Testing</w:t>
+      </w:r>
+      <w:bookmarkEnd w:id="55"/>
     </w:p>
     <w:p>
       <w:pPr>
         <w:pStyle w:val="Heading1NoNumbering"/>
         <w:jc w:val="both"/>
       </w:pPr>
-      <w:bookmarkStart w:id="54" w:name="_Toc257113814"/>
+      <w:bookmarkStart w:id="56" w:name="_Toc257201708"/>
       <w:r>
         <w:t>System Walkthrough</w:t>
       </w:r>
-      <w:bookmarkEnd w:id="54"/>
-    </w:p>
-    <w:p>
-      <w:pPr>
-        <w:jc w:val="both"/>
-      </w:pPr>
+      <w:bookmarkEnd w:id="56"/>
     </w:p>
     <w:p>
       <w:pPr>
         <w:pStyle w:val="Heading1NoNumbering"/>
         <w:jc w:val="both"/>
       </w:pPr>
-      <w:bookmarkStart w:id="55" w:name="_Toc257113815"/>
-      <w:r>
-        <w:t>Test Data</w:t>
-      </w:r>
-      <w:bookmarkEnd w:id="55"/>
-    </w:p>
-    <w:p>
-      <w:pPr>
-        <w:jc w:val="both"/>
-      </w:pPr>
+      <w:bookmarkStart w:id="57" w:name="_Toc257201709"/>
+      <w:r>
+        <w:t>Project Summary &amp; Reflection</w:t>
+      </w:r>
+      <w:bookmarkEnd w:id="57"/>
     </w:p>
     <w:p>
       <w:pPr>
         <w:pStyle w:val="Heading1NoNumbering"/>
         <w:jc w:val="both"/>
       </w:pPr>
-      <w:bookmarkStart w:id="56" w:name="_Toc257113816"/>
-      <w:r>
-        <w:lastRenderedPageBreak/>
-        <w:t>Project Summary &amp; Reflection</w:t>
-      </w:r>
-      <w:bookmarkEnd w:id="56"/>
-    </w:p>
-    <w:p>
-      <w:pPr>
-        <w:jc w:val="both"/>
-      </w:pPr>
-    </w:p>
-    <w:p>
-      <w:pPr>
-        <w:pStyle w:val="Heading1NoNumbering"/>
-        <w:jc w:val="both"/>
-      </w:pPr>
-      <w:bookmarkStart w:id="57" w:name="_Toc257113817"/>
+      <w:bookmarkStart w:id="58" w:name="_Toc257201710"/>
       <w:r>
         <w:t>Time Plan</w:t>
       </w:r>
-      <w:bookmarkEnd w:id="57"/>
+      <w:bookmarkEnd w:id="58"/>
     </w:p>
     <w:p>
       <w:pPr>
@@ -13626,7 +13650,7 @@
 </file>
 
 <file path=customXml/itemProps1.xml><?xml version="1.0" encoding="utf-8"?>
-<ds:datastoreItem xmlns:ds="http://schemas.openxmlformats.org/officeDocument/2006/customXml" ds:itemID="{C6EBA175-5390-45C7-B112-7A3105EBBD70}">
+<ds:datastoreItem xmlns:ds="http://schemas.openxmlformats.org/officeDocument/2006/customXml" ds:itemID="{8832B71A-3C19-4650-9CF7-FEB82837E2AC}">
   <ds:schemaRefs>
     <ds:schemaRef ds:uri="http://schemas.openxmlformats.org/officeDocument/2006/bibliography"/>
   </ds:schemaRefs>

</xml_diff>

<commit_message>
Added the help section to the report and updated the testing
</commit_message>
<xml_diff>
--- a/doc/G52GRP_FinalReport.docx
+++ b/doc/G52GRP_FinalReport.docx
@@ -10695,13 +10695,14 @@
         <w:pStyle w:val="NoSpacing"/>
         <w:rPr>
           <w:rFonts w:cs="Helvetica"/>
-        </w:rPr>
-      </w:pPr>
-      <w:r>
-        <w:rPr>
-          <w:rFonts w:cs="Helvetica"/>
           <w:u w:val="single"/>
         </w:rPr>
+      </w:pPr>
+      <w:r>
+        <w:rPr>
+          <w:rFonts w:cs="Helvetica"/>
+          <w:u w:val="single"/>
+        </w:rPr>
         <w:t>Frequent Asked Questions (FAQ)</w:t>
       </w:r>
     </w:p>
@@ -10710,6 +10711,54 @@
         <w:pStyle w:val="NoSpacing"/>
         <w:rPr>
           <w:rFonts w:cs="Helvetica"/>
+          <w:u w:val="single"/>
+        </w:rPr>
+      </w:pPr>
+    </w:p>
+    <w:p>
+      <w:pPr>
+        <w:pStyle w:val="NoSpacing"/>
+        <w:rPr>
+          <w:rFonts w:cs="Helvetica"/>
+          <w:b/>
+        </w:rPr>
+      </w:pPr>
+      <w:r>
+        <w:rPr>
+          <w:rFonts w:cs="Helvetica"/>
+          <w:b/>
+        </w:rPr>
+        <w:t xml:space="preserve">[Needs to be </w:t>
+      </w:r>
+      <w:r>
+        <w:rPr>
+          <w:rFonts w:cs="Helvetica"/>
+          <w:b/>
+        </w:rPr>
+        <w:t>checked</w:t>
+      </w:r>
+      <w:r>
+        <w:rPr>
+          <w:rFonts w:cs="Helvetica"/>
+          <w:b/>
+        </w:rPr>
+        <w:t>]</w:t>
+      </w:r>
+    </w:p>
+    <w:p>
+      <w:pPr>
+        <w:pStyle w:val="NoSpacing"/>
+        <w:rPr>
+          <w:rFonts w:cs="Helvetica"/>
+          <w:b/>
+        </w:rPr>
+      </w:pPr>
+    </w:p>
+    <w:p>
+      <w:pPr>
+        <w:pStyle w:val="NoSpacing"/>
+        <w:rPr>
+          <w:rFonts w:cs="Helvetica"/>
         </w:rPr>
       </w:pPr>
       <w:r>
@@ -10726,20 +10775,62 @@
           <w:rFonts w:cs="Helvetica"/>
         </w:rPr>
       </w:pPr>
-      <w:r>
-        <w:rPr>
-          <w:rFonts w:cs="Helvetica"/>
-        </w:rPr>
-        <w:t>---More to be added---</w:t>
-      </w:r>
-    </w:p>
-    <w:p>
-      <w:pPr>
-        <w:pStyle w:val="NoSpacing"/>
-        <w:rPr>
-          <w:rFonts w:cs="Helvetica"/>
-        </w:rPr>
-      </w:pPr>
+    </w:p>
+    <w:p>
+      <w:r>
+        <w:t>For the creation of the FAQ section of the project we started out by researching into current help pages of similar systems, some examples being question and answer pages like Stack Overflow, and existing chat rooms like world of chat. These existing systems, when put together, become quite similar to what we were heading to achieve for the overall project which made them useful tools for writing the help section.</w:t>
+      </w:r>
+    </w:p>
+    <w:p>
+      <w:r>
+        <w:t>After researching the different systems, we sat down and decided on the most suitable questions from our research, and adapted them to fit our system. This turned out to be a useful way of only using the best questions, as before this we could only think of simple questions like “how do I create an account?”, We decided these types of questions were too broad and unspecific. Along with these questions we decided it would be a good idea to explain to the user what everything in a debate room does by using a screenshot. Apart from being useful to show the user on a picture what we are talking about, it also makes the page more colourful, interesting, and stops to page looking like a big block of text that makes the page less interesting to read.</w:t>
+      </w:r>
+    </w:p>
+    <w:p>
+      <w:r>
+        <w:t>We chose the question “Do I need to create an account” because it is a basic question that will stop people being confused, but on the other hand it’s not an obvious question like “how do I create an account” which we felt is self explanatory when you are at the registration page and the information on the screen.</w:t>
+      </w:r>
+    </w:p>
+    <w:p>
+      <w:r>
+        <w:t xml:space="preserve">Another question we thought was useful to include is </w:t>
+      </w:r>
+      <w:r>
+        <w:t>“</w:t>
+      </w:r>
+      <w:r>
+        <w:t>What do</w:t>
+      </w:r>
+      <w:r>
+        <w:t>es</w:t>
+      </w:r>
+      <w:r>
+        <w:t xml:space="preserve"> the 'Join' and 'Lock' mean next </w:t>
+      </w:r>
+      <w:r>
+        <w:t>to each room on the debate page”, we decided this was a definite question to include n the FAQ section as it’s not obvious what they mean and will easily confuse people when they cant enter a debate. We thought it was best to explain in detail what exactly they mean so the user will know exactly what they are saying and stop any further confusion.</w:t>
+      </w:r>
+    </w:p>
+    <w:p>
+      <w:r>
+        <w:t>The next couple of questions we thought to include were “what kind of debates can I start/not start”, we thought this questions very useful as they give a general idea of what kind of debates to start and what will not be accepted.</w:t>
+      </w:r>
+    </w:p>
+    <w:p>
+      <w:r>
+        <w:t>A further question we thought to add was “what does everything on the debate page mean” we thought this good as it explains what is going on when on a debate page and stops people being overwhelmed when the page suddenly changes when the timer stops.</w:t>
+      </w:r>
+    </w:p>
+    <w:p>
+      <w:r>
+        <w:lastRenderedPageBreak/>
+        <w:t>The final question we thought to add was “can I change my vote once my vote has been cast”, this we felt was a good question to finish off because it explains how you cant change your vote but you can change your vote at the next casting session, this stops people from worrying because they pressed the wrong button.</w:t>
+      </w:r>
+    </w:p>
+    <w:p>
+      <w:r>
+        <w:t>We included a FAQ section in the system as it is an important tool to allow users to understand the system and gives them a place to go to when they are confused or stuck while using the website and its features. We spent a lot of time on this as we thought it was crucial to make this as helpful and well written as possible.</w:t>
+      </w:r>
     </w:p>
     <w:p>
       <w:pPr>
@@ -13650,7 +13741,7 @@
 </file>
 
 <file path=customXml/itemProps1.xml><?xml version="1.0" encoding="utf-8"?>
-<ds:datastoreItem xmlns:ds="http://schemas.openxmlformats.org/officeDocument/2006/customXml" ds:itemID="{8832B71A-3C19-4650-9CF7-FEB82837E2AC}">
+<ds:datastoreItem xmlns:ds="http://schemas.openxmlformats.org/officeDocument/2006/customXml" ds:itemID="{090873B3-7535-42D0-B7C7-F53E789EAA84}">
   <ds:schemaRefs>
     <ds:schemaRef ds:uri="http://schemas.openxmlformats.org/officeDocument/2006/bibliography"/>
   </ds:schemaRefs>

</xml_diff>

<commit_message>
Modified the final report to include test data
</commit_message>
<xml_diff>
--- a/doc/G52GRP_FinalReport.docx
+++ b/doc/G52GRP_FinalReport.docx
@@ -10970,6 +10970,12 @@
         <w:rPr>
           <w:rFonts w:cs="Helvetica"/>
         </w:rPr>
+        <w:sectPr>
+          <w:pgSz w:w="11906" w:h="16838"/>
+          <w:pgMar w:top="1440" w:right="1440" w:bottom="1440" w:left="1440" w:header="708" w:footer="708" w:gutter="0"/>
+          <w:cols w:space="708"/>
+          <w:docGrid w:linePitch="360"/>
+        </w:sectPr>
       </w:pPr>
       <w:r>
         <w:rPr>
@@ -10978,23 +10984,8 @@
         <w:t>--More to be added--</w:t>
       </w:r>
       <w:bookmarkStart w:id="54" w:name="_GoBack"/>
+      <w:bookmarkStart w:id="55" w:name="_Toc257201707"/>
       <w:bookmarkEnd w:id="54"/>
-    </w:p>
-    <w:p>
-      <w:pPr>
-        <w:rPr>
-          <w:rFonts w:asciiTheme="majorHAnsi" w:eastAsiaTheme="majorEastAsia" w:hAnsiTheme="majorHAnsi" w:cstheme="majorBidi"/>
-          <w:b/>
-          <w:bCs/>
-          <w:color w:val="365F91" w:themeColor="accent1" w:themeShade="BF"/>
-          <w:sz w:val="28"/>
-          <w:szCs w:val="28"/>
-        </w:rPr>
-      </w:pPr>
-      <w:bookmarkStart w:id="55" w:name="_Toc257201707"/>
-      <w:r>
-        <w:br w:type="page"/>
-      </w:r>
     </w:p>
     <w:p>
       <w:pPr>
@@ -11006,6 +10997,1545 @@
       </w:r>
       <w:bookmarkEnd w:id="55"/>
     </w:p>
+    <w:p/>
+    <w:tbl>
+      <w:tblPr>
+        <w:tblStyle w:val="LightShading-Accent1"/>
+        <w:tblW w:w="0" w:type="auto"/>
+        <w:tblLook w:val="0420"/>
+      </w:tblPr>
+      <w:tblGrid>
+        <w:gridCol w:w="6345"/>
+        <w:gridCol w:w="1276"/>
+        <w:gridCol w:w="6553"/>
+      </w:tblGrid>
+      <w:tr>
+        <w:trPr>
+          <w:cnfStyle w:val="100000000000"/>
+        </w:trPr>
+        <w:tc>
+          <w:tcPr>
+            <w:tcW w:w="6345" w:type="dxa"/>
+          </w:tcPr>
+          <w:p>
+            <w:pPr>
+              <w:jc w:val="center"/>
+              <w:rPr>
+                <w:b w:val="0"/>
+              </w:rPr>
+            </w:pPr>
+            <w:r>
+              <w:t>Requirement</w:t>
+            </w:r>
+          </w:p>
+        </w:tc>
+        <w:tc>
+          <w:tcPr>
+            <w:tcW w:w="1276" w:type="dxa"/>
+          </w:tcPr>
+          <w:p>
+            <w:pPr>
+              <w:jc w:val="center"/>
+              <w:rPr>
+                <w:b w:val="0"/>
+              </w:rPr>
+            </w:pPr>
+            <w:r>
+              <w:t>Achieved</w:t>
+            </w:r>
+          </w:p>
+        </w:tc>
+        <w:tc>
+          <w:tcPr>
+            <w:tcW w:w="6553" w:type="dxa"/>
+          </w:tcPr>
+          <w:p>
+            <w:pPr>
+              <w:jc w:val="center"/>
+              <w:rPr>
+                <w:b w:val="0"/>
+              </w:rPr>
+            </w:pPr>
+            <w:r>
+              <w:t>Comments</w:t>
+            </w:r>
+          </w:p>
+        </w:tc>
+      </w:tr>
+      <w:tr>
+        <w:trPr>
+          <w:cnfStyle w:val="000000100000"/>
+        </w:trPr>
+        <w:tc>
+          <w:tcPr>
+            <w:tcW w:w="6345" w:type="dxa"/>
+          </w:tcPr>
+          <w:p>
+            <w:r>
+              <w:t>The system should have a web-accessible interface</w:t>
+            </w:r>
+          </w:p>
+        </w:tc>
+        <w:tc>
+          <w:tcPr>
+            <w:tcW w:w="1276" w:type="dxa"/>
+          </w:tcPr>
+          <w:p>
+            <w:pPr>
+              <w:jc w:val="center"/>
+            </w:pPr>
+            <w:r>
+              <w:t>Yes</w:t>
+            </w:r>
+          </w:p>
+        </w:tc>
+        <w:tc>
+          <w:tcPr>
+            <w:tcW w:w="6553" w:type="dxa"/>
+          </w:tcPr>
+          <w:p>
+            <w:r>
+              <w:t>The system has a modern, well laid out professional looking website interface which is inviting on each page and allows you to navigate the website easily without overcrowding each page with information.</w:t>
+            </w:r>
+          </w:p>
+        </w:tc>
+      </w:tr>
+      <w:tr>
+        <w:tc>
+          <w:tcPr>
+            <w:tcW w:w="6345" w:type="dxa"/>
+          </w:tcPr>
+          <w:p>
+            <w:r>
+              <w:t>The system should allow users to login and logout</w:t>
+            </w:r>
+          </w:p>
+        </w:tc>
+        <w:tc>
+          <w:tcPr>
+            <w:tcW w:w="1276" w:type="dxa"/>
+          </w:tcPr>
+          <w:p>
+            <w:pPr>
+              <w:jc w:val="center"/>
+            </w:pPr>
+            <w:r>
+              <w:t>Yes</w:t>
+            </w:r>
+          </w:p>
+        </w:tc>
+        <w:tc>
+          <w:tcPr>
+            <w:tcW w:w="6553" w:type="dxa"/>
+          </w:tcPr>
+          <w:p>
+            <w:r>
+              <w:t>The website has a simple login/logout link in a convenient box at the top of each page on the website. This allows for the users to access there account, debate, and logout at the click of an easy to find button.</w:t>
+            </w:r>
+          </w:p>
+        </w:tc>
+      </w:tr>
+      <w:tr>
+        <w:trPr>
+          <w:cnfStyle w:val="000000100000"/>
+        </w:trPr>
+        <w:tc>
+          <w:tcPr>
+            <w:tcW w:w="6345" w:type="dxa"/>
+          </w:tcPr>
+          <w:p>
+            <w:r>
+              <w:t>The system should present users with a list of available debates</w:t>
+            </w:r>
+          </w:p>
+        </w:tc>
+        <w:tc>
+          <w:tcPr>
+            <w:tcW w:w="1276" w:type="dxa"/>
+          </w:tcPr>
+          <w:p>
+            <w:pPr>
+              <w:jc w:val="center"/>
+            </w:pPr>
+            <w:r>
+              <w:t>Yes</w:t>
+            </w:r>
+          </w:p>
+        </w:tc>
+        <w:tc>
+          <w:tcPr>
+            <w:tcW w:w="6553" w:type="dxa"/>
+          </w:tcPr>
+          <w:p>
+            <w:r>
+              <w:t>The website has a tabbing system where each tab takes you to a different, well used, part of the website. One of these tabs, labelled ‘debates’, takes you to a easy to navigate page which allows the user to browse a list of the current on going debates.</w:t>
+            </w:r>
+          </w:p>
+        </w:tc>
+      </w:tr>
+      <w:tr>
+        <w:tc>
+          <w:tcPr>
+            <w:tcW w:w="6345" w:type="dxa"/>
+          </w:tcPr>
+          <w:p>
+            <w:r>
+              <w:t>The list of debates should show how many users are currently participating in each</w:t>
+            </w:r>
+          </w:p>
+        </w:tc>
+        <w:tc>
+          <w:tcPr>
+            <w:tcW w:w="1276" w:type="dxa"/>
+          </w:tcPr>
+          <w:p>
+            <w:pPr>
+              <w:jc w:val="center"/>
+            </w:pPr>
+            <w:r>
+              <w:t>Yes</w:t>
+            </w:r>
+          </w:p>
+        </w:tc>
+        <w:tc>
+          <w:tcPr>
+            <w:tcW w:w="6553" w:type="dxa"/>
+          </w:tcPr>
+          <w:p>
+            <w:r>
+              <w:t>This is displayed as a big number next to each debate on the list of available debates, this allows the user too easily if a debate is empty, and if not how many people they have to debate with if they were to enter.</w:t>
+            </w:r>
+          </w:p>
+        </w:tc>
+      </w:tr>
+      <w:tr>
+        <w:trPr>
+          <w:cnfStyle w:val="000000100000"/>
+        </w:trPr>
+        <w:tc>
+          <w:tcPr>
+            <w:tcW w:w="6345" w:type="dxa"/>
+          </w:tcPr>
+          <w:p>
+            <w:r>
+              <w:t>The system should allow users to enter a debate, and chat with others in that room in near-real time. This requires the user to be logged-in.</w:t>
+            </w:r>
+          </w:p>
+        </w:tc>
+        <w:tc>
+          <w:tcPr>
+            <w:tcW w:w="1276" w:type="dxa"/>
+          </w:tcPr>
+          <w:p>
+            <w:pPr>
+              <w:jc w:val="center"/>
+            </w:pPr>
+            <w:r>
+              <w:t>Yes</w:t>
+            </w:r>
+          </w:p>
+        </w:tc>
+        <w:tc>
+          <w:tcPr>
+            <w:tcW w:w="6553" w:type="dxa"/>
+          </w:tcPr>
+          <w:p>
+            <w:r>
+              <w:t>After clicking on the name of a debate you are interested in, the system will take you into the relevant debate (providing you’re logged in). If you are not logged in you are taken to the login page where you must enter your username and password, which once your details are entered will then take you to the correct debate. Once inside the debate room it allows you to type messages as long as you want but it will not allow you to type empty messages.</w:t>
+            </w:r>
+          </w:p>
+        </w:tc>
+      </w:tr>
+      <w:tr>
+        <w:tc>
+          <w:tcPr>
+            <w:tcW w:w="6345" w:type="dxa"/>
+          </w:tcPr>
+          <w:p>
+            <w:r>
+              <w:t>The system should allow users to see who else is in the debate</w:t>
+            </w:r>
+          </w:p>
+        </w:tc>
+        <w:tc>
+          <w:tcPr>
+            <w:tcW w:w="1276" w:type="dxa"/>
+          </w:tcPr>
+          <w:p>
+            <w:pPr>
+              <w:jc w:val="center"/>
+            </w:pPr>
+            <w:r>
+              <w:t>Yes</w:t>
+            </w:r>
+          </w:p>
+        </w:tc>
+        <w:tc>
+          <w:tcPr>
+            <w:tcW w:w="6553" w:type="dxa"/>
+          </w:tcPr>
+          <w:p>
+            <w:r>
+              <w:t>When inside a debate there is a list of users inside the debate on the right-hand-side of the page clearly displayed.</w:t>
+            </w:r>
+          </w:p>
+        </w:tc>
+      </w:tr>
+    </w:tbl>
+    <w:p>
+      <w:r>
+        <w:br w:type="page"/>
+      </w:r>
+    </w:p>
+    <w:tbl>
+      <w:tblPr>
+        <w:tblStyle w:val="LightShading-Accent1"/>
+        <w:tblW w:w="0" w:type="auto"/>
+        <w:tblLook w:val="0420"/>
+      </w:tblPr>
+      <w:tblGrid>
+        <w:gridCol w:w="6345"/>
+        <w:gridCol w:w="1276"/>
+        <w:gridCol w:w="6553"/>
+      </w:tblGrid>
+      <w:tr>
+        <w:trPr>
+          <w:cnfStyle w:val="100000000000"/>
+        </w:trPr>
+        <w:tc>
+          <w:tcPr>
+            <w:tcW w:w="6345" w:type="dxa"/>
+          </w:tcPr>
+          <w:p>
+            <w:pPr>
+              <w:jc w:val="center"/>
+              <w:rPr>
+                <w:b w:val="0"/>
+              </w:rPr>
+            </w:pPr>
+            <w:r>
+              <w:lastRenderedPageBreak/>
+              <w:t>Requirement</w:t>
+            </w:r>
+          </w:p>
+        </w:tc>
+        <w:tc>
+          <w:tcPr>
+            <w:tcW w:w="1276" w:type="dxa"/>
+          </w:tcPr>
+          <w:p>
+            <w:pPr>
+              <w:jc w:val="center"/>
+              <w:rPr>
+                <w:b w:val="0"/>
+              </w:rPr>
+            </w:pPr>
+            <w:r>
+              <w:t>Achieved</w:t>
+            </w:r>
+          </w:p>
+        </w:tc>
+        <w:tc>
+          <w:tcPr>
+            <w:tcW w:w="6553" w:type="dxa"/>
+          </w:tcPr>
+          <w:p>
+            <w:pPr>
+              <w:jc w:val="center"/>
+              <w:rPr>
+                <w:b w:val="0"/>
+              </w:rPr>
+            </w:pPr>
+            <w:r>
+              <w:t>Comments</w:t>
+            </w:r>
+          </w:p>
+        </w:tc>
+      </w:tr>
+      <w:tr>
+        <w:trPr>
+          <w:cnfStyle w:val="000000100000"/>
+        </w:trPr>
+        <w:tc>
+          <w:tcPr>
+            <w:tcW w:w="6345" w:type="dxa"/>
+          </w:tcPr>
+          <w:p>
+            <w:r>
+              <w:t>The system should allow users to leave a debate, and return to the list of available debates</w:t>
+            </w:r>
+          </w:p>
+        </w:tc>
+        <w:tc>
+          <w:tcPr>
+            <w:tcW w:w="1276" w:type="dxa"/>
+          </w:tcPr>
+          <w:p>
+            <w:pPr>
+              <w:jc w:val="center"/>
+            </w:pPr>
+            <w:r>
+              <w:t>Yes</w:t>
+            </w:r>
+          </w:p>
+        </w:tc>
+        <w:tc>
+          <w:tcPr>
+            <w:tcW w:w="6553" w:type="dxa"/>
+          </w:tcPr>
+          <w:p>
+            <w:r>
+              <w:t>When inside a debate there is a “leave debate” button below the message box which when clicked, will ask you to confirm you want to leave the debate. If you click the “I’m sure” button it will then remove you from the debate and take you back to the list of current debates. On the other hand, if you push the “No, take me back” button it will return you to the debate you are currently in.</w:t>
+            </w:r>
+          </w:p>
+        </w:tc>
+      </w:tr>
+      <w:tr>
+        <w:tc>
+          <w:tcPr>
+            <w:tcW w:w="6345" w:type="dxa"/>
+          </w:tcPr>
+          <w:p>
+            <w:r>
+              <w:t>The system should use an asynchronous method of communication (i.e. the page should not refresh when a new message is available)</w:t>
+            </w:r>
+          </w:p>
+        </w:tc>
+        <w:tc>
+          <w:tcPr>
+            <w:tcW w:w="1276" w:type="dxa"/>
+          </w:tcPr>
+          <w:p>
+            <w:pPr>
+              <w:jc w:val="center"/>
+            </w:pPr>
+            <w:r>
+              <w:t>Yes</w:t>
+            </w:r>
+          </w:p>
+        </w:tc>
+        <w:tc>
+          <w:tcPr>
+            <w:tcW w:w="6553" w:type="dxa"/>
+          </w:tcPr>
+          <w:p>
+            <w:r>
+              <w:t>The system uses Ajax to constantly check for new messages every 2 seconds in the background which means the page will not refresh every time it needs to display a message.</w:t>
+            </w:r>
+          </w:p>
+        </w:tc>
+      </w:tr>
+      <w:tr>
+        <w:trPr>
+          <w:cnfStyle w:val="000000100000"/>
+          <w:trHeight w:val="298"/>
+        </w:trPr>
+        <w:tc>
+          <w:tcPr>
+            <w:tcW w:w="6345" w:type="dxa"/>
+          </w:tcPr>
+          <w:p>
+            <w:r>
+              <w:t>The system should allow users to sign-up for a user account</w:t>
+            </w:r>
+          </w:p>
+        </w:tc>
+        <w:tc>
+          <w:tcPr>
+            <w:tcW w:w="1276" w:type="dxa"/>
+          </w:tcPr>
+          <w:p>
+            <w:pPr>
+              <w:jc w:val="center"/>
+            </w:pPr>
+            <w:r>
+              <w:t>Yes</w:t>
+            </w:r>
+          </w:p>
+        </w:tc>
+        <w:tc>
+          <w:tcPr>
+            <w:tcW w:w="6553" w:type="dxa"/>
+          </w:tcPr>
+          <w:p>
+            <w:r>
+              <w:t>At the top of every page of the website (when not logged into an account) it has a link to take you to the registration page where you can register for an account.</w:t>
+            </w:r>
+          </w:p>
+        </w:tc>
+      </w:tr>
+      <w:tr>
+        <w:tc>
+          <w:tcPr>
+            <w:tcW w:w="6345" w:type="dxa"/>
+          </w:tcPr>
+          <w:p>
+            <w:r>
+              <w:t>Users must specify their full name</w:t>
+            </w:r>
+          </w:p>
+        </w:tc>
+        <w:tc>
+          <w:tcPr>
+            <w:tcW w:w="1276" w:type="dxa"/>
+          </w:tcPr>
+          <w:p>
+            <w:pPr>
+              <w:jc w:val="center"/>
+            </w:pPr>
+            <w:r>
+              <w:t>Yes</w:t>
+            </w:r>
+          </w:p>
+        </w:tc>
+        <w:tc>
+          <w:tcPr>
+            <w:tcW w:w="6553" w:type="dxa"/>
+          </w:tcPr>
+          <w:p>
+            <w:r>
+              <w:t>There is a box on the registration page for the users first name and another box for the users last name (both required fields) therefore the user must specify there full name to register. There is a 30 character maximum length on both boxes meaning the user can not put in a non-realistically long name. It will also allow for 1 character long names and average length names for when relevant.</w:t>
+            </w:r>
+          </w:p>
+        </w:tc>
+      </w:tr>
+      <w:tr>
+        <w:trPr>
+          <w:cnfStyle w:val="000000100000"/>
+        </w:trPr>
+        <w:tc>
+          <w:tcPr>
+            <w:tcW w:w="6345" w:type="dxa"/>
+          </w:tcPr>
+          <w:p>
+            <w:r>
+              <w:t>Users must choose a username and password</w:t>
+            </w:r>
+          </w:p>
+        </w:tc>
+        <w:tc>
+          <w:tcPr>
+            <w:tcW w:w="1276" w:type="dxa"/>
+          </w:tcPr>
+          <w:p>
+            <w:pPr>
+              <w:jc w:val="center"/>
+            </w:pPr>
+            <w:r>
+              <w:t>Yes</w:t>
+            </w:r>
+          </w:p>
+        </w:tc>
+        <w:tc>
+          <w:tcPr>
+            <w:tcW w:w="6553" w:type="dxa"/>
+          </w:tcPr>
+          <w:p>
+            <w:r>
+              <w:t>On the registration page there is a box for putting your desired username in, this has a 30 character maximum meaning users can not have really long usernames. This will also allow 1 character long usernames and average length users which is correct. There is a password box on the registration page to allow the user to pick there own desired password for logging in, this allows you to have a password of length 1 all the way to a password of length 30?. Both of these are required fields on the registration page and will not allow you to continue unless they are filled.</w:t>
+            </w:r>
+          </w:p>
+        </w:tc>
+      </w:tr>
+    </w:tbl>
+    <w:p>
+      <w:r>
+        <w:br w:type="page"/>
+      </w:r>
+    </w:p>
+    <w:tbl>
+      <w:tblPr>
+        <w:tblStyle w:val="LightShading-Accent1"/>
+        <w:tblW w:w="0" w:type="auto"/>
+        <w:tblLook w:val="0420"/>
+      </w:tblPr>
+      <w:tblGrid>
+        <w:gridCol w:w="6345"/>
+        <w:gridCol w:w="1276"/>
+        <w:gridCol w:w="6553"/>
+      </w:tblGrid>
+      <w:tr>
+        <w:trPr>
+          <w:cnfStyle w:val="100000000000"/>
+        </w:trPr>
+        <w:tc>
+          <w:tcPr>
+            <w:tcW w:w="6345" w:type="dxa"/>
+          </w:tcPr>
+          <w:p>
+            <w:pPr>
+              <w:jc w:val="center"/>
+            </w:pPr>
+            <w:r>
+              <w:lastRenderedPageBreak/>
+              <w:t>Requirement</w:t>
+            </w:r>
+          </w:p>
+        </w:tc>
+        <w:tc>
+          <w:tcPr>
+            <w:tcW w:w="1276" w:type="dxa"/>
+          </w:tcPr>
+          <w:p>
+            <w:pPr>
+              <w:jc w:val="center"/>
+            </w:pPr>
+            <w:r>
+              <w:t xml:space="preserve">Achieved </w:t>
+            </w:r>
+          </w:p>
+        </w:tc>
+        <w:tc>
+          <w:tcPr>
+            <w:tcW w:w="6553" w:type="dxa"/>
+          </w:tcPr>
+          <w:p>
+            <w:pPr>
+              <w:jc w:val="center"/>
+            </w:pPr>
+            <w:r>
+              <w:t>Comments</w:t>
+            </w:r>
+          </w:p>
+        </w:tc>
+      </w:tr>
+      <w:tr>
+        <w:trPr>
+          <w:cnfStyle w:val="000000100000"/>
+        </w:trPr>
+        <w:tc>
+          <w:tcPr>
+            <w:tcW w:w="6345" w:type="dxa"/>
+          </w:tcPr>
+          <w:p>
+            <w:r>
+              <w:t>Users must enter their email address</w:t>
+            </w:r>
+          </w:p>
+        </w:tc>
+        <w:tc>
+          <w:tcPr>
+            <w:tcW w:w="1276" w:type="dxa"/>
+          </w:tcPr>
+          <w:p>
+            <w:pPr>
+              <w:jc w:val="center"/>
+            </w:pPr>
+            <w:r>
+              <w:t>Yes</w:t>
+            </w:r>
+          </w:p>
+        </w:tc>
+        <w:tc>
+          <w:tcPr>
+            <w:tcW w:w="6553" w:type="dxa"/>
+          </w:tcPr>
+          <w:p>
+            <w:r>
+              <w:t>Users must enter an email address on the registration page in the supplied box as it is a required field, it will not just accept text or a blank box.</w:t>
+            </w:r>
+          </w:p>
+        </w:tc>
+      </w:tr>
+      <w:tr>
+        <w:tc>
+          <w:tcPr>
+            <w:tcW w:w="6345" w:type="dxa"/>
+          </w:tcPr>
+          <w:p>
+            <w:r>
+              <w:t>The system should send the user an email, which includes a link that the user must click in order to “activate” their account</w:t>
+            </w:r>
+          </w:p>
+        </w:tc>
+        <w:tc>
+          <w:tcPr>
+            <w:tcW w:w="1276" w:type="dxa"/>
+          </w:tcPr>
+          <w:p>
+            <w:pPr>
+              <w:jc w:val="center"/>
+            </w:pPr>
+            <w:r>
+              <w:t>Yes</w:t>
+            </w:r>
+          </w:p>
+        </w:tc>
+        <w:tc>
+          <w:tcPr>
+            <w:tcW w:w="6553" w:type="dxa"/>
+          </w:tcPr>
+          <w:p>
+            <w:r>
+              <w:t xml:space="preserve">An email containing an activation link is sent to the email address the user supplied at registration. On clicking this link it will take you a page on the website confirming the user has activated their account and supplies a link to the login page so the user can log in and start debating. </w:t>
+            </w:r>
+          </w:p>
+        </w:tc>
+      </w:tr>
+      <w:tr>
+        <w:trPr>
+          <w:cnfStyle w:val="000000100000"/>
+        </w:trPr>
+        <w:tc>
+          <w:tcPr>
+            <w:tcW w:w="6345" w:type="dxa"/>
+          </w:tcPr>
+          <w:p>
+            <w:r>
+              <w:t>Before the user has clicked the link in their email, the account should be inactive - so the user cannot login</w:t>
+            </w:r>
+          </w:p>
+        </w:tc>
+        <w:tc>
+          <w:tcPr>
+            <w:tcW w:w="1276" w:type="dxa"/>
+          </w:tcPr>
+          <w:p>
+            <w:pPr>
+              <w:jc w:val="center"/>
+            </w:pPr>
+            <w:r>
+              <w:t>Yes</w:t>
+            </w:r>
+          </w:p>
+        </w:tc>
+        <w:tc>
+          <w:tcPr>
+            <w:tcW w:w="6553" w:type="dxa"/>
+          </w:tcPr>
+          <w:p>
+            <w:r>
+              <w:t>It will not allow you to access your account until you have clicked the activation link sent to the users email after registering. It tells the user there username or password doesn’t match if the user has not clicked the link.</w:t>
+            </w:r>
+          </w:p>
+        </w:tc>
+      </w:tr>
+      <w:tr>
+        <w:tc>
+          <w:tcPr>
+            <w:tcW w:w="6345" w:type="dxa"/>
+          </w:tcPr>
+          <w:p>
+            <w:r>
+              <w:t>Users should have a profile, containing their personal information shared with other users</w:t>
+            </w:r>
+          </w:p>
+        </w:tc>
+        <w:tc>
+          <w:tcPr>
+            <w:tcW w:w="1276" w:type="dxa"/>
+          </w:tcPr>
+          <w:p>
+            <w:pPr>
+              <w:jc w:val="center"/>
+            </w:pPr>
+            <w:r>
+              <w:t>Yes</w:t>
+            </w:r>
+          </w:p>
+        </w:tc>
+        <w:tc>
+          <w:tcPr>
+            <w:tcW w:w="6553" w:type="dxa"/>
+          </w:tcPr>
+          <w:p>
+            <w:r>
+              <w:t>Each user has a personal profile page which can be accessed by clicking there name at the top of any page, other users profiles can be accessed by going to the users tab and clicking a users name.</w:t>
+            </w:r>
+          </w:p>
+        </w:tc>
+      </w:tr>
+      <w:tr>
+        <w:trPr>
+          <w:cnfStyle w:val="000000100000"/>
+        </w:trPr>
+        <w:tc>
+          <w:tcPr>
+            <w:tcW w:w="6345" w:type="dxa"/>
+          </w:tcPr>
+          <w:p>
+            <w:r>
+              <w:t>Users should be able to create debates</w:t>
+            </w:r>
+          </w:p>
+        </w:tc>
+        <w:tc>
+          <w:tcPr>
+            <w:tcW w:w="1276" w:type="dxa"/>
+          </w:tcPr>
+          <w:p>
+            <w:pPr>
+              <w:jc w:val="center"/>
+            </w:pPr>
+            <w:r>
+              <w:t>Yes</w:t>
+            </w:r>
+          </w:p>
+        </w:tc>
+        <w:tc>
+          <w:tcPr>
+            <w:tcW w:w="6553" w:type="dxa"/>
+          </w:tcPr>
+          <w:p>
+            <w:r>
+              <w:t>Users can create a new debate by going onto the debates tab and clicking “start new debate” link at the bottom of the page, this takes you to the create new debate page.</w:t>
+            </w:r>
+          </w:p>
+        </w:tc>
+      </w:tr>
+      <w:tr>
+        <w:tc>
+          <w:tcPr>
+            <w:tcW w:w="6345" w:type="dxa"/>
+          </w:tcPr>
+          <w:p>
+            <w:r>
+              <w:t>Users should be able to edit the information in their profile</w:t>
+            </w:r>
+          </w:p>
+        </w:tc>
+        <w:tc>
+          <w:tcPr>
+            <w:tcW w:w="1276" w:type="dxa"/>
+          </w:tcPr>
+          <w:p>
+            <w:pPr>
+              <w:jc w:val="center"/>
+            </w:pPr>
+            <w:r>
+              <w:t>Yes</w:t>
+            </w:r>
+          </w:p>
+        </w:tc>
+        <w:tc>
+          <w:tcPr>
+            <w:tcW w:w="6553" w:type="dxa"/>
+          </w:tcPr>
+          <w:p>
+            <w:r>
+              <w:t>Once on your profile there is a button in the bottom right which says “edit profile”, this will take he user to a page where they can type about them self, which will be displayed on their profile page after they click the submit button.</w:t>
+            </w:r>
+          </w:p>
+        </w:tc>
+      </w:tr>
+      <w:tr>
+        <w:trPr>
+          <w:cnfStyle w:val="000000100000"/>
+        </w:trPr>
+        <w:tc>
+          <w:tcPr>
+            <w:tcW w:w="6345" w:type="dxa"/>
+          </w:tcPr>
+          <w:p>
+            <w:r>
+              <w:t>Users should be able to create debates</w:t>
+            </w:r>
+          </w:p>
+        </w:tc>
+        <w:tc>
+          <w:tcPr>
+            <w:tcW w:w="1276" w:type="dxa"/>
+          </w:tcPr>
+          <w:p>
+            <w:pPr>
+              <w:jc w:val="center"/>
+            </w:pPr>
+            <w:r>
+              <w:t>Yes</w:t>
+            </w:r>
+          </w:p>
+        </w:tc>
+        <w:tc>
+          <w:tcPr>
+            <w:tcW w:w="6553" w:type="dxa"/>
+          </w:tcPr>
+          <w:p>
+            <w:r>
+              <w:t>Users can create a new debate by going onto the debates tab and clicking “start new debate” link at the bottom of the page, this takes you to the create new debate page.</w:t>
+            </w:r>
+          </w:p>
+        </w:tc>
+      </w:tr>
+      <w:tr>
+        <w:tc>
+          <w:tcPr>
+            <w:tcW w:w="6345" w:type="dxa"/>
+          </w:tcPr>
+          <w:p>
+            <w:r>
+              <w:t>Users should require users to input a “poll” when creating a debate. This should represent the “objective” of the debate - all members should agree on the issue named in the poll. The poll also requires a number of choices, upon which the users can vote</w:t>
+            </w:r>
+          </w:p>
+        </w:tc>
+        <w:tc>
+          <w:tcPr>
+            <w:tcW w:w="1276" w:type="dxa"/>
+          </w:tcPr>
+          <w:p>
+            <w:pPr>
+              <w:jc w:val="center"/>
+            </w:pPr>
+            <w:r>
+              <w:t>Yes</w:t>
+            </w:r>
+          </w:p>
+        </w:tc>
+        <w:tc>
+          <w:tcPr>
+            <w:tcW w:w="6553" w:type="dxa"/>
+          </w:tcPr>
+          <w:p>
+            <w:r>
+              <w:t>The user must supply a question as the title in the box labelled question to give the users something to debate over. The question can be any character length but the box cannot be empty. The user must then go on to supply a list of choices in the choices boxes, the user is able to supply further choices by pressing the “add another” button which will then add a box for another choice.</w:t>
+            </w:r>
+          </w:p>
+        </w:tc>
+      </w:tr>
+    </w:tbl>
+    <w:p>
+      <w:r>
+        <w:br w:type="page"/>
+      </w:r>
+    </w:p>
+    <w:tbl>
+      <w:tblPr>
+        <w:tblStyle w:val="LightShading-Accent1"/>
+        <w:tblW w:w="0" w:type="auto"/>
+        <w:tblLook w:val="0420"/>
+      </w:tblPr>
+      <w:tblGrid>
+        <w:gridCol w:w="6345"/>
+        <w:gridCol w:w="1276"/>
+        <w:gridCol w:w="6553"/>
+      </w:tblGrid>
+      <w:tr>
+        <w:trPr>
+          <w:cnfStyle w:val="100000000000"/>
+        </w:trPr>
+        <w:tc>
+          <w:tcPr>
+            <w:tcW w:w="6345" w:type="dxa"/>
+          </w:tcPr>
+          <w:p>
+            <w:pPr>
+              <w:jc w:val="center"/>
+            </w:pPr>
+            <w:r>
+              <w:lastRenderedPageBreak/>
+              <w:t>Requirement</w:t>
+            </w:r>
+          </w:p>
+        </w:tc>
+        <w:tc>
+          <w:tcPr>
+            <w:tcW w:w="1276" w:type="dxa"/>
+          </w:tcPr>
+          <w:p>
+            <w:pPr>
+              <w:jc w:val="center"/>
+            </w:pPr>
+            <w:r>
+              <w:t xml:space="preserve">Achieved </w:t>
+            </w:r>
+          </w:p>
+        </w:tc>
+        <w:tc>
+          <w:tcPr>
+            <w:tcW w:w="6553" w:type="dxa"/>
+          </w:tcPr>
+          <w:p>
+            <w:pPr>
+              <w:jc w:val="center"/>
+            </w:pPr>
+            <w:r>
+              <w:t>Comments</w:t>
+            </w:r>
+          </w:p>
+        </w:tc>
+      </w:tr>
+      <w:tr>
+        <w:trPr>
+          <w:cnfStyle w:val="000000100000"/>
+        </w:trPr>
+        <w:tc>
+          <w:tcPr>
+            <w:tcW w:w="6345" w:type="dxa"/>
+          </w:tcPr>
+          <w:p>
+            <w:r>
+              <w:t>Users should be able to choose the length of the “period” when creating a debate (a default value of 30 minutes should be provided)</w:t>
+            </w:r>
+          </w:p>
+        </w:tc>
+        <w:tc>
+          <w:tcPr>
+            <w:tcW w:w="1276" w:type="dxa"/>
+          </w:tcPr>
+          <w:p>
+            <w:pPr>
+              <w:jc w:val="center"/>
+            </w:pPr>
+            <w:r>
+              <w:t>Yes</w:t>
+            </w:r>
+          </w:p>
+        </w:tc>
+        <w:tc>
+          <w:tcPr>
+            <w:tcW w:w="6553" w:type="dxa"/>
+          </w:tcPr>
+          <w:p>
+            <w:r>
+              <w:t>Users can choose how long a period in the debate by choosing an amount of time from the drop down box on the start a new debate page, the user cannot change this length after the debate has been created.</w:t>
+            </w:r>
+          </w:p>
+        </w:tc>
+      </w:tr>
+      <w:tr>
+        <w:tc>
+          <w:tcPr>
+            <w:tcW w:w="6345" w:type="dxa"/>
+          </w:tcPr>
+          <w:p>
+            <w:r>
+              <w:t>Users should be able to choose the time at which a room “locks” - so that no new members can join, before a poll is due. This means that new users cannot “hijack” a debate a few seconds before a vote</w:t>
+            </w:r>
+          </w:p>
+        </w:tc>
+        <w:tc>
+          <w:tcPr>
+            <w:tcW w:w="1276" w:type="dxa"/>
+          </w:tcPr>
+          <w:p>
+            <w:pPr>
+              <w:jc w:val="center"/>
+            </w:pPr>
+            <w:r>
+              <w:t>Yes</w:t>
+            </w:r>
+          </w:p>
+        </w:tc>
+        <w:tc>
+          <w:tcPr>
+            <w:tcW w:w="6553" w:type="dxa"/>
+          </w:tcPr>
+          <w:p>
+            <w:r>
+              <w:t>Users can decided when a room “locks” in minutes by moving the slider on the new debate page to the desired time before a vote; this can not be lower than 1 minute before the vote. A suggested time is picked when the length of a period is chosen.</w:t>
+            </w:r>
+          </w:p>
+        </w:tc>
+      </w:tr>
+      <w:tr>
+        <w:trPr>
+          <w:cnfStyle w:val="000000100000"/>
+        </w:trPr>
+        <w:tc>
+          <w:tcPr>
+            <w:tcW w:w="6345" w:type="dxa"/>
+          </w:tcPr>
+          <w:p>
+            <w:r>
+              <w:t>The system should switch to a vote at the end of each specified time period</w:t>
+            </w:r>
+          </w:p>
+        </w:tc>
+        <w:tc>
+          <w:tcPr>
+            <w:tcW w:w="1276" w:type="dxa"/>
+          </w:tcPr>
+          <w:p>
+            <w:pPr>
+              <w:jc w:val="center"/>
+            </w:pPr>
+            <w:r>
+              <w:t>Yes</w:t>
+            </w:r>
+          </w:p>
+        </w:tc>
+        <w:tc>
+          <w:tcPr>
+            <w:tcW w:w="6553" w:type="dxa"/>
+          </w:tcPr>
+          <w:p>
+            <w:r>
+              <w:t>When inside a debate there is a timer showing how long there is before the next voting period, when the timer reaches 0 a pop up box is displayed over the debate. Each user is then required to pick one of the options decided when the debate is created a chart is displayed showing the user what percentage of the users are voting for each option.</w:t>
+            </w:r>
+          </w:p>
+        </w:tc>
+      </w:tr>
+      <w:tr>
+        <w:tc>
+          <w:tcPr>
+            <w:tcW w:w="6345" w:type="dxa"/>
+          </w:tcPr>
+          <w:p>
+            <w:r>
+              <w:t>When in the voting mode, users should not be able to enter messages in the debate. Everyone is required to vote on the poll specified at creation time</w:t>
+            </w:r>
+          </w:p>
+        </w:tc>
+        <w:tc>
+          <w:tcPr>
+            <w:tcW w:w="1276" w:type="dxa"/>
+          </w:tcPr>
+          <w:p>
+            <w:pPr>
+              <w:jc w:val="center"/>
+            </w:pPr>
+            <w:r>
+              <w:t>Yes</w:t>
+            </w:r>
+          </w:p>
+        </w:tc>
+        <w:tc>
+          <w:tcPr>
+            <w:tcW w:w="6553" w:type="dxa"/>
+          </w:tcPr>
+          <w:p>
+            <w:pPr>
+              <w:tabs>
+                <w:tab w:val="left" w:pos="1206"/>
+              </w:tabs>
+            </w:pPr>
+            <w:r>
+              <w:t>When a debate is in vote mode users are not able to type messages or read messages until vote mode is over and the user “in charge” chooses to go to a new period.</w:t>
+            </w:r>
+            <w:r>
+              <w:tab/>
+            </w:r>
+          </w:p>
+        </w:tc>
+      </w:tr>
+      <w:tr>
+        <w:trPr>
+          <w:cnfStyle w:val="000000100000"/>
+        </w:trPr>
+        <w:tc>
+          <w:tcPr>
+            <w:tcW w:w="6345" w:type="dxa"/>
+          </w:tcPr>
+          <w:p>
+            <w:r>
+              <w:t>One the poll has been completed, the person who is unofficially in charge of the room has the choice over whether to end the debate or go to another period</w:t>
+            </w:r>
+          </w:p>
+        </w:tc>
+        <w:tc>
+          <w:tcPr>
+            <w:tcW w:w="1276" w:type="dxa"/>
+          </w:tcPr>
+          <w:p>
+            <w:pPr>
+              <w:jc w:val="center"/>
+            </w:pPr>
+            <w:r>
+              <w:t>Yes</w:t>
+            </w:r>
+          </w:p>
+        </w:tc>
+        <w:tc>
+          <w:tcPr>
+            <w:tcW w:w="6553" w:type="dxa"/>
+          </w:tcPr>
+          <w:p>
+            <w:pPr>
+              <w:tabs>
+                <w:tab w:val="left" w:pos="1206"/>
+              </w:tabs>
+            </w:pPr>
+            <w:r>
+              <w:t>Once everyone in a room has voted a box will pop up for the user “in charge” where they must then choose to go to a new period or end the debate.</w:t>
+            </w:r>
+          </w:p>
+        </w:tc>
+      </w:tr>
+      <w:tr>
+        <w:tc>
+          <w:tcPr>
+            <w:tcW w:w="6345" w:type="dxa"/>
+          </w:tcPr>
+          <w:p>
+            <w:r>
+              <w:t>The person who is in “charge” is decided by who has been in the room the longest</w:t>
+            </w:r>
+          </w:p>
+        </w:tc>
+        <w:tc>
+          <w:tcPr>
+            <w:tcW w:w="1276" w:type="dxa"/>
+          </w:tcPr>
+          <w:p>
+            <w:pPr>
+              <w:jc w:val="center"/>
+            </w:pPr>
+            <w:r>
+              <w:t>Yes</w:t>
+            </w:r>
+          </w:p>
+        </w:tc>
+        <w:tc>
+          <w:tcPr>
+            <w:tcW w:w="6553" w:type="dxa"/>
+          </w:tcPr>
+          <w:p>
+            <w:pPr>
+              <w:tabs>
+                <w:tab w:val="left" w:pos="1206"/>
+              </w:tabs>
+            </w:pPr>
+            <w:r>
+              <w:t>If the debate creator leaves the room the user who has been in the room the longest then becomes the debate creator and when they leave the user who has been the longest after them and so on.</w:t>
+            </w:r>
+          </w:p>
+        </w:tc>
+      </w:tr>
+      <w:tr>
+        <w:trPr>
+          <w:cnfStyle w:val="000000100000"/>
+        </w:trPr>
+        <w:tc>
+          <w:tcPr>
+            <w:tcW w:w="6345" w:type="dxa"/>
+          </w:tcPr>
+          <w:p>
+            <w:r>
+              <w:t>The system should allow users to search for debates quickly and easily, so that sorting through a large amount of debates is not necessary</w:t>
+            </w:r>
+          </w:p>
+        </w:tc>
+        <w:tc>
+          <w:tcPr>
+            <w:tcW w:w="1276" w:type="dxa"/>
+          </w:tcPr>
+          <w:p>
+            <w:pPr>
+              <w:jc w:val="center"/>
+            </w:pPr>
+            <w:r>
+              <w:t>Yes</w:t>
+            </w:r>
+          </w:p>
+        </w:tc>
+        <w:tc>
+          <w:tcPr>
+            <w:tcW w:w="6553" w:type="dxa"/>
+          </w:tcPr>
+          <w:p>
+            <w:pPr>
+              <w:tabs>
+                <w:tab w:val="left" w:pos="1206"/>
+              </w:tabs>
+            </w:pPr>
+            <w:r>
+              <w:t>There is a search box at the top of every page allowing the user to type what they are looking for and search through the debate for a specific debate, it will not search for simple words like a, the, it, is, etc.</w:t>
+            </w:r>
+          </w:p>
+        </w:tc>
+      </w:tr>
+      <w:tr>
+        <w:tc>
+          <w:tcPr>
+            <w:tcW w:w="6345" w:type="dxa"/>
+          </w:tcPr>
+          <w:p>
+            <w:r>
+              <w:t>The system should have a Frequently Asked Questions section</w:t>
+            </w:r>
+          </w:p>
+        </w:tc>
+        <w:tc>
+          <w:tcPr>
+            <w:tcW w:w="1276" w:type="dxa"/>
+          </w:tcPr>
+          <w:p>
+            <w:pPr>
+              <w:jc w:val="center"/>
+            </w:pPr>
+            <w:r>
+              <w:t>Yes</w:t>
+            </w:r>
+          </w:p>
+        </w:tc>
+        <w:tc>
+          <w:tcPr>
+            <w:tcW w:w="6553" w:type="dxa"/>
+          </w:tcPr>
+          <w:p>
+            <w:pPr>
+              <w:tabs>
+                <w:tab w:val="left" w:pos="1206"/>
+              </w:tabs>
+            </w:pPr>
+            <w:r>
+              <w:t>The website has a useful FAQ section which can be accessed by clicking the FAQ tab. Is contains useful questions like “What does everything on the debate page mean?” and “What kind of debates can I start?” along with useful images to help explain.</w:t>
+            </w:r>
+          </w:p>
+        </w:tc>
+      </w:tr>
+    </w:tbl>
+    <w:p/>
+    <w:p/>
+    <w:tbl>
+      <w:tblPr>
+        <w:tblStyle w:val="LightShading-Accent1"/>
+        <w:tblW w:w="0" w:type="auto"/>
+        <w:tblLook w:val="0420"/>
+      </w:tblPr>
+      <w:tblGrid>
+        <w:gridCol w:w="6345"/>
+        <w:gridCol w:w="1276"/>
+        <w:gridCol w:w="6553"/>
+      </w:tblGrid>
+      <w:tr>
+        <w:trPr>
+          <w:cnfStyle w:val="100000000000"/>
+        </w:trPr>
+        <w:tc>
+          <w:tcPr>
+            <w:tcW w:w="6345" w:type="dxa"/>
+          </w:tcPr>
+          <w:p>
+            <w:pPr>
+              <w:jc w:val="center"/>
+            </w:pPr>
+            <w:r>
+              <w:t>Requirement</w:t>
+            </w:r>
+          </w:p>
+        </w:tc>
+        <w:tc>
+          <w:tcPr>
+            <w:tcW w:w="1276" w:type="dxa"/>
+          </w:tcPr>
+          <w:p>
+            <w:pPr>
+              <w:jc w:val="center"/>
+            </w:pPr>
+            <w:r>
+              <w:t xml:space="preserve">Achieved </w:t>
+            </w:r>
+          </w:p>
+        </w:tc>
+        <w:tc>
+          <w:tcPr>
+            <w:tcW w:w="6553" w:type="dxa"/>
+          </w:tcPr>
+          <w:p>
+            <w:pPr>
+              <w:jc w:val="center"/>
+            </w:pPr>
+            <w:r>
+              <w:t>Comments</w:t>
+            </w:r>
+          </w:p>
+        </w:tc>
+      </w:tr>
+      <w:tr>
+        <w:trPr>
+          <w:cnfStyle w:val="000000100000"/>
+        </w:trPr>
+        <w:tc>
+          <w:tcPr>
+            <w:tcW w:w="6345" w:type="dxa"/>
+          </w:tcPr>
+          <w:p>
+            <w:r>
+              <w:t xml:space="preserve">The web interface should be accessible from any platform, using either of </w:t>
+            </w:r>
+            <w:r>
+              <w:rPr>
+                <w:b/>
+                <w:bCs/>
+              </w:rPr>
+              <w:t>two</w:t>
+            </w:r>
+            <w:r>
+              <w:t xml:space="preserve"> main browsers – Firefox and Google Chrome</w:t>
+            </w:r>
+          </w:p>
+        </w:tc>
+        <w:tc>
+          <w:tcPr>
+            <w:tcW w:w="1276" w:type="dxa"/>
+          </w:tcPr>
+          <w:p>
+            <w:pPr>
+              <w:jc w:val="center"/>
+            </w:pPr>
+            <w:r>
+              <w:t>Yes</w:t>
+            </w:r>
+          </w:p>
+        </w:tc>
+        <w:tc>
+          <w:tcPr>
+            <w:tcW w:w="6553" w:type="dxa"/>
+          </w:tcPr>
+          <w:p>
+            <w:r>
+              <w:t>You can access the webpage from both browsers easily and with all functionality.</w:t>
+            </w:r>
+          </w:p>
+        </w:tc>
+      </w:tr>
+      <w:tr>
+        <w:tc>
+          <w:tcPr>
+            <w:tcW w:w="6345" w:type="dxa"/>
+          </w:tcPr>
+          <w:p>
+            <w:r>
+              <w:t>The system should be secure in that unauthenticated users cannot access debates</w:t>
+            </w:r>
+          </w:p>
+        </w:tc>
+        <w:tc>
+          <w:tcPr>
+            <w:tcW w:w="1276" w:type="dxa"/>
+          </w:tcPr>
+          <w:p>
+            <w:pPr>
+              <w:jc w:val="center"/>
+            </w:pPr>
+            <w:r>
+              <w:t>Yes</w:t>
+            </w:r>
+          </w:p>
+        </w:tc>
+        <w:tc>
+          <w:tcPr>
+            <w:tcW w:w="6553" w:type="dxa"/>
+          </w:tcPr>
+          <w:p>
+            <w:r>
+              <w:t>You must login to join any debates; it will not allow you to access a debate without having a valid account.</w:t>
+            </w:r>
+          </w:p>
+        </w:tc>
+      </w:tr>
+      <w:tr>
+        <w:trPr>
+          <w:cnfStyle w:val="000000100000"/>
+        </w:trPr>
+        <w:tc>
+          <w:tcPr>
+            <w:tcW w:w="6345" w:type="dxa"/>
+          </w:tcPr>
+          <w:p>
+            <w:r>
+              <w:t>The system should be available</w:t>
+            </w:r>
+          </w:p>
+        </w:tc>
+        <w:tc>
+          <w:tcPr>
+            <w:tcW w:w="1276" w:type="dxa"/>
+          </w:tcPr>
+          <w:p>
+            <w:pPr>
+              <w:jc w:val="center"/>
+            </w:pPr>
+            <w:r>
+              <w:t>Yes</w:t>
+            </w:r>
+          </w:p>
+        </w:tc>
+        <w:tc>
+          <w:tcPr>
+            <w:tcW w:w="6553" w:type="dxa"/>
+          </w:tcPr>
+          <w:p>
+            <w:r>
+              <w:t>You can access the website from any computer that has internet access.</w:t>
+            </w:r>
+          </w:p>
+        </w:tc>
+      </w:tr>
+      <w:tr>
+        <w:tc>
+          <w:tcPr>
+            <w:tcW w:w="6345" w:type="dxa"/>
+          </w:tcPr>
+          <w:p>
+            <w:r>
+              <w:t>The system should respond to requests in a reasonable time period</w:t>
+            </w:r>
+          </w:p>
+        </w:tc>
+        <w:tc>
+          <w:tcPr>
+            <w:tcW w:w="1276" w:type="dxa"/>
+          </w:tcPr>
+          <w:p>
+            <w:pPr>
+              <w:jc w:val="center"/>
+            </w:pPr>
+            <w:r>
+              <w:t>Yes</w:t>
+            </w:r>
+          </w:p>
+        </w:tc>
+        <w:tc>
+          <w:tcPr>
+            <w:tcW w:w="6553" w:type="dxa"/>
+          </w:tcPr>
+          <w:p>
+            <w:r>
+              <w:t>The system responds to each request without any unnecessary delay and with no errors.</w:t>
+            </w:r>
+          </w:p>
+        </w:tc>
+      </w:tr>
+      <w:tr>
+        <w:trPr>
+          <w:cnfStyle w:val="000000100000"/>
+        </w:trPr>
+        <w:tc>
+          <w:tcPr>
+            <w:tcW w:w="6345" w:type="dxa"/>
+          </w:tcPr>
+          <w:p>
+            <w:r>
+              <w:t>The FAQ should be comprehensive, reflect relevant questions that users would ask, and aid the user in using the system as a whole</w:t>
+            </w:r>
+          </w:p>
+        </w:tc>
+        <w:tc>
+          <w:tcPr>
+            <w:tcW w:w="1276" w:type="dxa"/>
+          </w:tcPr>
+          <w:p>
+            <w:pPr>
+              <w:jc w:val="center"/>
+            </w:pPr>
+            <w:r>
+              <w:t>Yes</w:t>
+            </w:r>
+          </w:p>
+        </w:tc>
+        <w:tc>
+          <w:tcPr>
+            <w:tcW w:w="6553" w:type="dxa"/>
+          </w:tcPr>
+          <w:p>
+            <w:r>
+              <w:t>The FAQ section is made up of useful questions that reflect the system and does not included questions that we deemed obvious and unneeded.</w:t>
+            </w:r>
+          </w:p>
+        </w:tc>
+      </w:tr>
+    </w:tbl>
+    <w:p>
+      <w:pPr>
+        <w:sectPr>
+          <w:pgSz w:w="16838" w:h="11906" w:orient="landscape"/>
+          <w:pgMar w:top="1440" w:right="1440" w:bottom="1440" w:left="1440" w:header="709" w:footer="709" w:gutter="0"/>
+          <w:cols w:space="708"/>
+          <w:docGrid w:linePitch="360"/>
+        </w:sectPr>
+      </w:pPr>
+    </w:p>
     <w:p>
       <w:pPr>
         <w:pStyle w:val="Heading1NoNumbering"/>
@@ -11013,6 +12543,7 @@
       </w:pPr>
       <w:bookmarkStart w:id="56" w:name="_Toc257201708"/>
       <w:r>
+        <w:lastRenderedPageBreak/>
         <w:t>System Walkthrough</w:t>
       </w:r>
       <w:bookmarkEnd w:id="56"/>
@@ -11085,7 +12616,7 @@
     </w:p>
     <w:sectPr>
       <w:pgSz w:w="11906" w:h="16838"/>
-      <w:pgMar w:top="1440" w:right="1440" w:bottom="1440" w:left="1440" w:header="708" w:footer="708" w:gutter="0"/>
+      <w:pgMar w:top="1440" w:right="1440" w:bottom="1440" w:left="1440" w:header="709" w:footer="709" w:gutter="0"/>
       <w:cols w:space="708"/>
       <w:docGrid w:linePitch="360"/>
     </w:sectPr>
@@ -13450,6 +14981,141 @@
       <w:lang w:eastAsia="en-US" w:bidi="en-US"/>
     </w:rPr>
   </w:style>
+  <w:style w:type="table" w:styleId="TableGrid">
+    <w:name w:val="Table Grid"/>
+    <w:basedOn w:val="TableNormal"/>
+    <w:uiPriority w:val="59"/>
+    <w:rsid w:val="00AC13F8"/>
+    <w:pPr>
+      <w:spacing w:after="0" w:line="240" w:lineRule="auto"/>
+    </w:pPr>
+    <w:rPr>
+      <w:rFonts w:ascii="Times New Roman" w:eastAsia="Times New Roman" w:hAnsi="Times New Roman" w:cs="Times New Roman"/>
+      <w:sz w:val="20"/>
+      <w:szCs w:val="20"/>
+      <w:lang w:eastAsia="en-GB"/>
+    </w:rPr>
+    <w:tblPr>
+      <w:tblInd w:w="0" w:type="dxa"/>
+      <w:tblBorders>
+        <w:top w:val="single" w:sz="4" w:space="0" w:color="000000" w:themeColor="text1"/>
+        <w:left w:val="single" w:sz="4" w:space="0" w:color="000000" w:themeColor="text1"/>
+        <w:bottom w:val="single" w:sz="4" w:space="0" w:color="000000" w:themeColor="text1"/>
+        <w:right w:val="single" w:sz="4" w:space="0" w:color="000000" w:themeColor="text1"/>
+        <w:insideH w:val="single" w:sz="4" w:space="0" w:color="000000" w:themeColor="text1"/>
+        <w:insideV w:val="single" w:sz="4" w:space="0" w:color="000000" w:themeColor="text1"/>
+      </w:tblBorders>
+      <w:tblCellMar>
+        <w:top w:w="0" w:type="dxa"/>
+        <w:left w:w="108" w:type="dxa"/>
+        <w:bottom w:w="0" w:type="dxa"/>
+        <w:right w:w="108" w:type="dxa"/>
+      </w:tblCellMar>
+    </w:tblPr>
+  </w:style>
+  <w:style w:type="table" w:customStyle="1" w:styleId="LightShading-Accent1">
+    <w:name w:val="Light Shading Accent 1"/>
+    <w:basedOn w:val="TableNormal"/>
+    <w:uiPriority w:val="60"/>
+    <w:rsid w:val="00AC13F8"/>
+    <w:pPr>
+      <w:spacing w:after="0" w:line="240" w:lineRule="auto"/>
+    </w:pPr>
+    <w:rPr>
+      <w:color w:val="365F91" w:themeColor="accent1" w:themeShade="BF"/>
+    </w:rPr>
+    <w:tblPr>
+      <w:tblStyleRowBandSize w:val="1"/>
+      <w:tblStyleColBandSize w:val="1"/>
+      <w:tblInd w:w="0" w:type="dxa"/>
+      <w:tblBorders>
+        <w:top w:val="single" w:sz="8" w:space="0" w:color="4F81BD" w:themeColor="accent1"/>
+        <w:bottom w:val="single" w:sz="8" w:space="0" w:color="4F81BD" w:themeColor="accent1"/>
+      </w:tblBorders>
+      <w:tblCellMar>
+        <w:top w:w="0" w:type="dxa"/>
+        <w:left w:w="108" w:type="dxa"/>
+        <w:bottom w:w="0" w:type="dxa"/>
+        <w:right w:w="108" w:type="dxa"/>
+      </w:tblCellMar>
+    </w:tblPr>
+    <w:tblStylePr w:type="firstRow">
+      <w:pPr>
+        <w:spacing w:before="0" w:after="0" w:line="240" w:lineRule="auto"/>
+      </w:pPr>
+      <w:rPr>
+        <w:b/>
+        <w:bCs/>
+      </w:rPr>
+      <w:tblPr/>
+      <w:tcPr>
+        <w:tcBorders>
+          <w:top w:val="single" w:sz="8" w:space="0" w:color="4F81BD" w:themeColor="accent1"/>
+          <w:left w:val="nil"/>
+          <w:bottom w:val="single" w:sz="8" w:space="0" w:color="4F81BD" w:themeColor="accent1"/>
+          <w:right w:val="nil"/>
+          <w:insideH w:val="nil"/>
+          <w:insideV w:val="nil"/>
+        </w:tcBorders>
+      </w:tcPr>
+    </w:tblStylePr>
+    <w:tblStylePr w:type="lastRow">
+      <w:pPr>
+        <w:spacing w:before="0" w:after="0" w:line="240" w:lineRule="auto"/>
+      </w:pPr>
+      <w:rPr>
+        <w:b/>
+        <w:bCs/>
+      </w:rPr>
+      <w:tblPr/>
+      <w:tcPr>
+        <w:tcBorders>
+          <w:top w:val="single" w:sz="8" w:space="0" w:color="4F81BD" w:themeColor="accent1"/>
+          <w:left w:val="nil"/>
+          <w:bottom w:val="single" w:sz="8" w:space="0" w:color="4F81BD" w:themeColor="accent1"/>
+          <w:right w:val="nil"/>
+          <w:insideH w:val="nil"/>
+          <w:insideV w:val="nil"/>
+        </w:tcBorders>
+      </w:tcPr>
+    </w:tblStylePr>
+    <w:tblStylePr w:type="firstCol">
+      <w:rPr>
+        <w:b/>
+        <w:bCs/>
+      </w:rPr>
+    </w:tblStylePr>
+    <w:tblStylePr w:type="lastCol">
+      <w:rPr>
+        <w:b/>
+        <w:bCs/>
+      </w:rPr>
+    </w:tblStylePr>
+    <w:tblStylePr w:type="band1Vert">
+      <w:tblPr/>
+      <w:tcPr>
+        <w:tcBorders>
+          <w:left w:val="nil"/>
+          <w:right w:val="nil"/>
+          <w:insideH w:val="nil"/>
+          <w:insideV w:val="nil"/>
+        </w:tcBorders>
+        <w:shd w:val="clear" w:color="auto" w:fill="D3DFEE" w:themeFill="accent1" w:themeFillTint="3F"/>
+      </w:tcPr>
+    </w:tblStylePr>
+    <w:tblStylePr w:type="band1Horz">
+      <w:tblPr/>
+      <w:tcPr>
+        <w:tcBorders>
+          <w:left w:val="nil"/>
+          <w:right w:val="nil"/>
+          <w:insideH w:val="nil"/>
+          <w:insideV w:val="nil"/>
+        </w:tcBorders>
+        <w:shd w:val="clear" w:color="auto" w:fill="D3DFEE" w:themeFill="accent1" w:themeFillTint="3F"/>
+      </w:tcPr>
+    </w:tblStylePr>
+  </w:style>
 </w:styles>
 </file>
 
@@ -13741,7 +15407,7 @@
 </file>
 
 <file path=customXml/itemProps1.xml><?xml version="1.0" encoding="utf-8"?>
-<ds:datastoreItem xmlns:ds="http://schemas.openxmlformats.org/officeDocument/2006/customXml" ds:itemID="{090873B3-7535-42D0-B7C7-F53E789EAA84}">
+<ds:datastoreItem xmlns:ds="http://schemas.openxmlformats.org/officeDocument/2006/customXml" ds:itemID="{06D92665-DEBC-4273-AF3E-C2B8706BA57F}">
   <ds:schemaRefs>
     <ds:schemaRef ds:uri="http://schemas.openxmlformats.org/officeDocument/2006/bibliography"/>
   </ds:schemaRefs>

</xml_diff>

<commit_message>
Changes made to the final report's UI documentation
</commit_message>
<xml_diff>
--- a/doc/G52GRP_FinalReport.docx
+++ b/doc/G52GRP_FinalReport.docx
@@ -373,8 +373,13 @@
         <w:tab/>
       </w:r>
       <w:r>
-        <w:t>Dr. Steven Benford</w:t>
-      </w:r>
+        <w:t xml:space="preserve">Dr. Steven </w:t>
+      </w:r>
+      <w:proofErr w:type="spellStart"/>
+      <w:r>
+        <w:t>Benford</w:t>
+      </w:r>
+      <w:proofErr w:type="spellEnd"/>
     </w:p>
     <w:p>
       <w:pPr>
@@ -386,7 +391,19 @@
         <w:rPr>
           <w:b/>
         </w:rPr>
-        <w:t>Group Members:</w:t>
+        <w:t xml:space="preserve">Group </w:t>
+      </w:r>
+      <w:r>
+        <w:rPr>
+          <w:b/>
+        </w:rPr>
+        <w:t>Contributors</w:t>
+      </w:r>
+      <w:r>
+        <w:rPr>
+          <w:b/>
+        </w:rPr>
+        <w:t>:</w:t>
       </w:r>
       <w:r>
         <w:rPr>
@@ -448,8 +465,13 @@
         </w:rPr>
       </w:pPr>
       <w:r>
-        <w:t>Tammie Seo</w:t>
-      </w:r>
+        <w:t xml:space="preserve">Tammie </w:t>
+      </w:r>
+      <w:proofErr w:type="spellStart"/>
+      <w:r>
+        <w:t>Seo</w:t>
+      </w:r>
+      <w:proofErr w:type="spellEnd"/>
       <w:r>
         <w:t xml:space="preserve"> (tls08u)</w:t>
       </w:r>
@@ -470,16 +492,16 @@
         </w:rPr>
       </w:pPr>
       <w:r>
-        <w:t>Christopher</w:t>
-      </w:r>
-      <w:r>
-        <w:t xml:space="preserve"> (Kit)</w:t>
-      </w:r>
-      <w:r>
-        <w:t xml:space="preserve"> Lensvelt</w:t>
-      </w:r>
-      <w:r>
-        <w:t xml:space="preserve"> (cxl08u)</w:t>
+        <w:t>H</w:t>
+      </w:r>
+      <w:r>
+        <w:t>enry</w:t>
+      </w:r>
+      <w:r>
+        <w:t xml:space="preserve"> James</w:t>
+      </w:r>
+      <w:r>
+        <w:t xml:space="preserve"> (hej08u)</w:t>
       </w:r>
       <w:r>
         <w:rPr>
@@ -493,38 +515,12 @@
         <w:spacing w:after="0"/>
         <w:ind w:left="2160"/>
         <w:jc w:val="both"/>
-        <w:rPr>
-          <w:b/>
-        </w:rPr>
-      </w:pPr>
-      <w:r>
-        <w:t>H</w:t>
-      </w:r>
-      <w:r>
-        <w:t>enry</w:t>
-      </w:r>
-      <w:r>
-        <w:t xml:space="preserve"> James</w:t>
-      </w:r>
-      <w:r>
-        <w:t xml:space="preserve"> (hej08u)</w:t>
-      </w:r>
-      <w:r>
-        <w:rPr>
-          <w:b/>
-        </w:rPr>
-        <w:t xml:space="preserve">, </w:t>
-      </w:r>
-    </w:p>
-    <w:p>
-      <w:pPr>
-        <w:spacing w:after="0"/>
-        <w:ind w:left="2160"/>
-        <w:jc w:val="both"/>
-      </w:pPr>
+      </w:pPr>
+      <w:proofErr w:type="spellStart"/>
       <w:r>
         <w:t>Zhongda</w:t>
       </w:r>
+      <w:proofErr w:type="spellEnd"/>
       <w:r>
         <w:t xml:space="preserve"> (Carl)</w:t>
       </w:r>
@@ -552,7 +548,7 @@
         </w:docPartObj>
       </w:sdtPr>
       <w:sdtContent>
-        <w:bookmarkStart w:id="0" w:name="_Toc257291346" w:displacedByCustomXml="prev"/>
+        <w:bookmarkStart w:id="0" w:name="_Toc257363484" w:displacedByCustomXml="prev"/>
         <w:p>
           <w:pPr>
             <w:pStyle w:val="Heading1NoNumbering"/>
@@ -589,7 +585,7 @@
           <w:r>
             <w:fldChar w:fldCharType="separate"/>
           </w:r>
-          <w:hyperlink w:anchor="_Toc257291346" w:history="1">
+          <w:hyperlink w:anchor="_Toc257363484" w:history="1">
             <w:r>
               <w:rPr>
                 <w:rStyle w:val="Hyperlink"/>
@@ -616,7 +612,7 @@
                 <w:noProof/>
                 <w:webHidden/>
               </w:rPr>
-              <w:instrText xml:space="preserve"> PAGEREF _Toc257291346 \h </w:instrText>
+              <w:instrText xml:space="preserve"> PAGEREF _Toc257363484 \h </w:instrText>
             </w:r>
             <w:r>
               <w:rPr>
@@ -660,7 +656,7 @@
               <w:lang w:eastAsia="en-GB"/>
             </w:rPr>
           </w:pPr>
-          <w:hyperlink w:anchor="_Toc257291347" w:history="1">
+          <w:hyperlink w:anchor="_Toc257363485" w:history="1">
             <w:r>
               <w:rPr>
                 <w:rStyle w:val="Hyperlink"/>
@@ -702,7 +698,7 @@
                 <w:noProof/>
                 <w:webHidden/>
               </w:rPr>
-              <w:instrText xml:space="preserve"> PAGEREF _Toc257291347 \h </w:instrText>
+              <w:instrText xml:space="preserve"> PAGEREF _Toc257363485 \h </w:instrText>
             </w:r>
             <w:r>
               <w:rPr>
@@ -746,7 +742,7 @@
               <w:lang w:eastAsia="en-GB"/>
             </w:rPr>
           </w:pPr>
-          <w:hyperlink w:anchor="_Toc257291348" w:history="1">
+          <w:hyperlink w:anchor="_Toc257363486" w:history="1">
             <w:r>
               <w:rPr>
                 <w:rStyle w:val="Hyperlink"/>
@@ -788,7 +784,7 @@
                 <w:noProof/>
                 <w:webHidden/>
               </w:rPr>
-              <w:instrText xml:space="preserve"> PAGEREF _Toc257291348 \h </w:instrText>
+              <w:instrText xml:space="preserve"> PAGEREF _Toc257363486 \h </w:instrText>
             </w:r>
             <w:r>
               <w:rPr>
@@ -832,7 +828,7 @@
               <w:lang w:eastAsia="en-GB"/>
             </w:rPr>
           </w:pPr>
-          <w:hyperlink w:anchor="_Toc257291349" w:history="1">
+          <w:hyperlink w:anchor="_Toc257363487" w:history="1">
             <w:r>
               <w:rPr>
                 <w:rStyle w:val="Hyperlink"/>
@@ -874,7 +870,7 @@
                 <w:noProof/>
                 <w:webHidden/>
               </w:rPr>
-              <w:instrText xml:space="preserve"> PAGEREF _Toc257291349 \h </w:instrText>
+              <w:instrText xml:space="preserve"> PAGEREF _Toc257363487 \h </w:instrText>
             </w:r>
             <w:r>
               <w:rPr>
@@ -918,7 +914,7 @@
               <w:lang w:eastAsia="en-GB"/>
             </w:rPr>
           </w:pPr>
-          <w:hyperlink w:anchor="_Toc257291350" w:history="1">
+          <w:hyperlink w:anchor="_Toc257363488" w:history="1">
             <w:r>
               <w:rPr>
                 <w:rStyle w:val="Hyperlink"/>
@@ -960,7 +956,7 @@
                 <w:noProof/>
                 <w:webHidden/>
               </w:rPr>
-              <w:instrText xml:space="preserve"> PAGEREF _Toc257291350 \h </w:instrText>
+              <w:instrText xml:space="preserve"> PAGEREF _Toc257363488 \h </w:instrText>
             </w:r>
             <w:r>
               <w:rPr>
@@ -1004,7 +1000,7 @@
               <w:lang w:eastAsia="en-GB"/>
             </w:rPr>
           </w:pPr>
-          <w:hyperlink w:anchor="_Toc257291351" w:history="1">
+          <w:hyperlink w:anchor="_Toc257363489" w:history="1">
             <w:r>
               <w:rPr>
                 <w:rStyle w:val="Hyperlink"/>
@@ -1046,7 +1042,7 @@
                 <w:noProof/>
                 <w:webHidden/>
               </w:rPr>
-              <w:instrText xml:space="preserve"> PAGEREF _Toc257291351 \h </w:instrText>
+              <w:instrText xml:space="preserve"> PAGEREF _Toc257363489 \h </w:instrText>
             </w:r>
             <w:r>
               <w:rPr>
@@ -1090,7 +1086,7 @@
               <w:lang w:eastAsia="en-GB"/>
             </w:rPr>
           </w:pPr>
-          <w:hyperlink w:anchor="_Toc257291352" w:history="1">
+          <w:hyperlink w:anchor="_Toc257363490" w:history="1">
             <w:r>
               <w:rPr>
                 <w:rStyle w:val="Hyperlink"/>
@@ -1132,7 +1128,7 @@
                 <w:noProof/>
                 <w:webHidden/>
               </w:rPr>
-              <w:instrText xml:space="preserve"> PAGEREF _Toc257291352 \h </w:instrText>
+              <w:instrText xml:space="preserve"> PAGEREF _Toc257363490 \h </w:instrText>
             </w:r>
             <w:r>
               <w:rPr>
@@ -1176,7 +1172,7 @@
               <w:lang w:eastAsia="en-GB"/>
             </w:rPr>
           </w:pPr>
-          <w:hyperlink w:anchor="_Toc257291353" w:history="1">
+          <w:hyperlink w:anchor="_Toc257363491" w:history="1">
             <w:r>
               <w:rPr>
                 <w:rStyle w:val="Hyperlink"/>
@@ -1218,7 +1214,7 @@
                 <w:noProof/>
                 <w:webHidden/>
               </w:rPr>
-              <w:instrText xml:space="preserve"> PAGEREF _Toc257291353 \h </w:instrText>
+              <w:instrText xml:space="preserve"> PAGEREF _Toc257363491 \h </w:instrText>
             </w:r>
             <w:r>
               <w:rPr>
@@ -1262,7 +1258,7 @@
               <w:lang w:eastAsia="en-GB"/>
             </w:rPr>
           </w:pPr>
-          <w:hyperlink w:anchor="_Toc257291354" w:history="1">
+          <w:hyperlink w:anchor="_Toc257363492" w:history="1">
             <w:r>
               <w:rPr>
                 <w:rStyle w:val="Hyperlink"/>
@@ -1304,7 +1300,7 @@
                 <w:noProof/>
                 <w:webHidden/>
               </w:rPr>
-              <w:instrText xml:space="preserve"> PAGEREF _Toc257291354 \h </w:instrText>
+              <w:instrText xml:space="preserve"> PAGEREF _Toc257363492 \h </w:instrText>
             </w:r>
             <w:r>
               <w:rPr>
@@ -1348,7 +1344,7 @@
               <w:lang w:eastAsia="en-GB"/>
             </w:rPr>
           </w:pPr>
-          <w:hyperlink w:anchor="_Toc257291355" w:history="1">
+          <w:hyperlink w:anchor="_Toc257363493" w:history="1">
             <w:r>
               <w:rPr>
                 <w:rStyle w:val="Hyperlink"/>
@@ -1390,7 +1386,7 @@
                 <w:noProof/>
                 <w:webHidden/>
               </w:rPr>
-              <w:instrText xml:space="preserve"> PAGEREF _Toc257291355 \h </w:instrText>
+              <w:instrText xml:space="preserve"> PAGEREF _Toc257363493 \h </w:instrText>
             </w:r>
             <w:r>
               <w:rPr>
@@ -1434,7 +1430,7 @@
               <w:lang w:eastAsia="en-GB"/>
             </w:rPr>
           </w:pPr>
-          <w:hyperlink w:anchor="_Toc257291356" w:history="1">
+          <w:hyperlink w:anchor="_Toc257363494" w:history="1">
             <w:r>
               <w:rPr>
                 <w:rStyle w:val="Hyperlink"/>
@@ -1476,7 +1472,7 @@
                 <w:noProof/>
                 <w:webHidden/>
               </w:rPr>
-              <w:instrText xml:space="preserve"> PAGEREF _Toc257291356 \h </w:instrText>
+              <w:instrText xml:space="preserve"> PAGEREF _Toc257363494 \h </w:instrText>
             </w:r>
             <w:r>
               <w:rPr>
@@ -1520,7 +1516,7 @@
               <w:lang w:eastAsia="en-GB"/>
             </w:rPr>
           </w:pPr>
-          <w:hyperlink w:anchor="_Toc257291357" w:history="1">
+          <w:hyperlink w:anchor="_Toc257363495" w:history="1">
             <w:r>
               <w:rPr>
                 <w:rStyle w:val="Hyperlink"/>
@@ -1562,7 +1558,7 @@
                 <w:noProof/>
                 <w:webHidden/>
               </w:rPr>
-              <w:instrText xml:space="preserve"> PAGEREF _Toc257291357 \h </w:instrText>
+              <w:instrText xml:space="preserve"> PAGEREF _Toc257363495 \h </w:instrText>
             </w:r>
             <w:r>
               <w:rPr>
@@ -1606,7 +1602,7 @@
               <w:lang w:eastAsia="en-GB"/>
             </w:rPr>
           </w:pPr>
-          <w:hyperlink w:anchor="_Toc257291358" w:history="1">
+          <w:hyperlink w:anchor="_Toc257363496" w:history="1">
             <w:r>
               <w:rPr>
                 <w:rStyle w:val="Hyperlink"/>
@@ -1648,7 +1644,7 @@
                 <w:noProof/>
                 <w:webHidden/>
               </w:rPr>
-              <w:instrText xml:space="preserve"> PAGEREF _Toc257291358 \h </w:instrText>
+              <w:instrText xml:space="preserve"> PAGEREF _Toc257363496 \h </w:instrText>
             </w:r>
             <w:r>
               <w:rPr>
@@ -1692,7 +1688,7 @@
               <w:lang w:eastAsia="en-GB"/>
             </w:rPr>
           </w:pPr>
-          <w:hyperlink w:anchor="_Toc257291359" w:history="1">
+          <w:hyperlink w:anchor="_Toc257363497" w:history="1">
             <w:r>
               <w:rPr>
                 <w:rStyle w:val="Hyperlink"/>
@@ -1734,7 +1730,7 @@
                 <w:noProof/>
                 <w:webHidden/>
               </w:rPr>
-              <w:instrText xml:space="preserve"> PAGEREF _Toc257291359 \h </w:instrText>
+              <w:instrText xml:space="preserve"> PAGEREF _Toc257363497 \h </w:instrText>
             </w:r>
             <w:r>
               <w:rPr>
@@ -1778,7 +1774,7 @@
               <w:lang w:eastAsia="en-GB"/>
             </w:rPr>
           </w:pPr>
-          <w:hyperlink w:anchor="_Toc257291360" w:history="1">
+          <w:hyperlink w:anchor="_Toc257363498" w:history="1">
             <w:r>
               <w:rPr>
                 <w:rStyle w:val="Hyperlink"/>
@@ -1820,7 +1816,7 @@
                 <w:noProof/>
                 <w:webHidden/>
               </w:rPr>
-              <w:instrText xml:space="preserve"> PAGEREF _Toc257291360 \h </w:instrText>
+              <w:instrText xml:space="preserve"> PAGEREF _Toc257363498 \h </w:instrText>
             </w:r>
             <w:r>
               <w:rPr>
@@ -1864,7 +1860,7 @@
               <w:lang w:eastAsia="en-GB"/>
             </w:rPr>
           </w:pPr>
-          <w:hyperlink w:anchor="_Toc257291361" w:history="1">
+          <w:hyperlink w:anchor="_Toc257363499" w:history="1">
             <w:r>
               <w:rPr>
                 <w:rStyle w:val="Hyperlink"/>
@@ -1906,7 +1902,7 @@
                 <w:noProof/>
                 <w:webHidden/>
               </w:rPr>
-              <w:instrText xml:space="preserve"> PAGEREF _Toc257291361 \h </w:instrText>
+              <w:instrText xml:space="preserve"> PAGEREF _Toc257363499 \h </w:instrText>
             </w:r>
             <w:r>
               <w:rPr>
@@ -1950,7 +1946,7 @@
               <w:lang w:eastAsia="en-GB"/>
             </w:rPr>
           </w:pPr>
-          <w:hyperlink w:anchor="_Toc257291362" w:history="1">
+          <w:hyperlink w:anchor="_Toc257363500" w:history="1">
             <w:r>
               <w:rPr>
                 <w:rStyle w:val="Hyperlink"/>
@@ -1992,7 +1988,7 @@
                 <w:noProof/>
                 <w:webHidden/>
               </w:rPr>
-              <w:instrText xml:space="preserve"> PAGEREF _Toc257291362 \h </w:instrText>
+              <w:instrText xml:space="preserve"> PAGEREF _Toc257363500 \h </w:instrText>
             </w:r>
             <w:r>
               <w:rPr>
@@ -2036,7 +2032,7 @@
               <w:lang w:eastAsia="en-GB"/>
             </w:rPr>
           </w:pPr>
-          <w:hyperlink w:anchor="_Toc257291363" w:history="1">
+          <w:hyperlink w:anchor="_Toc257363501" w:history="1">
             <w:r>
               <w:rPr>
                 <w:rStyle w:val="Hyperlink"/>
@@ -2078,7 +2074,7 @@
                 <w:noProof/>
                 <w:webHidden/>
               </w:rPr>
-              <w:instrText xml:space="preserve"> PAGEREF _Toc257291363 \h </w:instrText>
+              <w:instrText xml:space="preserve"> PAGEREF _Toc257363501 \h </w:instrText>
             </w:r>
             <w:r>
               <w:rPr>
@@ -2122,7 +2118,7 @@
               <w:lang w:eastAsia="en-GB"/>
             </w:rPr>
           </w:pPr>
-          <w:hyperlink w:anchor="_Toc257291364" w:history="1">
+          <w:hyperlink w:anchor="_Toc257363502" w:history="1">
             <w:r>
               <w:rPr>
                 <w:rStyle w:val="Hyperlink"/>
@@ -2164,7 +2160,7 @@
                 <w:noProof/>
                 <w:webHidden/>
               </w:rPr>
-              <w:instrText xml:space="preserve"> PAGEREF _Toc257291364 \h </w:instrText>
+              <w:instrText xml:space="preserve"> PAGEREF _Toc257363502 \h </w:instrText>
             </w:r>
             <w:r>
               <w:rPr>
@@ -2208,7 +2204,7 @@
               <w:lang w:eastAsia="en-GB"/>
             </w:rPr>
           </w:pPr>
-          <w:hyperlink w:anchor="_Toc257291365" w:history="1">
+          <w:hyperlink w:anchor="_Toc257363503" w:history="1">
             <w:r>
               <w:rPr>
                 <w:rStyle w:val="Hyperlink"/>
@@ -2250,7 +2246,7 @@
                 <w:noProof/>
                 <w:webHidden/>
               </w:rPr>
-              <w:instrText xml:space="preserve"> PAGEREF _Toc257291365 \h </w:instrText>
+              <w:instrText xml:space="preserve"> PAGEREF _Toc257363503 \h </w:instrText>
             </w:r>
             <w:r>
               <w:rPr>
@@ -2294,7 +2290,7 @@
               <w:lang w:eastAsia="en-GB"/>
             </w:rPr>
           </w:pPr>
-          <w:hyperlink w:anchor="_Toc257291366" w:history="1">
+          <w:hyperlink w:anchor="_Toc257363504" w:history="1">
             <w:r>
               <w:rPr>
                 <w:rStyle w:val="Hyperlink"/>
@@ -2336,7 +2332,7 @@
                 <w:noProof/>
                 <w:webHidden/>
               </w:rPr>
-              <w:instrText xml:space="preserve"> PAGEREF _Toc257291366 \h </w:instrText>
+              <w:instrText xml:space="preserve"> PAGEREF _Toc257363504 \h </w:instrText>
             </w:r>
             <w:r>
               <w:rPr>
@@ -2380,7 +2376,7 @@
               <w:lang w:eastAsia="en-GB"/>
             </w:rPr>
           </w:pPr>
-          <w:hyperlink w:anchor="_Toc257291367" w:history="1">
+          <w:hyperlink w:anchor="_Toc257363505" w:history="1">
             <w:r>
               <w:rPr>
                 <w:rStyle w:val="Hyperlink"/>
@@ -2422,7 +2418,7 @@
                 <w:noProof/>
                 <w:webHidden/>
               </w:rPr>
-              <w:instrText xml:space="preserve"> PAGEREF _Toc257291367 \h </w:instrText>
+              <w:instrText xml:space="preserve"> PAGEREF _Toc257363505 \h </w:instrText>
             </w:r>
             <w:r>
               <w:rPr>
@@ -2466,7 +2462,7 @@
               <w:lang w:eastAsia="en-GB"/>
             </w:rPr>
           </w:pPr>
-          <w:hyperlink w:anchor="_Toc257291368" w:history="1">
+          <w:hyperlink w:anchor="_Toc257363506" w:history="1">
             <w:r>
               <w:rPr>
                 <w:rStyle w:val="Hyperlink"/>
@@ -2508,7 +2504,7 @@
                 <w:noProof/>
                 <w:webHidden/>
               </w:rPr>
-              <w:instrText xml:space="preserve"> PAGEREF _Toc257291368 \h </w:instrText>
+              <w:instrText xml:space="preserve"> PAGEREF _Toc257363506 \h </w:instrText>
             </w:r>
             <w:r>
               <w:rPr>
@@ -2552,7 +2548,7 @@
               <w:lang w:eastAsia="en-GB"/>
             </w:rPr>
           </w:pPr>
-          <w:hyperlink w:anchor="_Toc257291369" w:history="1">
+          <w:hyperlink w:anchor="_Toc257363507" w:history="1">
             <w:r>
               <w:rPr>
                 <w:rStyle w:val="Hyperlink"/>
@@ -2594,7 +2590,7 @@
                 <w:noProof/>
                 <w:webHidden/>
               </w:rPr>
-              <w:instrText xml:space="preserve"> PAGEREF _Toc257291369 \h </w:instrText>
+              <w:instrText xml:space="preserve"> PAGEREF _Toc257363507 \h </w:instrText>
             </w:r>
             <w:r>
               <w:rPr>
@@ -2638,7 +2634,7 @@
               <w:lang w:eastAsia="en-GB"/>
             </w:rPr>
           </w:pPr>
-          <w:hyperlink w:anchor="_Toc257291370" w:history="1">
+          <w:hyperlink w:anchor="_Toc257363508" w:history="1">
             <w:r>
               <w:rPr>
                 <w:rStyle w:val="Hyperlink"/>
@@ -2680,7 +2676,7 @@
                 <w:noProof/>
                 <w:webHidden/>
               </w:rPr>
-              <w:instrText xml:space="preserve"> PAGEREF _Toc257291370 \h </w:instrText>
+              <w:instrText xml:space="preserve"> PAGEREF _Toc257363508 \h </w:instrText>
             </w:r>
             <w:r>
               <w:rPr>
@@ -2724,7 +2720,7 @@
               <w:lang w:eastAsia="en-GB"/>
             </w:rPr>
           </w:pPr>
-          <w:hyperlink w:anchor="_Toc257291371" w:history="1">
+          <w:hyperlink w:anchor="_Toc257363509" w:history="1">
             <w:r>
               <w:rPr>
                 <w:rStyle w:val="Hyperlink"/>
@@ -2766,7 +2762,7 @@
                 <w:noProof/>
                 <w:webHidden/>
               </w:rPr>
-              <w:instrText xml:space="preserve"> PAGEREF _Toc257291371 \h </w:instrText>
+              <w:instrText xml:space="preserve"> PAGEREF _Toc257363509 \h </w:instrText>
             </w:r>
             <w:r>
               <w:rPr>
@@ -2810,7 +2806,7 @@
               <w:lang w:eastAsia="en-GB"/>
             </w:rPr>
           </w:pPr>
-          <w:hyperlink w:anchor="_Toc257291372" w:history="1">
+          <w:hyperlink w:anchor="_Toc257363510" w:history="1">
             <w:r>
               <w:rPr>
                 <w:rStyle w:val="Hyperlink"/>
@@ -2852,7 +2848,7 @@
                 <w:noProof/>
                 <w:webHidden/>
               </w:rPr>
-              <w:instrText xml:space="preserve"> PAGEREF _Toc257291372 \h </w:instrText>
+              <w:instrText xml:space="preserve"> PAGEREF _Toc257363510 \h </w:instrText>
             </w:r>
             <w:r>
               <w:rPr>
@@ -2896,7 +2892,7 @@
               <w:lang w:eastAsia="en-GB"/>
             </w:rPr>
           </w:pPr>
-          <w:hyperlink w:anchor="_Toc257291373" w:history="1">
+          <w:hyperlink w:anchor="_Toc257363511" w:history="1">
             <w:r>
               <w:rPr>
                 <w:rStyle w:val="Hyperlink"/>
@@ -2938,7 +2934,7 @@
                 <w:noProof/>
                 <w:webHidden/>
               </w:rPr>
-              <w:instrText xml:space="preserve"> PAGEREF _Toc257291373 \h </w:instrText>
+              <w:instrText xml:space="preserve"> PAGEREF _Toc257363511 \h </w:instrText>
             </w:r>
             <w:r>
               <w:rPr>
@@ -2982,7 +2978,7 @@
               <w:lang w:eastAsia="en-GB"/>
             </w:rPr>
           </w:pPr>
-          <w:hyperlink w:anchor="_Toc257291374" w:history="1">
+          <w:hyperlink w:anchor="_Toc257363512" w:history="1">
             <w:r>
               <w:rPr>
                 <w:rStyle w:val="Hyperlink"/>
@@ -3024,7 +3020,7 @@
                 <w:noProof/>
                 <w:webHidden/>
               </w:rPr>
-              <w:instrText xml:space="preserve"> PAGEREF _Toc257291374 \h </w:instrText>
+              <w:instrText xml:space="preserve"> PAGEREF _Toc257363512 \h </w:instrText>
             </w:r>
             <w:r>
               <w:rPr>
@@ -3068,7 +3064,7 @@
               <w:lang w:eastAsia="en-GB"/>
             </w:rPr>
           </w:pPr>
-          <w:hyperlink w:anchor="_Toc257291375" w:history="1">
+          <w:hyperlink w:anchor="_Toc257363513" w:history="1">
             <w:r>
               <w:rPr>
                 <w:rStyle w:val="Hyperlink"/>
@@ -3110,7 +3106,7 @@
                 <w:noProof/>
                 <w:webHidden/>
               </w:rPr>
-              <w:instrText xml:space="preserve"> PAGEREF _Toc257291375 \h </w:instrText>
+              <w:instrText xml:space="preserve"> PAGEREF _Toc257363513 \h </w:instrText>
             </w:r>
             <w:r>
               <w:rPr>
@@ -3154,7 +3150,7 @@
               <w:lang w:eastAsia="en-GB"/>
             </w:rPr>
           </w:pPr>
-          <w:hyperlink w:anchor="_Toc257291376" w:history="1">
+          <w:hyperlink w:anchor="_Toc257363514" w:history="1">
             <w:r>
               <w:rPr>
                 <w:rStyle w:val="Hyperlink"/>
@@ -3196,7 +3192,7 @@
                 <w:noProof/>
                 <w:webHidden/>
               </w:rPr>
-              <w:instrText xml:space="preserve"> PAGEREF _Toc257291376 \h </w:instrText>
+              <w:instrText xml:space="preserve"> PAGEREF _Toc257363514 \h </w:instrText>
             </w:r>
             <w:r>
               <w:rPr>
@@ -3240,7 +3236,7 @@
               <w:lang w:eastAsia="en-GB"/>
             </w:rPr>
           </w:pPr>
-          <w:hyperlink w:anchor="_Toc257291377" w:history="1">
+          <w:hyperlink w:anchor="_Toc257363515" w:history="1">
             <w:r>
               <w:rPr>
                 <w:rStyle w:val="Hyperlink"/>
@@ -3282,7 +3278,7 @@
                 <w:noProof/>
                 <w:webHidden/>
               </w:rPr>
-              <w:instrText xml:space="preserve"> PAGEREF _Toc257291377 \h </w:instrText>
+              <w:instrText xml:space="preserve"> PAGEREF _Toc257363515 \h </w:instrText>
             </w:r>
             <w:r>
               <w:rPr>
@@ -3326,7 +3322,7 @@
               <w:lang w:eastAsia="en-GB"/>
             </w:rPr>
           </w:pPr>
-          <w:hyperlink w:anchor="_Toc257291378" w:history="1">
+          <w:hyperlink w:anchor="_Toc257363516" w:history="1">
             <w:r>
               <w:rPr>
                 <w:rStyle w:val="Hyperlink"/>
@@ -3368,7 +3364,7 @@
                 <w:noProof/>
                 <w:webHidden/>
               </w:rPr>
-              <w:instrText xml:space="preserve"> PAGEREF _Toc257291378 \h </w:instrText>
+              <w:instrText xml:space="preserve"> PAGEREF _Toc257363516 \h </w:instrText>
             </w:r>
             <w:r>
               <w:rPr>
@@ -3412,7 +3408,7 @@
               <w:lang w:eastAsia="en-GB"/>
             </w:rPr>
           </w:pPr>
-          <w:hyperlink w:anchor="_Toc257291379" w:history="1">
+          <w:hyperlink w:anchor="_Toc257363517" w:history="1">
             <w:r>
               <w:rPr>
                 <w:rStyle w:val="Hyperlink"/>
@@ -3454,7 +3450,7 @@
                 <w:noProof/>
                 <w:webHidden/>
               </w:rPr>
-              <w:instrText xml:space="preserve"> PAGEREF _Toc257291379 \h </w:instrText>
+              <w:instrText xml:space="preserve"> PAGEREF _Toc257363517 \h </w:instrText>
             </w:r>
             <w:r>
               <w:rPr>
@@ -3498,7 +3494,7 @@
               <w:lang w:eastAsia="en-GB"/>
             </w:rPr>
           </w:pPr>
-          <w:hyperlink w:anchor="_Toc257291380" w:history="1">
+          <w:hyperlink w:anchor="_Toc257363518" w:history="1">
             <w:r>
               <w:rPr>
                 <w:rStyle w:val="Hyperlink"/>
@@ -3540,7 +3536,7 @@
                 <w:noProof/>
                 <w:webHidden/>
               </w:rPr>
-              <w:instrText xml:space="preserve"> PAGEREF _Toc257291380 \h </w:instrText>
+              <w:instrText xml:space="preserve"> PAGEREF _Toc257363518 \h </w:instrText>
             </w:r>
             <w:r>
               <w:rPr>
@@ -3584,7 +3580,7 @@
               <w:lang w:eastAsia="en-GB"/>
             </w:rPr>
           </w:pPr>
-          <w:hyperlink w:anchor="_Toc257291381" w:history="1">
+          <w:hyperlink w:anchor="_Toc257363519" w:history="1">
             <w:r>
               <w:rPr>
                 <w:rStyle w:val="Hyperlink"/>
@@ -3626,7 +3622,7 @@
                 <w:noProof/>
                 <w:webHidden/>
               </w:rPr>
-              <w:instrText xml:space="preserve"> PAGEREF _Toc257291381 \h </w:instrText>
+              <w:instrText xml:space="preserve"> PAGEREF _Toc257363519 \h </w:instrText>
             </w:r>
             <w:r>
               <w:rPr>
@@ -3670,7 +3666,7 @@
               <w:lang w:eastAsia="en-GB"/>
             </w:rPr>
           </w:pPr>
-          <w:hyperlink w:anchor="_Toc257291382" w:history="1">
+          <w:hyperlink w:anchor="_Toc257363520" w:history="1">
             <w:r>
               <w:rPr>
                 <w:rStyle w:val="Hyperlink"/>
@@ -3712,7 +3708,7 @@
                 <w:noProof/>
                 <w:webHidden/>
               </w:rPr>
-              <w:instrText xml:space="preserve"> PAGEREF _Toc257291382 \h </w:instrText>
+              <w:instrText xml:space="preserve"> PAGEREF _Toc257363520 \h </w:instrText>
             </w:r>
             <w:r>
               <w:rPr>
@@ -3756,7 +3752,7 @@
               <w:lang w:eastAsia="en-GB"/>
             </w:rPr>
           </w:pPr>
-          <w:hyperlink w:anchor="_Toc257291383" w:history="1">
+          <w:hyperlink w:anchor="_Toc257363521" w:history="1">
             <w:r>
               <w:rPr>
                 <w:rStyle w:val="Hyperlink"/>
@@ -3798,7 +3794,7 @@
                 <w:noProof/>
                 <w:webHidden/>
               </w:rPr>
-              <w:instrText xml:space="preserve"> PAGEREF _Toc257291383 \h </w:instrText>
+              <w:instrText xml:space="preserve"> PAGEREF _Toc257363521 \h </w:instrText>
             </w:r>
             <w:r>
               <w:rPr>
@@ -3842,7 +3838,7 @@
               <w:lang w:eastAsia="en-GB"/>
             </w:rPr>
           </w:pPr>
-          <w:hyperlink w:anchor="_Toc257291384" w:history="1">
+          <w:hyperlink w:anchor="_Toc257363522" w:history="1">
             <w:r>
               <w:rPr>
                 <w:rStyle w:val="Hyperlink"/>
@@ -3884,7 +3880,7 @@
                 <w:noProof/>
                 <w:webHidden/>
               </w:rPr>
-              <w:instrText xml:space="preserve"> PAGEREF _Toc257291384 \h </w:instrText>
+              <w:instrText xml:space="preserve"> PAGEREF _Toc257363522 \h </w:instrText>
             </w:r>
             <w:r>
               <w:rPr>
@@ -3928,7 +3924,7 @@
               <w:lang w:eastAsia="en-GB"/>
             </w:rPr>
           </w:pPr>
-          <w:hyperlink w:anchor="_Toc257291385" w:history="1">
+          <w:hyperlink w:anchor="_Toc257363523" w:history="1">
             <w:r>
               <w:rPr>
                 <w:rStyle w:val="Hyperlink"/>
@@ -3970,7 +3966,7 @@
                 <w:noProof/>
                 <w:webHidden/>
               </w:rPr>
-              <w:instrText xml:space="preserve"> PAGEREF _Toc257291385 \h </w:instrText>
+              <w:instrText xml:space="preserve"> PAGEREF _Toc257363523 \h </w:instrText>
             </w:r>
             <w:r>
               <w:rPr>
@@ -4014,7 +4010,7 @@
               <w:lang w:eastAsia="en-GB"/>
             </w:rPr>
           </w:pPr>
-          <w:hyperlink w:anchor="_Toc257291386" w:history="1">
+          <w:hyperlink w:anchor="_Toc257363524" w:history="1">
             <w:r>
               <w:rPr>
                 <w:rStyle w:val="Hyperlink"/>
@@ -4056,7 +4052,7 @@
                 <w:noProof/>
                 <w:webHidden/>
               </w:rPr>
-              <w:instrText xml:space="preserve"> PAGEREF _Toc257291386 \h </w:instrText>
+              <w:instrText xml:space="preserve"> PAGEREF _Toc257363524 \h </w:instrText>
             </w:r>
             <w:r>
               <w:rPr>
@@ -4100,7 +4096,7 @@
               <w:lang w:eastAsia="en-GB"/>
             </w:rPr>
           </w:pPr>
-          <w:hyperlink w:anchor="_Toc257291387" w:history="1">
+          <w:hyperlink w:anchor="_Toc257363525" w:history="1">
             <w:r>
               <w:rPr>
                 <w:rStyle w:val="Hyperlink"/>
@@ -4142,7 +4138,7 @@
                 <w:noProof/>
                 <w:webHidden/>
               </w:rPr>
-              <w:instrText xml:space="preserve"> PAGEREF _Toc257291387 \h </w:instrText>
+              <w:instrText xml:space="preserve"> PAGEREF _Toc257363525 \h </w:instrText>
             </w:r>
             <w:r>
               <w:rPr>
@@ -4186,7 +4182,7 @@
               <w:lang w:eastAsia="en-GB"/>
             </w:rPr>
           </w:pPr>
-          <w:hyperlink w:anchor="_Toc257291388" w:history="1">
+          <w:hyperlink w:anchor="_Toc257363526" w:history="1">
             <w:r>
               <w:rPr>
                 <w:rStyle w:val="Hyperlink"/>
@@ -4228,7 +4224,7 @@
                 <w:noProof/>
                 <w:webHidden/>
               </w:rPr>
-              <w:instrText xml:space="preserve"> PAGEREF _Toc257291388 \h </w:instrText>
+              <w:instrText xml:space="preserve"> PAGEREF _Toc257363526 \h </w:instrText>
             </w:r>
             <w:r>
               <w:rPr>
@@ -4272,7 +4268,7 @@
               <w:lang w:eastAsia="en-GB"/>
             </w:rPr>
           </w:pPr>
-          <w:hyperlink w:anchor="_Toc257291389" w:history="1">
+          <w:hyperlink w:anchor="_Toc257363527" w:history="1">
             <w:r>
               <w:rPr>
                 <w:rStyle w:val="Hyperlink"/>
@@ -4314,7 +4310,7 @@
                 <w:noProof/>
                 <w:webHidden/>
               </w:rPr>
-              <w:instrText xml:space="preserve"> PAGEREF _Toc257291389 \h </w:instrText>
+              <w:instrText xml:space="preserve"> PAGEREF _Toc257363527 \h </w:instrText>
             </w:r>
             <w:r>
               <w:rPr>
@@ -4358,7 +4354,7 @@
               <w:lang w:eastAsia="en-GB"/>
             </w:rPr>
           </w:pPr>
-          <w:hyperlink w:anchor="_Toc257291390" w:history="1">
+          <w:hyperlink w:anchor="_Toc257363528" w:history="1">
             <w:r>
               <w:rPr>
                 <w:rStyle w:val="Hyperlink"/>
@@ -4400,7 +4396,7 @@
                 <w:noProof/>
                 <w:webHidden/>
               </w:rPr>
-              <w:instrText xml:space="preserve"> PAGEREF _Toc257291390 \h </w:instrText>
+              <w:instrText xml:space="preserve"> PAGEREF _Toc257363528 \h </w:instrText>
             </w:r>
             <w:r>
               <w:rPr>
@@ -4444,7 +4440,7 @@
               <w:lang w:eastAsia="en-GB"/>
             </w:rPr>
           </w:pPr>
-          <w:hyperlink w:anchor="_Toc257291391" w:history="1">
+          <w:hyperlink w:anchor="_Toc257363529" w:history="1">
             <w:r>
               <w:rPr>
                 <w:rStyle w:val="Hyperlink"/>
@@ -4486,7 +4482,7 @@
                 <w:noProof/>
                 <w:webHidden/>
               </w:rPr>
-              <w:instrText xml:space="preserve"> PAGEREF _Toc257291391 \h </w:instrText>
+              <w:instrText xml:space="preserve"> PAGEREF _Toc257363529 \h </w:instrText>
             </w:r>
             <w:r>
               <w:rPr>
@@ -4530,7 +4526,7 @@
               <w:lang w:eastAsia="en-GB"/>
             </w:rPr>
           </w:pPr>
-          <w:hyperlink w:anchor="_Toc257291392" w:history="1">
+          <w:hyperlink w:anchor="_Toc257363530" w:history="1">
             <w:r>
               <w:rPr>
                 <w:rStyle w:val="Hyperlink"/>
@@ -4572,7 +4568,7 @@
                 <w:noProof/>
                 <w:webHidden/>
               </w:rPr>
-              <w:instrText xml:space="preserve"> PAGEREF _Toc257291392 \h </w:instrText>
+              <w:instrText xml:space="preserve"> PAGEREF _Toc257363530 \h </w:instrText>
             </w:r>
             <w:r>
               <w:rPr>
@@ -4592,7 +4588,7 @@
                 <w:noProof/>
                 <w:webHidden/>
               </w:rPr>
-              <w:t>22</w:t>
+              <w:t>21</w:t>
             </w:r>
             <w:r>
               <w:rPr>
@@ -4616,7 +4612,7 @@
               <w:lang w:eastAsia="en-GB"/>
             </w:rPr>
           </w:pPr>
-          <w:hyperlink w:anchor="_Toc257291393" w:history="1">
+          <w:hyperlink w:anchor="_Toc257363531" w:history="1">
             <w:r>
               <w:rPr>
                 <w:rStyle w:val="Hyperlink"/>
@@ -4658,7 +4654,7 @@
                 <w:noProof/>
                 <w:webHidden/>
               </w:rPr>
-              <w:instrText xml:space="preserve"> PAGEREF _Toc257291393 \h </w:instrText>
+              <w:instrText xml:space="preserve"> PAGEREF _Toc257363531 \h </w:instrText>
             </w:r>
             <w:r>
               <w:rPr>
@@ -4678,7 +4674,7 @@
                 <w:noProof/>
                 <w:webHidden/>
               </w:rPr>
-              <w:t>22</w:t>
+              <w:t>21</w:t>
             </w:r>
             <w:r>
               <w:rPr>
@@ -4702,7 +4698,7 @@
               <w:lang w:eastAsia="en-GB"/>
             </w:rPr>
           </w:pPr>
-          <w:hyperlink w:anchor="_Toc257291394" w:history="1">
+          <w:hyperlink w:anchor="_Toc257363532" w:history="1">
             <w:r>
               <w:rPr>
                 <w:rStyle w:val="Hyperlink"/>
@@ -4744,7 +4740,7 @@
                 <w:noProof/>
                 <w:webHidden/>
               </w:rPr>
-              <w:instrText xml:space="preserve"> PAGEREF _Toc257291394 \h </w:instrText>
+              <w:instrText xml:space="preserve"> PAGEREF _Toc257363532 \h </w:instrText>
             </w:r>
             <w:r>
               <w:rPr>
@@ -4788,7 +4784,7 @@
               <w:lang w:eastAsia="en-GB"/>
             </w:rPr>
           </w:pPr>
-          <w:hyperlink w:anchor="_Toc257291395" w:history="1">
+          <w:hyperlink w:anchor="_Toc257363533" w:history="1">
             <w:r>
               <w:rPr>
                 <w:rStyle w:val="Hyperlink"/>
@@ -4830,7 +4826,7 @@
                 <w:noProof/>
                 <w:webHidden/>
               </w:rPr>
-              <w:instrText xml:space="preserve"> PAGEREF _Toc257291395 \h </w:instrText>
+              <w:instrText xml:space="preserve"> PAGEREF _Toc257363533 \h </w:instrText>
             </w:r>
             <w:r>
               <w:rPr>
@@ -4874,7 +4870,7 @@
               <w:lang w:eastAsia="en-GB"/>
             </w:rPr>
           </w:pPr>
-          <w:hyperlink w:anchor="_Toc257291396" w:history="1">
+          <w:hyperlink w:anchor="_Toc257363534" w:history="1">
             <w:r>
               <w:rPr>
                 <w:rStyle w:val="Hyperlink"/>
@@ -4916,7 +4912,7 @@
                 <w:noProof/>
                 <w:webHidden/>
               </w:rPr>
-              <w:instrText xml:space="preserve"> PAGEREF _Toc257291396 \h </w:instrText>
+              <w:instrText xml:space="preserve"> PAGEREF _Toc257363534 \h </w:instrText>
             </w:r>
             <w:r>
               <w:rPr>
@@ -4936,7 +4932,7 @@
                 <w:noProof/>
                 <w:webHidden/>
               </w:rPr>
-              <w:t>24</w:t>
+              <w:t>23</w:t>
             </w:r>
             <w:r>
               <w:rPr>
@@ -4960,7 +4956,7 @@
               <w:lang w:eastAsia="en-GB"/>
             </w:rPr>
           </w:pPr>
-          <w:hyperlink w:anchor="_Toc257291397" w:history="1">
+          <w:hyperlink w:anchor="_Toc257363535" w:history="1">
             <w:r>
               <w:rPr>
                 <w:rStyle w:val="Hyperlink"/>
@@ -5002,7 +4998,7 @@
                 <w:noProof/>
                 <w:webHidden/>
               </w:rPr>
-              <w:instrText xml:space="preserve"> PAGEREF _Toc257291397 \h </w:instrText>
+              <w:instrText xml:space="preserve"> PAGEREF _Toc257363535 \h </w:instrText>
             </w:r>
             <w:r>
               <w:rPr>
@@ -5022,7 +5018,7 @@
                 <w:noProof/>
                 <w:webHidden/>
               </w:rPr>
-              <w:t>28</w:t>
+              <w:t>27</w:t>
             </w:r>
             <w:r>
               <w:rPr>
@@ -5046,7 +5042,7 @@
               <w:lang w:eastAsia="en-GB"/>
             </w:rPr>
           </w:pPr>
-          <w:hyperlink w:anchor="_Toc257291398" w:history="1">
+          <w:hyperlink w:anchor="_Toc257363536" w:history="1">
             <w:r>
               <w:rPr>
                 <w:rStyle w:val="Hyperlink"/>
@@ -5067,7 +5063,7 @@
                 <w:rStyle w:val="Hyperlink"/>
                 <w:noProof/>
               </w:rPr>
-              <w:t>Project Summary &amp; Reflection</w:t>
+              <w:t>Reflective Comments</w:t>
             </w:r>
             <w:r>
               <w:rPr>
@@ -5088,7 +5084,7 @@
                 <w:noProof/>
                 <w:webHidden/>
               </w:rPr>
-              <w:instrText xml:space="preserve"> PAGEREF _Toc257291398 \h </w:instrText>
+              <w:instrText xml:space="preserve"> PAGEREF _Toc257363536 \h </w:instrText>
             </w:r>
             <w:r>
               <w:rPr>
@@ -5108,7 +5104,7 @@
                 <w:noProof/>
                 <w:webHidden/>
               </w:rPr>
-              <w:t>28</w:t>
+              <w:t>27</w:t>
             </w:r>
             <w:r>
               <w:rPr>
@@ -5132,7 +5128,7 @@
               <w:lang w:eastAsia="en-GB"/>
             </w:rPr>
           </w:pPr>
-          <w:hyperlink w:anchor="_Toc257291399" w:history="1">
+          <w:hyperlink w:anchor="_Toc257363537" w:history="1">
             <w:r>
               <w:rPr>
                 <w:rStyle w:val="Hyperlink"/>
@@ -5153,6 +5149,92 @@
                 <w:rStyle w:val="Hyperlink"/>
                 <w:noProof/>
               </w:rPr>
+              <w:t>Project Objectives Achieved</w:t>
+            </w:r>
+            <w:r>
+              <w:rPr>
+                <w:noProof/>
+                <w:webHidden/>
+              </w:rPr>
+              <w:tab/>
+            </w:r>
+            <w:r>
+              <w:rPr>
+                <w:noProof/>
+                <w:webHidden/>
+              </w:rPr>
+              <w:fldChar w:fldCharType="begin"/>
+            </w:r>
+            <w:r>
+              <w:rPr>
+                <w:noProof/>
+                <w:webHidden/>
+              </w:rPr>
+              <w:instrText xml:space="preserve"> PAGEREF _Toc257363537 \h </w:instrText>
+            </w:r>
+            <w:r>
+              <w:rPr>
+                <w:noProof/>
+                <w:webHidden/>
+              </w:rPr>
+            </w:r>
+            <w:r>
+              <w:rPr>
+                <w:noProof/>
+                <w:webHidden/>
+              </w:rPr>
+              <w:fldChar w:fldCharType="separate"/>
+            </w:r>
+            <w:r>
+              <w:rPr>
+                <w:noProof/>
+                <w:webHidden/>
+              </w:rPr>
+              <w:t>27</w:t>
+            </w:r>
+            <w:r>
+              <w:rPr>
+                <w:noProof/>
+                <w:webHidden/>
+              </w:rPr>
+              <w:fldChar w:fldCharType="end"/>
+            </w:r>
+          </w:hyperlink>
+        </w:p>
+        <w:p>
+          <w:pPr>
+            <w:pStyle w:val="TOC1"/>
+            <w:tabs>
+              <w:tab w:val="left" w:pos="660"/>
+              <w:tab w:val="right" w:leader="dot" w:pos="9016"/>
+            </w:tabs>
+            <w:rPr>
+              <w:rFonts w:eastAsiaTheme="minorEastAsia"/>
+              <w:noProof/>
+              <w:lang w:eastAsia="en-GB"/>
+            </w:rPr>
+          </w:pPr>
+          <w:hyperlink w:anchor="_Toc257363538" w:history="1">
+            <w:r>
+              <w:rPr>
+                <w:rStyle w:val="Hyperlink"/>
+                <w:noProof/>
+              </w:rPr>
+              <w:t>11</w:t>
+            </w:r>
+            <w:r>
+              <w:rPr>
+                <w:rFonts w:eastAsiaTheme="minorEastAsia"/>
+                <w:noProof/>
+                <w:lang w:eastAsia="en-GB"/>
+              </w:rPr>
+              <w:tab/>
+            </w:r>
+            <w:r>
+              <w:rPr>
+                <w:rStyle w:val="Hyperlink"/>
+                <w:noProof/>
+              </w:rPr>
               <w:t>Time Plan</w:t>
             </w:r>
             <w:r>
@@ -5174,7 +5256,7 @@
                 <w:noProof/>
                 <w:webHidden/>
               </w:rPr>
-              <w:instrText xml:space="preserve"> PAGEREF _Toc257291399 \h </w:instrText>
+              <w:instrText xml:space="preserve"> PAGEREF _Toc257363538 \h </w:instrText>
             </w:r>
             <w:r>
               <w:rPr>
@@ -5194,7 +5276,7 @@
                 <w:noProof/>
                 <w:webHidden/>
               </w:rPr>
-              <w:t>28</w:t>
+              <w:t>27</w:t>
             </w:r>
             <w:r>
               <w:rPr>
@@ -5228,7 +5310,7 @@
         <w:pStyle w:val="Heading1"/>
         <w:jc w:val="both"/>
       </w:pPr>
-      <w:bookmarkStart w:id="1" w:name="_Toc257291347"/>
+      <w:bookmarkStart w:id="1" w:name="_Toc257363485"/>
       <w:r>
         <w:lastRenderedPageBreak/>
         <w:t>Executive Summary</w:t>
@@ -5254,7 +5336,7 @@
         <w:pStyle w:val="Heading1"/>
         <w:jc w:val="both"/>
       </w:pPr>
-      <w:bookmarkStart w:id="2" w:name="_Toc257291348"/>
+      <w:bookmarkStart w:id="2" w:name="_Toc257363486"/>
       <w:r>
         <w:t>Introduction</w:t>
       </w:r>
@@ -5376,7 +5458,7 @@
         <w:pStyle w:val="Heading1NoNumbering"/>
         <w:jc w:val="both"/>
       </w:pPr>
-      <w:bookmarkStart w:id="3" w:name="_Toc257291349"/>
+      <w:bookmarkStart w:id="3" w:name="_Toc257363487"/>
       <w:r>
         <w:t>Research</w:t>
       </w:r>
@@ -5387,7 +5469,7 @@
         <w:pStyle w:val="Heading2"/>
         <w:jc w:val="both"/>
       </w:pPr>
-      <w:bookmarkStart w:id="4" w:name="_Toc257291350"/>
+      <w:bookmarkStart w:id="4" w:name="_Toc257363488"/>
       <w:r>
         <w:t>Summary of Completed Research</w:t>
       </w:r>
@@ -5666,7 +5748,21 @@
         <w:rPr>
           <w:b/>
         </w:rPr>
-        <w:t xml:space="preserve"> along with additional research (JQuery, etc)</w:t>
+        <w:t xml:space="preserve"> along with additional research (</w:t>
+      </w:r>
+      <w:proofErr w:type="spellStart"/>
+      <w:r>
+        <w:rPr>
+          <w:b/>
+        </w:rPr>
+        <w:t>JQuery</w:t>
+      </w:r>
+      <w:proofErr w:type="spellEnd"/>
+      <w:r>
+        <w:rPr>
+          <w:b/>
+        </w:rPr>
+        <w:t>, etc)</w:t>
       </w:r>
       <w:r>
         <w:rPr>
@@ -5696,7 +5792,7 @@
         <w:pStyle w:val="Heading1NoNumbering"/>
         <w:jc w:val="both"/>
       </w:pPr>
-      <w:bookmarkStart w:id="5" w:name="_Toc257291351"/>
+      <w:bookmarkStart w:id="5" w:name="_Toc257363489"/>
       <w:r>
         <w:lastRenderedPageBreak/>
         <w:t>Functional Specification</w:t>
@@ -5708,7 +5804,7 @@
         <w:pStyle w:val="Heading2"/>
         <w:jc w:val="both"/>
       </w:pPr>
-      <w:bookmarkStart w:id="6" w:name="_Toc257291352"/>
+      <w:bookmarkStart w:id="6" w:name="_Toc257363490"/>
       <w:r>
         <w:t>Overview</w:t>
       </w:r>
@@ -5719,8 +5815,13 @@
         <w:pStyle w:val="Default"/>
         <w:jc w:val="both"/>
       </w:pPr>
-      <w:r>
-        <w:t>myDebate is a service that allows users to participate in a democratic debate or discussion - to achieve a goal of agreement on a particular subject.</w:t>
+      <w:proofErr w:type="gramStart"/>
+      <w:r>
+        <w:t>myDebate</w:t>
+      </w:r>
+      <w:proofErr w:type="gramEnd"/>
+      <w:r>
+        <w:t xml:space="preserve"> is a service that allows users to participate in a democratic debate or discussion - to achieve a goal of agreement on a particular subject.</w:t>
       </w:r>
     </w:p>
     <w:p>
@@ -5754,7 +5855,7 @@
         <w:jc w:val="both"/>
       </w:pPr>
       <w:bookmarkStart w:id="7" w:name="_Toc247691661"/>
-      <w:bookmarkStart w:id="8" w:name="_Toc257291353"/>
+      <w:bookmarkStart w:id="8" w:name="_Toc257363491"/>
       <w:bookmarkEnd w:id="7"/>
       <w:r>
         <w:t>User Stories/</w:t>
@@ -5779,7 +5880,7 @@
         <w:jc w:val="both"/>
       </w:pPr>
       <w:bookmarkStart w:id="9" w:name="_Toc247691662"/>
-      <w:bookmarkStart w:id="10" w:name="_Toc257291354"/>
+      <w:bookmarkStart w:id="10" w:name="_Toc257363492"/>
       <w:r>
         <w:t xml:space="preserve">Scenario 1: </w:t>
       </w:r>
@@ -5804,7 +5905,15 @@
         <w:jc w:val="both"/>
       </w:pPr>
       <w:r>
-        <w:t>While browsing his usual online forums, Jimmy came across a thread that simply stated: “Which operating system is better, Windows or OSX? Debate now on myDebate!”. He was intrigued, and clicked the link to the myDebate website.</w:t>
+        <w:t>While browsing his usual online forums, Jimmy came across a thread that simply stated: “Which operating system is better, Windows or OSX? Debate now on myDebate!</w:t>
+      </w:r>
+      <w:proofErr w:type="gramStart"/>
+      <w:r>
+        <w:t>”.</w:t>
+      </w:r>
+      <w:proofErr w:type="gramEnd"/>
+      <w:r>
+        <w:t xml:space="preserve"> He was intrigued, and clicked the link to the myDebate website.</w:t>
       </w:r>
     </w:p>
     <w:p>
@@ -5822,7 +5931,15 @@
         <w:jc w:val="both"/>
       </w:pPr>
       <w:r>
-        <w:t>He found that there was a timer counting down in the corner of the screen, and people were putting forward points in an attempt to win the vote of the other participants. When the counter reached zero, a screen appeared asking Jimmy to vote – he picked OSX straight away, and then saw a pie chart that changed as the votes from the other participants arrived. He was impressed at the responsiveness of the system, which seemed to react almost instantly to his clicks and keypresses.</w:t>
+        <w:t xml:space="preserve">He found that there was a timer counting down in the corner of the screen, and people were putting forward points in an attempt to win the vote of the other participants. When the counter reached zero, a screen appeared asking Jimmy to vote – he picked OSX straight away, and then saw a pie chart that changed as the votes from the other participants arrived. He was impressed at the responsiveness of the system, which seemed to react almost instantly to his clicks and </w:t>
+      </w:r>
+      <w:proofErr w:type="spellStart"/>
+      <w:r>
+        <w:t>keypresses</w:t>
+      </w:r>
+      <w:proofErr w:type="spellEnd"/>
+      <w:r>
+        <w:t>.</w:t>
       </w:r>
     </w:p>
     <w:p>
@@ -5873,7 +5990,7 @@
         <w:jc w:val="both"/>
       </w:pPr>
       <w:bookmarkStart w:id="11" w:name="_Toc247691664"/>
-      <w:bookmarkStart w:id="12" w:name="_Toc257291355"/>
+      <w:bookmarkStart w:id="12" w:name="_Toc257363493"/>
       <w:bookmarkEnd w:id="11"/>
       <w:r>
         <w:lastRenderedPageBreak/>
@@ -5951,7 +6068,7 @@
         <w:pStyle w:val="Heading2"/>
         <w:jc w:val="both"/>
       </w:pPr>
-      <w:bookmarkStart w:id="13" w:name="_Toc257291356"/>
+      <w:bookmarkStart w:id="13" w:name="_Toc257363494"/>
       <w:r>
         <w:t>Screen-by-Screen</w:t>
       </w:r>
@@ -5962,7 +6079,7 @@
         <w:pStyle w:val="Heading3"/>
         <w:jc w:val="both"/>
       </w:pPr>
-      <w:bookmarkStart w:id="14" w:name="_Toc257291357"/>
+      <w:bookmarkStart w:id="14" w:name="_Toc257363495"/>
       <w:r>
         <w:t>Home Page</w:t>
       </w:r>
@@ -5991,7 +6108,7 @@
         <w:pStyle w:val="Heading3"/>
         <w:jc w:val="both"/>
       </w:pPr>
-      <w:bookmarkStart w:id="15" w:name="_Toc257291358"/>
+      <w:bookmarkStart w:id="15" w:name="_Toc257363496"/>
       <w:r>
         <w:t>Login</w:t>
       </w:r>
@@ -6016,7 +6133,7 @@
         <w:pStyle w:val="Heading3"/>
         <w:jc w:val="both"/>
       </w:pPr>
-      <w:bookmarkStart w:id="17" w:name="_Toc257291359"/>
+      <w:bookmarkStart w:id="17" w:name="_Toc257363497"/>
       <w:r>
         <w:t>Register</w:t>
       </w:r>
@@ -6107,7 +6224,7 @@
         <w:pStyle w:val="Heading3"/>
         <w:jc w:val="both"/>
       </w:pPr>
-      <w:bookmarkStart w:id="18" w:name="_Toc257291360"/>
+      <w:bookmarkStart w:id="18" w:name="_Toc257363498"/>
       <w:r>
         <w:t>Debates List</w:t>
       </w:r>
@@ -6127,7 +6244,7 @@
         <w:pStyle w:val="Heading3"/>
         <w:jc w:val="both"/>
       </w:pPr>
-      <w:bookmarkStart w:id="19" w:name="_Toc257291361"/>
+      <w:bookmarkStart w:id="19" w:name="_Toc257363499"/>
       <w:r>
         <w:t>Debate Screen</w:t>
       </w:r>
@@ -6174,7 +6291,7 @@
         <w:pStyle w:val="Heading3"/>
         <w:jc w:val="both"/>
       </w:pPr>
-      <w:bookmarkStart w:id="20" w:name="_Toc257291362"/>
+      <w:bookmarkStart w:id="20" w:name="_Toc257363500"/>
       <w:r>
         <w:t>Voting</w:t>
       </w:r>
@@ -6224,7 +6341,7 @@
         <w:pStyle w:val="Heading3"/>
         <w:jc w:val="both"/>
       </w:pPr>
-      <w:bookmarkStart w:id="21" w:name="_Toc257291363"/>
+      <w:bookmarkStart w:id="21" w:name="_Toc257363501"/>
       <w:r>
         <w:t>Creating a new Debate</w:t>
       </w:r>
@@ -6264,7 +6381,7 @@
         <w:pStyle w:val="Heading3"/>
         <w:jc w:val="both"/>
       </w:pPr>
-      <w:bookmarkStart w:id="22" w:name="_Toc257291364"/>
+      <w:bookmarkStart w:id="22" w:name="_Toc257363502"/>
       <w:r>
         <w:t>Users List</w:t>
       </w:r>
@@ -6290,7 +6407,7 @@
         <w:pStyle w:val="Heading3"/>
         <w:jc w:val="both"/>
       </w:pPr>
-      <w:bookmarkStart w:id="23" w:name="_Toc257291365"/>
+      <w:bookmarkStart w:id="23" w:name="_Toc257363503"/>
       <w:r>
         <w:lastRenderedPageBreak/>
         <w:t>User Profile</w:t>
@@ -6303,7 +6420,15 @@
         <w:jc w:val="both"/>
       </w:pPr>
       <w:r>
-        <w:t>A user's profile should contain their avatar (in larger format) on the top right of the page, with the information they have entered into their profile in the center.</w:t>
+        <w:t xml:space="preserve">A user's profile should contain their avatar (in larger format) on the top right of the page, with the information they have entered into their profile in the </w:t>
+      </w:r>
+      <w:proofErr w:type="spellStart"/>
+      <w:r>
+        <w:t>center</w:t>
+      </w:r>
+      <w:proofErr w:type="spellEnd"/>
+      <w:r>
+        <w:t>.</w:t>
       </w:r>
     </w:p>
     <w:p>
@@ -6330,7 +6455,7 @@
         <w:pStyle w:val="Heading3"/>
         <w:jc w:val="both"/>
       </w:pPr>
-      <w:bookmarkStart w:id="24" w:name="_Toc257291366"/>
+      <w:bookmarkStart w:id="24" w:name="_Toc257363504"/>
       <w:r>
         <w:t>Se</w:t>
       </w:r>
@@ -6365,7 +6490,7 @@
         <w:pStyle w:val="Heading3"/>
         <w:jc w:val="both"/>
       </w:pPr>
-      <w:bookmarkStart w:id="25" w:name="_Toc257291367"/>
+      <w:bookmarkStart w:id="25" w:name="_Toc257363505"/>
       <w:r>
         <w:t>FAQ</w:t>
       </w:r>
@@ -6385,7 +6510,7 @@
         <w:pStyle w:val="Heading2"/>
         <w:jc w:val="both"/>
       </w:pPr>
-      <w:bookmarkStart w:id="26" w:name="_Toc257291368"/>
+      <w:bookmarkStart w:id="26" w:name="_Toc257363506"/>
       <w:r>
         <w:t>Requirements</w:t>
       </w:r>
@@ -6397,7 +6522,7 @@
         <w:jc w:val="both"/>
       </w:pPr>
       <w:bookmarkStart w:id="27" w:name="_Toc247691665"/>
-      <w:bookmarkStart w:id="28" w:name="_Toc257291369"/>
+      <w:bookmarkStart w:id="28" w:name="_Toc257363507"/>
       <w:bookmarkEnd w:id="27"/>
       <w:r>
         <w:t>Functional Requirements</w:t>
@@ -6622,8 +6747,21 @@
         </w:numPr>
         <w:jc w:val="both"/>
       </w:pPr>
-      <w:r>
-        <w:t>Users shoud be able to change their password.</w:t>
+      <w:proofErr w:type="gramStart"/>
+      <w:r>
+        <w:t>Users</w:t>
+      </w:r>
+      <w:proofErr w:type="gramEnd"/>
+      <w:r>
+        <w:t xml:space="preserve"> </w:t>
+      </w:r>
+      <w:proofErr w:type="spellStart"/>
+      <w:r>
+        <w:t>shoud</w:t>
+      </w:r>
+      <w:proofErr w:type="spellEnd"/>
+      <w:r>
+        <w:t xml:space="preserve"> be able to change their password.</w:t>
       </w:r>
     </w:p>
     <w:p>
@@ -6762,7 +6900,7 @@
         <w:jc w:val="both"/>
       </w:pPr>
       <w:bookmarkStart w:id="29" w:name="_Toc247691666"/>
-      <w:bookmarkStart w:id="30" w:name="_Toc257291370"/>
+      <w:bookmarkStart w:id="30" w:name="_Toc257363508"/>
       <w:bookmarkEnd w:id="29"/>
       <w:r>
         <w:t>Non-Functional Requirements</w:t>
@@ -6871,7 +7009,7 @@
         <w:pStyle w:val="Heading1NoNumbering"/>
         <w:jc w:val="both"/>
       </w:pPr>
-      <w:bookmarkStart w:id="31" w:name="_Toc257291371"/>
+      <w:bookmarkStart w:id="31" w:name="_Toc257363509"/>
       <w:r>
         <w:lastRenderedPageBreak/>
         <w:t>Implementation</w:t>
@@ -6883,7 +7021,7 @@
         <w:pStyle w:val="Heading2"/>
         <w:jc w:val="both"/>
       </w:pPr>
-      <w:bookmarkStart w:id="32" w:name="_Toc257291372"/>
+      <w:bookmarkStart w:id="32" w:name="_Toc257363510"/>
       <w:r>
         <w:t>Database Design</w:t>
       </w:r>
@@ -7005,7 +7143,7 @@
         <w:pStyle w:val="Heading3"/>
         <w:jc w:val="both"/>
       </w:pPr>
-      <w:bookmarkStart w:id="33" w:name="_Toc257291373"/>
+      <w:bookmarkStart w:id="33" w:name="_Toc257363511"/>
       <w:r>
         <w:t>Room</w:t>
       </w:r>
@@ -7055,7 +7193,7 @@
         <w:pStyle w:val="Heading3"/>
         <w:jc w:val="both"/>
       </w:pPr>
-      <w:bookmarkStart w:id="34" w:name="_Toc257291374"/>
+      <w:bookmarkStart w:id="34" w:name="_Toc257363512"/>
       <w:r>
         <w:t>Question</w:t>
       </w:r>
@@ -7085,7 +7223,7 @@
         <w:pStyle w:val="Heading3"/>
         <w:jc w:val="both"/>
       </w:pPr>
-      <w:bookmarkStart w:id="35" w:name="_Toc257291375"/>
+      <w:bookmarkStart w:id="35" w:name="_Toc257363513"/>
       <w:r>
         <w:t>Poll</w:t>
       </w:r>
@@ -7125,7 +7263,7 @@
         <w:pStyle w:val="Heading3"/>
         <w:jc w:val="both"/>
       </w:pPr>
-      <w:bookmarkStart w:id="36" w:name="_Toc257291376"/>
+      <w:bookmarkStart w:id="36" w:name="_Toc257363514"/>
       <w:r>
         <w:lastRenderedPageBreak/>
         <w:t>Choice</w:t>
@@ -7156,7 +7294,7 @@
         <w:pStyle w:val="Heading3"/>
         <w:jc w:val="both"/>
       </w:pPr>
-      <w:bookmarkStart w:id="37" w:name="_Toc257291377"/>
+      <w:bookmarkStart w:id="37" w:name="_Toc257363515"/>
       <w:r>
         <w:t>Vote</w:t>
       </w:r>
@@ -7206,7 +7344,7 @@
         <w:pStyle w:val="Heading3"/>
         <w:jc w:val="both"/>
       </w:pPr>
-      <w:bookmarkStart w:id="38" w:name="_Toc257291378"/>
+      <w:bookmarkStart w:id="38" w:name="_Toc257363516"/>
       <w:r>
         <w:t>Justification</w:t>
       </w:r>
@@ -7255,7 +7393,7 @@
         <w:pStyle w:val="Heading2"/>
         <w:jc w:val="both"/>
       </w:pPr>
-      <w:bookmarkStart w:id="39" w:name="_Toc257291379"/>
+      <w:bookmarkStart w:id="39" w:name="_Toc257363517"/>
       <w:r>
         <w:t>API Design</w:t>
       </w:r>
@@ -7267,7 +7405,15 @@
         <w:jc w:val="both"/>
       </w:pPr>
       <w:r>
-        <w:t>The messaging aspect of the application, in particular, relies heavily on Javascript. Without this, messages would not be delivered to the user until the browser page is refreshed. This was deemed early on to be wholly unacceptable.</w:t>
+        <w:t xml:space="preserve">The messaging aspect of the application, in particular, relies heavily on </w:t>
+      </w:r>
+      <w:proofErr w:type="spellStart"/>
+      <w:r>
+        <w:t>Javascript</w:t>
+      </w:r>
+      <w:proofErr w:type="spellEnd"/>
+      <w:r>
+        <w:t>. Without this, messages would not be delivered to the user until the browser page is refreshed. This was deemed early on to be wholly unacceptable.</w:t>
       </w:r>
     </w:p>
     <w:p>
@@ -7284,7 +7430,7 @@
         <w:pStyle w:val="Heading3"/>
         <w:jc w:val="both"/>
       </w:pPr>
-      <w:bookmarkStart w:id="40" w:name="_Toc257291380"/>
+      <w:bookmarkStart w:id="40" w:name="_Toc257363518"/>
       <w:r>
         <w:t>JSON</w:t>
       </w:r>
@@ -7296,7 +7442,23 @@
         <w:jc w:val="both"/>
       </w:pPr>
       <w:r>
-        <w:t>The group decided to use JSON (Javascript Object Notation) to serialise the data when communicating between client and server. This is because it is such a simple, human-readable protocol. Also, it is extremely easy to serialise and de-serialise data using built-in Python and Javascript libraries.</w:t>
+        <w:t>The group decided to use JSON (</w:t>
+      </w:r>
+      <w:proofErr w:type="spellStart"/>
+      <w:r>
+        <w:t>Javascript</w:t>
+      </w:r>
+      <w:proofErr w:type="spellEnd"/>
+      <w:r>
+        <w:t xml:space="preserve"> Object Notation) to serialise the data when communicating between client and server. This is because it is such a simple, human-readable protocol. Also, it is extremely easy to serialise and de-serialise data using built-in Python and </w:t>
+      </w:r>
+      <w:proofErr w:type="spellStart"/>
+      <w:r>
+        <w:t>Javascript</w:t>
+      </w:r>
+      <w:proofErr w:type="spellEnd"/>
+      <w:r>
+        <w:t xml:space="preserve"> libraries.</w:t>
       </w:r>
     </w:p>
     <w:p>
@@ -7305,7 +7467,15 @@
         <w:jc w:val="both"/>
       </w:pPr>
       <w:r>
-        <w:t>The alternatives to representing the data in JSON, would be to use a format such as XML, which carries it's own advantages and disadvantages. For example, XML is less human-readable (and thus it is harder to debug an error in the application), though it is possible to give the data meaning, which is not an option with JSON – the application designer simply has to know which fields represent what. Fortunately, that is an advantage that we have with this project, so JSON offers a much easier format to work with.</w:t>
+        <w:t xml:space="preserve">The alternatives to representing the data in JSON, would be to use a format such as XML, which carries </w:t>
+      </w:r>
+      <w:proofErr w:type="gramStart"/>
+      <w:r>
+        <w:t>it's</w:t>
+      </w:r>
+      <w:proofErr w:type="gramEnd"/>
+      <w:r>
+        <w:t xml:space="preserve"> own advantages and disadvantages. For example, XML is less human-readable (and thus it is harder to debug an error in the application), though it is possible to give the data meaning, which is not an option with JSON – the application designer simply has to know which fields represent what. Fortunately, that is an advantage that we have with this project, so JSON offers a much easier format to work with.</w:t>
       </w:r>
     </w:p>
     <w:p>
@@ -7327,7 +7497,7 @@
         <w:pStyle w:val="Heading3"/>
         <w:jc w:val="both"/>
       </w:pPr>
-      <w:bookmarkStart w:id="41" w:name="_Toc257291381"/>
+      <w:bookmarkStart w:id="41" w:name="_Toc257363519"/>
       <w:r>
         <w:lastRenderedPageBreak/>
         <w:t>API Methods</w:t>
@@ -7340,7 +7510,15 @@
         <w:jc w:val="both"/>
       </w:pPr>
       <w:r>
-        <w:t>To achieve full functionality on the front-end of the system using Javascript, the following methods were implemented in the API:</w:t>
+        <w:t xml:space="preserve">To achieve full functionality on the front-end of the system using </w:t>
+      </w:r>
+      <w:proofErr w:type="spellStart"/>
+      <w:r>
+        <w:t>Javascript</w:t>
+      </w:r>
+      <w:proofErr w:type="spellEnd"/>
+      <w:r>
+        <w:t>, the following methods were implemented in the API:</w:t>
       </w:r>
     </w:p>
     <w:p>
@@ -7348,17 +7526,29 @@
         <w:pStyle w:val="Heading4"/>
         <w:jc w:val="both"/>
       </w:pPr>
-      <w:r>
-        <w:t>rooms/get_info</w:t>
-      </w:r>
+      <w:proofErr w:type="gramStart"/>
+      <w:r>
+        <w:t>rooms/</w:t>
+      </w:r>
+      <w:proofErr w:type="spellStart"/>
+      <w:r>
+        <w:t>get_info</w:t>
+      </w:r>
+      <w:proofErr w:type="spellEnd"/>
+      <w:proofErr w:type="gramEnd"/>
     </w:p>
     <w:p>
       <w:pPr>
         <w:pStyle w:val="Textbody"/>
         <w:jc w:val="both"/>
       </w:pPr>
-      <w:r>
-        <w:t>Returns relevant information pertaining to a particular room/debate. Includes the following data:</w:t>
+      <w:proofErr w:type="gramStart"/>
+      <w:r>
+        <w:t>Returns relevant information pertaining to a particular room/debate.</w:t>
+      </w:r>
+      <w:proofErr w:type="gramEnd"/>
+      <w:r>
+        <w:t xml:space="preserve"> Includes the following data:</w:t>
       </w:r>
     </w:p>
     <w:p>
@@ -7436,17 +7626,29 @@
         <w:pStyle w:val="Heading4"/>
         <w:jc w:val="both"/>
       </w:pPr>
-      <w:r>
-        <w:t>rooms/send_message</w:t>
-      </w:r>
+      <w:proofErr w:type="gramStart"/>
+      <w:r>
+        <w:t>rooms/</w:t>
+      </w:r>
+      <w:proofErr w:type="spellStart"/>
+      <w:r>
+        <w:t>send_message</w:t>
+      </w:r>
+      <w:proofErr w:type="spellEnd"/>
+      <w:proofErr w:type="gramEnd"/>
     </w:p>
     <w:p>
       <w:pPr>
         <w:pStyle w:val="Textbody"/>
         <w:jc w:val="both"/>
       </w:pPr>
-      <w:r>
-        <w:t>Posts a message to a given room/debate. Returns the following:</w:t>
+      <w:proofErr w:type="gramStart"/>
+      <w:r>
+        <w:t>Posts a message to a given room/debate.</w:t>
+      </w:r>
+      <w:proofErr w:type="gramEnd"/>
+      <w:r>
+        <w:t xml:space="preserve"> Returns the following:</w:t>
       </w:r>
     </w:p>
     <w:p>
@@ -7478,17 +7680,24 @@
         <w:pStyle w:val="Heading4"/>
         <w:jc w:val="both"/>
       </w:pPr>
+      <w:proofErr w:type="gramStart"/>
       <w:r>
         <w:t>rooms/reset</w:t>
       </w:r>
+      <w:proofErr w:type="gramEnd"/>
     </w:p>
     <w:p>
       <w:pPr>
         <w:pStyle w:val="Textbody"/>
         <w:jc w:val="both"/>
       </w:pPr>
-      <w:r>
-        <w:t>Resets a given room/debate, deleting all current poll data and resetting the countdown to the original value (length of the period). Only the person in control of the room or an administrator is able to perform this action.</w:t>
+      <w:proofErr w:type="gramStart"/>
+      <w:r>
+        <w:t>Resets a given room/debate, deleting all current poll data and resetting the countdown to the original value (length of the period).</w:t>
+      </w:r>
+      <w:proofErr w:type="gramEnd"/>
+      <w:r>
+        <w:t xml:space="preserve"> Only the person in control of the room or an administrator is able to perform this action.</w:t>
       </w:r>
     </w:p>
     <w:p>
@@ -7496,17 +7705,24 @@
         <w:pStyle w:val="Heading4"/>
         <w:jc w:val="both"/>
       </w:pPr>
+      <w:proofErr w:type="gramStart"/>
       <w:r>
         <w:t>rooms/end</w:t>
       </w:r>
+      <w:proofErr w:type="gramEnd"/>
     </w:p>
     <w:p>
       <w:pPr>
         <w:pStyle w:val="Textbody"/>
         <w:jc w:val="both"/>
       </w:pPr>
-      <w:r>
-        <w:t>Ends a given room/debate, thus removing it from the main list of debates. Again, only the person in control of the room or an administrator is able to perform this action.</w:t>
+      <w:proofErr w:type="gramStart"/>
+      <w:r>
+        <w:t>Ends a given room/debate, thus removing it from the main list of debates.</w:t>
+      </w:r>
+      <w:proofErr w:type="gramEnd"/>
+      <w:r>
+        <w:t xml:space="preserve"> Again, only the person in control of the room or an administrator is able to perform this action.</w:t>
       </w:r>
     </w:p>
     <w:p>
@@ -7514,17 +7730,29 @@
         <w:pStyle w:val="Heading4"/>
         <w:jc w:val="both"/>
       </w:pPr>
-      <w:r>
-        <w:t>polling/get_info</w:t>
-      </w:r>
+      <w:proofErr w:type="gramStart"/>
+      <w:r>
+        <w:t>polling/</w:t>
+      </w:r>
+      <w:proofErr w:type="spellStart"/>
+      <w:r>
+        <w:t>get_info</w:t>
+      </w:r>
+      <w:proofErr w:type="spellEnd"/>
+      <w:proofErr w:type="gramEnd"/>
     </w:p>
     <w:p>
       <w:pPr>
         <w:pStyle w:val="Textbody"/>
         <w:jc w:val="both"/>
       </w:pPr>
-      <w:r>
-        <w:t>Retrieves the information for the poll that is currently in use for a given room. Returns the following information:</w:t>
+      <w:proofErr w:type="gramStart"/>
+      <w:r>
+        <w:t>Retrieves the information for the poll that is currently in use for a given room.</w:t>
+      </w:r>
+      <w:proofErr w:type="gramEnd"/>
+      <w:r>
+        <w:t xml:space="preserve"> Returns the following information:</w:t>
       </w:r>
     </w:p>
     <w:p>
@@ -7574,29 +7802,42 @@
         <w:pStyle w:val="Heading4"/>
         <w:jc w:val="both"/>
       </w:pPr>
-      <w:r>
-        <w:t>polling/cast_vote</w:t>
-      </w:r>
+      <w:proofErr w:type="gramStart"/>
+      <w:r>
+        <w:t>polling/</w:t>
+      </w:r>
+      <w:proofErr w:type="spellStart"/>
+      <w:r>
+        <w:t>cast_vote</w:t>
+      </w:r>
+      <w:proofErr w:type="spellEnd"/>
+      <w:proofErr w:type="gramEnd"/>
     </w:p>
     <w:p>
       <w:pPr>
         <w:pStyle w:val="Textbody"/>
         <w:jc w:val="both"/>
       </w:pPr>
+      <w:proofErr w:type="gramStart"/>
       <w:r>
         <w:t>Casts a vote for a given choice in the current poll for a given room.</w:t>
       </w:r>
+      <w:proofErr w:type="gramEnd"/>
     </w:p>
     <w:p>
       <w:pPr>
         <w:pStyle w:val="Heading3"/>
         <w:jc w:val="both"/>
       </w:pPr>
-      <w:bookmarkStart w:id="42" w:name="_Toc257291382"/>
+      <w:bookmarkStart w:id="42" w:name="_Toc257363520"/>
+      <w:proofErr w:type="spellStart"/>
+      <w:proofErr w:type="gramStart"/>
       <w:r>
         <w:t>jQuery</w:t>
       </w:r>
       <w:bookmarkEnd w:id="42"/>
+      <w:proofErr w:type="spellEnd"/>
+      <w:proofErr w:type="gramEnd"/>
     </w:p>
     <w:p>
       <w:pPr>
@@ -7604,14 +7845,24 @@
         <w:jc w:val="both"/>
       </w:pPr>
       <w:r>
-        <w:t xml:space="preserve">In order to implement the complex front-end user interactions, such as asynchronous message receipt and vote casting, a lot of javascript was required. Therefore, it made sense to make use of a library in order to make the heavy-lifting much simpler. The library that seemed best suited to this task was </w:t>
-      </w:r>
+        <w:t xml:space="preserve">In order to implement the complex front-end user interactions, such as asynchronous message receipt and vote casting, a lot of </w:t>
+      </w:r>
+      <w:proofErr w:type="spellStart"/>
+      <w:r>
+        <w:t>javascript</w:t>
+      </w:r>
+      <w:proofErr w:type="spellEnd"/>
+      <w:r>
+        <w:t xml:space="preserve"> was required. Therefore, it made sense to make use of a library in order to make the heavy-lifting much simpler. The library that seemed best suited to this task was </w:t>
+      </w:r>
+      <w:proofErr w:type="spellStart"/>
       <w:r>
         <w:rPr>
           <w:b/>
         </w:rPr>
         <w:t>jQuery</w:t>
       </w:r>
+      <w:proofErr w:type="spellEnd"/>
       <w:r>
         <w:t>, which is free and open source (and licensed under either the MIT license or the GPL).</w:t>
       </w:r>
@@ -7622,7 +7873,39 @@
         <w:jc w:val="both"/>
       </w:pPr>
       <w:r>
-        <w:t>There are alternatives to jQuery, such as mooTools, Prototype, and others. Rob has experience with jQuery however, and there are no obvious disadvantages to using it over one of the alternatives. In fact, it is the most popular Javascript framework on the internet</w:t>
+        <w:t xml:space="preserve">There are alternatives to </w:t>
+      </w:r>
+      <w:proofErr w:type="spellStart"/>
+      <w:r>
+        <w:t>jQuery</w:t>
+      </w:r>
+      <w:proofErr w:type="spellEnd"/>
+      <w:r>
+        <w:t xml:space="preserve">, such as </w:t>
+      </w:r>
+      <w:proofErr w:type="spellStart"/>
+      <w:r>
+        <w:t>mooTools</w:t>
+      </w:r>
+      <w:proofErr w:type="spellEnd"/>
+      <w:r>
+        <w:t xml:space="preserve">, Prototype, and others. Rob has experience with </w:t>
+      </w:r>
+      <w:proofErr w:type="spellStart"/>
+      <w:r>
+        <w:t>jQuery</w:t>
+      </w:r>
+      <w:proofErr w:type="spellEnd"/>
+      <w:r>
+        <w:t xml:space="preserve"> however, and there are no obvious disadvantages to using it over one of the alternatives. In fact, it is the most popular </w:t>
+      </w:r>
+      <w:proofErr w:type="spellStart"/>
+      <w:r>
+        <w:t>Javascript</w:t>
+      </w:r>
+      <w:proofErr w:type="spellEnd"/>
+      <w:r>
+        <w:t xml:space="preserve"> framework on the internet</w:t>
       </w:r>
       <w:r>
         <w:rPr>
@@ -7639,7 +7922,7 @@
         <w:pStyle w:val="Heading2"/>
         <w:jc w:val="both"/>
       </w:pPr>
-      <w:bookmarkStart w:id="43" w:name="_Toc257291383"/>
+      <w:bookmarkStart w:id="43" w:name="_Toc257363521"/>
       <w:r>
         <w:lastRenderedPageBreak/>
         <w:t>Django Design</w:t>
@@ -7670,7 +7953,7 @@
         <w:pStyle w:val="Heading3"/>
         <w:jc w:val="both"/>
       </w:pPr>
-      <w:bookmarkStart w:id="44" w:name="_Toc257291384"/>
+      <w:bookmarkStart w:id="44" w:name="_Toc257363522"/>
       <w:r>
         <w:t>Rooms Application</w:t>
       </w:r>
@@ -7684,6 +7967,7 @@
       <w:r>
         <w:t xml:space="preserve">The </w:t>
       </w:r>
+      <w:proofErr w:type="gramStart"/>
       <w:r>
         <w:rPr>
           <w:i/>
@@ -7691,9 +7975,27 @@
         </w:rPr>
         <w:t>rooms</w:t>
       </w:r>
-      <w:r>
-        <w:t xml:space="preserve"> application is where the core functionality of the system lies. Rooms contains the Room, Message and Membership models, and handles all aspects of the low-level chat-based system. Due to the way the rooms application works, it depends on the polling application, which is described in detail below. The </w:t>
-      </w:r>
+      <w:proofErr w:type="gramEnd"/>
+      <w:r>
+        <w:t xml:space="preserve"> application is where the core functionality of the system lies. </w:t>
+      </w:r>
+      <w:proofErr w:type="gramStart"/>
+      <w:r>
+        <w:t>Rooms contains</w:t>
+      </w:r>
+      <w:proofErr w:type="gramEnd"/>
+      <w:r>
+        <w:t xml:space="preserve"> the Room, Message and Membership models, and handles all aspects of the low-level chat-based system. Due to the way the </w:t>
+      </w:r>
+      <w:proofErr w:type="gramStart"/>
+      <w:r>
+        <w:t>rooms</w:t>
+      </w:r>
+      <w:proofErr w:type="gramEnd"/>
+      <w:r>
+        <w:t xml:space="preserve"> application works, it depends on the polling application, which is described in detail below. The </w:t>
+      </w:r>
+      <w:proofErr w:type="gramStart"/>
       <w:r>
         <w:rPr>
           <w:i/>
@@ -7701,6 +8003,7 @@
         </w:rPr>
         <w:t>rooms</w:t>
       </w:r>
+      <w:proofErr w:type="gramEnd"/>
       <w:r>
         <w:t xml:space="preserve"> app has the following views:</w:t>
       </w:r>
@@ -7715,9 +8018,11 @@
         <w:spacing w:line="200" w:lineRule="atLeast"/>
         <w:jc w:val="both"/>
       </w:pPr>
+      <w:proofErr w:type="spellStart"/>
       <w:r>
         <w:t>conference_room</w:t>
       </w:r>
+      <w:proofErr w:type="spellEnd"/>
     </w:p>
     <w:p>
       <w:pPr>
@@ -7730,7 +8035,15 @@
         <w:jc w:val="both"/>
       </w:pPr>
       <w:r>
-        <w:t>Displays the initial HTML for the conference room/debate screen, at which point the Javascript takes over to provide the end-user experience (as the page never refreshes)</w:t>
+        <w:t xml:space="preserve">Displays the initial HTML for the conference room/debate screen, at which point the </w:t>
+      </w:r>
+      <w:proofErr w:type="spellStart"/>
+      <w:r>
+        <w:t>Javascript</w:t>
+      </w:r>
+      <w:proofErr w:type="spellEnd"/>
+      <w:r>
+        <w:t xml:space="preserve"> takes over to provide the end-user experience (as the page never refreshes)</w:t>
       </w:r>
     </w:p>
     <w:p>
@@ -7785,9 +8098,11 @@
         <w:spacing w:line="200" w:lineRule="atLeast"/>
         <w:jc w:val="both"/>
       </w:pPr>
+      <w:proofErr w:type="spellStart"/>
       <w:r>
         <w:t>create_room</w:t>
       </w:r>
+      <w:proofErr w:type="spellEnd"/>
     </w:p>
     <w:p>
       <w:pPr>
@@ -7839,6 +8154,7 @@
       <w:r>
         <w:t xml:space="preserve">The </w:t>
       </w:r>
+      <w:proofErr w:type="gramStart"/>
       <w:r>
         <w:rPr>
           <w:i/>
@@ -7846,6 +8162,7 @@
         </w:rPr>
         <w:t>rooms</w:t>
       </w:r>
+      <w:proofErr w:type="gramEnd"/>
       <w:r>
         <w:t xml:space="preserve"> application depends on the </w:t>
       </w:r>
@@ -7865,7 +8182,7 @@
         <w:pStyle w:val="Heading3"/>
         <w:jc w:val="both"/>
       </w:pPr>
-      <w:bookmarkStart w:id="45" w:name="_Toc257291385"/>
+      <w:bookmarkStart w:id="45" w:name="_Toc257363523"/>
       <w:r>
         <w:t>Polling Application</w:t>
       </w:r>
@@ -7899,6 +8216,7 @@
       <w:r>
         <w:t xml:space="preserve"> application depends on the </w:t>
       </w:r>
+      <w:proofErr w:type="gramStart"/>
       <w:r>
         <w:rPr>
           <w:i/>
@@ -7906,6 +8224,7 @@
         </w:rPr>
         <w:t>rooms</w:t>
       </w:r>
+      <w:proofErr w:type="gramEnd"/>
       <w:r>
         <w:t xml:space="preserve"> application. This app contains the </w:t>
       </w:r>
@@ -7966,7 +8285,23 @@
         <w:t>polling</w:t>
       </w:r>
       <w:r>
-        <w:t xml:space="preserve"> application has no views in it's app folder. Instead, all functionality is exposed via. the API, which is explained in the next section.</w:t>
+        <w:t xml:space="preserve"> application has no views in </w:t>
+      </w:r>
+      <w:proofErr w:type="gramStart"/>
+      <w:r>
+        <w:t>it's</w:t>
+      </w:r>
+      <w:proofErr w:type="gramEnd"/>
+      <w:r>
+        <w:t xml:space="preserve"> app folder. Instead, all functionality is exposed via. </w:t>
+      </w:r>
+      <w:proofErr w:type="gramStart"/>
+      <w:r>
+        <w:t>the</w:t>
+      </w:r>
+      <w:proofErr w:type="gramEnd"/>
+      <w:r>
+        <w:t xml:space="preserve"> API, which is explained in the next section.</w:t>
       </w:r>
     </w:p>
     <w:p>
@@ -7980,7 +8315,7 @@
         <w:pStyle w:val="Heading3"/>
         <w:jc w:val="both"/>
       </w:pPr>
-      <w:bookmarkStart w:id="46" w:name="_Toc257291386"/>
+      <w:bookmarkStart w:id="46" w:name="_Toc257363524"/>
       <w:r>
         <w:t>API Application</w:t>
       </w:r>
@@ -8018,78 +8353,124 @@
           <w:b/>
           <w:bCs/>
         </w:rPr>
-        <w:t>__init__.py</w:t>
-      </w:r>
-      <w:r>
-        <w:t>, is simply an empty file that tells Python that the directory is to be treated as a python module, instead of just a normal folder. This allows the rest of the project to access files inside the views folder.</w:t>
-      </w:r>
-    </w:p>
-    <w:p>
-      <w:pPr>
-        <w:pStyle w:val="Textbody"/>
-        <w:jc w:val="both"/>
-      </w:pPr>
-      <w:r>
-        <w:t xml:space="preserve">Also, the views themselves in the API application are written differently. All the views extend from a common class, </w:t>
-      </w:r>
+        <w:t>__</w:t>
+      </w:r>
+      <w:proofErr w:type="spellStart"/>
       <w:r>
         <w:rPr>
           <w:b/>
           <w:bCs/>
         </w:rPr>
-        <w:t>APIView</w:t>
-      </w:r>
-      <w:r>
-        <w:t xml:space="preserve">. There is also a class called </w:t>
-      </w:r>
+        <w:t>init__.py</w:t>
+      </w:r>
+      <w:proofErr w:type="spellEnd"/>
+      <w:r>
+        <w:t>, is simply an empty file that tells Python that the directory is to be treated as a python module, instead of just a normal folder. This allows the rest of the project to access files inside the views folder.</w:t>
+      </w:r>
+    </w:p>
+    <w:p>
+      <w:pPr>
+        <w:pStyle w:val="Textbody"/>
+        <w:jc w:val="both"/>
+      </w:pPr>
+      <w:r>
+        <w:t xml:space="preserve">Also, the views themselves in the API application are written differently. All the views extend from a common class, </w:t>
+      </w:r>
+      <w:proofErr w:type="spellStart"/>
       <w:r>
         <w:rPr>
           <w:b/>
           <w:bCs/>
         </w:rPr>
-        <w:t>APIAuthView</w:t>
-      </w:r>
-      <w:r>
-        <w:t>, which acts as a convenience class that does not allow the API view to be used unless the user is logged in.</w:t>
-      </w:r>
-    </w:p>
-    <w:p>
-      <w:pPr>
-        <w:pStyle w:val="Textbody"/>
-        <w:jc w:val="both"/>
-      </w:pPr>
-      <w:r>
-        <w:lastRenderedPageBreak/>
-        <w:t>The API methods for both of the main apps are listed in the API Design section above. This section focusses however, on the way that the applications are laid out.</w:t>
-      </w:r>
-    </w:p>
-    <w:p>
-      <w:pPr>
-        <w:pStyle w:val="Textbody"/>
-        <w:jc w:val="both"/>
-      </w:pPr>
-      <w:r>
-        <w:t xml:space="preserve">The APIView class has two methods that are available for overriding: </w:t>
-      </w:r>
+        <w:t>APIView</w:t>
+      </w:r>
+      <w:proofErr w:type="spellEnd"/>
+      <w:r>
+        <w:t xml:space="preserve">. There is also a class called </w:t>
+      </w:r>
+      <w:proofErr w:type="spellStart"/>
       <w:r>
         <w:rPr>
           <w:b/>
           <w:bCs/>
         </w:rPr>
-        <w:t>get()</w:t>
-      </w:r>
-      <w:r>
-        <w:t xml:space="preserve"> and </w:t>
-      </w:r>
+        <w:t>APIAuthView</w:t>
+      </w:r>
+      <w:proofErr w:type="spellEnd"/>
+      <w:r>
+        <w:t>, which acts as a convenience class that does not allow the API view to be used unless the user is logged in.</w:t>
+      </w:r>
+    </w:p>
+    <w:p>
+      <w:pPr>
+        <w:pStyle w:val="Textbody"/>
+        <w:jc w:val="both"/>
+      </w:pPr>
+      <w:r>
+        <w:lastRenderedPageBreak/>
+        <w:t xml:space="preserve">The API methods for both of the main apps are listed in the API Design section above. This section </w:t>
+      </w:r>
+      <w:proofErr w:type="spellStart"/>
+      <w:r>
+        <w:t>focusses</w:t>
+      </w:r>
+      <w:proofErr w:type="spellEnd"/>
+      <w:r>
+        <w:t xml:space="preserve"> however, on the way that the applications are laid out.</w:t>
+      </w:r>
+    </w:p>
+    <w:p>
+      <w:pPr>
+        <w:pStyle w:val="Textbody"/>
+        <w:jc w:val="both"/>
+      </w:pPr>
+      <w:r>
+        <w:t xml:space="preserve">The </w:t>
+      </w:r>
+      <w:proofErr w:type="spellStart"/>
+      <w:r>
+        <w:t>APIView</w:t>
+      </w:r>
+      <w:proofErr w:type="spellEnd"/>
+      <w:r>
+        <w:t xml:space="preserve"> class has two methods that are available for overriding: </w:t>
+      </w:r>
+      <w:proofErr w:type="gramStart"/>
       <w:r>
         <w:rPr>
           <w:b/>
           <w:bCs/>
         </w:rPr>
+        <w:t>get(</w:t>
+      </w:r>
+      <w:proofErr w:type="gramEnd"/>
+      <w:r>
+        <w:rPr>
+          <w:b/>
+          <w:bCs/>
+        </w:rPr>
+        <w:t>)</w:t>
+      </w:r>
+      <w:r>
+        <w:t xml:space="preserve"> and </w:t>
+      </w:r>
+      <w:r>
+        <w:rPr>
+          <w:b/>
+          <w:bCs/>
+        </w:rPr>
         <w:t>post()</w:t>
       </w:r>
       <w:r>
-        <w:t>. These are called when the respective request method is made (a GET request or a POST request). The parent class also has a method named __call__. This is used in Python to execute when the object is “called”. This means that an instantiation of the APIView class acts just like a function, which is how a view should act.</w:t>
+        <w:t xml:space="preserve">. These are called when the respective request method is made (a GET request or a POST request). The parent class also has a method named __call__. This is used in Python to execute when the object is “called”. This means that an instantiation of the </w:t>
+      </w:r>
+      <w:proofErr w:type="spellStart"/>
+      <w:r>
+        <w:t>APIView</w:t>
+      </w:r>
+      <w:proofErr w:type="spellEnd"/>
+      <w:r>
+        <w:t xml:space="preserve"> class acts just like a function, which is how a view should act.</w:t>
       </w:r>
     </w:p>
     <w:p>
@@ -8098,7 +8479,23 @@
         <w:jc w:val="both"/>
       </w:pPr>
       <w:r>
-        <w:t>The __call__ function then calls the correct request method, and then returns the serialised JSON data to the browser, with the correct mimetype. This also allows the __call__ method to catch any exceptions that may occur in the processing, and return them as an error string in the JSON data, leaving the success variable as False, which signifies to the client that something went wrong – without causing an error 500 (internal server error). This also means that errors that occur deep within the backend system can be propogated to the user, instead of using complex error codes (or ambiguous “general” errors).</w:t>
+        <w:t xml:space="preserve">The __call__ function then calls the correct request method, and then returns the serialised JSON data to the browser, with the correct </w:t>
+      </w:r>
+      <w:proofErr w:type="spellStart"/>
+      <w:r>
+        <w:t>mimetype</w:t>
+      </w:r>
+      <w:proofErr w:type="spellEnd"/>
+      <w:r>
+        <w:t xml:space="preserve">. This also allows the __call__ method to catch any exceptions that may occur in the processing, and return them as an error string in the JSON data, leaving the success variable as False, which signifies to the client that something went wrong – without causing an error 500 (internal server error). This also means that errors that occur deep within the backend system can be </w:t>
+      </w:r>
+      <w:proofErr w:type="spellStart"/>
+      <w:r>
+        <w:t>propogated</w:t>
+      </w:r>
+      <w:proofErr w:type="spellEnd"/>
+      <w:r>
+        <w:t xml:space="preserve"> to the user, instead of using complex error codes (or ambiguous “general” errors).</w:t>
       </w:r>
     </w:p>
     <w:p>
@@ -8175,7 +8572,21 @@
         <w:rPr>
           <w:lang w:eastAsia="en-US" w:bidi="en-US"/>
         </w:rPr>
-        <w:t>It is clear from the diagram that all of the operations in the API inherit from the APIAuthView class, as all operations require the user to be logged in.</w:t>
+        <w:t xml:space="preserve">It is clear from the diagram that all of the operations in the API inherit from the </w:t>
+      </w:r>
+      <w:proofErr w:type="spellStart"/>
+      <w:r>
+        <w:rPr>
+          <w:lang w:eastAsia="en-US" w:bidi="en-US"/>
+        </w:rPr>
+        <w:t>APIAuthView</w:t>
+      </w:r>
+      <w:proofErr w:type="spellEnd"/>
+      <w:r>
+        <w:rPr>
+          <w:lang w:eastAsia="en-US" w:bidi="en-US"/>
+        </w:rPr>
+        <w:t xml:space="preserve"> class, as all operations require the user to be logged in.</w:t>
       </w:r>
     </w:p>
     <w:p>
@@ -8276,6 +8687,7 @@
       <w:r>
         <w:t xml:space="preserve">Alternatively, the Django project could have been designed by incorporating the API code into the relevant application to which it belongs. For example, the rooms API views could have been included inside the </w:t>
       </w:r>
+      <w:proofErr w:type="gramStart"/>
       <w:r>
         <w:rPr>
           <w:i/>
@@ -8283,6 +8695,7 @@
         </w:rPr>
         <w:t>rooms</w:t>
       </w:r>
+      <w:proofErr w:type="gramEnd"/>
       <w:r>
         <w:t xml:space="preserve"> application, and similarly for the </w:t>
       </w:r>
@@ -8309,7 +8722,23 @@
         <w:jc w:val="both"/>
       </w:pPr>
       <w:r>
-        <w:t>This, however, would mean that the code that is common to the API views (the APIView and APIAuthView base classes) would have to either be rewritten, or placed in a central location, resulting in a similar layout in the end (as rewriting code is obviously not optimal).</w:t>
+        <w:t xml:space="preserve">This, however, would mean that the code that is common to the API views (the </w:t>
+      </w:r>
+      <w:proofErr w:type="spellStart"/>
+      <w:r>
+        <w:t>APIView</w:t>
+      </w:r>
+      <w:proofErr w:type="spellEnd"/>
+      <w:r>
+        <w:t xml:space="preserve"> and </w:t>
+      </w:r>
+      <w:proofErr w:type="spellStart"/>
+      <w:r>
+        <w:t>APIAuthView</w:t>
+      </w:r>
+      <w:proofErr w:type="spellEnd"/>
+      <w:r>
+        <w:t xml:space="preserve"> base classes) would have to either be rewritten, or placed in a central location, resulting in a similar layout in the end (as rewriting code is obviously not optimal).</w:t>
       </w:r>
     </w:p>
     <w:p>
@@ -8317,7 +8746,7 @@
         <w:pStyle w:val="Heading2"/>
         <w:jc w:val="both"/>
       </w:pPr>
-      <w:bookmarkStart w:id="47" w:name="_Toc257291387"/>
+      <w:bookmarkStart w:id="47" w:name="_Toc257363525"/>
       <w:r>
         <w:t>Third-Party Applications</w:t>
       </w:r>
@@ -8329,7 +8758,15 @@
         <w:jc w:val="both"/>
       </w:pPr>
       <w:r>
-        <w:t xml:space="preserve">One of the major advantages of Django and the way it’s applications are designed, is the ability to download and use applications that others have written in other projects. In the group project, we used two third-party applications: </w:t>
+        <w:t xml:space="preserve">One of the major advantages of Django and the way </w:t>
+      </w:r>
+      <w:proofErr w:type="gramStart"/>
+      <w:r>
+        <w:t>it’s</w:t>
+      </w:r>
+      <w:proofErr w:type="gramEnd"/>
+      <w:r>
+        <w:t xml:space="preserve"> applications are designed, is the ability to download and use applications that others have written in other projects. In the group project, we used two third-party applications: </w:t>
       </w:r>
       <w:r>
         <w:rPr>
@@ -8383,7 +8820,15 @@
         <w:jc w:val="both"/>
       </w:pPr>
       <w:r>
-        <w:t>There also exist applications for voting, but since this is such a core part of the project, the group decided to write the polling application from scratch, including all the functionality that was needed – and none that wasn’t. This gave us greater flexibility over the API that is exposed from the polling application itself, and as a result from the project as a whole.</w:t>
+        <w:t xml:space="preserve">There also exist applications for voting, but since this is such a core part of the project, the group decided to write the polling application from scratch, including all the functionality that was needed – and none that wasn’t. This gave us greater flexibility over the API that is exposed from the polling application </w:t>
+      </w:r>
+      <w:proofErr w:type="gramStart"/>
+      <w:r>
+        <w:t>itself,</w:t>
+      </w:r>
+      <w:proofErr w:type="gramEnd"/>
+      <w:r>
+        <w:t xml:space="preserve"> and as a result from the project as a whole.</w:t>
       </w:r>
     </w:p>
     <w:p>
@@ -8391,7 +8836,7 @@
         <w:pStyle w:val="Heading2"/>
         <w:jc w:val="both"/>
       </w:pPr>
-      <w:bookmarkStart w:id="48" w:name="_Toc257291388"/>
+      <w:bookmarkStart w:id="48" w:name="_Toc257363526"/>
       <w:r>
         <w:lastRenderedPageBreak/>
         <w:t>Testing</w:t>
@@ -8426,7 +8871,7 @@
         <w:pStyle w:val="Heading1"/>
         <w:jc w:val="both"/>
       </w:pPr>
-      <w:bookmarkStart w:id="49" w:name="_Toc257291389"/>
+      <w:bookmarkStart w:id="49" w:name="_Toc257363527"/>
       <w:r>
         <w:t>User Interface</w:t>
       </w:r>
@@ -8437,7 +8882,7 @@
         <w:pStyle w:val="Heading2"/>
         <w:jc w:val="both"/>
       </w:pPr>
-      <w:bookmarkStart w:id="50" w:name="_Toc257291390"/>
+      <w:bookmarkStart w:id="50" w:name="_Toc257363528"/>
       <w:r>
         <w:t>Inspiration</w:t>
       </w:r>
@@ -8579,7 +9024,7 @@
       <w:pPr>
         <w:pStyle w:val="Heading2"/>
       </w:pPr>
-      <w:bookmarkStart w:id="51" w:name="_Toc257291391"/>
+      <w:bookmarkStart w:id="51" w:name="_Toc257363529"/>
       <w:r>
         <w:t>The Design</w:t>
       </w:r>
@@ -8685,6 +9130,10 @@
         <w:jc w:val="center"/>
       </w:pPr>
       <w:r>
+        <w:rPr>
+          <w:noProof/>
+          <w:lang w:eastAsia="en-GB"/>
+        </w:rPr>
         <w:drawing>
           <wp:inline distT="0" distB="0" distL="0" distR="0">
             <wp:extent cx="4000500" cy="330835"/>
@@ -8820,7 +9269,9 @@
       </w:pPr>
       <w:r>
         <w:rPr>
+          <w:noProof/>
           <w:u w:color="000000"/>
+          <w:lang w:eastAsia="en-GB"/>
         </w:rPr>
         <w:drawing>
           <wp:inline distT="0" distB="0" distL="0" distR="0">
@@ -8928,20 +9379,6 @@
     </w:p>
     <w:p>
       <w:pPr>
-        <w:rPr>
-          <w:u w:color="000000"/>
-        </w:rPr>
-      </w:pPr>
-      <w:r>
-        <w:rPr>
-          <w:u w:color="000000"/>
-        </w:rPr>
-        <w:cr/>
-        <w:t>All the sections of the projects are grouped and put as tabs. This ensures the website will gives a clear view of the content for it. The tabs included are, “Home”, “Debates”, “Users”, “Search” and “F.A.Q.”. All these tabs makes navigation easy and simple. The colour that we have chosen are light and pleasant. It is not too dark nor too light. The words are all visible and easy to read.</w:t>
-      </w:r>
-    </w:p>
-    <w:p>
-      <w:pPr>
         <w:jc w:val="center"/>
         <w:rPr>
           <w:u w:color="000000"/>
@@ -8955,9 +9392,9 @@
         </w:rPr>
         <w:drawing>
           <wp:inline distT="0" distB="0" distL="0" distR="0">
-            <wp:extent cx="5334000" cy="276225"/>
-            <wp:effectExtent l="19050" t="19050" r="19050" b="28575"/>
-            <wp:docPr id="26" name="Picture 25" descr="tabs.JPG"/>
+            <wp:extent cx="4810125" cy="247650"/>
+            <wp:effectExtent l="19050" t="0" r="9525" b="0"/>
+            <wp:docPr id="15" name="Picture 14" descr="tabs.JPG"/>
             <wp:cNvGraphicFramePr>
               <a:graphicFrameLocks xmlns:a="http://schemas.openxmlformats.org/drawingml/2006/main" noChangeAspect="1"/>
             </wp:cNvGraphicFramePr>
@@ -8977,16 +9414,11 @@
                   <pic:spPr>
                     <a:xfrm>
                       <a:off x="0" y="0"/>
-                      <a:ext cx="5334000" cy="276225"/>
+                      <a:ext cx="4810125" cy="247650"/>
                     </a:xfrm>
                     <a:prstGeom prst="rect">
                       <a:avLst/>
                     </a:prstGeom>
-                    <a:ln>
-                      <a:solidFill>
-                        <a:schemeClr val="accent1"/>
-                      </a:solidFill>
-                    </a:ln>
                   </pic:spPr>
                 </pic:pic>
               </a:graphicData>
@@ -8997,6 +9429,7 @@
     </w:p>
     <w:p>
       <w:pPr>
+        <w:jc w:val="both"/>
         <w:rPr>
           <w:u w:color="000000"/>
         </w:rPr>
@@ -9005,37 +9438,79 @@
         <w:rPr>
           <w:u w:color="000000"/>
         </w:rPr>
-        <w:t>Design Layout</w:t>
-      </w:r>
-    </w:p>
-    <w:p>
-      <w:pPr>
-        <w:rPr>
-          <w:u w:val="single" w:color="000000"/>
-        </w:rPr>
-      </w:pPr>
-      <w:r>
-        <w:rPr>
-          <w:u w:val="single" w:color="000000"/>
+        <w:t>The tab design allows for an organised overview of the system, with all of the sections clearly labelled; it is easy for the user to identify the purpose of each section.  The colour scheme for the tabs and the text fit within th</w:t>
+      </w:r>
+      <w:r>
+        <w:rPr>
+          <w:u w:color="000000"/>
+        </w:rPr>
+        <w:t>e background too, which complements the general design scheme of myDebate.</w:t>
+      </w:r>
+    </w:p>
+    <w:p>
+      <w:pPr>
+        <w:jc w:val="both"/>
+        <w:rPr>
+          <w:b/>
+          <w:u w:color="000000"/>
+        </w:rPr>
+      </w:pPr>
+      <w:r>
+        <w:rPr>
+          <w:b/>
+          <w:u w:color="000000"/>
         </w:rPr>
         <w:t>Home</w:t>
       </w:r>
     </w:p>
     <w:p>
       <w:pPr>
-        <w:rPr>
+        <w:jc w:val="both"/>
+      </w:pPr>
+      <w:r>
+        <w:t xml:space="preserve">The default tab upon loading the webpage is </w:t>
+      </w:r>
+      <w:r>
+        <w:t>“</w:t>
+      </w:r>
+      <w:r>
+        <w:t>Home</w:t>
+      </w:r>
+      <w:r>
+        <w:t>”</w:t>
+      </w:r>
+      <w:r>
+        <w:t xml:space="preserve">; a sparsely-populated page there to provide the </w:t>
+      </w:r>
+      <w:r>
+        <w:t xml:space="preserve">existing </w:t>
+      </w:r>
+      <w:r>
+        <w:t>users of m</w:t>
+      </w:r>
+      <w:r>
+        <w:t>yDebate with status updates, while providing any new registrants with key features of what the system offers.</w:t>
+      </w:r>
+    </w:p>
+    <w:p>
+      <w:pPr>
+        <w:jc w:val="both"/>
+        <w:rPr>
+          <w:b/>
           <w:u w:color="000000"/>
         </w:rPr>
       </w:pPr>
       <w:r>
         <w:rPr>
+          <w:b/>
           <w:u w:color="000000"/>
         </w:rPr>
-        <w:t xml:space="preserve">The “Home” section is just a page where the introduction of what our website does. </w:t>
-      </w:r>
-    </w:p>
-    <w:p>
-      <w:pPr>
+        <w:t>Debates</w:t>
+      </w:r>
+    </w:p>
+    <w:p>
+      <w:pPr>
+        <w:jc w:val="both"/>
         <w:rPr>
           <w:u w:color="000000"/>
         </w:rPr>
@@ -9044,40 +9519,172 @@
         <w:rPr>
           <w:u w:color="000000"/>
         </w:rPr>
-        <w:t xml:space="preserve">Nothing too fancy, just a brief explanation with the “Recent Updates” after the main welcoming section. </w:t>
-      </w:r>
-    </w:p>
-    <w:p>
-      <w:pPr>
-        <w:rPr>
-          <w:u w:val="single" w:color="000000"/>
-        </w:rPr>
-      </w:pPr>
-    </w:p>
-    <w:p>
-      <w:pPr>
-        <w:rPr>
-          <w:u w:val="single" w:color="000000"/>
-        </w:rPr>
-      </w:pPr>
-      <w:r>
-        <w:rPr>
-          <w:u w:val="single" w:color="000000"/>
-        </w:rPr>
-        <w:t>Debates</w:t>
-      </w:r>
-    </w:p>
-    <w:p>
-      <w:pPr>
+        <w:t>The “Debates”</w:t>
+      </w:r>
+      <w:r>
         <w:rPr>
           <w:u w:color="000000"/>
         </w:rPr>
-      </w:pPr>
+        <w:t xml:space="preserve"> tab has two purposes; one of which is providing a list of existing debates for both guests and registered users (though only people who are logged-in will be able to access these debates), and the second purpose is for the creation of new debates if a user has a new topic to discuss which isn’t covered</w:t>
+      </w:r>
       <w:r>
         <w:rPr>
           <w:u w:color="000000"/>
         </w:rPr>
-        <w:t>The “Debates” page contains a list of titles of the debate rooms.  The list of rooms are listed with a grayed box and to the left of each gray box, there will be the count of the number of members joining the debate. There is an extra function where the room will be locked at certain time into the debate. That will be shown as “JOIN” and “LOCK” below the number count of members participating in that particular room. Each room, the creator and when the room was created will be shown on the bottom right  of the box, this will allow the users to see who and when it was created.</w:t>
+        <w:t xml:space="preserve"> by the existing rooms.</w:t>
+      </w:r>
+    </w:p>
+    <w:p>
+      <w:pPr>
+        <w:jc w:val="both"/>
+        <w:rPr>
+          <w:u w:color="000000"/>
+        </w:rPr>
+      </w:pPr>
+      <w:r>
+        <w:rPr>
+          <w:u w:color="000000"/>
+        </w:rPr>
+        <w:t>The information provided about each debate is</w:t>
+      </w:r>
+      <w:r>
+        <w:rPr>
+          <w:u w:color="000000"/>
+        </w:rPr>
+        <w:t xml:space="preserve"> as follows:</w:t>
+      </w:r>
+    </w:p>
+    <w:p>
+      <w:pPr>
+        <w:pStyle w:val="ListParagraph"/>
+        <w:numPr>
+          <w:ilvl w:val="0"/>
+          <w:numId w:val="17"/>
+        </w:numPr>
+        <w:spacing w:after="0"/>
+        <w:jc w:val="both"/>
+        <w:rPr>
+          <w:u w:color="000000"/>
+        </w:rPr>
+      </w:pPr>
+      <w:r>
+        <w:rPr>
+          <w:u w:color="000000"/>
+        </w:rPr>
+        <w:t>T</w:t>
+      </w:r>
+      <w:r>
+        <w:rPr>
+          <w:u w:color="000000"/>
+        </w:rPr>
+        <w:t>he question being asked</w:t>
+      </w:r>
+      <w:r>
+        <w:rPr>
+          <w:u w:color="000000"/>
+        </w:rPr>
+        <w:t xml:space="preserve">, which </w:t>
+      </w:r>
+      <w:r>
+        <w:rPr>
+          <w:u w:color="000000"/>
+        </w:rPr>
+        <w:t>should serve</w:t>
+      </w:r>
+      <w:r>
+        <w:rPr>
+          <w:u w:color="000000"/>
+        </w:rPr>
+        <w:t xml:space="preserve"> as the room name</w:t>
+      </w:r>
+    </w:p>
+    <w:p>
+      <w:pPr>
+        <w:pStyle w:val="ListParagraph"/>
+        <w:numPr>
+          <w:ilvl w:val="0"/>
+          <w:numId w:val="17"/>
+        </w:numPr>
+        <w:spacing w:after="0"/>
+        <w:jc w:val="both"/>
+        <w:rPr>
+          <w:u w:color="000000"/>
+        </w:rPr>
+      </w:pPr>
+    </w:p>
+    <w:p>
+      <w:pPr>
+        <w:spacing w:after="0"/>
+        <w:jc w:val="both"/>
+        <w:rPr>
+          <w:u w:color="000000"/>
+        </w:rPr>
+      </w:pPr>
+    </w:p>
+    <w:p>
+      <w:pPr>
+        <w:spacing w:after="0"/>
+        <w:jc w:val="both"/>
+        <w:rPr>
+          <w:u w:color="000000"/>
+        </w:rPr>
+      </w:pPr>
+      <w:r>
+        <w:rPr>
+          <w:b/>
+          <w:u w:color="000000"/>
+        </w:rPr>
+        <w:t>[Continue here after lecture]</w:t>
+      </w:r>
+    </w:p>
+    <w:p>
+      <w:pPr>
+        <w:spacing w:after="0"/>
+        <w:jc w:val="both"/>
+        <w:rPr>
+          <w:u w:color="000000"/>
+        </w:rPr>
+      </w:pPr>
+    </w:p>
+    <w:p>
+      <w:pPr>
+        <w:rPr>
+          <w:u w:color="000000"/>
+        </w:rPr>
+      </w:pPr>
+      <w:r>
+        <w:rPr>
+          <w:u w:color="000000"/>
+        </w:rPr>
+        <w:t xml:space="preserve">The “Debates” page contains a list of titles of the debate rooms.  The list of rooms are listed with a </w:t>
+      </w:r>
+      <w:proofErr w:type="spellStart"/>
+      <w:r>
+        <w:rPr>
+          <w:u w:color="000000"/>
+        </w:rPr>
+        <w:t>grayed</w:t>
+      </w:r>
+      <w:proofErr w:type="spellEnd"/>
+      <w:r>
+        <w:rPr>
+          <w:u w:color="000000"/>
+        </w:rPr>
+        <w:t xml:space="preserve"> box and to the left of each gray box, there will be the count of the number of members joining the debate. There is an extra function where the room will be locked at certain time into the debate. That will be shown as “JOIN” and “LOCK” below the number count of members participating in that particular room. Each room, the creator and when the room was created will be shown on the bottom </w:t>
+      </w:r>
+      <w:proofErr w:type="gramStart"/>
+      <w:r>
+        <w:rPr>
+          <w:u w:color="000000"/>
+        </w:rPr>
+        <w:t>right  of</w:t>
+      </w:r>
+      <w:proofErr w:type="gramEnd"/>
+      <w:r>
+        <w:rPr>
+          <w:u w:color="000000"/>
+        </w:rPr>
+        <w:t xml:space="preserve"> the box, this will allow the users to see who and when it was created.</w:t>
       </w:r>
     </w:p>
     <w:p>
@@ -9090,7 +9697,9 @@
         <w:rPr>
           <w:noProof/>
           <w:u w:val="single" w:color="000000"/>
-        </w:rPr>
+          <w:lang w:eastAsia="en-GB"/>
+        </w:rPr>
+        <w:lastRenderedPageBreak/>
         <w:drawing>
           <wp:anchor distT="152400" distB="152400" distL="152400" distR="152400" simplePos="0" relativeHeight="251664384" behindDoc="0" locked="0" layoutInCell="1" allowOverlap="1">
             <wp:simplePos x="0" y="0"/>
@@ -9162,15 +9771,15 @@
         <w:rPr>
           <w:u w:color="000000"/>
         </w:rPr>
-        <w:t xml:space="preserve">The debate room are laid out as such that there is a large region where the all the sent input texts are shown together for every users to read, a small one line text field where the users types in their discussions. Next to the text field is a button for the users to submit their text. This could also be </w:t>
-      </w:r>
-      <w:r>
+        <w:t xml:space="preserve">The debate room are laid out as such that there is a large region where the all the sent input texts are shown together for every users to read, a small one line text field where the users types in their discussions. Next to the text field is a button for the users to submit their text. This could also be done by entering “return/enter” on one’s keyboard. The title of the room will stay put at the top of the messages displayed. </w:t>
+      </w:r>
+    </w:p>
+    <w:p>
+      <w:pPr>
         <w:rPr>
           <w:u w:color="000000"/>
         </w:rPr>
-        <w:lastRenderedPageBreak/>
-        <w:t xml:space="preserve">done by entering “return/enter” on one’s keyboard. The title of the room will stay put at the top of the messages displayed. </w:t>
-      </w:r>
+      </w:pPr>
     </w:p>
     <w:p>
       <w:pPr>
@@ -9178,22 +9787,16 @@
           <w:u w:color="000000"/>
         </w:rPr>
       </w:pPr>
-    </w:p>
-    <w:p>
-      <w:pPr>
+      <w:r>
         <w:rPr>
           <w:u w:color="000000"/>
         </w:rPr>
-      </w:pPr>
-      <w:r>
-        <w:rPr>
-          <w:u w:color="000000"/>
-        </w:rPr>
         <w:t>There is a box where all the participants of that room are shown. This will allow the participants to</w:t>
       </w:r>
       <w:r>
         <w:rPr>
           <w:noProof/>
+          <w:lang w:eastAsia="en-GB"/>
         </w:rPr>
         <w:drawing>
           <wp:anchor distT="152400" distB="152400" distL="152400" distR="152400" simplePos="0" relativeHeight="251666432" behindDoc="0" locked="0" layoutInCell="1" allowOverlap="1">
@@ -9261,21 +9864,49 @@
         <w:rPr>
           <w:u w:color="000000"/>
         </w:rPr>
-        <w:t xml:space="preserve"> see who and how many people are in that same discussion. Due to the nature for this project, we decided to have it time based. Each room will have a certain amount of time for the users to discuss on their topics. Therefore, there is a count down clock. It is located below the members box. The clock will start from the duration and start counting down as it goes on. A users can decide to leave the debate at any time. There is a link where brings you out of the discussion, but before leaving, there is a warning/confirming window that a user will have to confirm their decision upon leaving.</w:t>
-      </w:r>
-    </w:p>
-    <w:p>
-      <w:pPr>
+        <w:t xml:space="preserve"> see who and how many people are in that same discussion. Due to the nature for this project, we decided to have it time based. Each room will have a certain amount of time for the users to discuss on their topics. Therefore, there is a count down clock. It is located below the </w:t>
+      </w:r>
+      <w:proofErr w:type="gramStart"/>
+      <w:r>
         <w:rPr>
           <w:u w:color="000000"/>
         </w:rPr>
-      </w:pPr>
-    </w:p>
-    <w:p>
-      <w:pPr>
+        <w:t>members</w:t>
+      </w:r>
+      <w:proofErr w:type="gramEnd"/>
+      <w:r>
         <w:rPr>
           <w:u w:color="000000"/>
         </w:rPr>
+        <w:t xml:space="preserve"> box. The clock will start from the duration and start counting down as it goes on. </w:t>
+      </w:r>
+      <w:proofErr w:type="gramStart"/>
+      <w:r>
+        <w:rPr>
+          <w:u w:color="000000"/>
+        </w:rPr>
+        <w:t>A users</w:t>
+      </w:r>
+      <w:proofErr w:type="gramEnd"/>
+      <w:r>
+        <w:rPr>
+          <w:u w:color="000000"/>
+        </w:rPr>
+        <w:t xml:space="preserve"> can decide to leave the debate at any time. There is a link where brings you out of the discussion, but before leaving, there is a warning/confirming window that a user will have to confirm their decision upon leaving.</w:t>
+      </w:r>
+    </w:p>
+    <w:p>
+      <w:pPr>
+        <w:rPr>
+          <w:u w:color="000000"/>
+        </w:rPr>
+      </w:pPr>
+    </w:p>
+    <w:p>
+      <w:pPr>
+        <w:rPr>
+          <w:u w:color="000000"/>
+        </w:rPr>
       </w:pPr>
       <w:r>
         <w:rPr>
@@ -9294,7 +9925,21 @@
         <w:rPr>
           <w:u w:color="000000"/>
         </w:rPr>
-        <w:t xml:space="preserve">Start a Debate is in form style. First, we have got the “Question” field. Below it are the “Choices” field. The Choices by default would have two fields. To have more choices, there is a button “add another”. There is an pull down option for the debate time length. It ranges from 2 minutes to 120 minutes.  </w:t>
+        <w:t xml:space="preserve">Start a Debate is in form style. First, we have got the “Question” field. Below it are the “Choices” field. The Choices by default would have two fields. To have more choices, there is a button “add another”. There is </w:t>
+      </w:r>
+      <w:proofErr w:type="gramStart"/>
+      <w:r>
+        <w:rPr>
+          <w:u w:color="000000"/>
+        </w:rPr>
+        <w:t>an</w:t>
+      </w:r>
+      <w:proofErr w:type="gramEnd"/>
+      <w:r>
+        <w:rPr>
+          <w:u w:color="000000"/>
+        </w:rPr>
+        <w:t xml:space="preserve"> pull down option for the debate time length. It ranges from 2 minutes to 120 minutes.  </w:t>
       </w:r>
     </w:p>
     <w:p>
@@ -9307,6 +9952,7 @@
         <w:rPr>
           <w:noProof/>
           <w:u w:color="000000"/>
+          <w:lang w:eastAsia="en-GB"/>
         </w:rPr>
         <w:drawing>
           <wp:anchor distT="152400" distB="152400" distL="152400" distR="152400" simplePos="0" relativeHeight="251665408" behindDoc="0" locked="0" layoutInCell="1" allowOverlap="1">
@@ -9393,7 +10039,9 @@
         <w:rPr>
           <w:noProof/>
           <w:u w:color="000000"/>
-        </w:rPr>
+          <w:lang w:eastAsia="en-GB"/>
+        </w:rPr>
+        <w:lastRenderedPageBreak/>
         <w:drawing>
           <wp:inline distT="0" distB="0" distL="0" distR="0">
             <wp:extent cx="6116320" cy="701675"/>
@@ -9471,7 +10119,35 @@
         <w:rPr>
           <w:u w:color="000000"/>
         </w:rPr>
-        <w:t xml:space="preserve">In the “Users” page, the registered users are listed. They might have a picture next to their names depending on if they have an account on Gravatar. If they don’t, they would have a “Gravatar” default picture. </w:t>
+        <w:t xml:space="preserve">In the “Users” page, the registered users are listed. They might have a picture next to their names depending on if they have an account on </w:t>
+      </w:r>
+      <w:proofErr w:type="spellStart"/>
+      <w:r>
+        <w:rPr>
+          <w:u w:color="000000"/>
+        </w:rPr>
+        <w:t>Gravatar</w:t>
+      </w:r>
+      <w:proofErr w:type="spellEnd"/>
+      <w:r>
+        <w:rPr>
+          <w:u w:color="000000"/>
+        </w:rPr>
+        <w:t>. If they don’t, they would have a “</w:t>
+      </w:r>
+      <w:proofErr w:type="spellStart"/>
+      <w:r>
+        <w:rPr>
+          <w:u w:color="000000"/>
+        </w:rPr>
+        <w:t>Gravatar</w:t>
+      </w:r>
+      <w:proofErr w:type="spellEnd"/>
+      <w:r>
+        <w:rPr>
+          <w:u w:color="000000"/>
+        </w:rPr>
+        <w:t xml:space="preserve">” default picture. </w:t>
       </w:r>
     </w:p>
     <w:p>
@@ -9484,8 +10160,8 @@
         <w:rPr>
           <w:noProof/>
           <w:u w:color="000000"/>
-        </w:rPr>
-        <w:lastRenderedPageBreak/>
+          <w:lang w:eastAsia="en-GB"/>
+        </w:rPr>
         <w:drawing>
           <wp:anchor distT="152400" distB="152400" distL="152400" distR="152400" simplePos="0" relativeHeight="251667456" behindDoc="0" locked="0" layoutInCell="1" allowOverlap="1">
             <wp:simplePos x="0" y="0"/>
@@ -9570,6 +10246,7 @@
         <w:rPr>
           <w:noProof/>
           <w:u w:color="000000"/>
+          <w:lang w:eastAsia="en-GB"/>
         </w:rPr>
         <w:drawing>
           <wp:anchor distT="152400" distB="152400" distL="152400" distR="152400" simplePos="0" relativeHeight="251668480" behindDoc="0" locked="0" layoutInCell="1" allowOverlap="1">
@@ -9668,7 +10345,9 @@
         <w:rPr>
           <w:noProof/>
           <w:u w:color="000000"/>
-        </w:rPr>
+          <w:lang w:eastAsia="en-GB"/>
+        </w:rPr>
+        <w:lastRenderedPageBreak/>
         <w:drawing>
           <wp:anchor distT="152400" distB="152400" distL="152400" distR="152400" simplePos="0" relativeHeight="251669504" behindDoc="0" locked="0" layoutInCell="1" allowOverlap="1">
             <wp:simplePos x="0" y="0"/>
@@ -9740,8 +10419,21 @@
         <w:rPr>
           <w:u w:color="000000"/>
         </w:rPr>
-        <w:lastRenderedPageBreak/>
-        <w:t xml:space="preserve">The search page contains a text field where users can enter a keyword for the name of the debate. The list of debates where a word of the name matches the entered word will be shown directly below the search field. This search field will still be present after the list of rooms are listed. This enables a user to change the search entry without having to go back to the previous page. </w:t>
+        <w:t xml:space="preserve">The search page contains a text field where users can enter a keyword for the name of the debate. The list of debates where a word of the name matches the entered word will be shown directly below the search field. This search field will still be present after the </w:t>
+      </w:r>
+      <w:proofErr w:type="gramStart"/>
+      <w:r>
+        <w:rPr>
+          <w:u w:color="000000"/>
+        </w:rPr>
+        <w:t>list of rooms are</w:t>
+      </w:r>
+      <w:proofErr w:type="gramEnd"/>
+      <w:r>
+        <w:rPr>
+          <w:u w:color="000000"/>
+        </w:rPr>
+        <w:t xml:space="preserve"> listed. This enables a user to change the search entry without having to go back to the previous page. </w:t>
       </w:r>
     </w:p>
     <w:p>
@@ -9754,6 +10446,7 @@
         <w:rPr>
           <w:noProof/>
           <w:u w:color="000000"/>
+          <w:lang w:eastAsia="en-GB"/>
         </w:rPr>
         <w:drawing>
           <wp:anchor distT="152400" distB="152400" distL="152400" distR="152400" simplePos="0" relativeHeight="251670528" behindDoc="0" locked="0" layoutInCell="1" allowOverlap="1">
@@ -9817,7 +10510,31 @@
     </w:p>
     <w:p>
       <w:r>
-        <w:t>The idea for this logo for our project came when we were looking for icons that are possibly suitable for our website. The red chat signs had inspired us and we thought it was suitable because our project is about chatrooms. The two squarish conversation signs creates a democratic feel of the nature of the debate. The colour of the speech signs are red because it stands out and it emphasised on the logo. The words “myDebate” is in “American Typewriters” font, because it brings out the professional look of our nature of our software. The blue colour was chosen because it goes well with the colour of the website and it makes the logo stands out. The design is designed to mean to the point and simple.</w:t>
+        <w:t xml:space="preserve">The idea for this logo for our project came when we were looking for icons that are possibly suitable for our website. The red chat signs had inspired us and we thought it was suitable because our project is about </w:t>
+      </w:r>
+      <w:proofErr w:type="spellStart"/>
+      <w:r>
+        <w:t>chatrooms</w:t>
+      </w:r>
+      <w:proofErr w:type="spellEnd"/>
+      <w:r>
+        <w:t xml:space="preserve">. The two </w:t>
+      </w:r>
+      <w:proofErr w:type="spellStart"/>
+      <w:r>
+        <w:t>squarish</w:t>
+      </w:r>
+      <w:proofErr w:type="spellEnd"/>
+      <w:r>
+        <w:t xml:space="preserve"> conversation signs </w:t>
+      </w:r>
+      <w:proofErr w:type="gramStart"/>
+      <w:r>
+        <w:t>creates</w:t>
+      </w:r>
+      <w:proofErr w:type="gramEnd"/>
+      <w:r>
+        <w:t xml:space="preserve"> a democratic feel of the nature of the debate. The colour of the speech signs are red because it stands out and it emphasised on the logo. The words “myDebate” is in “American Typewriters” font, because it brings out the professional look of our nature of our software. The blue colour was chosen because it goes well with the colour of the website and it makes the logo stands out. The design is designed to mean to the point and simple.</w:t>
       </w:r>
     </w:p>
     <w:p>
@@ -9825,13 +10542,15 @@
         <w:rPr>
           <w:rFonts w:ascii="Times New Roman" w:eastAsia="Times New Roman" w:hAnsi="Times New Roman"/>
           <w:sz w:val="20"/>
-          <w:lang w:val="en-GB" w:eastAsia="en-GB"/>
+          <w:lang w:eastAsia="en-GB"/>
         </w:rPr>
       </w:pPr>
       <w:r>
         <w:rPr>
           <w:noProof/>
-        </w:rPr>
+          <w:lang w:eastAsia="en-GB"/>
+        </w:rPr>
+        <w:lastRenderedPageBreak/>
         <w:drawing>
           <wp:anchor distT="152400" distB="152400" distL="152400" distR="152400" simplePos="0" relativeHeight="251671552" behindDoc="0" locked="0" layoutInCell="1" allowOverlap="1">
             <wp:simplePos x="0" y="0"/>
@@ -9894,7 +10613,7 @@
           <w:rFonts w:ascii="Times New Roman" w:eastAsia="Times New Roman" w:hAnsi="Times New Roman"/>
           <w:color w:val="auto"/>
           <w:sz w:val="20"/>
-          <w:lang w:val="en-GB" w:eastAsia="en-GB"/>
+          <w:lang w:val="en-GB"/>
         </w:rPr>
       </w:pPr>
     </w:p>
@@ -9908,7 +10627,7 @@
         <w:pStyle w:val="Heading2"/>
         <w:jc w:val="both"/>
       </w:pPr>
-      <w:bookmarkStart w:id="52" w:name="_Toc257291392"/>
+      <w:bookmarkStart w:id="52" w:name="_Toc257363530"/>
       <w:r>
         <w:t>Frequent Asked Questions (FAQ)</w:t>
       </w:r>
@@ -9929,7 +10648,7 @@
         <w:pStyle w:val="Heading3"/>
         <w:jc w:val="both"/>
       </w:pPr>
-      <w:bookmarkStart w:id="53" w:name="_Toc257291393"/>
+      <w:bookmarkStart w:id="53" w:name="_Toc257363531"/>
       <w:r>
         <w:t>Introduction</w:t>
       </w:r>
@@ -9964,84 +10683,84 @@
         <w:jc w:val="both"/>
       </w:pPr>
       <w:r>
+        <w:t>For the creation of the FAQ section of the project we started out by researching into current help pages of similar systems, some examples being question and answer pages like Stack Overflow, and existing chat rooms like world of chat. These existing systems, when put together, become quite similar to what we were heading to achieve for the overall project which made them useful tools for writing the help section.</w:t>
+      </w:r>
+    </w:p>
+    <w:p>
+      <w:pPr>
+        <w:pStyle w:val="Heading3"/>
+        <w:jc w:val="both"/>
+      </w:pPr>
+      <w:bookmarkStart w:id="54" w:name="_Toc257363532"/>
+      <w:r>
+        <w:t>Research</w:t>
+      </w:r>
+      <w:bookmarkEnd w:id="54"/>
+    </w:p>
+    <w:p>
+      <w:pPr>
+        <w:jc w:val="both"/>
+      </w:pPr>
+      <w:r>
+        <w:t>After researching the different systems, we sat down and decided on the most suitable questions from our research, and adapted them to fit our system. This turned out to be a useful way of only using the best questions, as before this we could only think of simple questions like “how do I create an account?”, We decided these types of questions were too broad and unspecific. Along with these questions we decided it would be a good idea to explain to the user what everything in a debate room does by using a screenshot. Apart from being useful to show the user on a picture what we are talking about, it also makes the page more colourful, interesting, and stops to page looking like a big block of text that makes the page less interesting to read.</w:t>
+      </w:r>
+    </w:p>
+    <w:p>
+      <w:pPr>
+        <w:pStyle w:val="Heading3"/>
+        <w:jc w:val="both"/>
+      </w:pPr>
+      <w:bookmarkStart w:id="55" w:name="_Toc257363533"/>
+      <w:r>
+        <w:t>The Questions</w:t>
+      </w:r>
+      <w:bookmarkEnd w:id="55"/>
+    </w:p>
+    <w:p>
+      <w:pPr>
+        <w:jc w:val="both"/>
+      </w:pPr>
+      <w:r>
+        <w:t>We chose the question “Do I need to create an account” because it is a basic question that will stop people being confused, but on the other hand it’s not an obvious question like “how do I create an account” which we felt is self explanatory when you are at the registration page and the information on the screen.</w:t>
+      </w:r>
+    </w:p>
+    <w:p>
+      <w:pPr>
+        <w:jc w:val="both"/>
+      </w:pPr>
+      <w:r>
+        <w:t xml:space="preserve">Another question we thought was useful to include is </w:t>
+      </w:r>
+      <w:r>
+        <w:t>“</w:t>
+      </w:r>
+      <w:r>
+        <w:t>What do</w:t>
+      </w:r>
+      <w:r>
+        <w:t>es</w:t>
+      </w:r>
+      <w:r>
+        <w:t xml:space="preserve"> the 'Join' and 'Lock' mean next </w:t>
+      </w:r>
+      <w:r>
+        <w:t>to each room on the debate page”, we decided this was a definite question to include n the FAQ section as it’s not obvious what they mean and will easily confuse people when they cant enter a debate. We thought it was best to explain in detail what exactly they mean so the user will know exactly what they are saying and stop any further confusion.</w:t>
+      </w:r>
+    </w:p>
+    <w:p>
+      <w:pPr>
+        <w:jc w:val="both"/>
+      </w:pPr>
+      <w:r>
+        <w:t>The next couple of questions we thought to include were “what kind of debates can I start/not start”, we thought this questions very useful as they give a general idea of what kind of debates to start and what will not be accepted.</w:t>
+      </w:r>
+    </w:p>
+    <w:p>
+      <w:pPr>
+        <w:jc w:val="both"/>
+      </w:pPr>
+      <w:r>
         <w:lastRenderedPageBreak/>
-        <w:t>For the creation of the FAQ section of the project we started out by researching into current help pages of similar systems, some examples being question and answer pages like Stack Overflow, and existing chat rooms like world of chat. These existing systems, when put together, become quite similar to what we were heading to achieve for the overall project which made them useful tools for writing the help section.</w:t>
-      </w:r>
-    </w:p>
-    <w:p>
-      <w:pPr>
-        <w:pStyle w:val="Heading3"/>
-        <w:jc w:val="both"/>
-      </w:pPr>
-      <w:bookmarkStart w:id="54" w:name="_Toc257291394"/>
-      <w:r>
-        <w:t>Research</w:t>
-      </w:r>
-      <w:bookmarkEnd w:id="54"/>
-    </w:p>
-    <w:p>
-      <w:pPr>
-        <w:jc w:val="both"/>
-      </w:pPr>
-      <w:r>
-        <w:t>After researching the different systems, we sat down and decided on the most suitable questions from our research, and adapted them to fit our system. This turned out to be a useful way of only using the best questions, as before this we could only think of simple questions like “how do I create an account?”, We decided these types of questions were too broad and unspecific. Along with these questions we decided it would be a good idea to explain to the user what everything in a debate room does by using a screenshot. Apart from being useful to show the user on a picture what we are talking about, it also makes the page more colourful, interesting, and stops to page looking like a big block of text that makes the page less interesting to read.</w:t>
-      </w:r>
-    </w:p>
-    <w:p>
-      <w:pPr>
-        <w:pStyle w:val="Heading3"/>
-        <w:jc w:val="both"/>
-      </w:pPr>
-      <w:bookmarkStart w:id="55" w:name="_Toc257291395"/>
-      <w:r>
-        <w:t>The Questions</w:t>
-      </w:r>
-      <w:bookmarkEnd w:id="55"/>
-    </w:p>
-    <w:p>
-      <w:pPr>
-        <w:jc w:val="both"/>
-      </w:pPr>
-      <w:r>
-        <w:t>We chose the question “Do I need to create an account” because it is a basic question that will stop people being confused, but on the other hand it’s not an obvious question like “how do I create an account” which we felt is self explanatory when you are at the registration page and the information on the screen.</w:t>
-      </w:r>
-    </w:p>
-    <w:p>
-      <w:pPr>
-        <w:jc w:val="both"/>
-      </w:pPr>
-      <w:r>
-        <w:t xml:space="preserve">Another question we thought was useful to include is </w:t>
-      </w:r>
-      <w:r>
-        <w:t>“</w:t>
-      </w:r>
-      <w:r>
-        <w:t>What do</w:t>
-      </w:r>
-      <w:r>
-        <w:t>es</w:t>
-      </w:r>
-      <w:r>
-        <w:t xml:space="preserve"> the 'Join' and 'Lock' mean next </w:t>
-      </w:r>
-      <w:r>
-        <w:t>to each room on the debate page”, we decided this was a definite question to include n the FAQ section as it’s not obvious what they mean and will easily confuse people when they cant enter a debate. We thought it was best to explain in detail what exactly they mean so the user will know exactly what they are saying and stop any further confusion.</w:t>
-      </w:r>
-    </w:p>
-    <w:p>
-      <w:pPr>
-        <w:jc w:val="both"/>
-      </w:pPr>
-      <w:r>
-        <w:t>The next couple of questions we thought to include were “what kind of debates can I start/not start”, we thought this questions very useful as they give a general idea of what kind of debates to start and what will not be accepted.</w:t>
-      </w:r>
-    </w:p>
-    <w:p>
-      <w:pPr>
-        <w:jc w:val="both"/>
-      </w:pPr>
-      <w:r>
         <w:t>A further question we thought to add was “what does everything on the debate page mean” we thought this good as it explains what is going on when on a debate page and stops people being overwhelmed when the page suddenly changes when the timer stops.</w:t>
       </w:r>
     </w:p>
@@ -10082,7 +10801,7 @@
         <w:pStyle w:val="Heading1"/>
         <w:jc w:val="both"/>
       </w:pPr>
-      <w:bookmarkStart w:id="57" w:name="_Toc257291396"/>
+      <w:bookmarkStart w:id="57" w:name="_Toc257363534"/>
       <w:r>
         <w:lastRenderedPageBreak/>
         <w:t>Testing</w:t>
@@ -12604,7 +13323,7 @@
         <w:pStyle w:val="Heading1NoNumbering"/>
         <w:jc w:val="both"/>
       </w:pPr>
-      <w:bookmarkStart w:id="58" w:name="_Toc257291397"/>
+      <w:bookmarkStart w:id="58" w:name="_Toc257363535"/>
       <w:r>
         <w:lastRenderedPageBreak/>
         <w:t>System Walkthrough</w:t>
@@ -12616,9 +13335,9 @@
         <w:pStyle w:val="Heading1NoNumbering"/>
         <w:jc w:val="both"/>
       </w:pPr>
-      <w:bookmarkStart w:id="59" w:name="_Toc257291398"/>
-      <w:r>
-        <w:t>Project Summary &amp; Reflection</w:t>
+      <w:bookmarkStart w:id="59" w:name="_Toc257363536"/>
+      <w:r>
+        <w:t>Reflective Comments</w:t>
       </w:r>
       <w:bookmarkEnd w:id="59"/>
     </w:p>
@@ -12627,11 +13346,22 @@
         <w:pStyle w:val="Heading1NoNumbering"/>
         <w:jc w:val="both"/>
       </w:pPr>
-      <w:bookmarkStart w:id="60" w:name="_Toc257291399"/>
+      <w:bookmarkStart w:id="60" w:name="_Toc257363537"/>
+      <w:r>
+        <w:t>Project Objectives Achieved</w:t>
+      </w:r>
+      <w:bookmarkEnd w:id="60"/>
+    </w:p>
+    <w:p>
+      <w:pPr>
+        <w:pStyle w:val="Heading1NoNumbering"/>
+        <w:jc w:val="both"/>
+      </w:pPr>
+      <w:bookmarkStart w:id="61" w:name="_Toc257363538"/>
       <w:r>
         <w:t>Time Plan</w:t>
       </w:r>
-      <w:bookmarkEnd w:id="60"/>
+      <w:bookmarkEnd w:id="61"/>
     </w:p>
     <w:p>
       <w:pPr>
@@ -14245,6 +14975,118 @@
       </w:rPr>
     </w:lvl>
   </w:abstractNum>
+  <w:abstractNum w:abstractNumId="16">
+    <w:nsid w:val="7BAE0522"/>
+    <w:multiLevelType w:val="hybridMultilevel"/>
+    <w:tmpl w:val="28C45E4C"/>
+    <w:lvl w:ilvl="0" w:tplc="217C00E2">
+      <w:numFmt w:val="bullet"/>
+      <w:lvlText w:val="-"/>
+      <w:lvlJc w:val="left"/>
+      <w:pPr>
+        <w:ind w:left="720" w:hanging="360"/>
+      </w:pPr>
+      <w:rPr>
+        <w:rFonts w:ascii="Calibri" w:eastAsiaTheme="minorHAnsi" w:hAnsi="Calibri" w:cstheme="minorBidi" w:hint="default"/>
+      </w:rPr>
+    </w:lvl>
+    <w:lvl w:ilvl="1" w:tplc="08090003" w:tentative="1">
+      <w:start w:val="1"/>
+      <w:numFmt w:val="bullet"/>
+      <w:lvlText w:val="o"/>
+      <w:lvlJc w:val="left"/>
+      <w:pPr>
+        <w:ind w:left="1440" w:hanging="360"/>
+      </w:pPr>
+      <w:rPr>
+        <w:rFonts w:ascii="Courier New" w:hAnsi="Courier New" w:cs="Courier New" w:hint="default"/>
+      </w:rPr>
+    </w:lvl>
+    <w:lvl w:ilvl="2" w:tplc="08090005" w:tentative="1">
+      <w:start w:val="1"/>
+      <w:numFmt w:val="bullet"/>
+      <w:lvlText w:val=""/>
+      <w:lvlJc w:val="left"/>
+      <w:pPr>
+        <w:ind w:left="2160" w:hanging="360"/>
+      </w:pPr>
+      <w:rPr>
+        <w:rFonts w:ascii="Wingdings" w:hAnsi="Wingdings" w:hint="default"/>
+      </w:rPr>
+    </w:lvl>
+    <w:lvl w:ilvl="3" w:tplc="08090001" w:tentative="1">
+      <w:start w:val="1"/>
+      <w:numFmt w:val="bullet"/>
+      <w:lvlText w:val=""/>
+      <w:lvlJc w:val="left"/>
+      <w:pPr>
+        <w:ind w:left="2880" w:hanging="360"/>
+      </w:pPr>
+      <w:rPr>
+        <w:rFonts w:ascii="Symbol" w:hAnsi="Symbol" w:hint="default"/>
+      </w:rPr>
+    </w:lvl>
+    <w:lvl w:ilvl="4" w:tplc="08090003" w:tentative="1">
+      <w:start w:val="1"/>
+      <w:numFmt w:val="bullet"/>
+      <w:lvlText w:val="o"/>
+      <w:lvlJc w:val="left"/>
+      <w:pPr>
+        <w:ind w:left="3600" w:hanging="360"/>
+      </w:pPr>
+      <w:rPr>
+        <w:rFonts w:ascii="Courier New" w:hAnsi="Courier New" w:cs="Courier New" w:hint="default"/>
+      </w:rPr>
+    </w:lvl>
+    <w:lvl w:ilvl="5" w:tplc="08090005" w:tentative="1">
+      <w:start w:val="1"/>
+      <w:numFmt w:val="bullet"/>
+      <w:lvlText w:val=""/>
+      <w:lvlJc w:val="left"/>
+      <w:pPr>
+        <w:ind w:left="4320" w:hanging="360"/>
+      </w:pPr>
+      <w:rPr>
+        <w:rFonts w:ascii="Wingdings" w:hAnsi="Wingdings" w:hint="default"/>
+      </w:rPr>
+    </w:lvl>
+    <w:lvl w:ilvl="6" w:tplc="08090001" w:tentative="1">
+      <w:start w:val="1"/>
+      <w:numFmt w:val="bullet"/>
+      <w:lvlText w:val=""/>
+      <w:lvlJc w:val="left"/>
+      <w:pPr>
+        <w:ind w:left="5040" w:hanging="360"/>
+      </w:pPr>
+      <w:rPr>
+        <w:rFonts w:ascii="Symbol" w:hAnsi="Symbol" w:hint="default"/>
+      </w:rPr>
+    </w:lvl>
+    <w:lvl w:ilvl="7" w:tplc="08090003" w:tentative="1">
+      <w:start w:val="1"/>
+      <w:numFmt w:val="bullet"/>
+      <w:lvlText w:val="o"/>
+      <w:lvlJc w:val="left"/>
+      <w:pPr>
+        <w:ind w:left="5760" w:hanging="360"/>
+      </w:pPr>
+      <w:rPr>
+        <w:rFonts w:ascii="Courier New" w:hAnsi="Courier New" w:cs="Courier New" w:hint="default"/>
+      </w:rPr>
+    </w:lvl>
+    <w:lvl w:ilvl="8" w:tplc="08090005" w:tentative="1">
+      <w:start w:val="1"/>
+      <w:numFmt w:val="bullet"/>
+      <w:lvlText w:val=""/>
+      <w:lvlJc w:val="left"/>
+      <w:pPr>
+        <w:ind w:left="6480" w:hanging="360"/>
+      </w:pPr>
+      <w:rPr>
+        <w:rFonts w:ascii="Wingdings" w:hAnsi="Wingdings" w:hint="default"/>
+      </w:rPr>
+    </w:lvl>
+  </w:abstractNum>
   <w:num w:numId="1">
     <w:abstractNumId w:val="4"/>
   </w:num>
@@ -14292,6 +15134,9 @@
   </w:num>
   <w:num w:numId="16">
     <w:abstractNumId w:val="5"/>
+  </w:num>
+  <w:num w:numId="17">
+    <w:abstractNumId w:val="16"/>
   </w:num>
 </w:numbering>
 </file>
@@ -15535,7 +16380,7 @@
 </file>
 
 <file path=customXml/itemProps1.xml><?xml version="1.0" encoding="utf-8"?>
-<ds:datastoreItem xmlns:ds="http://schemas.openxmlformats.org/officeDocument/2006/customXml" ds:itemID="{AF228D83-DFAB-42B1-904E-1419DEF11FEE}">
+<ds:datastoreItem xmlns:ds="http://schemas.openxmlformats.org/officeDocument/2006/customXml" ds:itemID="{89FBE688-9A55-4230-9690-FCFF6C80CE7F}">
   <ds:schemaRefs>
     <ds:schemaRef ds:uri="http://schemas.openxmlformats.org/officeDocument/2006/bibliography"/>
   </ds:schemaRefs>

</xml_diff>

<commit_message>
Changes to various sections in the report.
</commit_message>
<xml_diff>
--- a/doc/G52GRP_FinalReport.docx
+++ b/doc/G52GRP_FinalReport.docx
@@ -373,13 +373,8 @@
         <w:tab/>
       </w:r>
       <w:r>
-        <w:t xml:space="preserve">Dr. Steven </w:t>
-      </w:r>
-      <w:proofErr w:type="spellStart"/>
-      <w:r>
-        <w:t>Benford</w:t>
-      </w:r>
-      <w:proofErr w:type="spellEnd"/>
+        <w:t>Dr. Steven Benford</w:t>
+      </w:r>
     </w:p>
     <w:p>
       <w:pPr>
@@ -465,13 +460,8 @@
         </w:rPr>
       </w:pPr>
       <w:r>
-        <w:t xml:space="preserve">Tammie </w:t>
-      </w:r>
-      <w:proofErr w:type="spellStart"/>
-      <w:r>
-        <w:t>Seo</w:t>
-      </w:r>
-      <w:proofErr w:type="spellEnd"/>
+        <w:t>Tammie Seo</w:t>
+      </w:r>
       <w:r>
         <w:t xml:space="preserve"> (tls08u)</w:t>
       </w:r>
@@ -516,11 +506,9 @@
         <w:ind w:left="2160"/>
         <w:jc w:val="both"/>
       </w:pPr>
-      <w:proofErr w:type="spellStart"/>
       <w:r>
         <w:t>Zhongda</w:t>
       </w:r>
-      <w:proofErr w:type="spellEnd"/>
       <w:r>
         <w:t xml:space="preserve"> (Carl)</w:t>
       </w:r>
@@ -5748,21 +5736,7 @@
         <w:rPr>
           <w:b/>
         </w:rPr>
-        <w:t xml:space="preserve"> along with additional research (</w:t>
-      </w:r>
-      <w:proofErr w:type="spellStart"/>
-      <w:r>
-        <w:rPr>
-          <w:b/>
-        </w:rPr>
-        <w:t>JQuery</w:t>
-      </w:r>
-      <w:proofErr w:type="spellEnd"/>
-      <w:r>
-        <w:rPr>
-          <w:b/>
-        </w:rPr>
-        <w:t>, etc)</w:t>
+        <w:t xml:space="preserve"> along with additional research (JQuery, etc)</w:t>
       </w:r>
       <w:r>
         <w:rPr>
@@ -5815,13 +5789,8 @@
         <w:pStyle w:val="Default"/>
         <w:jc w:val="both"/>
       </w:pPr>
-      <w:proofErr w:type="gramStart"/>
-      <w:r>
-        <w:t>myDebate</w:t>
-      </w:r>
-      <w:proofErr w:type="gramEnd"/>
-      <w:r>
-        <w:t xml:space="preserve"> is a service that allows users to participate in a democratic debate or discussion - to achieve a goal of agreement on a particular subject.</w:t>
+      <w:r>
+        <w:t>myDebate is a service that allows users to participate in a democratic debate or discussion - to achieve a goal of agreement on a particular subject.</w:t>
       </w:r>
     </w:p>
     <w:p>
@@ -5905,15 +5874,7 @@
         <w:jc w:val="both"/>
       </w:pPr>
       <w:r>
-        <w:t>While browsing his usual online forums, Jimmy came across a thread that simply stated: “Which operating system is better, Windows or OSX? Debate now on myDebate!</w:t>
-      </w:r>
-      <w:proofErr w:type="gramStart"/>
-      <w:r>
-        <w:t>”.</w:t>
-      </w:r>
-      <w:proofErr w:type="gramEnd"/>
-      <w:r>
-        <w:t xml:space="preserve"> He was intrigued, and clicked the link to the myDebate website.</w:t>
+        <w:t>While browsing his usual online forums, Jimmy came across a thread that simply stated: “Which operating system is better, Windows or OSX? Debate now on myDebate!”. He was intrigued, and clicked the link to the myDebate website.</w:t>
       </w:r>
     </w:p>
     <w:p>
@@ -5931,15 +5892,7 @@
         <w:jc w:val="both"/>
       </w:pPr>
       <w:r>
-        <w:t xml:space="preserve">He found that there was a timer counting down in the corner of the screen, and people were putting forward points in an attempt to win the vote of the other participants. When the counter reached zero, a screen appeared asking Jimmy to vote – he picked OSX straight away, and then saw a pie chart that changed as the votes from the other participants arrived. He was impressed at the responsiveness of the system, which seemed to react almost instantly to his clicks and </w:t>
-      </w:r>
-      <w:proofErr w:type="spellStart"/>
-      <w:r>
-        <w:t>keypresses</w:t>
-      </w:r>
-      <w:proofErr w:type="spellEnd"/>
-      <w:r>
-        <w:t>.</w:t>
+        <w:t>He found that there was a timer counting down in the corner of the screen, and people were putting forward points in an attempt to win the vote of the other participants. When the counter reached zero, a screen appeared asking Jimmy to vote – he picked OSX straight away, and then saw a pie chart that changed as the votes from the other participants arrived. He was impressed at the responsiveness of the system, which seemed to react almost instantly to his clicks and keypresses.</w:t>
       </w:r>
     </w:p>
     <w:p>
@@ -6420,15 +6373,7 @@
         <w:jc w:val="both"/>
       </w:pPr>
       <w:r>
-        <w:t xml:space="preserve">A user's profile should contain their avatar (in larger format) on the top right of the page, with the information they have entered into their profile in the </w:t>
-      </w:r>
-      <w:proofErr w:type="spellStart"/>
-      <w:r>
-        <w:t>center</w:t>
-      </w:r>
-      <w:proofErr w:type="spellEnd"/>
-      <w:r>
-        <w:t>.</w:t>
+        <w:t>A user's profile should contain their avatar (in larger format) on the top right of the page, with the information they have entered into their profile in the center.</w:t>
       </w:r>
     </w:p>
     <w:p>
@@ -6747,21 +6692,8 @@
         </w:numPr>
         <w:jc w:val="both"/>
       </w:pPr>
-      <w:proofErr w:type="gramStart"/>
-      <w:r>
-        <w:t>Users</w:t>
-      </w:r>
-      <w:proofErr w:type="gramEnd"/>
-      <w:r>
-        <w:t xml:space="preserve"> </w:t>
-      </w:r>
-      <w:proofErr w:type="spellStart"/>
-      <w:r>
-        <w:t>shoud</w:t>
-      </w:r>
-      <w:proofErr w:type="spellEnd"/>
-      <w:r>
-        <w:t xml:space="preserve"> be able to change their password.</w:t>
+      <w:r>
+        <w:t>Users shoud be able to change their password.</w:t>
       </w:r>
     </w:p>
     <w:p>
@@ -7405,15 +7337,7 @@
         <w:jc w:val="both"/>
       </w:pPr>
       <w:r>
-        <w:t xml:space="preserve">The messaging aspect of the application, in particular, relies heavily on </w:t>
-      </w:r>
-      <w:proofErr w:type="spellStart"/>
-      <w:r>
-        <w:t>Javascript</w:t>
-      </w:r>
-      <w:proofErr w:type="spellEnd"/>
-      <w:r>
-        <w:t>. Without this, messages would not be delivered to the user until the browser page is refreshed. This was deemed early on to be wholly unacceptable.</w:t>
+        <w:t>The messaging aspect of the application, in particular, relies heavily on Javascript. Without this, messages would not be delivered to the user until the browser page is refreshed. This was deemed early on to be wholly unacceptable.</w:t>
       </w:r>
     </w:p>
     <w:p>
@@ -7442,23 +7366,7 @@
         <w:jc w:val="both"/>
       </w:pPr>
       <w:r>
-        <w:t>The group decided to use JSON (</w:t>
-      </w:r>
-      <w:proofErr w:type="spellStart"/>
-      <w:r>
-        <w:t>Javascript</w:t>
-      </w:r>
-      <w:proofErr w:type="spellEnd"/>
-      <w:r>
-        <w:t xml:space="preserve"> Object Notation) to serialise the data when communicating between client and server. This is because it is such a simple, human-readable protocol. Also, it is extremely easy to serialise and de-serialise data using built-in Python and </w:t>
-      </w:r>
-      <w:proofErr w:type="spellStart"/>
-      <w:r>
-        <w:t>Javascript</w:t>
-      </w:r>
-      <w:proofErr w:type="spellEnd"/>
-      <w:r>
-        <w:t xml:space="preserve"> libraries.</w:t>
+        <w:t>The group decided to use JSON (Javascript Object Notation) to serialise the data when communicating between client and server. This is because it is such a simple, human-readable protocol. Also, it is extremely easy to serialise and de-serialise data using built-in Python and Javascript libraries.</w:t>
       </w:r>
     </w:p>
     <w:p>
@@ -7467,15 +7375,7 @@
         <w:jc w:val="both"/>
       </w:pPr>
       <w:r>
-        <w:t xml:space="preserve">The alternatives to representing the data in JSON, would be to use a format such as XML, which carries </w:t>
-      </w:r>
-      <w:proofErr w:type="gramStart"/>
-      <w:r>
-        <w:t>it's</w:t>
-      </w:r>
-      <w:proofErr w:type="gramEnd"/>
-      <w:r>
-        <w:t xml:space="preserve"> own advantages and disadvantages. For example, XML is less human-readable (and thus it is harder to debug an error in the application), though it is possible to give the data meaning, which is not an option with JSON – the application designer simply has to know which fields represent what. Fortunately, that is an advantage that we have with this project, so JSON offers a much easier format to work with.</w:t>
+        <w:t>The alternatives to representing the data in JSON, would be to use a format such as XML, which carries it's own advantages and disadvantages. For example, XML is less human-readable (and thus it is harder to debug an error in the application), though it is possible to give the data meaning, which is not an option with JSON – the application designer simply has to know which fields represent what. Fortunately, that is an advantage that we have with this project, so JSON offers a much easier format to work with.</w:t>
       </w:r>
     </w:p>
     <w:p>
@@ -7510,15 +7410,7 @@
         <w:jc w:val="both"/>
       </w:pPr>
       <w:r>
-        <w:t xml:space="preserve">To achieve full functionality on the front-end of the system using </w:t>
-      </w:r>
-      <w:proofErr w:type="spellStart"/>
-      <w:r>
-        <w:t>Javascript</w:t>
-      </w:r>
-      <w:proofErr w:type="spellEnd"/>
-      <w:r>
-        <w:t>, the following methods were implemented in the API:</w:t>
+        <w:t>To achieve full functionality on the front-end of the system using Javascript, the following methods were implemented in the API:</w:t>
       </w:r>
     </w:p>
     <w:p>
@@ -7526,29 +7418,17 @@
         <w:pStyle w:val="Heading4"/>
         <w:jc w:val="both"/>
       </w:pPr>
-      <w:proofErr w:type="gramStart"/>
-      <w:r>
-        <w:t>rooms/</w:t>
-      </w:r>
-      <w:proofErr w:type="spellStart"/>
-      <w:r>
-        <w:t>get_info</w:t>
-      </w:r>
-      <w:proofErr w:type="spellEnd"/>
-      <w:proofErr w:type="gramEnd"/>
+      <w:r>
+        <w:t>rooms/get_info</w:t>
+      </w:r>
     </w:p>
     <w:p>
       <w:pPr>
         <w:pStyle w:val="Textbody"/>
         <w:jc w:val="both"/>
       </w:pPr>
-      <w:proofErr w:type="gramStart"/>
-      <w:r>
-        <w:t>Returns relevant information pertaining to a particular room/debate.</w:t>
-      </w:r>
-      <w:proofErr w:type="gramEnd"/>
-      <w:r>
-        <w:t xml:space="preserve"> Includes the following data:</w:t>
+      <w:r>
+        <w:t>Returns relevant information pertaining to a particular room/debate. Includes the following data:</w:t>
       </w:r>
     </w:p>
     <w:p>
@@ -7626,29 +7506,17 @@
         <w:pStyle w:val="Heading4"/>
         <w:jc w:val="both"/>
       </w:pPr>
-      <w:proofErr w:type="gramStart"/>
-      <w:r>
-        <w:t>rooms/</w:t>
-      </w:r>
-      <w:proofErr w:type="spellStart"/>
-      <w:r>
-        <w:t>send_message</w:t>
-      </w:r>
-      <w:proofErr w:type="spellEnd"/>
-      <w:proofErr w:type="gramEnd"/>
+      <w:r>
+        <w:t>rooms/send_message</w:t>
+      </w:r>
     </w:p>
     <w:p>
       <w:pPr>
         <w:pStyle w:val="Textbody"/>
         <w:jc w:val="both"/>
       </w:pPr>
-      <w:proofErr w:type="gramStart"/>
-      <w:r>
-        <w:t>Posts a message to a given room/debate.</w:t>
-      </w:r>
-      <w:proofErr w:type="gramEnd"/>
-      <w:r>
-        <w:t xml:space="preserve"> Returns the following:</w:t>
+      <w:r>
+        <w:t>Posts a message to a given room/debate. Returns the following:</w:t>
       </w:r>
     </w:p>
     <w:p>
@@ -7680,24 +7548,17 @@
         <w:pStyle w:val="Heading4"/>
         <w:jc w:val="both"/>
       </w:pPr>
-      <w:proofErr w:type="gramStart"/>
       <w:r>
         <w:t>rooms/reset</w:t>
       </w:r>
-      <w:proofErr w:type="gramEnd"/>
     </w:p>
     <w:p>
       <w:pPr>
         <w:pStyle w:val="Textbody"/>
         <w:jc w:val="both"/>
       </w:pPr>
-      <w:proofErr w:type="gramStart"/>
-      <w:r>
-        <w:t>Resets a given room/debate, deleting all current poll data and resetting the countdown to the original value (length of the period).</w:t>
-      </w:r>
-      <w:proofErr w:type="gramEnd"/>
-      <w:r>
-        <w:t xml:space="preserve"> Only the person in control of the room or an administrator is able to perform this action.</w:t>
+      <w:r>
+        <w:t>Resets a given room/debate, deleting all current poll data and resetting the countdown to the original value (length of the period). Only the person in control of the room or an administrator is able to perform this action.</w:t>
       </w:r>
     </w:p>
     <w:p>
@@ -7705,24 +7566,17 @@
         <w:pStyle w:val="Heading4"/>
         <w:jc w:val="both"/>
       </w:pPr>
-      <w:proofErr w:type="gramStart"/>
       <w:r>
         <w:t>rooms/end</w:t>
       </w:r>
-      <w:proofErr w:type="gramEnd"/>
     </w:p>
     <w:p>
       <w:pPr>
         <w:pStyle w:val="Textbody"/>
         <w:jc w:val="both"/>
       </w:pPr>
-      <w:proofErr w:type="gramStart"/>
-      <w:r>
-        <w:t>Ends a given room/debate, thus removing it from the main list of debates.</w:t>
-      </w:r>
-      <w:proofErr w:type="gramEnd"/>
-      <w:r>
-        <w:t xml:space="preserve"> Again, only the person in control of the room or an administrator is able to perform this action.</w:t>
+      <w:r>
+        <w:t>Ends a given room/debate, thus removing it from the main list of debates. Again, only the person in control of the room or an administrator is able to perform this action.</w:t>
       </w:r>
     </w:p>
     <w:p>
@@ -7730,29 +7584,17 @@
         <w:pStyle w:val="Heading4"/>
         <w:jc w:val="both"/>
       </w:pPr>
-      <w:proofErr w:type="gramStart"/>
-      <w:r>
-        <w:t>polling/</w:t>
-      </w:r>
-      <w:proofErr w:type="spellStart"/>
-      <w:r>
-        <w:t>get_info</w:t>
-      </w:r>
-      <w:proofErr w:type="spellEnd"/>
-      <w:proofErr w:type="gramEnd"/>
+      <w:r>
+        <w:t>polling/get_info</w:t>
+      </w:r>
     </w:p>
     <w:p>
       <w:pPr>
         <w:pStyle w:val="Textbody"/>
         <w:jc w:val="both"/>
       </w:pPr>
-      <w:proofErr w:type="gramStart"/>
-      <w:r>
-        <w:t>Retrieves the information for the poll that is currently in use for a given room.</w:t>
-      </w:r>
-      <w:proofErr w:type="gramEnd"/>
-      <w:r>
-        <w:t xml:space="preserve"> Returns the following information:</w:t>
+      <w:r>
+        <w:t>Retrieves the information for the poll that is currently in use for a given room. Returns the following information:</w:t>
       </w:r>
     </w:p>
     <w:p>
@@ -7802,27 +7644,18 @@
         <w:pStyle w:val="Heading4"/>
         <w:jc w:val="both"/>
       </w:pPr>
-      <w:proofErr w:type="gramStart"/>
-      <w:r>
-        <w:t>polling/</w:t>
-      </w:r>
-      <w:proofErr w:type="spellStart"/>
-      <w:r>
-        <w:t>cast_vote</w:t>
-      </w:r>
-      <w:proofErr w:type="spellEnd"/>
-      <w:proofErr w:type="gramEnd"/>
+      <w:r>
+        <w:t>polling/cast_vote</w:t>
+      </w:r>
     </w:p>
     <w:p>
       <w:pPr>
         <w:pStyle w:val="Textbody"/>
         <w:jc w:val="both"/>
       </w:pPr>
-      <w:proofErr w:type="gramStart"/>
       <w:r>
         <w:t>Casts a vote for a given choice in the current poll for a given room.</w:t>
       </w:r>
-      <w:proofErr w:type="gramEnd"/>
     </w:p>
     <w:p>
       <w:pPr>
@@ -7830,14 +7663,10 @@
         <w:jc w:val="both"/>
       </w:pPr>
       <w:bookmarkStart w:id="42" w:name="_Toc257363520"/>
-      <w:proofErr w:type="spellStart"/>
-      <w:proofErr w:type="gramStart"/>
       <w:r>
         <w:t>jQuery</w:t>
       </w:r>
       <w:bookmarkEnd w:id="42"/>
-      <w:proofErr w:type="spellEnd"/>
-      <w:proofErr w:type="gramEnd"/>
     </w:p>
     <w:p>
       <w:pPr>
@@ -7845,24 +7674,14 @@
         <w:jc w:val="both"/>
       </w:pPr>
       <w:r>
-        <w:t xml:space="preserve">In order to implement the complex front-end user interactions, such as asynchronous message receipt and vote casting, a lot of </w:t>
-      </w:r>
-      <w:proofErr w:type="spellStart"/>
-      <w:r>
-        <w:t>javascript</w:t>
-      </w:r>
-      <w:proofErr w:type="spellEnd"/>
-      <w:r>
-        <w:t xml:space="preserve"> was required. Therefore, it made sense to make use of a library in order to make the heavy-lifting much simpler. The library that seemed best suited to this task was </w:t>
-      </w:r>
-      <w:proofErr w:type="spellStart"/>
+        <w:t xml:space="preserve">In order to implement the complex front-end user interactions, such as asynchronous message receipt and vote casting, a lot of javascript was required. Therefore, it made sense to make use of a library in order to make the heavy-lifting much simpler. The library that seemed best suited to this task was </w:t>
+      </w:r>
       <w:r>
         <w:rPr>
           <w:b/>
         </w:rPr>
         <w:t>jQuery</w:t>
       </w:r>
-      <w:proofErr w:type="spellEnd"/>
       <w:r>
         <w:t>, which is free and open source (and licensed under either the MIT license or the GPL).</w:t>
       </w:r>
@@ -7873,39 +7692,7 @@
         <w:jc w:val="both"/>
       </w:pPr>
       <w:r>
-        <w:t xml:space="preserve">There are alternatives to </w:t>
-      </w:r>
-      <w:proofErr w:type="spellStart"/>
-      <w:r>
-        <w:t>jQuery</w:t>
-      </w:r>
-      <w:proofErr w:type="spellEnd"/>
-      <w:r>
-        <w:t xml:space="preserve">, such as </w:t>
-      </w:r>
-      <w:proofErr w:type="spellStart"/>
-      <w:r>
-        <w:t>mooTools</w:t>
-      </w:r>
-      <w:proofErr w:type="spellEnd"/>
-      <w:r>
-        <w:t xml:space="preserve">, Prototype, and others. Rob has experience with </w:t>
-      </w:r>
-      <w:proofErr w:type="spellStart"/>
-      <w:r>
-        <w:t>jQuery</w:t>
-      </w:r>
-      <w:proofErr w:type="spellEnd"/>
-      <w:r>
-        <w:t xml:space="preserve"> however, and there are no obvious disadvantages to using it over one of the alternatives. In fact, it is the most popular </w:t>
-      </w:r>
-      <w:proofErr w:type="spellStart"/>
-      <w:r>
-        <w:t>Javascript</w:t>
-      </w:r>
-      <w:proofErr w:type="spellEnd"/>
-      <w:r>
-        <w:t xml:space="preserve"> framework on the internet</w:t>
+        <w:t>There are alternatives to jQuery, such as mooTools, Prototype, and others. Rob has experience with jQuery however, and there are no obvious disadvantages to using it over one of the alternatives. In fact, it is the most popular Javascript framework on the internet</w:t>
       </w:r>
       <w:r>
         <w:rPr>
@@ -7967,7 +7754,6 @@
       <w:r>
         <w:t xml:space="preserve">The </w:t>
       </w:r>
-      <w:proofErr w:type="gramStart"/>
       <w:r>
         <w:rPr>
           <w:i/>
@@ -7975,27 +7761,9 @@
         </w:rPr>
         <w:t>rooms</w:t>
       </w:r>
-      <w:proofErr w:type="gramEnd"/>
-      <w:r>
-        <w:t xml:space="preserve"> application is where the core functionality of the system lies. </w:t>
-      </w:r>
-      <w:proofErr w:type="gramStart"/>
-      <w:r>
-        <w:t>Rooms contains</w:t>
-      </w:r>
-      <w:proofErr w:type="gramEnd"/>
-      <w:r>
-        <w:t xml:space="preserve"> the Room, Message and Membership models, and handles all aspects of the low-level chat-based system. Due to the way the </w:t>
-      </w:r>
-      <w:proofErr w:type="gramStart"/>
-      <w:r>
-        <w:t>rooms</w:t>
-      </w:r>
-      <w:proofErr w:type="gramEnd"/>
-      <w:r>
-        <w:t xml:space="preserve"> application works, it depends on the polling application, which is described in detail below. The </w:t>
-      </w:r>
-      <w:proofErr w:type="gramStart"/>
+      <w:r>
+        <w:t xml:space="preserve"> application is where the core functionality of the system lies. Rooms contains the Room, Message and Membership models, and handles all aspects of the low-level chat-based system. Due to the way the rooms application works, it depends on the polling application, which is described in detail below. The </w:t>
+      </w:r>
       <w:r>
         <w:rPr>
           <w:i/>
@@ -8003,7 +7771,6 @@
         </w:rPr>
         <w:t>rooms</w:t>
       </w:r>
-      <w:proofErr w:type="gramEnd"/>
       <w:r>
         <w:t xml:space="preserve"> app has the following views:</w:t>
       </w:r>
@@ -8018,11 +7785,9 @@
         <w:spacing w:line="200" w:lineRule="atLeast"/>
         <w:jc w:val="both"/>
       </w:pPr>
-      <w:proofErr w:type="spellStart"/>
       <w:r>
         <w:t>conference_room</w:t>
       </w:r>
-      <w:proofErr w:type="spellEnd"/>
     </w:p>
     <w:p>
       <w:pPr>
@@ -8035,15 +7800,7 @@
         <w:jc w:val="both"/>
       </w:pPr>
       <w:r>
-        <w:t xml:space="preserve">Displays the initial HTML for the conference room/debate screen, at which point the </w:t>
-      </w:r>
-      <w:proofErr w:type="spellStart"/>
-      <w:r>
-        <w:t>Javascript</w:t>
-      </w:r>
-      <w:proofErr w:type="spellEnd"/>
-      <w:r>
-        <w:t xml:space="preserve"> takes over to provide the end-user experience (as the page never refreshes)</w:t>
+        <w:t>Displays the initial HTML for the conference room/debate screen, at which point the Javascript takes over to provide the end-user experience (as the page never refreshes)</w:t>
       </w:r>
     </w:p>
     <w:p>
@@ -8098,11 +7855,9 @@
         <w:spacing w:line="200" w:lineRule="atLeast"/>
         <w:jc w:val="both"/>
       </w:pPr>
-      <w:proofErr w:type="spellStart"/>
       <w:r>
         <w:t>create_room</w:t>
       </w:r>
-      <w:proofErr w:type="spellEnd"/>
     </w:p>
     <w:p>
       <w:pPr>
@@ -8154,7 +7909,6 @@
       <w:r>
         <w:t xml:space="preserve">The </w:t>
       </w:r>
-      <w:proofErr w:type="gramStart"/>
       <w:r>
         <w:rPr>
           <w:i/>
@@ -8162,7 +7916,6 @@
         </w:rPr>
         <w:t>rooms</w:t>
       </w:r>
-      <w:proofErr w:type="gramEnd"/>
       <w:r>
         <w:t xml:space="preserve"> application depends on the </w:t>
       </w:r>
@@ -8216,7 +7969,6 @@
       <w:r>
         <w:t xml:space="preserve"> application depends on the </w:t>
       </w:r>
-      <w:proofErr w:type="gramStart"/>
       <w:r>
         <w:rPr>
           <w:i/>
@@ -8224,7 +7976,6 @@
         </w:rPr>
         <w:t>rooms</w:t>
       </w:r>
-      <w:proofErr w:type="gramEnd"/>
       <w:r>
         <w:t xml:space="preserve"> application. This app contains the </w:t>
       </w:r>
@@ -8285,23 +8036,7 @@
         <w:t>polling</w:t>
       </w:r>
       <w:r>
-        <w:t xml:space="preserve"> application has no views in </w:t>
-      </w:r>
-      <w:proofErr w:type="gramStart"/>
-      <w:r>
-        <w:t>it's</w:t>
-      </w:r>
-      <w:proofErr w:type="gramEnd"/>
-      <w:r>
-        <w:t xml:space="preserve"> app folder. Instead, all functionality is exposed via. </w:t>
-      </w:r>
-      <w:proofErr w:type="gramStart"/>
-      <w:r>
-        <w:t>the</w:t>
-      </w:r>
-      <w:proofErr w:type="gramEnd"/>
-      <w:r>
-        <w:t xml:space="preserve"> API, which is explained in the next section.</w:t>
+        <w:t xml:space="preserve"> application has no views in it's app folder. Instead, all functionality is exposed via. the API, which is explained in the next section.</w:t>
       </w:r>
     </w:p>
     <w:p>
@@ -8353,124 +8088,78 @@
           <w:b/>
           <w:bCs/>
         </w:rPr>
-        <w:t>__</w:t>
-      </w:r>
-      <w:proofErr w:type="spellStart"/>
+        <w:t>__init__.py</w:t>
+      </w:r>
+      <w:r>
+        <w:t>, is simply an empty file that tells Python that the directory is to be treated as a python module, instead of just a normal folder. This allows the rest of the project to access files inside the views folder.</w:t>
+      </w:r>
+    </w:p>
+    <w:p>
+      <w:pPr>
+        <w:pStyle w:val="Textbody"/>
+        <w:jc w:val="both"/>
+      </w:pPr>
+      <w:r>
+        <w:t xml:space="preserve">Also, the views themselves in the API application are written differently. All the views extend from a common class, </w:t>
+      </w:r>
       <w:r>
         <w:rPr>
           <w:b/>
           <w:bCs/>
         </w:rPr>
-        <w:t>init__.py</w:t>
-      </w:r>
-      <w:proofErr w:type="spellEnd"/>
-      <w:r>
-        <w:t>, is simply an empty file that tells Python that the directory is to be treated as a python module, instead of just a normal folder. This allows the rest of the project to access files inside the views folder.</w:t>
-      </w:r>
-    </w:p>
-    <w:p>
-      <w:pPr>
-        <w:pStyle w:val="Textbody"/>
-        <w:jc w:val="both"/>
-      </w:pPr>
-      <w:r>
-        <w:t xml:space="preserve">Also, the views themselves in the API application are written differently. All the views extend from a common class, </w:t>
-      </w:r>
-      <w:proofErr w:type="spellStart"/>
+        <w:t>APIView</w:t>
+      </w:r>
+      <w:r>
+        <w:t xml:space="preserve">. There is also a class called </w:t>
+      </w:r>
       <w:r>
         <w:rPr>
           <w:b/>
           <w:bCs/>
         </w:rPr>
-        <w:t>APIView</w:t>
-      </w:r>
-      <w:proofErr w:type="spellEnd"/>
-      <w:r>
-        <w:t xml:space="preserve">. There is also a class called </w:t>
-      </w:r>
-      <w:proofErr w:type="spellStart"/>
+        <w:t>APIAuthView</w:t>
+      </w:r>
+      <w:r>
+        <w:t>, which acts as a convenience class that does not allow the API view to be used unless the user is logged in.</w:t>
+      </w:r>
+    </w:p>
+    <w:p>
+      <w:pPr>
+        <w:pStyle w:val="Textbody"/>
+        <w:jc w:val="both"/>
+      </w:pPr>
+      <w:r>
+        <w:lastRenderedPageBreak/>
+        <w:t>The API methods for both of the main apps are listed in the API Design section above. This section focusses however, on the way that the applications are laid out.</w:t>
+      </w:r>
+    </w:p>
+    <w:p>
+      <w:pPr>
+        <w:pStyle w:val="Textbody"/>
+        <w:jc w:val="both"/>
+      </w:pPr>
+      <w:r>
+        <w:t xml:space="preserve">The APIView class has two methods that are available for overriding: </w:t>
+      </w:r>
       <w:r>
         <w:rPr>
           <w:b/>
           <w:bCs/>
         </w:rPr>
-        <w:t>APIAuthView</w:t>
-      </w:r>
-      <w:proofErr w:type="spellEnd"/>
-      <w:r>
-        <w:t>, which acts as a convenience class that does not allow the API view to be used unless the user is logged in.</w:t>
-      </w:r>
-    </w:p>
-    <w:p>
-      <w:pPr>
-        <w:pStyle w:val="Textbody"/>
-        <w:jc w:val="both"/>
-      </w:pPr>
-      <w:r>
-        <w:lastRenderedPageBreak/>
-        <w:t xml:space="preserve">The API methods for both of the main apps are listed in the API Design section above. This section </w:t>
-      </w:r>
-      <w:proofErr w:type="spellStart"/>
-      <w:r>
-        <w:t>focusses</w:t>
-      </w:r>
-      <w:proofErr w:type="spellEnd"/>
-      <w:r>
-        <w:t xml:space="preserve"> however, on the way that the applications are laid out.</w:t>
-      </w:r>
-    </w:p>
-    <w:p>
-      <w:pPr>
-        <w:pStyle w:val="Textbody"/>
-        <w:jc w:val="both"/>
-      </w:pPr>
-      <w:r>
-        <w:t xml:space="preserve">The </w:t>
-      </w:r>
-      <w:proofErr w:type="spellStart"/>
-      <w:r>
-        <w:t>APIView</w:t>
-      </w:r>
-      <w:proofErr w:type="spellEnd"/>
-      <w:r>
-        <w:t xml:space="preserve"> class has two methods that are available for overriding: </w:t>
-      </w:r>
-      <w:proofErr w:type="gramStart"/>
+        <w:t>get()</w:t>
+      </w:r>
+      <w:r>
+        <w:t xml:space="preserve"> and </w:t>
+      </w:r>
       <w:r>
         <w:rPr>
           <w:b/>
           <w:bCs/>
         </w:rPr>
-        <w:t>get(</w:t>
-      </w:r>
-      <w:proofErr w:type="gramEnd"/>
-      <w:r>
-        <w:rPr>
-          <w:b/>
-          <w:bCs/>
-        </w:rPr>
-        <w:t>)</w:t>
-      </w:r>
-      <w:r>
-        <w:t xml:space="preserve"> and </w:t>
-      </w:r>
-      <w:r>
-        <w:rPr>
-          <w:b/>
-          <w:bCs/>
-        </w:rPr>
         <w:t>post()</w:t>
       </w:r>
       <w:r>
-        <w:t xml:space="preserve">. These are called when the respective request method is made (a GET request or a POST request). The parent class also has a method named __call__. This is used in Python to execute when the object is “called”. This means that an instantiation of the </w:t>
-      </w:r>
-      <w:proofErr w:type="spellStart"/>
-      <w:r>
-        <w:t>APIView</w:t>
-      </w:r>
-      <w:proofErr w:type="spellEnd"/>
-      <w:r>
-        <w:t xml:space="preserve"> class acts just like a function, which is how a view should act.</w:t>
+        <w:t>. These are called when the respective request method is made (a GET request or a POST request). The parent class also has a method named __call__. This is used in Python to execute when the object is “called”. This means that an instantiation of the APIView class acts just like a function, which is how a view should act.</w:t>
       </w:r>
     </w:p>
     <w:p>
@@ -8479,23 +8168,7 @@
         <w:jc w:val="both"/>
       </w:pPr>
       <w:r>
-        <w:t xml:space="preserve">The __call__ function then calls the correct request method, and then returns the serialised JSON data to the browser, with the correct </w:t>
-      </w:r>
-      <w:proofErr w:type="spellStart"/>
-      <w:r>
-        <w:t>mimetype</w:t>
-      </w:r>
-      <w:proofErr w:type="spellEnd"/>
-      <w:r>
-        <w:t xml:space="preserve">. This also allows the __call__ method to catch any exceptions that may occur in the processing, and return them as an error string in the JSON data, leaving the success variable as False, which signifies to the client that something went wrong – without causing an error 500 (internal server error). This also means that errors that occur deep within the backend system can be </w:t>
-      </w:r>
-      <w:proofErr w:type="spellStart"/>
-      <w:r>
-        <w:t>propogated</w:t>
-      </w:r>
-      <w:proofErr w:type="spellEnd"/>
-      <w:r>
-        <w:t xml:space="preserve"> to the user, instead of using complex error codes (or ambiguous “general” errors).</w:t>
+        <w:t>The __call__ function then calls the correct request method, and then returns the serialised JSON data to the browser, with the correct mimetype. This also allows the __call__ method to catch any exceptions that may occur in the processing, and return them as an error string in the JSON data, leaving the success variable as False, which signifies to the client that something went wrong – without causing an error 500 (internal server error). This also means that errors that occur deep within the backend system can be propogated to the user, instead of using complex error codes (or ambiguous “general” errors).</w:t>
       </w:r>
     </w:p>
     <w:p>
@@ -8572,21 +8245,7 @@
         <w:rPr>
           <w:lang w:eastAsia="en-US" w:bidi="en-US"/>
         </w:rPr>
-        <w:t xml:space="preserve">It is clear from the diagram that all of the operations in the API inherit from the </w:t>
-      </w:r>
-      <w:proofErr w:type="spellStart"/>
-      <w:r>
-        <w:rPr>
-          <w:lang w:eastAsia="en-US" w:bidi="en-US"/>
-        </w:rPr>
-        <w:t>APIAuthView</w:t>
-      </w:r>
-      <w:proofErr w:type="spellEnd"/>
-      <w:r>
-        <w:rPr>
-          <w:lang w:eastAsia="en-US" w:bidi="en-US"/>
-        </w:rPr>
-        <w:t xml:space="preserve"> class, as all operations require the user to be logged in.</w:t>
+        <w:t>It is clear from the diagram that all of the operations in the API inherit from the APIAuthView class, as all operations require the user to be logged in.</w:t>
       </w:r>
     </w:p>
     <w:p>
@@ -8687,7 +8346,6 @@
       <w:r>
         <w:t xml:space="preserve">Alternatively, the Django project could have been designed by incorporating the API code into the relevant application to which it belongs. For example, the rooms API views could have been included inside the </w:t>
       </w:r>
-      <w:proofErr w:type="gramStart"/>
       <w:r>
         <w:rPr>
           <w:i/>
@@ -8695,7 +8353,6 @@
         </w:rPr>
         <w:t>rooms</w:t>
       </w:r>
-      <w:proofErr w:type="gramEnd"/>
       <w:r>
         <w:t xml:space="preserve"> application, and similarly for the </w:t>
       </w:r>
@@ -8722,35 +8379,46 @@
         <w:jc w:val="both"/>
       </w:pPr>
       <w:r>
-        <w:t xml:space="preserve">This, however, would mean that the code that is common to the API views (the </w:t>
-      </w:r>
-      <w:proofErr w:type="spellStart"/>
-      <w:r>
-        <w:t>APIView</w:t>
-      </w:r>
-      <w:proofErr w:type="spellEnd"/>
+        <w:t>This, however, would mean that the code that is common to the API views (the APIView and APIAuthView base classes) would have to either be rewritten, or placed in a central location, resulting in a similar layout in the end (as rewriting code is obviously not optimal).</w:t>
+      </w:r>
+    </w:p>
+    <w:p>
+      <w:pPr>
+        <w:pStyle w:val="Heading2"/>
+        <w:jc w:val="both"/>
+      </w:pPr>
+      <w:bookmarkStart w:id="47" w:name="_Toc257363525"/>
+      <w:r>
+        <w:t>Third-Party Applications</w:t>
+      </w:r>
+      <w:bookmarkEnd w:id="47"/>
+    </w:p>
+    <w:p>
+      <w:pPr>
+        <w:pStyle w:val="Textbody"/>
+        <w:jc w:val="both"/>
+      </w:pPr>
+      <w:r>
+        <w:t xml:space="preserve">One of the major advantages of Django and the way it’s applications are designed, is the ability to download and use applications that others have written in other projects. In the group project, we used two third-party applications: </w:t>
+      </w:r>
+      <w:r>
+        <w:rPr>
+          <w:b/>
+        </w:rPr>
+        <w:t>registration</w:t>
+      </w:r>
       <w:r>
         <w:t xml:space="preserve"> and </w:t>
       </w:r>
-      <w:proofErr w:type="spellStart"/>
-      <w:r>
-        <w:t>APIAuthView</w:t>
-      </w:r>
-      <w:proofErr w:type="spellEnd"/>
-      <w:r>
-        <w:t xml:space="preserve"> base classes) would have to either be rewritten, or placed in a central location, resulting in a similar layout in the end (as rewriting code is obviously not optimal).</w:t>
-      </w:r>
-    </w:p>
-    <w:p>
-      <w:pPr>
-        <w:pStyle w:val="Heading2"/>
-        <w:jc w:val="both"/>
-      </w:pPr>
-      <w:bookmarkStart w:id="47" w:name="_Toc257363525"/>
-      <w:r>
-        <w:t>Third-Party Applications</w:t>
-      </w:r>
-      <w:bookmarkEnd w:id="47"/>
+      <w:r>
+        <w:rPr>
+          <w:b/>
+        </w:rPr>
+        <w:t>haystack</w:t>
+      </w:r>
+      <w:r>
+        <w:t>.</w:t>
+      </w:r>
     </w:p>
     <w:p>
       <w:pPr>
@@ -8758,33 +8426,25 @@
         <w:jc w:val="both"/>
       </w:pPr>
       <w:r>
-        <w:t xml:space="preserve">One of the major advantages of Django and the way </w:t>
-      </w:r>
-      <w:proofErr w:type="gramStart"/>
-      <w:r>
-        <w:t>it’s</w:t>
-      </w:r>
-      <w:proofErr w:type="gramEnd"/>
-      <w:r>
-        <w:t xml:space="preserve"> applications are designed, is the ability to download and use applications that others have written in other projects. In the group project, we used two third-party applications: </w:t>
+        <w:t>Registration provides a reusable way of allowing users to register for the site, with e-mail validation. This was an important feature for our project, especially for the Open Day demonstration, which usually takes a long time to code.</w:t>
+      </w:r>
+    </w:p>
+    <w:p>
+      <w:pPr>
+        <w:pStyle w:val="Textbody"/>
+        <w:jc w:val="both"/>
+      </w:pPr>
+      <w:r>
+        <w:t xml:space="preserve">Haystack is a front-end for the Python search framework called </w:t>
       </w:r>
       <w:r>
         <w:rPr>
           <w:b/>
         </w:rPr>
-        <w:t>registration</w:t>
-      </w:r>
-      <w:r>
-        <w:t xml:space="preserve"> and </w:t>
-      </w:r>
-      <w:r>
-        <w:rPr>
-          <w:b/>
-        </w:rPr>
-        <w:t>haystack</w:t>
-      </w:r>
-      <w:r>
-        <w:t>.</w:t>
+        <w:t>whoosh</w:t>
+      </w:r>
+      <w:r>
+        <w:t>. It allows Django projects to index the content in their database, and provides an easy-to-use API for querying the search index. This allowed us to quickly implement search, which is also an important part the project.</w:t>
       </w:r>
     </w:p>
     <w:p>
@@ -8793,42 +8453,7 @@
         <w:jc w:val="both"/>
       </w:pPr>
       <w:r>
-        <w:t>Registration provides a reusable way of allowing users to register for the site, with e-mail validation. This was an important feature for our project, especially for the Open Day demonstration, which usually takes a long time to code.</w:t>
-      </w:r>
-    </w:p>
-    <w:p>
-      <w:pPr>
-        <w:pStyle w:val="Textbody"/>
-        <w:jc w:val="both"/>
-      </w:pPr>
-      <w:r>
-        <w:t xml:space="preserve">Haystack is a front-end for the Python search framework called </w:t>
-      </w:r>
-      <w:r>
-        <w:rPr>
-          <w:b/>
-        </w:rPr>
-        <w:t>whoosh</w:t>
-      </w:r>
-      <w:r>
-        <w:t>. It allows Django projects to index the content in their database, and provides an easy-to-use API for querying the search index. This allowed us to quickly implement search, which is also an important part the project.</w:t>
-      </w:r>
-    </w:p>
-    <w:p>
-      <w:pPr>
-        <w:pStyle w:val="Textbody"/>
-        <w:jc w:val="both"/>
-      </w:pPr>
-      <w:r>
-        <w:t xml:space="preserve">There also exist applications for voting, but since this is such a core part of the project, the group decided to write the polling application from scratch, including all the functionality that was needed – and none that wasn’t. This gave us greater flexibility over the API that is exposed from the polling application </w:t>
-      </w:r>
-      <w:proofErr w:type="gramStart"/>
-      <w:r>
-        <w:t>itself,</w:t>
-      </w:r>
-      <w:proofErr w:type="gramEnd"/>
-      <w:r>
-        <w:t xml:space="preserve"> and as a result from the project as a whole.</w:t>
+        <w:t>There also exist applications for voting, but since this is such a core part of the project, the group decided to write the polling application from scratch, including all the functionality that was needed – and none that wasn’t. This gave us greater flexibility over the API that is exposed from the polling application itself, and as a result from the project as a whole.</w:t>
       </w:r>
     </w:p>
     <w:p>
@@ -9545,23 +9170,32 @@
         <w:rPr>
           <w:u w:color="000000"/>
         </w:rPr>
-        <w:t>The information provided about each debate is</w:t>
+        <w:t>The information provided about each debate</w:t>
       </w:r>
       <w:r>
         <w:rPr>
           <w:u w:color="000000"/>
         </w:rPr>
+        <w:t>, once created,</w:t>
+      </w:r>
+      <w:r>
+        <w:rPr>
+          <w:u w:color="000000"/>
+        </w:rPr>
+        <w:t xml:space="preserve"> is</w:t>
+      </w:r>
+      <w:r>
+        <w:rPr>
+          <w:u w:color="000000"/>
+        </w:rPr>
         <w:t xml:space="preserve"> as follows:</w:t>
       </w:r>
     </w:p>
     <w:p>
       <w:pPr>
         <w:pStyle w:val="ListParagraph"/>
-        <w:numPr>
-          <w:ilvl w:val="0"/>
-          <w:numId w:val="17"/>
-        </w:numPr>
         <w:spacing w:after="0"/>
+        <w:ind w:left="720"/>
         <w:jc w:val="both"/>
         <w:rPr>
           <w:u w:color="000000"/>
@@ -9569,8 +9203,30 @@
       </w:pPr>
       <w:r>
         <w:rPr>
+          <w:noProof/>
           <w:u w:color="000000"/>
         </w:rPr>
+        <w:pict>
+          <v:shapetype id="_x0000_t32" coordsize="21600,21600" o:spt="32" o:oned="t" path="m,l21600,21600e" filled="f">
+            <v:path arrowok="t" fillok="f" o:connecttype="none"/>
+            <o:lock v:ext="edit" shapetype="t"/>
+          </v:shapetype>
+          <v:shape id="_x0000_s1030" type="#_x0000_t32" style="position:absolute;left:0;text-align:left;margin-left:-5.25pt;margin-top:5.45pt;width:36.75pt;height:0;z-index:251676672" o:connectortype="straight"/>
+        </w:pict>
+      </w:r>
+      <w:r>
+        <w:rPr>
+          <w:noProof/>
+          <w:u w:color="000000"/>
+        </w:rPr>
+        <w:pict>
+          <v:shape id="_x0000_s1029" type="#_x0000_t32" style="position:absolute;left:0;text-align:left;margin-left:-5.25pt;margin-top:5.45pt;width:0;height:120.75pt;flip:y;z-index:251675648" o:connectortype="straight"/>
+        </w:pict>
+      </w:r>
+      <w:r>
+        <w:rPr>
+          <w:u w:color="000000"/>
+        </w:rPr>
         <w:t>T</w:t>
       </w:r>
       <w:r>
@@ -9583,43 +9239,133 @@
         <w:rPr>
           <w:u w:color="000000"/>
         </w:rPr>
-        <w:t xml:space="preserve">, which </w:t>
+        <w:t xml:space="preserve">, </w:t>
       </w:r>
       <w:r>
         <w:rPr>
           <w:u w:color="000000"/>
         </w:rPr>
-        <w:t>should serve</w:t>
-      </w:r>
-      <w:r>
+        <w:t>serving as the room name.</w:t>
+      </w:r>
+    </w:p>
+    <w:p>
+      <w:pPr>
+        <w:pStyle w:val="ListParagraph"/>
+        <w:spacing w:after="0"/>
+        <w:ind w:left="720"/>
+        <w:jc w:val="both"/>
         <w:rPr>
           <w:u w:color="000000"/>
         </w:rPr>
-        <w:t xml:space="preserve"> as the room name</w:t>
+      </w:pPr>
+      <w:r>
+        <w:rPr>
+          <w:noProof/>
+          <w:u w:color="000000"/>
+        </w:rPr>
+        <w:pict>
+          <v:shape id="_x0000_s1026" type="#_x0000_t32" style="position:absolute;left:0;text-align:left;margin-left:365.25pt;margin-top:7.4pt;width:0;height:111.75pt;z-index:251672576" o:connectortype="straight">
+            <v:stroke endarrow="block"/>
+          </v:shape>
+        </w:pict>
+      </w:r>
+      <w:r>
+        <w:rPr>
+          <w:noProof/>
+          <w:u w:color="000000"/>
+        </w:rPr>
+        <w:pict>
+          <v:shape id="_x0000_s1027" type="#_x0000_t32" style="position:absolute;left:0;text-align:left;margin-left:222pt;margin-top:7.4pt;width:143.25pt;height:0;z-index:251673600" o:connectortype="straight"/>
+        </w:pict>
+      </w:r>
+      <w:r>
+        <w:rPr>
+          <w:u w:color="000000"/>
+        </w:rPr>
+        <w:t>A list of users participating in the debate</w:t>
       </w:r>
     </w:p>
     <w:p>
       <w:pPr>
         <w:pStyle w:val="ListParagraph"/>
-        <w:numPr>
-          <w:ilvl w:val="0"/>
-          <w:numId w:val="17"/>
-        </w:numPr>
         <w:spacing w:after="0"/>
+        <w:ind w:left="720"/>
         <w:jc w:val="both"/>
         <w:rPr>
           <w:u w:color="000000"/>
         </w:rPr>
       </w:pPr>
-    </w:p>
-    <w:p>
-      <w:pPr>
+      <w:r>
+        <w:rPr>
+          <w:noProof/>
+          <w:u w:color="000000"/>
+        </w:rPr>
+        <w:pict>
+          <v:shape id="_x0000_s1033" type="#_x0000_t32" style="position:absolute;left:0;text-align:left;margin-left:267.75pt;margin-top:7.1pt;width:24.75pt;height:0;z-index:251679744" o:connectortype="straight"/>
+        </w:pict>
+      </w:r>
+      <w:r>
+        <w:rPr>
+          <w:noProof/>
+          <w:u w:color="000000"/>
+        </w:rPr>
+        <w:pict>
+          <v:shape id="_x0000_s1032" type="#_x0000_t32" style="position:absolute;left:0;text-align:left;margin-left:292.5pt;margin-top:7.1pt;width:0;height:138.8pt;flip:y;z-index:251678720" o:connectortype="straight"/>
+        </w:pict>
+      </w:r>
+      <w:r>
+        <w:rPr>
+          <w:u w:color="000000"/>
+        </w:rPr>
+        <w:t>The time remaining until the voting process begins</w:t>
+      </w:r>
+    </w:p>
+    <w:p>
+      <w:pPr>
+        <w:pStyle w:val="ListParagraph"/>
         <w:spacing w:after="0"/>
+        <w:ind w:left="720"/>
         <w:jc w:val="both"/>
         <w:rPr>
           <w:u w:color="000000"/>
         </w:rPr>
       </w:pPr>
+      <w:r>
+        <w:rPr>
+          <w:noProof/>
+          <w:u w:color="000000"/>
+        </w:rPr>
+        <w:pict>
+          <v:shape id="_x0000_s1035" type="#_x0000_t32" style="position:absolute;left:0;text-align:left;margin-left:280.55pt;margin-top:8.3pt;width:0;height:217.5pt;z-index:251681792" o:connectortype="straight"/>
+        </w:pict>
+      </w:r>
+      <w:r>
+        <w:rPr>
+          <w:noProof/>
+          <w:u w:color="000000"/>
+        </w:rPr>
+        <w:pict>
+          <v:shape id="_x0000_s1036" type="#_x0000_t32" style="position:absolute;left:0;text-align:left;margin-left:270.75pt;margin-top:7.55pt;width:9.8pt;height:0;z-index:251682816" o:connectortype="straight"/>
+        </w:pict>
+      </w:r>
+      <w:r>
+        <w:rPr>
+          <w:u w:color="000000"/>
+        </w:rPr>
+        <w:t>A message box</w:t>
+      </w:r>
+      <w:r>
+        <w:rPr>
+          <w:u w:color="000000"/>
+        </w:rPr>
+        <w:t xml:space="preserve"> allowing </w:t>
+      </w:r>
+      <w:r>
+        <w:rPr>
+          <w:u w:color="000000"/>
+        </w:rPr>
+        <w:t>the user to type messages</w:t>
+      </w:r>
     </w:p>
     <w:p>
       <w:pPr>
@@ -9629,13 +9375,15 @@
           <w:u w:color="000000"/>
         </w:rPr>
       </w:pPr>
-      <w:r>
-        <w:rPr>
-          <w:b/>
+    </w:p>
+    <w:p>
+      <w:pPr>
+        <w:spacing w:after="0"/>
+        <w:jc w:val="both"/>
+        <w:rPr>
           <w:u w:color="000000"/>
         </w:rPr>
-        <w:t>[Continue here after lecture]</w:t>
-      </w:r>
+      </w:pPr>
     </w:p>
     <w:p>
       <w:pPr>
@@ -9648,43 +9396,140 @@
     </w:p>
     <w:p>
       <w:pPr>
+        <w:spacing w:after="0"/>
+        <w:jc w:val="both"/>
         <w:rPr>
           <w:u w:color="000000"/>
         </w:rPr>
       </w:pPr>
-      <w:r>
+    </w:p>
+    <w:p>
+      <w:pPr>
+        <w:spacing w:after="0"/>
+        <w:jc w:val="center"/>
         <w:rPr>
           <w:u w:color="000000"/>
         </w:rPr>
-        <w:t xml:space="preserve">The “Debates” page contains a list of titles of the debate rooms.  The list of rooms are listed with a </w:t>
-      </w:r>
-      <w:proofErr w:type="spellStart"/>
-      <w:r>
-        <w:rPr>
+      </w:pPr>
+      <w:r>
+        <w:rPr>
+          <w:noProof/>
           <w:u w:color="000000"/>
-        </w:rPr>
-        <w:t>grayed</w:t>
-      </w:r>
-      <w:proofErr w:type="spellEnd"/>
-      <w:r>
-        <w:rPr>
+          <w:lang w:eastAsia="en-GB"/>
+        </w:rPr>
+        <w:pict>
+          <v:shape id="_x0000_s1034" type="#_x0000_t32" style="position:absolute;left:0;text-align:left;margin-left:189.75pt;margin-top:150.3pt;width:90.75pt;height:0;flip:x;z-index:251680768" o:connectortype="straight">
+            <v:stroke endarrow="block"/>
+          </v:shape>
+        </w:pict>
+      </w:r>
+      <w:r>
+        <w:rPr>
+          <w:noProof/>
           <w:u w:color="000000"/>
         </w:rPr>
-        <w:t xml:space="preserve"> box and to the left of each gray box, there will be the count of the number of members joining the debate. There is an extra function where the room will be locked at certain time into the debate. That will be shown as “JOIN” and “LOCK” below the number count of members participating in that particular room. Each room, the creator and when the room was created will be shown on the bottom </w:t>
-      </w:r>
-      <w:proofErr w:type="gramStart"/>
-      <w:r>
-        <w:rPr>
+        <w:pict>
+          <v:shape id="_x0000_s1031" type="#_x0000_t32" style="position:absolute;left:0;text-align:left;margin-left:292.5pt;margin-top:56.55pt;width:24.85pt;height:0;z-index:251677696" o:connectortype="straight">
+            <v:stroke endarrow="block"/>
+          </v:shape>
+        </w:pict>
+      </w:r>
+      <w:r>
+        <w:rPr>
+          <w:noProof/>
           <w:u w:color="000000"/>
-        </w:rPr>
-        <w:t>right  of</w:t>
-      </w:r>
-      <w:proofErr w:type="gramEnd"/>
-      <w:r>
-        <w:rPr>
+          <w:lang w:eastAsia="en-GB"/>
+        </w:rPr>
+        <w:pict>
+          <v:shape id="_x0000_s1028" type="#_x0000_t32" style="position:absolute;left:0;text-align:left;margin-left:-5.25pt;margin-top:9.25pt;width:48pt;height:0;z-index:251674624" o:connectortype="straight">
+            <v:stroke endarrow="block"/>
+          </v:shape>
+        </w:pict>
+      </w:r>
+      <w:r>
+        <w:rPr>
+          <w:noProof/>
           <w:u w:color="000000"/>
-        </w:rPr>
-        <w:t xml:space="preserve"> the box, this will allow the users to see who and when it was created.</w:t>
+          <w:lang w:eastAsia="en-GB"/>
+        </w:rPr>
+        <w:drawing>
+          <wp:inline distT="0" distB="0" distL="0" distR="0">
+            <wp:extent cx="4448175" cy="2083697"/>
+            <wp:effectExtent l="19050" t="19050" r="28575" b="11803"/>
+            <wp:docPr id="6" name="Picture 1"/>
+            <wp:cNvGraphicFramePr>
+              <a:graphicFrameLocks xmlns:a="http://schemas.openxmlformats.org/drawingml/2006/main" noChangeAspect="1"/>
+            </wp:cNvGraphicFramePr>
+            <a:graphic xmlns:a="http://schemas.openxmlformats.org/drawingml/2006/main">
+              <a:graphicData uri="http://schemas.openxmlformats.org/drawingml/2006/picture">
+                <pic:pic xmlns:pic="http://schemas.openxmlformats.org/drawingml/2006/picture">
+                  <pic:nvPicPr>
+                    <pic:cNvPr id="0" name="Picture 1"/>
+                    <pic:cNvPicPr>
+                      <a:picLocks noChangeAspect="1" noChangeArrowheads="1"/>
+                    </pic:cNvPicPr>
+                  </pic:nvPicPr>
+                  <pic:blipFill>
+                    <a:blip r:embed="rId16" cstate="print"/>
+                    <a:srcRect/>
+                    <a:stretch>
+                      <a:fillRect/>
+                    </a:stretch>
+                  </pic:blipFill>
+                  <pic:spPr bwMode="auto">
+                    <a:xfrm>
+                      <a:off x="0" y="0"/>
+                      <a:ext cx="4448175" cy="2083697"/>
+                    </a:xfrm>
+                    <a:prstGeom prst="rect">
+                      <a:avLst/>
+                    </a:prstGeom>
+                    <a:noFill/>
+                    <a:ln w="9525">
+                      <a:solidFill>
+                        <a:schemeClr val="accent1"/>
+                      </a:solidFill>
+                      <a:miter lim="800000"/>
+                      <a:headEnd/>
+                      <a:tailEnd/>
+                    </a:ln>
+                  </pic:spPr>
+                </pic:pic>
+              </a:graphicData>
+            </a:graphic>
+          </wp:inline>
+        </w:drawing>
+      </w:r>
+    </w:p>
+    <w:p>
+      <w:pPr>
+        <w:spacing w:after="0"/>
+        <w:jc w:val="both"/>
+        <w:rPr>
+          <w:u w:color="000000"/>
+        </w:rPr>
+      </w:pPr>
+    </w:p>
+    <w:p>
+      <w:pPr>
+        <w:spacing w:after="0"/>
+        <w:jc w:val="both"/>
+        <w:rPr>
+          <w:u w:color="000000"/>
+        </w:rPr>
+      </w:pPr>
+    </w:p>
+    <w:p>
+      <w:pPr>
+        <w:rPr>
+          <w:u w:color="000000"/>
+        </w:rPr>
+      </w:pPr>
+      <w:r>
+        <w:rPr>
+          <w:u w:color="000000"/>
+        </w:rPr>
+        <w:t>The “Debates” page contains a list of titles of the debate rooms.  The list of rooms are listed with a grayed box and to the left of each gray box, there will be the count of the number of members joining the debate. There is an extra function where the room will be locked at certain time into the debate. That will be shown as “JOIN” and “LOCK” below the number count of members participating in that particular room. Each room, the creator and when the room was created will be shown on the bottom right  of the box, this will allow the users to see who and when it was created.</w:t>
       </w:r>
     </w:p>
     <w:p>
@@ -9699,7 +9544,6 @@
           <w:u w:val="single" w:color="000000"/>
           <w:lang w:eastAsia="en-GB"/>
         </w:rPr>
-        <w:lastRenderedPageBreak/>
         <w:drawing>
           <wp:anchor distT="152400" distB="152400" distL="152400" distR="152400" simplePos="0" relativeHeight="251664384" behindDoc="0" locked="0" layoutInCell="1" allowOverlap="1">
             <wp:simplePos x="0" y="0"/>
@@ -9726,7 +9570,7 @@
                     </pic:cNvPicPr>
                   </pic:nvPicPr>
                   <pic:blipFill>
-                    <a:blip r:embed="rId16" cstate="print"/>
+                    <a:blip r:embed="rId17" cstate="print"/>
                     <a:srcRect/>
                     <a:stretch>
                       <a:fillRect/>
@@ -9832,7 +9676,7 @@
                     </pic:cNvPicPr>
                   </pic:nvPicPr>
                   <pic:blipFill>
-                    <a:blip r:embed="rId17" cstate="print"/>
+                    <a:blip r:embed="rId18" cstate="print"/>
                     <a:srcRect/>
                     <a:stretch>
                       <a:fillRect/>
@@ -9864,90 +9708,41 @@
         <w:rPr>
           <w:u w:color="000000"/>
         </w:rPr>
-        <w:t xml:space="preserve"> see who and how many people are in that same discussion. Due to the nature for this project, we decided to have it time based. Each room will have a certain amount of time for the users to discuss on their topics. Therefore, there is a count down clock. It is located below the </w:t>
-      </w:r>
-      <w:proofErr w:type="gramStart"/>
-      <w:r>
+        <w:t xml:space="preserve"> see who and how many people are in that same discussion. Due to the nature for this project, we decided to have it time based. Each room will have a certain amount of time for the users to discuss on their topics. Therefore, there is a count down clock. It is located below the members box. The clock will start from the duration and start counting down as it goes on. A users can decide to leave the debate at any time. There is a link where brings you out of the discussion, but before leaving, there is a warning/confirming window that a user will have to confirm their decision upon leaving.</w:t>
+      </w:r>
+    </w:p>
+    <w:p>
+      <w:pPr>
         <w:rPr>
           <w:u w:color="000000"/>
         </w:rPr>
-        <w:t>members</w:t>
-      </w:r>
-      <w:proofErr w:type="gramEnd"/>
-      <w:r>
+      </w:pPr>
+    </w:p>
+    <w:p>
+      <w:pPr>
         <w:rPr>
           <w:u w:color="000000"/>
         </w:rPr>
-        <w:t xml:space="preserve"> box. The clock will start from the duration and start counting down as it goes on. </w:t>
-      </w:r>
-      <w:proofErr w:type="gramStart"/>
-      <w:r>
+      </w:pPr>
+      <w:r>
+        <w:rPr>
+          <w:u w:val="single" w:color="000000"/>
+        </w:rPr>
+        <w:t>Start a Debate</w:t>
+      </w:r>
+    </w:p>
+    <w:p>
+      <w:pPr>
         <w:rPr>
           <w:u w:color="000000"/>
         </w:rPr>
-        <w:t>A users</w:t>
-      </w:r>
-      <w:proofErr w:type="gramEnd"/>
+      </w:pPr>
       <w:r>
         <w:rPr>
           <w:u w:color="000000"/>
         </w:rPr>
-        <w:t xml:space="preserve"> can decide to leave the debate at any time. There is a link where brings you out of the discussion, but before leaving, there is a warning/confirming window that a user will have to confirm their decision upon leaving.</w:t>
-      </w:r>
-    </w:p>
-    <w:p>
-      <w:pPr>
-        <w:rPr>
-          <w:u w:color="000000"/>
-        </w:rPr>
-      </w:pPr>
-    </w:p>
-    <w:p>
-      <w:pPr>
-        <w:rPr>
-          <w:u w:color="000000"/>
-        </w:rPr>
-      </w:pPr>
-      <w:r>
-        <w:rPr>
-          <w:u w:val="single" w:color="000000"/>
-        </w:rPr>
-        <w:t>Start a Debate</w:t>
-      </w:r>
-    </w:p>
-    <w:p>
-      <w:pPr>
-        <w:rPr>
-          <w:u w:color="000000"/>
-        </w:rPr>
-      </w:pPr>
-      <w:r>
-        <w:rPr>
-          <w:u w:color="000000"/>
-        </w:rPr>
-        <w:t xml:space="preserve">Start a Debate is in form style. First, we have got the “Question” field. Below it are the “Choices” field. The Choices by default would have two fields. To have more choices, there is a button “add another”. There is </w:t>
-      </w:r>
-      <w:proofErr w:type="gramStart"/>
-      <w:r>
-        <w:rPr>
-          <w:u w:color="000000"/>
-        </w:rPr>
-        <w:t>an</w:t>
-      </w:r>
-      <w:proofErr w:type="gramEnd"/>
-      <w:r>
-        <w:rPr>
-          <w:u w:color="000000"/>
-        </w:rPr>
-        <w:t xml:space="preserve"> pull down option for the debate time length. It ranges from 2 minutes to 120 minutes.  </w:t>
-      </w:r>
-    </w:p>
-    <w:p>
-      <w:pPr>
-        <w:rPr>
-          <w:u w:color="000000"/>
-        </w:rPr>
-      </w:pPr>
+        <w:t xml:space="preserve">Start a Debate is in form style. First, we have got the “Question” field. Below it are the “Choices” field. The Choices by default would have two fields. To have more choices, there is a button “add another”. There is an pull down option for the debate time length. It ranges from 2 minutes to 120 </w:t>
+      </w:r>
       <w:r>
         <w:rPr>
           <w:noProof/>
@@ -9958,12 +9753,12 @@
           <wp:anchor distT="152400" distB="152400" distL="152400" distR="152400" simplePos="0" relativeHeight="251665408" behindDoc="0" locked="0" layoutInCell="1" allowOverlap="1">
             <wp:simplePos x="0" y="0"/>
             <wp:positionH relativeFrom="column">
-              <wp:align>left</wp:align>
+              <wp:posOffset>19050</wp:posOffset>
             </wp:positionH>
             <wp:positionV relativeFrom="line">
-              <wp:posOffset>0</wp:posOffset>
+              <wp:posOffset>553085</wp:posOffset>
             </wp:positionV>
-            <wp:extent cx="1752600" cy="495300"/>
+            <wp:extent cx="1428750" cy="400050"/>
             <wp:effectExtent l="19050" t="0" r="0" b="0"/>
             <wp:wrapTopAndBottom/>
             <wp:docPr id="8" name="Picture 8"/>
@@ -9980,7 +9775,7 @@
                     </pic:cNvPicPr>
                   </pic:nvPicPr>
                   <pic:blipFill>
-                    <a:blip r:embed="rId18" cstate="print"/>
+                    <a:blip r:embed="rId19" cstate="print"/>
                     <a:srcRect/>
                     <a:stretch>
                       <a:fillRect/>
@@ -9989,7 +9784,7 @@
                   <pic:spPr bwMode="auto">
                     <a:xfrm>
                       <a:off x="0" y="0"/>
-                      <a:ext cx="1752600" cy="495300"/>
+                      <a:ext cx="1428750" cy="400050"/>
                     </a:xfrm>
                     <a:prstGeom prst="rect">
                       <a:avLst/>
@@ -10008,6 +9803,19 @@
           </wp:anchor>
         </w:drawing>
       </w:r>
+      <w:r>
+        <w:rPr>
+          <w:u w:color="000000"/>
+        </w:rPr>
+        <w:t xml:space="preserve">minutes.  </w:t>
+      </w:r>
+    </w:p>
+    <w:p>
+      <w:pPr>
+        <w:rPr>
+          <w:u w:color="000000"/>
+        </w:rPr>
+      </w:pPr>
     </w:p>
     <w:p>
       <w:pPr>
@@ -10041,7 +9849,6 @@
           <w:u w:color="000000"/>
           <w:lang w:eastAsia="en-GB"/>
         </w:rPr>
-        <w:lastRenderedPageBreak/>
         <w:drawing>
           <wp:inline distT="0" distB="0" distL="0" distR="0">
             <wp:extent cx="6116320" cy="701675"/>
@@ -10060,7 +9867,7 @@
                     </pic:cNvPicPr>
                   </pic:nvPicPr>
                   <pic:blipFill>
-                    <a:blip r:embed="rId19" cstate="print"/>
+                    <a:blip r:embed="rId20" cstate="print"/>
                     <a:srcRect/>
                     <a:stretch>
                       <a:fillRect/>
@@ -10119,35 +9926,7 @@
         <w:rPr>
           <w:u w:color="000000"/>
         </w:rPr>
-        <w:t xml:space="preserve">In the “Users” page, the registered users are listed. They might have a picture next to their names depending on if they have an account on </w:t>
-      </w:r>
-      <w:proofErr w:type="spellStart"/>
-      <w:r>
-        <w:rPr>
-          <w:u w:color="000000"/>
-        </w:rPr>
-        <w:t>Gravatar</w:t>
-      </w:r>
-      <w:proofErr w:type="spellEnd"/>
-      <w:r>
-        <w:rPr>
-          <w:u w:color="000000"/>
-        </w:rPr>
-        <w:t>. If they don’t, they would have a “</w:t>
-      </w:r>
-      <w:proofErr w:type="spellStart"/>
-      <w:r>
-        <w:rPr>
-          <w:u w:color="000000"/>
-        </w:rPr>
-        <w:t>Gravatar</w:t>
-      </w:r>
-      <w:proofErr w:type="spellEnd"/>
-      <w:r>
-        <w:rPr>
-          <w:u w:color="000000"/>
-        </w:rPr>
-        <w:t xml:space="preserve">” default picture. </w:t>
+        <w:t xml:space="preserve">In the “Users” page, the registered users are listed. They might have a picture next to their names depending on if they have an account on Gravatar. If they don’t, they would have a “Gravatar” default picture. </w:t>
       </w:r>
     </w:p>
     <w:p>
@@ -10188,7 +9967,7 @@
                     </pic:cNvPicPr>
                   </pic:nvPicPr>
                   <pic:blipFill>
-                    <a:blip r:embed="rId20" cstate="print"/>
+                    <a:blip r:embed="rId21" cstate="print"/>
                     <a:srcRect/>
                     <a:stretch>
                       <a:fillRect/>
@@ -10274,7 +10053,7 @@
                     </pic:cNvPicPr>
                   </pic:nvPicPr>
                   <pic:blipFill>
-                    <a:blip r:embed="rId21" cstate="print"/>
+                    <a:blip r:embed="rId22" cstate="print"/>
                     <a:srcRect/>
                     <a:stretch>
                       <a:fillRect/>
@@ -10332,6 +10111,7 @@
         <w:rPr>
           <w:u w:color="000000"/>
         </w:rPr>
+        <w:lastRenderedPageBreak/>
         <w:t>The text box can be dragged to enlarge the field area. There is a submit button where the user can click and save the changes made to their profile. There is also a link where user can click on that and it will bring him/her back to the user profile page without saving the changes made.</w:t>
       </w:r>
     </w:p>
@@ -10347,7 +10127,6 @@
           <w:u w:color="000000"/>
           <w:lang w:eastAsia="en-GB"/>
         </w:rPr>
-        <w:lastRenderedPageBreak/>
         <w:drawing>
           <wp:anchor distT="152400" distB="152400" distL="152400" distR="152400" simplePos="0" relativeHeight="251669504" behindDoc="0" locked="0" layoutInCell="1" allowOverlap="1">
             <wp:simplePos x="0" y="0"/>
@@ -10374,7 +10153,7 @@
                     </pic:cNvPicPr>
                   </pic:nvPicPr>
                   <pic:blipFill>
-                    <a:blip r:embed="rId22" cstate="print"/>
+                    <a:blip r:embed="rId23" cstate="print"/>
                     <a:srcRect/>
                     <a:stretch>
                       <a:fillRect/>
@@ -10419,21 +10198,7 @@
         <w:rPr>
           <w:u w:color="000000"/>
         </w:rPr>
-        <w:t xml:space="preserve">The search page contains a text field where users can enter a keyword for the name of the debate. The list of debates where a word of the name matches the entered word will be shown directly below the search field. This search field will still be present after the </w:t>
-      </w:r>
-      <w:proofErr w:type="gramStart"/>
-      <w:r>
-        <w:rPr>
-          <w:u w:color="000000"/>
-        </w:rPr>
-        <w:t>list of rooms are</w:t>
-      </w:r>
-      <w:proofErr w:type="gramEnd"/>
-      <w:r>
-        <w:rPr>
-          <w:u w:color="000000"/>
-        </w:rPr>
-        <w:t xml:space="preserve"> listed. This enables a user to change the search entry without having to go back to the previous page. </w:t>
+        <w:t xml:space="preserve">The search page contains a text field where users can enter a keyword for the name of the debate. The list of debates where a word of the name matches the entered word will be shown directly below the search field. This search field will still be present after the list of rooms are listed. This enables a user to change the search entry without having to go back to the previous page. </w:t>
       </w:r>
     </w:p>
     <w:p>
@@ -10474,7 +10239,7 @@
                     </pic:cNvPicPr>
                   </pic:nvPicPr>
                   <pic:blipFill>
-                    <a:blip r:embed="rId23" cstate="print"/>
+                    <a:blip r:embed="rId24" cstate="print"/>
                     <a:srcRect/>
                     <a:stretch>
                       <a:fillRect/>
@@ -10510,31 +10275,11 @@
     </w:p>
     <w:p>
       <w:r>
-        <w:t xml:space="preserve">The idea for this logo for our project came when we were looking for icons that are possibly suitable for our website. The red chat signs had inspired us and we thought it was suitable because our project is about </w:t>
-      </w:r>
-      <w:proofErr w:type="spellStart"/>
-      <w:r>
-        <w:t>chatrooms</w:t>
-      </w:r>
-      <w:proofErr w:type="spellEnd"/>
-      <w:r>
-        <w:t xml:space="preserve">. The two </w:t>
-      </w:r>
-      <w:proofErr w:type="spellStart"/>
-      <w:r>
-        <w:t>squarish</w:t>
-      </w:r>
-      <w:proofErr w:type="spellEnd"/>
-      <w:r>
-        <w:t xml:space="preserve"> conversation signs </w:t>
-      </w:r>
-      <w:proofErr w:type="gramStart"/>
-      <w:r>
-        <w:t>creates</w:t>
-      </w:r>
-      <w:proofErr w:type="gramEnd"/>
-      <w:r>
-        <w:t xml:space="preserve"> a democratic feel of the nature of the debate. The colour of the speech signs are red because it stands out and it emphasised on the logo. The words “myDebate” is in “American Typewriters” font, because it brings out the professional look of our nature of our software. The blue colour was chosen because it goes well with the colour of the website and it makes the logo stands out. The design is designed to mean to the point and simple.</w:t>
+        <w:t xml:space="preserve">The idea for this logo for our project came when we were looking for icons that are possibly suitable for our website. The red chat signs had inspired us and we thought it was suitable because our project is about chatrooms. The two squarish conversation signs creates a democratic feel of the nature of the debate. The colour of the speech signs are red because it stands out and it emphasised on the logo. The words “myDebate” is in “American Typewriters” font, because it brings out the professional look of our nature of our software. The blue colour was chosen because it goes well </w:t>
+      </w:r>
+      <w:r>
+        <w:lastRenderedPageBreak/>
+        <w:t>with the colour of the website and it makes the logo stands out. The design is designed to mean to the point and simple.</w:t>
       </w:r>
     </w:p>
     <w:p>
@@ -10550,7 +10295,6 @@
           <w:noProof/>
           <w:lang w:eastAsia="en-GB"/>
         </w:rPr>
-        <w:lastRenderedPageBreak/>
         <w:drawing>
           <wp:anchor distT="152400" distB="152400" distL="152400" distR="152400" simplePos="0" relativeHeight="251671552" behindDoc="0" locked="0" layoutInCell="1" allowOverlap="1">
             <wp:simplePos x="0" y="0"/>
@@ -10577,7 +10321,7 @@
                     </pic:cNvPicPr>
                   </pic:nvPicPr>
                   <pic:blipFill>
-                    <a:blip r:embed="rId24" cstate="print"/>
+                    <a:blip r:embed="rId25" cstate="print"/>
                     <a:srcRect/>
                     <a:stretch>
                       <a:fillRect/>
@@ -10635,55 +10379,64 @@
     </w:p>
     <w:p>
       <w:pPr>
+        <w:pStyle w:val="Heading3"/>
+        <w:jc w:val="both"/>
+      </w:pPr>
+      <w:bookmarkStart w:id="53" w:name="_Toc257363531"/>
+      <w:r>
+        <w:t>Introduction</w:t>
+      </w:r>
+      <w:bookmarkEnd w:id="53"/>
+    </w:p>
+    <w:p>
+      <w:pPr>
         <w:pStyle w:val="NoSpacing"/>
         <w:jc w:val="both"/>
         <w:rPr>
           <w:rFonts w:cs="Helvetica"/>
-          <w:u w:val="single"/>
-        </w:rPr>
-      </w:pPr>
+        </w:rPr>
+      </w:pPr>
+      <w:r>
+        <w:rPr>
+          <w:rFonts w:cs="Helvetica"/>
+        </w:rPr>
+        <w:t xml:space="preserve">The “FAQ” page will contain the questions and answers likely to be asked by a user. Therefore the FAQ will cover the whole system. </w:t>
+      </w:r>
+    </w:p>
+    <w:p>
+      <w:pPr>
+        <w:pStyle w:val="NoSpacing"/>
+        <w:jc w:val="both"/>
+        <w:rPr>
+          <w:rFonts w:cs="Helvetica"/>
+        </w:rPr>
+      </w:pPr>
+    </w:p>
+    <w:p>
+      <w:pPr>
+        <w:jc w:val="both"/>
+      </w:pPr>
+      <w:r>
+        <w:t>For the creation of the FAQ section of the project we started out by researching into current help pages of similar systems, some examples being question and answer pages like Stack Overflow, and existing chat rooms like world of chat. These existing systems, when put together, become quite similar to what we were heading to achieve for the overall project which made them useful tools for writing the help section.</w:t>
+      </w:r>
     </w:p>
     <w:p>
       <w:pPr>
         <w:pStyle w:val="Heading3"/>
         <w:jc w:val="both"/>
       </w:pPr>
-      <w:bookmarkStart w:id="53" w:name="_Toc257363531"/>
-      <w:r>
-        <w:t>Introduction</w:t>
-      </w:r>
-      <w:bookmarkEnd w:id="53"/>
-    </w:p>
-    <w:p>
-      <w:pPr>
-        <w:pStyle w:val="NoSpacing"/>
-        <w:jc w:val="both"/>
-        <w:rPr>
-          <w:rFonts w:cs="Helvetica"/>
-        </w:rPr>
-      </w:pPr>
-      <w:r>
-        <w:rPr>
-          <w:rFonts w:cs="Helvetica"/>
-        </w:rPr>
-        <w:t xml:space="preserve">The “FAQ” page will contain the questions and answers likely to be asked by a user. Therefore the FAQ will cover the whole system. </w:t>
-      </w:r>
-    </w:p>
-    <w:p>
-      <w:pPr>
-        <w:pStyle w:val="NoSpacing"/>
-        <w:jc w:val="both"/>
-        <w:rPr>
-          <w:rFonts w:cs="Helvetica"/>
-        </w:rPr>
-      </w:pPr>
-    </w:p>
-    <w:p>
-      <w:pPr>
-        <w:jc w:val="both"/>
-      </w:pPr>
-      <w:r>
-        <w:t>For the creation of the FAQ section of the project we started out by researching into current help pages of similar systems, some examples being question and answer pages like Stack Overflow, and existing chat rooms like world of chat. These existing systems, when put together, become quite similar to what we were heading to achieve for the overall project which made them useful tools for writing the help section.</w:t>
+      <w:bookmarkStart w:id="54" w:name="_Toc257363532"/>
+      <w:r>
+        <w:t>Research</w:t>
+      </w:r>
+      <w:bookmarkEnd w:id="54"/>
+    </w:p>
+    <w:p>
+      <w:pPr>
+        <w:jc w:val="both"/>
+      </w:pPr>
+      <w:r>
+        <w:t>After researching the different systems, we sat down and decided on the most suitable questions from our research, and adapted them to fit our system. This turned out to be a useful way of only using the best questions, as before this we could only think of simple questions like “how do I create an account?”, We decided these types of questions were too broad and unspecific. Along with these questions we decided it would be a good idea to explain to the user what everything in a debate room does by using a screenshot. Apart from being useful to show the user on a picture what we are talking about, it also makes the page more colourful, interesting, and stops to page looking like a big block of text that makes the page less interesting to read.</w:t>
       </w:r>
     </w:p>
     <w:p>
@@ -10691,25 +10444,6 @@
         <w:pStyle w:val="Heading3"/>
         <w:jc w:val="both"/>
       </w:pPr>
-      <w:bookmarkStart w:id="54" w:name="_Toc257363532"/>
-      <w:r>
-        <w:t>Research</w:t>
-      </w:r>
-      <w:bookmarkEnd w:id="54"/>
-    </w:p>
-    <w:p>
-      <w:pPr>
-        <w:jc w:val="both"/>
-      </w:pPr>
-      <w:r>
-        <w:t>After researching the different systems, we sat down and decided on the most suitable questions from our research, and adapted them to fit our system. This turned out to be a useful way of only using the best questions, as before this we could only think of simple questions like “how do I create an account?”, We decided these types of questions were too broad and unspecific. Along with these questions we decided it would be a good idea to explain to the user what everything in a debate room does by using a screenshot. Apart from being useful to show the user on a picture what we are talking about, it also makes the page more colourful, interesting, and stops to page looking like a big block of text that makes the page less interesting to read.</w:t>
-      </w:r>
-    </w:p>
-    <w:p>
-      <w:pPr>
-        <w:pStyle w:val="Heading3"/>
-        <w:jc w:val="both"/>
-      </w:pPr>
       <w:bookmarkStart w:id="55" w:name="_Toc257363533"/>
       <w:r>
         <w:t>The Questions</w:t>
@@ -10752,6 +10486,7 @@
         <w:jc w:val="both"/>
       </w:pPr>
       <w:r>
+        <w:lastRenderedPageBreak/>
         <w:t>The next couple of questions we thought to include were “what kind of debates can I start/not start”, we thought this questions very useful as they give a general idea of what kind of debates to start and what will not be accepted.</w:t>
       </w:r>
     </w:p>
@@ -10760,7 +10495,6 @@
         <w:jc w:val="both"/>
       </w:pPr>
       <w:r>
-        <w:lastRenderedPageBreak/>
         <w:t>A further question we thought to add was “what does everything on the debate page mean” we thought this good as it explains what is going on when on a debate page and stops people being overwhelmed when the page suddenly changes when the timer stops.</w:t>
       </w:r>
     </w:p>
@@ -13405,6 +13139,20 @@
           <w:b/>
         </w:rPr>
         <w:t>]</w:t>
+      </w:r>
+    </w:p>
+    <w:p>
+      <w:pPr>
+        <w:jc w:val="both"/>
+        <w:rPr>
+          <w:b/>
+        </w:rPr>
+      </w:pPr>
+      <w:r>
+        <w:rPr>
+          <w:b/>
+        </w:rPr>
+        <w:t>[Testing]</w:t>
       </w:r>
     </w:p>
     <w:sectPr>
@@ -16380,7 +16128,7 @@
 </file>
 
 <file path=customXml/itemProps1.xml><?xml version="1.0" encoding="utf-8"?>
-<ds:datastoreItem xmlns:ds="http://schemas.openxmlformats.org/officeDocument/2006/customXml" ds:itemID="{89FBE688-9A55-4230-9690-FCFF6C80CE7F}">
+<ds:datastoreItem xmlns:ds="http://schemas.openxmlformats.org/officeDocument/2006/customXml" ds:itemID="{BA47A6AA-A075-4654-8035-75F2FC534D85}">
   <ds:schemaRefs>
     <ds:schemaRef ds:uri="http://schemas.openxmlformats.org/officeDocument/2006/bibliography"/>
   </ds:schemaRefs>

</xml_diff>